<commit_message>
Updated SQL notes to include data types
</commit_message>
<xml_diff>
--- a/MySQL Notes.docx
+++ b/MySQL Notes.docx
@@ -813,60 +813,24 @@
           <w:sz w:val="24"/>
           <w:szCs w:val="24"/>
         </w:rPr>
-        <w:t>SELECT &lt;</w:t>
-      </w:r>
-      <w:proofErr w:type="spellStart"/>
-      <w:r>
-        <w:rPr>
-          <w:rFonts w:ascii="Arial" w:hAnsi="Arial" w:cs="Arial"/>
-          <w:sz w:val="24"/>
-          <w:szCs w:val="24"/>
-        </w:rPr>
-        <w:t>column_names</w:t>
-      </w:r>
-      <w:proofErr w:type="spellEnd"/>
-      <w:r>
-        <w:rPr>
-          <w:rFonts w:ascii="Arial" w:hAnsi="Arial" w:cs="Arial"/>
-          <w:sz w:val="24"/>
-          <w:szCs w:val="24"/>
-        </w:rPr>
-        <w:t>&gt;</w:t>
-      </w:r>
-    </w:p>
-    <w:p>
-      <w:pPr>
-        <w:rPr>
-          <w:rFonts w:ascii="Arial" w:hAnsi="Arial" w:cs="Arial"/>
-          <w:sz w:val="24"/>
-          <w:szCs w:val="24"/>
-        </w:rPr>
-      </w:pPr>
-      <w:r>
-        <w:rPr>
-          <w:rFonts w:ascii="Arial" w:hAnsi="Arial" w:cs="Arial"/>
-          <w:sz w:val="24"/>
-          <w:szCs w:val="24"/>
-        </w:rPr>
-        <w:t>FROM &lt;</w:t>
-      </w:r>
-      <w:proofErr w:type="spellStart"/>
-      <w:r>
-        <w:rPr>
-          <w:rFonts w:ascii="Arial" w:hAnsi="Arial" w:cs="Arial"/>
-          <w:sz w:val="24"/>
-          <w:szCs w:val="24"/>
-        </w:rPr>
-        <w:t>table_name</w:t>
-      </w:r>
-      <w:proofErr w:type="spellEnd"/>
-      <w:r>
-        <w:rPr>
-          <w:rFonts w:ascii="Arial" w:hAnsi="Arial" w:cs="Arial"/>
-          <w:sz w:val="24"/>
-          <w:szCs w:val="24"/>
-        </w:rPr>
-        <w:t>&gt;</w:t>
+        <w:t>SELECT &lt;column_names&gt;</w:t>
+      </w:r>
+    </w:p>
+    <w:p>
+      <w:pPr>
+        <w:rPr>
+          <w:rFonts w:ascii="Arial" w:hAnsi="Arial" w:cs="Arial"/>
+          <w:sz w:val="24"/>
+          <w:szCs w:val="24"/>
+        </w:rPr>
+      </w:pPr>
+      <w:r>
+        <w:rPr>
+          <w:rFonts w:ascii="Arial" w:hAnsi="Arial" w:cs="Arial"/>
+          <w:sz w:val="24"/>
+          <w:szCs w:val="24"/>
+        </w:rPr>
+        <w:t>FROM &lt;table_name&gt;</w:t>
       </w:r>
     </w:p>
     <w:p>
@@ -900,25 +864,7 @@
           <w:sz w:val="24"/>
           <w:szCs w:val="24"/>
         </w:rPr>
-        <w:t>GROUP BY &lt;</w:t>
-      </w:r>
-      <w:proofErr w:type="spellStart"/>
-      <w:r>
-        <w:rPr>
-          <w:rFonts w:ascii="Arial" w:hAnsi="Arial" w:cs="Arial"/>
-          <w:sz w:val="24"/>
-          <w:szCs w:val="24"/>
-        </w:rPr>
-        <w:t>column_names</w:t>
-      </w:r>
-      <w:proofErr w:type="spellEnd"/>
-      <w:r>
-        <w:rPr>
-          <w:rFonts w:ascii="Arial" w:hAnsi="Arial" w:cs="Arial"/>
-          <w:sz w:val="24"/>
-          <w:szCs w:val="24"/>
-        </w:rPr>
-        <w:t>&gt;</w:t>
+        <w:t>GROUP BY &lt;column_names&gt;</w:t>
       </w:r>
     </w:p>
     <w:p>
@@ -952,25 +898,7 @@
           <w:sz w:val="24"/>
           <w:szCs w:val="24"/>
         </w:rPr>
-        <w:t>ORDER BY &lt;</w:t>
-      </w:r>
-      <w:proofErr w:type="spellStart"/>
-      <w:r>
-        <w:rPr>
-          <w:rFonts w:ascii="Arial" w:hAnsi="Arial" w:cs="Arial"/>
-          <w:sz w:val="24"/>
-          <w:szCs w:val="24"/>
-        </w:rPr>
-        <w:t>column_names</w:t>
-      </w:r>
-      <w:proofErr w:type="spellEnd"/>
-      <w:r>
-        <w:rPr>
-          <w:rFonts w:ascii="Arial" w:hAnsi="Arial" w:cs="Arial"/>
-          <w:sz w:val="24"/>
-          <w:szCs w:val="24"/>
-        </w:rPr>
-        <w:t>&gt;</w:t>
+        <w:t>ORDER BY &lt;column_names&gt;</w:t>
       </w:r>
     </w:p>
     <w:p>
@@ -1250,16 +1178,7 @@
           <w:sz w:val="24"/>
           <w:szCs w:val="24"/>
         </w:rPr>
-        <w:t xml:space="preserve">PostgreSQL: </w:t>
-      </w:r>
-      <w:proofErr w:type="spellStart"/>
-      <w:r>
-        <w:rPr>
-          <w:rFonts w:ascii="Arial" w:hAnsi="Arial" w:cs="Arial"/>
-          <w:sz w:val="24"/>
-          <w:szCs w:val="24"/>
-        </w:rPr>
-        <w:t>pg</w:t>
+        <w:t>PostgreSQL: pg</w:t>
       </w:r>
       <w:r>
         <w:rPr>
@@ -1277,7 +1196,6 @@
         </w:rPr>
         <w:t>dmin</w:t>
       </w:r>
-      <w:proofErr w:type="spellEnd"/>
     </w:p>
     <w:p>
       <w:pPr>
@@ -1474,25 +1392,7 @@
           <w:sz w:val="24"/>
           <w:szCs w:val="24"/>
         </w:rPr>
-        <w:t xml:space="preserve">Clauses are specific sections of the statement that refers to specific SQL keywords like </w:t>
-      </w:r>
-      <w:proofErr w:type="gramStart"/>
-      <w:r>
-        <w:rPr>
-          <w:rFonts w:ascii="Arial" w:hAnsi="Arial" w:cs="Arial"/>
-          <w:sz w:val="24"/>
-          <w:szCs w:val="24"/>
-        </w:rPr>
-        <w:t>WHERE</w:t>
-      </w:r>
-      <w:proofErr w:type="gramEnd"/>
-      <w:r>
-        <w:rPr>
-          <w:rFonts w:ascii="Arial" w:hAnsi="Arial" w:cs="Arial"/>
-          <w:sz w:val="24"/>
-          <w:szCs w:val="24"/>
-        </w:rPr>
-        <w:t>, FROM etc.</w:t>
+        <w:t>Clauses are specific sections of the statement that refers to specific SQL keywords like WHERE, FROM etc.</w:t>
       </w:r>
     </w:p>
     <w:p>
@@ -1889,25 +1789,7 @@
           <w:sz w:val="24"/>
           <w:szCs w:val="24"/>
         </w:rPr>
-        <w:t>INT: Used for values that do not allow for decimals (</w:t>
-      </w:r>
-      <w:proofErr w:type="gramStart"/>
-      <w:r>
-        <w:rPr>
-          <w:rFonts w:ascii="Arial" w:hAnsi="Arial" w:cs="Arial"/>
-          <w:sz w:val="24"/>
-          <w:szCs w:val="24"/>
-        </w:rPr>
-        <w:t>i.e.</w:t>
-      </w:r>
-      <w:proofErr w:type="gramEnd"/>
-      <w:r>
-        <w:rPr>
-          <w:rFonts w:ascii="Arial" w:hAnsi="Arial" w:cs="Arial"/>
-          <w:sz w:val="24"/>
-          <w:szCs w:val="24"/>
-        </w:rPr>
-        <w:t xml:space="preserve"> 45)</w:t>
+        <w:t>INT: Used for values that do not allow for decimals (i.e. 45)</w:t>
       </w:r>
     </w:p>
     <w:p>
@@ -1929,25 +1811,7 @@
           <w:sz w:val="24"/>
           <w:szCs w:val="24"/>
         </w:rPr>
-        <w:t>DECIMAL: Used for fixing number of decimals (</w:t>
-      </w:r>
-      <w:proofErr w:type="gramStart"/>
-      <w:r>
-        <w:rPr>
-          <w:rFonts w:ascii="Arial" w:hAnsi="Arial" w:cs="Arial"/>
-          <w:sz w:val="24"/>
-          <w:szCs w:val="24"/>
-        </w:rPr>
-        <w:t>i.e.</w:t>
-      </w:r>
-      <w:proofErr w:type="gramEnd"/>
-      <w:r>
-        <w:rPr>
-          <w:rFonts w:ascii="Arial" w:hAnsi="Arial" w:cs="Arial"/>
-          <w:sz w:val="24"/>
-          <w:szCs w:val="24"/>
-        </w:rPr>
-        <w:t xml:space="preserve"> 24.524)</w:t>
+        <w:t>DECIMAL: Used for fixing number of decimals (i.e. 24.524)</w:t>
       </w:r>
     </w:p>
     <w:p>
@@ -1969,25 +1833,7 @@
           <w:sz w:val="24"/>
           <w:szCs w:val="24"/>
         </w:rPr>
-        <w:t>FLOAT: Store limited number of decimals with power notation (</w:t>
-      </w:r>
-      <w:proofErr w:type="gramStart"/>
-      <w:r>
-        <w:rPr>
-          <w:rFonts w:ascii="Arial" w:hAnsi="Arial" w:cs="Arial"/>
-          <w:sz w:val="24"/>
-          <w:szCs w:val="24"/>
-        </w:rPr>
-        <w:t>i.e.</w:t>
-      </w:r>
-      <w:proofErr w:type="gramEnd"/>
-      <w:r>
-        <w:rPr>
-          <w:rFonts w:ascii="Arial" w:hAnsi="Arial" w:cs="Arial"/>
-          <w:sz w:val="24"/>
-          <w:szCs w:val="24"/>
-        </w:rPr>
-        <w:t xml:space="preserve"> 2.4524 * 10^5)</w:t>
+        <w:t>FLOAT: Store limited number of decimals with power notation (i.e. 2.4524 * 10^5)</w:t>
       </w:r>
     </w:p>
     <w:p>
@@ -2134,31 +1980,7 @@
           <w:sz w:val="24"/>
           <w:szCs w:val="24"/>
         </w:rPr>
-        <w:t xml:space="preserve">NCHAR: </w:t>
-      </w:r>
-      <w:r>
-        <w:rPr>
-          <w:rFonts w:ascii="Arial" w:hAnsi="Arial" w:cs="Arial"/>
-          <w:sz w:val="24"/>
-          <w:szCs w:val="24"/>
-        </w:rPr>
-        <w:t xml:space="preserve">Stores fixed length of characters as </w:t>
-      </w:r>
-      <w:r>
-        <w:rPr>
-          <w:rFonts w:ascii="Arial" w:hAnsi="Arial" w:cs="Arial"/>
-          <w:sz w:val="24"/>
-          <w:szCs w:val="24"/>
-        </w:rPr>
-        <w:t>Unicode</w:t>
-      </w:r>
-      <w:r>
-        <w:rPr>
-          <w:rFonts w:ascii="Arial" w:hAnsi="Arial" w:cs="Arial"/>
-          <w:sz w:val="24"/>
-          <w:szCs w:val="24"/>
-        </w:rPr>
-        <w:t xml:space="preserve"> data</w:t>
+        <w:t>NCHAR: Stores fixed length of characters as Unicode data</w:t>
       </w:r>
     </w:p>
     <w:p>
@@ -2180,31 +2002,7 @@
           <w:sz w:val="24"/>
           <w:szCs w:val="24"/>
         </w:rPr>
-        <w:t xml:space="preserve">NVARCHAR: </w:t>
-      </w:r>
-      <w:r>
-        <w:rPr>
-          <w:rFonts w:ascii="Arial" w:hAnsi="Arial" w:cs="Arial"/>
-          <w:sz w:val="24"/>
-          <w:szCs w:val="24"/>
-        </w:rPr>
-        <w:t xml:space="preserve">Stores maximum length of specified characters as </w:t>
-      </w:r>
-      <w:r>
-        <w:rPr>
-          <w:rFonts w:ascii="Arial" w:hAnsi="Arial" w:cs="Arial"/>
-          <w:sz w:val="24"/>
-          <w:szCs w:val="24"/>
-        </w:rPr>
-        <w:t>Unicode</w:t>
-      </w:r>
-      <w:r>
-        <w:rPr>
-          <w:rFonts w:ascii="Arial" w:hAnsi="Arial" w:cs="Arial"/>
-          <w:sz w:val="24"/>
-          <w:szCs w:val="24"/>
-        </w:rPr>
-        <w:t xml:space="preserve"> data</w:t>
+        <w:t>NVARCHAR: Stores maximum length of specified characters as Unicode data</w:t>
       </w:r>
     </w:p>
     <w:p>
@@ -2315,28 +2113,8 @@
           <w:sz w:val="24"/>
           <w:szCs w:val="24"/>
         </w:rPr>
-        <w:t xml:space="preserve">DATETIME: YYYY-MM-DD </w:t>
-      </w:r>
-      <w:proofErr w:type="spellStart"/>
-      <w:r>
-        <w:rPr>
-          <w:rFonts w:ascii="Arial" w:hAnsi="Arial" w:cs="Arial"/>
-          <w:sz w:val="24"/>
-          <w:szCs w:val="24"/>
-        </w:rPr>
-        <w:t>hh:</w:t>
-      </w:r>
-      <w:proofErr w:type="gramStart"/>
-      <w:r>
-        <w:rPr>
-          <w:rFonts w:ascii="Arial" w:hAnsi="Arial" w:cs="Arial"/>
-          <w:sz w:val="24"/>
-          <w:szCs w:val="24"/>
-        </w:rPr>
-        <w:t>mm:ss</w:t>
-      </w:r>
-      <w:proofErr w:type="spellEnd"/>
-      <w:proofErr w:type="gramEnd"/>
+        <w:t>DATETIME: YYYY-MM-DD hh:mm:ss</w:t>
+      </w:r>
     </w:p>
     <w:p>
       <w:pPr>
@@ -2357,43 +2135,7 @@
           <w:sz w:val="24"/>
           <w:szCs w:val="24"/>
         </w:rPr>
-        <w:t xml:space="preserve">TIMESTAMP: </w:t>
-      </w:r>
-      <w:r>
-        <w:rPr>
-          <w:rFonts w:ascii="Arial" w:hAnsi="Arial" w:cs="Arial"/>
-          <w:sz w:val="24"/>
-          <w:szCs w:val="24"/>
-        </w:rPr>
-        <w:t xml:space="preserve">YYYY-MM-DD </w:t>
-      </w:r>
-      <w:proofErr w:type="spellStart"/>
-      <w:r>
-        <w:rPr>
-          <w:rFonts w:ascii="Arial" w:hAnsi="Arial" w:cs="Arial"/>
-          <w:sz w:val="24"/>
-          <w:szCs w:val="24"/>
-        </w:rPr>
-        <w:t>hh:</w:t>
-      </w:r>
-      <w:proofErr w:type="gramStart"/>
-      <w:r>
-        <w:rPr>
-          <w:rFonts w:ascii="Arial" w:hAnsi="Arial" w:cs="Arial"/>
-          <w:sz w:val="24"/>
-          <w:szCs w:val="24"/>
-        </w:rPr>
-        <w:t>mm:ss</w:t>
-      </w:r>
-      <w:proofErr w:type="spellEnd"/>
-      <w:proofErr w:type="gramEnd"/>
-      <w:r>
-        <w:rPr>
-          <w:rFonts w:ascii="Arial" w:hAnsi="Arial" w:cs="Arial"/>
-          <w:sz w:val="24"/>
-          <w:szCs w:val="24"/>
-        </w:rPr>
-        <w:t xml:space="preserve"> UTC</w:t>
+        <w:t>TIMESTAMP: YYYY-MM-DD hh:mm:ss UTC</w:t>
       </w:r>
     </w:p>
     <w:p>
@@ -2415,28 +2157,8 @@
           <w:sz w:val="24"/>
           <w:szCs w:val="24"/>
         </w:rPr>
-        <w:t xml:space="preserve">TIME: </w:t>
-      </w:r>
-      <w:proofErr w:type="spellStart"/>
-      <w:r>
-        <w:rPr>
-          <w:rFonts w:ascii="Arial" w:hAnsi="Arial" w:cs="Arial"/>
-          <w:sz w:val="24"/>
-          <w:szCs w:val="24"/>
-        </w:rPr>
-        <w:t>hh:</w:t>
-      </w:r>
-      <w:proofErr w:type="gramStart"/>
-      <w:r>
-        <w:rPr>
-          <w:rFonts w:ascii="Arial" w:hAnsi="Arial" w:cs="Arial"/>
-          <w:sz w:val="24"/>
-          <w:szCs w:val="24"/>
-        </w:rPr>
-        <w:t>mm:ss</w:t>
-      </w:r>
-      <w:proofErr w:type="spellEnd"/>
-      <w:proofErr w:type="gramEnd"/>
+        <w:t>TIME: hh:mm:ss</w:t>
+      </w:r>
     </w:p>
     <w:p>
       <w:pPr>
@@ -2606,7 +2328,2713 @@
     </w:p>
     <w:p>
       <w:pPr>
-        <w:pStyle w:val="ListParagraph"/>
+        <w:rPr>
+          <w:rFonts w:ascii="Arial" w:hAnsi="Arial" w:cs="Arial"/>
+          <w:sz w:val="24"/>
+          <w:szCs w:val="24"/>
+        </w:rPr>
+      </w:pPr>
+    </w:p>
+    <w:p>
+      <w:pPr>
+        <w:rPr>
+          <w:rFonts w:ascii="Arial" w:hAnsi="Arial" w:cs="Arial"/>
+          <w:sz w:val="24"/>
+          <w:szCs w:val="24"/>
+        </w:rPr>
+      </w:pPr>
+    </w:p>
+    <w:p>
+      <w:pPr>
+        <w:rPr>
+          <w:rFonts w:ascii="Arial" w:hAnsi="Arial" w:cs="Arial"/>
+          <w:sz w:val="24"/>
+          <w:szCs w:val="24"/>
+        </w:rPr>
+      </w:pPr>
+    </w:p>
+    <w:p>
+      <w:pPr>
+        <w:rPr>
+          <w:rFonts w:ascii="Arial" w:hAnsi="Arial" w:cs="Arial"/>
+          <w:sz w:val="24"/>
+          <w:szCs w:val="24"/>
+        </w:rPr>
+      </w:pPr>
+    </w:p>
+    <w:p>
+      <w:pPr>
+        <w:rPr>
+          <w:rFonts w:ascii="Arial" w:hAnsi="Arial" w:cs="Arial"/>
+          <w:b/>
+          <w:bCs/>
+          <w:sz w:val="24"/>
+          <w:szCs w:val="24"/>
+          <w:u w:val="single"/>
+        </w:rPr>
+      </w:pPr>
+      <w:r>
+        <w:rPr>
+          <w:rFonts w:ascii="Arial" w:hAnsi="Arial" w:cs="Arial"/>
+          <w:b/>
+          <w:bCs/>
+          <w:sz w:val="24"/>
+          <w:szCs w:val="24"/>
+          <w:u w:val="single"/>
+        </w:rPr>
+        <w:lastRenderedPageBreak/>
+        <w:t>Common SQL Operators</w:t>
+      </w:r>
+    </w:p>
+    <w:p>
+      <w:pPr>
+        <w:rPr>
+          <w:rFonts w:ascii="Arial" w:hAnsi="Arial" w:cs="Arial"/>
+          <w:b/>
+          <w:bCs/>
+          <w:sz w:val="24"/>
+          <w:szCs w:val="24"/>
+        </w:rPr>
+      </w:pPr>
+      <w:r>
+        <w:rPr>
+          <w:rFonts w:ascii="Arial" w:hAnsi="Arial" w:cs="Arial"/>
+          <w:b/>
+          <w:bCs/>
+          <w:sz w:val="24"/>
+          <w:szCs w:val="24"/>
+        </w:rPr>
+        <w:t>Logical Operators</w:t>
+      </w:r>
+    </w:p>
+    <w:p>
+      <w:pPr>
+        <w:spacing w:line="240" w:lineRule="auto"/>
+        <w:rPr>
+          <w:rFonts w:ascii="Arial" w:hAnsi="Arial" w:cs="Arial"/>
+          <w:sz w:val="24"/>
+          <w:szCs w:val="24"/>
+        </w:rPr>
+      </w:pPr>
+      <w:r>
+        <w:rPr>
+          <w:rFonts w:ascii="Arial" w:hAnsi="Arial" w:cs="Arial"/>
+          <w:b/>
+          <w:bCs/>
+          <w:sz w:val="24"/>
+          <w:szCs w:val="24"/>
+        </w:rPr>
+        <w:t>AND</w:t>
+      </w:r>
+      <w:r>
+        <w:rPr>
+          <w:rFonts w:ascii="Arial" w:hAnsi="Arial" w:cs="Arial"/>
+          <w:sz w:val="24"/>
+          <w:szCs w:val="24"/>
+        </w:rPr>
+        <w:t>: Returns TRUE if both conditions are true or otherwise</w:t>
+      </w:r>
+    </w:p>
+    <w:p>
+      <w:pPr>
+        <w:spacing w:line="240" w:lineRule="auto"/>
+        <w:rPr>
+          <w:rFonts w:ascii="Arial" w:hAnsi="Arial" w:cs="Arial"/>
+          <w:sz w:val="24"/>
+          <w:szCs w:val="24"/>
+        </w:rPr>
+      </w:pPr>
+      <w:r>
+        <w:rPr>
+          <w:rFonts w:ascii="Arial" w:hAnsi="Arial" w:cs="Arial"/>
+          <w:b/>
+          <w:bCs/>
+          <w:sz w:val="24"/>
+          <w:szCs w:val="24"/>
+        </w:rPr>
+        <w:t>OR</w:t>
+      </w:r>
+      <w:r>
+        <w:rPr>
+          <w:rFonts w:ascii="Arial" w:hAnsi="Arial" w:cs="Arial"/>
+          <w:sz w:val="24"/>
+          <w:szCs w:val="24"/>
+        </w:rPr>
+        <w:t>: Returns TRUE if either condition is true or otherwise</w:t>
+      </w:r>
+    </w:p>
+    <w:p>
+      <w:pPr>
+        <w:spacing w:line="240" w:lineRule="auto"/>
+        <w:rPr>
+          <w:rFonts w:ascii="Arial" w:hAnsi="Arial" w:cs="Arial"/>
+          <w:sz w:val="24"/>
+          <w:szCs w:val="24"/>
+        </w:rPr>
+      </w:pPr>
+      <w:r>
+        <w:rPr>
+          <w:rFonts w:ascii="Arial" w:hAnsi="Arial" w:cs="Arial"/>
+          <w:b/>
+          <w:bCs/>
+          <w:sz w:val="24"/>
+          <w:szCs w:val="24"/>
+        </w:rPr>
+        <w:t>NOT</w:t>
+      </w:r>
+      <w:r>
+        <w:rPr>
+          <w:rFonts w:ascii="Arial" w:hAnsi="Arial" w:cs="Arial"/>
+          <w:sz w:val="24"/>
+          <w:szCs w:val="24"/>
+        </w:rPr>
+        <w:t>: Returns TRUE if condition is FALSE or otherwise</w:t>
+      </w:r>
+    </w:p>
+    <w:p>
+      <w:pPr>
+        <w:rPr>
+          <w:rFonts w:ascii="Arial" w:hAnsi="Arial" w:cs="Arial"/>
+          <w:sz w:val="24"/>
+          <w:szCs w:val="24"/>
+        </w:rPr>
+      </w:pPr>
+    </w:p>
+    <w:p>
+      <w:pPr>
+        <w:rPr>
+          <w:rFonts w:ascii="Arial" w:hAnsi="Arial" w:cs="Arial"/>
+          <w:sz w:val="24"/>
+          <w:szCs w:val="24"/>
+        </w:rPr>
+      </w:pPr>
+      <w:r>
+        <w:rPr>
+          <w:rFonts w:ascii="Arial" w:hAnsi="Arial" w:cs="Arial"/>
+          <w:b/>
+          <w:bCs/>
+          <w:sz w:val="24"/>
+          <w:szCs w:val="24"/>
+        </w:rPr>
+        <w:t>Comparison Operators (Used in conditional statements</w:t>
+      </w:r>
+      <w:r>
+        <w:rPr>
+          <w:rFonts w:ascii="Arial" w:hAnsi="Arial" w:cs="Arial"/>
+          <w:sz w:val="24"/>
+          <w:szCs w:val="24"/>
+        </w:rPr>
+        <w:t>)</w:t>
+      </w:r>
+    </w:p>
+    <w:p>
+      <w:pPr>
+        <w:spacing w:line="240" w:lineRule="auto"/>
+        <w:rPr>
+          <w:rFonts w:ascii="Arial" w:hAnsi="Arial" w:cs="Arial"/>
+          <w:sz w:val="24"/>
+          <w:szCs w:val="24"/>
+        </w:rPr>
+      </w:pPr>
+      <w:r>
+        <w:rPr>
+          <w:rFonts w:ascii="Arial" w:hAnsi="Arial" w:cs="Arial"/>
+          <w:b/>
+          <w:bCs/>
+          <w:sz w:val="24"/>
+          <w:szCs w:val="24"/>
+        </w:rPr>
+        <w:t>=</w:t>
+      </w:r>
+      <w:r>
+        <w:rPr>
+          <w:rFonts w:ascii="Arial" w:hAnsi="Arial" w:cs="Arial"/>
+          <w:sz w:val="24"/>
+          <w:szCs w:val="24"/>
+        </w:rPr>
+        <w:t>: Equality</w:t>
+      </w:r>
+    </w:p>
+    <w:p>
+      <w:pPr>
+        <w:spacing w:line="240" w:lineRule="auto"/>
+        <w:rPr>
+          <w:rFonts w:ascii="Arial" w:hAnsi="Arial" w:cs="Arial"/>
+          <w:sz w:val="24"/>
+          <w:szCs w:val="24"/>
+        </w:rPr>
+      </w:pPr>
+      <w:r>
+        <w:rPr>
+          <w:rFonts w:ascii="Arial" w:hAnsi="Arial" w:cs="Arial"/>
+          <w:b/>
+          <w:bCs/>
+          <w:sz w:val="24"/>
+          <w:szCs w:val="24"/>
+        </w:rPr>
+        <w:t>!=</w:t>
+      </w:r>
+      <w:r>
+        <w:rPr>
+          <w:rFonts w:ascii="Arial" w:hAnsi="Arial" w:cs="Arial"/>
+          <w:sz w:val="24"/>
+          <w:szCs w:val="24"/>
+        </w:rPr>
+        <w:t xml:space="preserve">, </w:t>
+      </w:r>
+      <w:r>
+        <w:rPr>
+          <w:rFonts w:ascii="Arial" w:hAnsi="Arial" w:cs="Arial"/>
+          <w:b/>
+          <w:bCs/>
+          <w:sz w:val="24"/>
+          <w:szCs w:val="24"/>
+        </w:rPr>
+        <w:t>&lt;&gt;</w:t>
+      </w:r>
+      <w:r>
+        <w:rPr>
+          <w:rFonts w:ascii="Arial" w:hAnsi="Arial" w:cs="Arial"/>
+          <w:sz w:val="24"/>
+          <w:szCs w:val="24"/>
+        </w:rPr>
+        <w:t>: Inequality</w:t>
+      </w:r>
+    </w:p>
+    <w:p>
+      <w:pPr>
+        <w:spacing w:line="240" w:lineRule="auto"/>
+        <w:rPr>
+          <w:rFonts w:ascii="Arial" w:hAnsi="Arial" w:cs="Arial"/>
+          <w:sz w:val="24"/>
+          <w:szCs w:val="24"/>
+        </w:rPr>
+      </w:pPr>
+      <w:r>
+        <w:rPr>
+          <w:rFonts w:ascii="Arial" w:hAnsi="Arial" w:cs="Arial"/>
+          <w:b/>
+          <w:bCs/>
+          <w:sz w:val="24"/>
+          <w:szCs w:val="24"/>
+        </w:rPr>
+        <w:t>&lt;</w:t>
+      </w:r>
+      <w:r>
+        <w:rPr>
+          <w:rFonts w:ascii="Arial" w:hAnsi="Arial" w:cs="Arial"/>
+          <w:sz w:val="24"/>
+          <w:szCs w:val="24"/>
+        </w:rPr>
+        <w:t>: Less than</w:t>
+      </w:r>
+    </w:p>
+    <w:p>
+      <w:pPr>
+        <w:spacing w:line="240" w:lineRule="auto"/>
+        <w:rPr>
+          <w:rFonts w:ascii="Arial" w:hAnsi="Arial" w:cs="Arial"/>
+          <w:sz w:val="24"/>
+          <w:szCs w:val="24"/>
+        </w:rPr>
+      </w:pPr>
+      <w:r>
+        <w:rPr>
+          <w:rFonts w:ascii="Arial" w:hAnsi="Arial" w:cs="Arial"/>
+          <w:b/>
+          <w:bCs/>
+          <w:sz w:val="24"/>
+          <w:szCs w:val="24"/>
+        </w:rPr>
+        <w:t>&lt;=</w:t>
+      </w:r>
+      <w:r>
+        <w:rPr>
+          <w:rFonts w:ascii="Arial" w:hAnsi="Arial" w:cs="Arial"/>
+          <w:sz w:val="24"/>
+          <w:szCs w:val="24"/>
+        </w:rPr>
+        <w:t>: Less than or equal to</w:t>
+      </w:r>
+    </w:p>
+    <w:p>
+      <w:pPr>
+        <w:spacing w:line="240" w:lineRule="auto"/>
+        <w:rPr>
+          <w:rFonts w:ascii="Arial" w:hAnsi="Arial" w:cs="Arial"/>
+          <w:sz w:val="24"/>
+          <w:szCs w:val="24"/>
+        </w:rPr>
+      </w:pPr>
+      <w:r>
+        <w:rPr>
+          <w:rFonts w:ascii="Arial" w:hAnsi="Arial" w:cs="Arial"/>
+          <w:b/>
+          <w:bCs/>
+          <w:sz w:val="24"/>
+          <w:szCs w:val="24"/>
+        </w:rPr>
+        <w:t>&gt;</w:t>
+      </w:r>
+      <w:r>
+        <w:rPr>
+          <w:rFonts w:ascii="Arial" w:hAnsi="Arial" w:cs="Arial"/>
+          <w:sz w:val="24"/>
+          <w:szCs w:val="24"/>
+        </w:rPr>
+        <w:t>: Greater than</w:t>
+      </w:r>
+    </w:p>
+    <w:p>
+      <w:pPr>
+        <w:spacing w:line="240" w:lineRule="auto"/>
+        <w:rPr>
+          <w:rFonts w:ascii="Arial" w:hAnsi="Arial" w:cs="Arial"/>
+          <w:sz w:val="24"/>
+          <w:szCs w:val="24"/>
+        </w:rPr>
+      </w:pPr>
+      <w:r>
+        <w:rPr>
+          <w:rFonts w:ascii="Arial" w:hAnsi="Arial" w:cs="Arial"/>
+          <w:b/>
+          <w:bCs/>
+          <w:sz w:val="24"/>
+          <w:szCs w:val="24"/>
+        </w:rPr>
+        <w:t>&gt;=</w:t>
+      </w:r>
+      <w:r>
+        <w:rPr>
+          <w:rFonts w:ascii="Arial" w:hAnsi="Arial" w:cs="Arial"/>
+          <w:sz w:val="24"/>
+          <w:szCs w:val="24"/>
+        </w:rPr>
+        <w:t>: Greater than or equal to</w:t>
+      </w:r>
+    </w:p>
+    <w:p>
+      <w:pPr>
+        <w:spacing w:after="0" w:line="240" w:lineRule="auto"/>
+        <w:rPr>
+          <w:rFonts w:ascii="Arial" w:hAnsi="Arial" w:cs="Arial"/>
+          <w:sz w:val="24"/>
+          <w:szCs w:val="24"/>
+        </w:rPr>
+      </w:pPr>
+      <w:r>
+        <w:rPr>
+          <w:rFonts w:ascii="Arial" w:hAnsi="Arial" w:cs="Arial"/>
+          <w:b/>
+          <w:bCs/>
+          <w:sz w:val="24"/>
+          <w:szCs w:val="24"/>
+        </w:rPr>
+        <w:t>BETWEEN</w:t>
+      </w:r>
+      <w:r>
+        <w:rPr>
+          <w:rFonts w:ascii="Arial" w:hAnsi="Arial" w:cs="Arial"/>
+          <w:sz w:val="24"/>
+          <w:szCs w:val="24"/>
+        </w:rPr>
+        <w:t>: Checks if value lies within given range (inclusive)</w:t>
+      </w:r>
+    </w:p>
+    <w:p>
+      <w:pPr>
+        <w:spacing w:after="0" w:line="240" w:lineRule="auto"/>
+        <w:rPr>
+          <w:rFonts w:ascii="Arial" w:hAnsi="Arial" w:cs="Arial"/>
+          <w:sz w:val="24"/>
+          <w:szCs w:val="24"/>
+        </w:rPr>
+      </w:pPr>
+      <w:r>
+        <w:rPr>
+          <w:rFonts w:ascii="Arial" w:hAnsi="Arial" w:cs="Arial"/>
+          <w:sz w:val="24"/>
+          <w:szCs w:val="24"/>
+        </w:rPr>
+        <w:br/>
+      </w:r>
+      <w:r>
+        <w:rPr>
+          <w:rFonts w:ascii="Arial" w:hAnsi="Arial" w:cs="Arial"/>
+          <w:b/>
+          <w:bCs/>
+          <w:sz w:val="24"/>
+          <w:szCs w:val="24"/>
+        </w:rPr>
+        <w:t>EXISTS</w:t>
+      </w:r>
+      <w:r>
+        <w:rPr>
+          <w:rFonts w:ascii="Arial" w:hAnsi="Arial" w:cs="Arial"/>
+          <w:sz w:val="24"/>
+          <w:szCs w:val="24"/>
+        </w:rPr>
+        <w:t>: Checks if row exist in subquery (also known as semi-join)</w:t>
+      </w:r>
+    </w:p>
+    <w:p>
+      <w:pPr>
+        <w:spacing w:after="0" w:line="240" w:lineRule="auto"/>
+        <w:rPr>
+          <w:rFonts w:ascii="Arial" w:hAnsi="Arial" w:cs="Arial"/>
+          <w:sz w:val="24"/>
+          <w:szCs w:val="24"/>
+        </w:rPr>
+      </w:pPr>
+      <w:r>
+        <w:rPr>
+          <w:rFonts w:ascii="Arial" w:hAnsi="Arial" w:cs="Arial"/>
+          <w:sz w:val="24"/>
+          <w:szCs w:val="24"/>
+        </w:rPr>
+        <w:br/>
+      </w:r>
+      <w:r>
+        <w:rPr>
+          <w:rFonts w:ascii="Arial" w:hAnsi="Arial" w:cs="Arial"/>
+          <w:b/>
+          <w:bCs/>
+          <w:sz w:val="24"/>
+          <w:szCs w:val="24"/>
+        </w:rPr>
+        <w:t>IN</w:t>
+      </w:r>
+      <w:r>
+        <w:rPr>
+          <w:rFonts w:ascii="Arial" w:hAnsi="Arial" w:cs="Arial"/>
+          <w:sz w:val="24"/>
+          <w:szCs w:val="24"/>
+        </w:rPr>
+        <w:t>: Checks if value is contained within a list</w:t>
+      </w:r>
+      <w:r>
+        <w:rPr>
+          <w:rFonts w:ascii="Arial" w:hAnsi="Arial" w:cs="Arial"/>
+          <w:sz w:val="24"/>
+          <w:szCs w:val="24"/>
+        </w:rPr>
+        <w:t xml:space="preserve"> (Note that having a single null value within the list will always result in FALSE for conditional statements. Thus, recommend </w:t>
+      </w:r>
+      <w:r>
+        <w:rPr>
+          <w:rFonts w:ascii="Arial" w:hAnsi="Arial" w:cs="Arial"/>
+          <w:sz w:val="24"/>
+          <w:szCs w:val="24"/>
+        </w:rPr>
+        <w:t>using</w:t>
+      </w:r>
+      <w:r>
+        <w:rPr>
+          <w:rFonts w:ascii="Arial" w:hAnsi="Arial" w:cs="Arial"/>
+          <w:sz w:val="24"/>
+          <w:szCs w:val="24"/>
+        </w:rPr>
+        <w:t xml:space="preserve"> </w:t>
+      </w:r>
+      <w:r>
+        <w:rPr>
+          <w:rFonts w:ascii="Arial" w:hAnsi="Arial" w:cs="Arial"/>
+          <w:b/>
+          <w:bCs/>
+          <w:sz w:val="24"/>
+          <w:szCs w:val="24"/>
+        </w:rPr>
+        <w:t>NOT EXISTS</w:t>
+      </w:r>
+      <w:r>
+        <w:rPr>
+          <w:rFonts w:ascii="Arial" w:hAnsi="Arial" w:cs="Arial"/>
+          <w:sz w:val="24"/>
+          <w:szCs w:val="24"/>
+        </w:rPr>
+        <w:t xml:space="preserve"> keyword instead.)</w:t>
+      </w:r>
+    </w:p>
+    <w:p>
+      <w:pPr>
+        <w:spacing w:after="0" w:line="240" w:lineRule="auto"/>
+        <w:rPr>
+          <w:rFonts w:ascii="Arial" w:hAnsi="Arial" w:cs="Arial"/>
+          <w:sz w:val="24"/>
+          <w:szCs w:val="24"/>
+        </w:rPr>
+      </w:pPr>
+    </w:p>
+    <w:p>
+      <w:pPr>
+        <w:spacing w:after="0" w:line="240" w:lineRule="auto"/>
+        <w:rPr>
+          <w:rFonts w:ascii="Arial" w:hAnsi="Arial" w:cs="Arial"/>
+          <w:sz w:val="24"/>
+          <w:szCs w:val="24"/>
+        </w:rPr>
+      </w:pPr>
+      <w:r>
+        <w:rPr>
+          <w:rFonts w:ascii="Arial" w:hAnsi="Arial" w:cs="Arial"/>
+          <w:b/>
+          <w:bCs/>
+          <w:sz w:val="24"/>
+          <w:szCs w:val="24"/>
+        </w:rPr>
+        <w:t>IS NULL</w:t>
+      </w:r>
+      <w:r>
+        <w:rPr>
+          <w:rFonts w:ascii="Arial" w:hAnsi="Arial" w:cs="Arial"/>
+          <w:sz w:val="24"/>
+          <w:szCs w:val="24"/>
+        </w:rPr>
+        <w:t>: Checks if a value is null</w:t>
+      </w:r>
+    </w:p>
+    <w:p>
+      <w:pPr>
+        <w:spacing w:after="0" w:line="240" w:lineRule="auto"/>
+        <w:rPr>
+          <w:rFonts w:ascii="Arial" w:hAnsi="Arial" w:cs="Arial"/>
+          <w:sz w:val="24"/>
+          <w:szCs w:val="24"/>
+        </w:rPr>
+      </w:pPr>
+    </w:p>
+    <w:p>
+      <w:pPr>
+        <w:spacing w:after="0" w:line="240" w:lineRule="auto"/>
+        <w:rPr>
+          <w:rFonts w:ascii="Arial" w:hAnsi="Arial" w:cs="Arial"/>
+          <w:sz w:val="24"/>
+          <w:szCs w:val="24"/>
+        </w:rPr>
+      </w:pPr>
+      <w:r>
+        <w:rPr>
+          <w:rFonts w:ascii="Arial" w:hAnsi="Arial" w:cs="Arial"/>
+          <w:b/>
+          <w:bCs/>
+          <w:sz w:val="24"/>
+          <w:szCs w:val="24"/>
+        </w:rPr>
+        <w:t>IS NOT NULL</w:t>
+      </w:r>
+      <w:r>
+        <w:rPr>
+          <w:rFonts w:ascii="Arial" w:hAnsi="Arial" w:cs="Arial"/>
+          <w:sz w:val="24"/>
+          <w:szCs w:val="24"/>
+        </w:rPr>
+        <w:t>: Checks if a value is not null</w:t>
+      </w:r>
+    </w:p>
+    <w:p>
+      <w:pPr>
+        <w:spacing w:after="0" w:line="240" w:lineRule="auto"/>
+        <w:rPr>
+          <w:rFonts w:ascii="Arial" w:hAnsi="Arial" w:cs="Arial"/>
+          <w:sz w:val="24"/>
+          <w:szCs w:val="24"/>
+        </w:rPr>
+      </w:pPr>
+    </w:p>
+    <w:p>
+      <w:pPr>
+        <w:spacing w:after="0" w:line="240" w:lineRule="auto"/>
+        <w:rPr>
+          <w:rFonts w:ascii="Arial" w:hAnsi="Arial" w:cs="Arial"/>
+          <w:sz w:val="24"/>
+          <w:szCs w:val="24"/>
+        </w:rPr>
+      </w:pPr>
+      <w:r>
+        <w:rPr>
+          <w:rFonts w:ascii="Arial" w:hAnsi="Arial" w:cs="Arial"/>
+          <w:b/>
+          <w:bCs/>
+          <w:sz w:val="24"/>
+          <w:szCs w:val="24"/>
+        </w:rPr>
+        <w:t>LIKE</w:t>
+      </w:r>
+      <w:r>
+        <w:rPr>
+          <w:rFonts w:ascii="Arial" w:hAnsi="Arial" w:cs="Arial"/>
+          <w:sz w:val="24"/>
+          <w:szCs w:val="24"/>
+        </w:rPr>
+        <w:t>: Checks if value matches a simple pattern (Used with wildcard expressions)</w:t>
+      </w:r>
+    </w:p>
+    <w:p>
+      <w:pPr>
+        <w:rPr>
+          <w:rFonts w:ascii="Arial" w:hAnsi="Arial" w:cs="Arial"/>
+          <w:sz w:val="24"/>
+          <w:szCs w:val="24"/>
+        </w:rPr>
+      </w:pPr>
+    </w:p>
+    <w:p>
+      <w:pPr>
+        <w:rPr>
+          <w:rFonts w:ascii="Arial" w:hAnsi="Arial" w:cs="Arial"/>
+          <w:b/>
+          <w:bCs/>
+          <w:sz w:val="24"/>
+          <w:szCs w:val="24"/>
+        </w:rPr>
+      </w:pPr>
+      <w:r>
+        <w:rPr>
+          <w:rFonts w:ascii="Arial" w:hAnsi="Arial" w:cs="Arial"/>
+          <w:b/>
+          <w:bCs/>
+          <w:sz w:val="24"/>
+          <w:szCs w:val="24"/>
+        </w:rPr>
+        <w:t>Math Operators</w:t>
+      </w:r>
+    </w:p>
+    <w:p>
+      <w:pPr>
+        <w:rPr>
+          <w:rFonts w:ascii="Arial" w:hAnsi="Arial" w:cs="Arial"/>
+          <w:sz w:val="24"/>
+          <w:szCs w:val="24"/>
+        </w:rPr>
+      </w:pPr>
+      <w:r>
+        <w:rPr>
+          <w:rFonts w:ascii="Arial" w:hAnsi="Arial" w:cs="Arial"/>
+          <w:sz w:val="24"/>
+          <w:szCs w:val="24"/>
+        </w:rPr>
+        <w:t>+</w:t>
+      </w:r>
+      <w:r>
+        <w:rPr>
+          <w:rFonts w:ascii="Arial" w:hAnsi="Arial" w:cs="Arial"/>
+          <w:sz w:val="24"/>
+          <w:szCs w:val="24"/>
+        </w:rPr>
+        <w:t>: Addition</w:t>
+      </w:r>
+    </w:p>
+    <w:p>
+      <w:pPr>
+        <w:rPr>
+          <w:rFonts w:ascii="Arial" w:hAnsi="Arial" w:cs="Arial"/>
+          <w:sz w:val="24"/>
+          <w:szCs w:val="24"/>
+        </w:rPr>
+      </w:pPr>
+      <w:r>
+        <w:rPr>
+          <w:rFonts w:ascii="Arial" w:hAnsi="Arial" w:cs="Arial"/>
+          <w:sz w:val="24"/>
+          <w:szCs w:val="24"/>
+        </w:rPr>
+        <w:t>-</w:t>
+      </w:r>
+      <w:r>
+        <w:rPr>
+          <w:rFonts w:ascii="Arial" w:hAnsi="Arial" w:cs="Arial"/>
+          <w:sz w:val="24"/>
+          <w:szCs w:val="24"/>
+        </w:rPr>
+        <w:t>: Subtraction</w:t>
+      </w:r>
+    </w:p>
+    <w:p>
+      <w:pPr>
+        <w:rPr>
+          <w:rFonts w:ascii="Arial" w:hAnsi="Arial" w:cs="Arial"/>
+          <w:sz w:val="24"/>
+          <w:szCs w:val="24"/>
+        </w:rPr>
+      </w:pPr>
+      <w:r>
+        <w:rPr>
+          <w:rFonts w:ascii="Arial" w:hAnsi="Arial" w:cs="Arial"/>
+          <w:sz w:val="24"/>
+          <w:szCs w:val="24"/>
+        </w:rPr>
+        <w:t>*</w:t>
+      </w:r>
+      <w:r>
+        <w:rPr>
+          <w:rFonts w:ascii="Arial" w:hAnsi="Arial" w:cs="Arial"/>
+          <w:sz w:val="24"/>
+          <w:szCs w:val="24"/>
+        </w:rPr>
+        <w:t>: Multiplication</w:t>
+      </w:r>
+    </w:p>
+    <w:p>
+      <w:pPr>
+        <w:rPr>
+          <w:rFonts w:ascii="Arial" w:hAnsi="Arial" w:cs="Arial"/>
+          <w:sz w:val="24"/>
+          <w:szCs w:val="24"/>
+        </w:rPr>
+      </w:pPr>
+      <w:r>
+        <w:rPr>
+          <w:rFonts w:ascii="Arial" w:hAnsi="Arial" w:cs="Arial"/>
+          <w:sz w:val="24"/>
+          <w:szCs w:val="24"/>
+        </w:rPr>
+        <w:t>/</w:t>
+      </w:r>
+      <w:r>
+        <w:rPr>
+          <w:rFonts w:ascii="Arial" w:hAnsi="Arial" w:cs="Arial"/>
+          <w:sz w:val="24"/>
+          <w:szCs w:val="24"/>
+        </w:rPr>
+        <w:t>: Division</w:t>
+      </w:r>
+    </w:p>
+    <w:p>
+      <w:pPr>
+        <w:rPr>
+          <w:rFonts w:ascii="Arial" w:hAnsi="Arial" w:cs="Arial"/>
+          <w:sz w:val="24"/>
+          <w:szCs w:val="24"/>
+        </w:rPr>
+      </w:pPr>
+      <w:r>
+        <w:rPr>
+          <w:rFonts w:ascii="Arial" w:hAnsi="Arial" w:cs="Arial"/>
+          <w:sz w:val="24"/>
+          <w:szCs w:val="24"/>
+        </w:rPr>
+        <w:t>%</w:t>
+      </w:r>
+      <w:r>
+        <w:rPr>
+          <w:rFonts w:ascii="Arial" w:hAnsi="Arial" w:cs="Arial"/>
+          <w:sz w:val="24"/>
+          <w:szCs w:val="24"/>
+        </w:rPr>
+        <w:t>: Modulo (remainder)</w:t>
+      </w:r>
+    </w:p>
+    <w:p>
+      <w:pPr>
+        <w:rPr>
+          <w:rFonts w:ascii="Arial" w:hAnsi="Arial" w:cs="Arial"/>
+          <w:sz w:val="24"/>
+          <w:szCs w:val="24"/>
+        </w:rPr>
+      </w:pPr>
+      <w:r>
+        <w:rPr>
+          <w:rFonts w:ascii="Arial" w:hAnsi="Arial" w:cs="Arial"/>
+          <w:sz w:val="24"/>
+          <w:szCs w:val="24"/>
+        </w:rPr>
+        <w:t>&amp;: Bitwise AND</w:t>
+      </w:r>
+    </w:p>
+    <w:p>
+      <w:pPr>
+        <w:rPr>
+          <w:rFonts w:ascii="Arial" w:hAnsi="Arial" w:cs="Arial"/>
+          <w:sz w:val="24"/>
+          <w:szCs w:val="24"/>
+        </w:rPr>
+      </w:pPr>
+      <w:r>
+        <w:rPr>
+          <w:rFonts w:ascii="Arial" w:hAnsi="Arial" w:cs="Arial"/>
+          <w:sz w:val="24"/>
+          <w:szCs w:val="24"/>
+        </w:rPr>
+        <w:lastRenderedPageBreak/>
+        <w:t>|: Bitwise OR</w:t>
+      </w:r>
+    </w:p>
+    <w:p>
+      <w:pPr>
+        <w:rPr>
+          <w:rFonts w:ascii="Arial" w:hAnsi="Arial" w:cs="Arial"/>
+          <w:sz w:val="24"/>
+          <w:szCs w:val="24"/>
+        </w:rPr>
+      </w:pPr>
+      <w:r>
+        <w:rPr>
+          <w:rFonts w:ascii="Arial" w:hAnsi="Arial" w:cs="Arial"/>
+          <w:sz w:val="24"/>
+          <w:szCs w:val="24"/>
+        </w:rPr>
+        <w:t>^: Bitwise XOR</w:t>
+      </w:r>
+    </w:p>
+    <w:p>
+      <w:pPr>
+        <w:rPr>
+          <w:rFonts w:ascii="Arial" w:hAnsi="Arial" w:cs="Arial"/>
+          <w:sz w:val="24"/>
+          <w:szCs w:val="24"/>
+        </w:rPr>
+      </w:pPr>
+    </w:p>
+    <w:p>
+      <w:pPr>
+        <w:rPr>
+          <w:rFonts w:ascii="Arial" w:hAnsi="Arial" w:cs="Arial"/>
+          <w:b/>
+          <w:bCs/>
+          <w:sz w:val="24"/>
+          <w:szCs w:val="24"/>
+          <w:u w:val="single"/>
+        </w:rPr>
+      </w:pPr>
+      <w:r>
+        <w:rPr>
+          <w:rFonts w:ascii="Arial" w:hAnsi="Arial" w:cs="Arial"/>
+          <w:b/>
+          <w:bCs/>
+          <w:sz w:val="24"/>
+          <w:szCs w:val="24"/>
+          <w:u w:val="single"/>
+        </w:rPr>
+        <w:t>Aggregate Functions</w:t>
+      </w:r>
+    </w:p>
+    <w:p>
+      <w:pPr>
+        <w:rPr>
+          <w:rFonts w:ascii="Arial" w:hAnsi="Arial" w:cs="Arial"/>
+          <w:sz w:val="24"/>
+          <w:szCs w:val="24"/>
+        </w:rPr>
+      </w:pPr>
+      <w:r>
+        <w:rPr>
+          <w:rFonts w:ascii="Arial" w:hAnsi="Arial" w:cs="Arial"/>
+          <w:sz w:val="24"/>
+          <w:szCs w:val="24"/>
+        </w:rPr>
+        <w:t>Aggregate functions perform calculations on multiple rows to return a single result.</w:t>
+      </w:r>
+    </w:p>
+    <w:p>
+      <w:pPr>
+        <w:rPr>
+          <w:rFonts w:ascii="Arial" w:hAnsi="Arial" w:cs="Arial"/>
+          <w:sz w:val="24"/>
+          <w:szCs w:val="24"/>
+        </w:rPr>
+      </w:pPr>
+      <w:r>
+        <w:rPr>
+          <w:rFonts w:ascii="Arial" w:hAnsi="Arial" w:cs="Arial"/>
+          <w:sz w:val="24"/>
+          <w:szCs w:val="24"/>
+        </w:rPr>
+        <w:t>Aggregate functions are mostly used in SELECT and HAVING clause</w:t>
+      </w:r>
+    </w:p>
+    <w:p>
+      <w:pPr>
+        <w:rPr>
+          <w:rFonts w:ascii="Arial" w:hAnsi="Arial" w:cs="Arial"/>
+          <w:sz w:val="24"/>
+          <w:szCs w:val="24"/>
+        </w:rPr>
+      </w:pPr>
+      <w:r>
+        <w:rPr>
+          <w:rFonts w:ascii="Arial" w:hAnsi="Arial" w:cs="Arial"/>
+          <w:b/>
+          <w:bCs/>
+          <w:sz w:val="24"/>
+          <w:szCs w:val="24"/>
+        </w:rPr>
+        <w:t>COUNT()</w:t>
+      </w:r>
+      <w:r>
+        <w:rPr>
+          <w:rFonts w:ascii="Arial" w:hAnsi="Arial" w:cs="Arial"/>
+          <w:sz w:val="24"/>
+          <w:szCs w:val="24"/>
+        </w:rPr>
+        <w:t>: Counts number of values for a given attribute</w:t>
+      </w:r>
+    </w:p>
+    <w:p>
+      <w:pPr>
+        <w:rPr>
+          <w:rFonts w:ascii="Arial" w:hAnsi="Arial" w:cs="Arial"/>
+          <w:sz w:val="24"/>
+          <w:szCs w:val="24"/>
+        </w:rPr>
+      </w:pPr>
+      <w:r>
+        <w:rPr>
+          <w:rFonts w:ascii="Arial" w:hAnsi="Arial" w:cs="Arial"/>
+          <w:b/>
+          <w:bCs/>
+          <w:sz w:val="24"/>
+          <w:szCs w:val="24"/>
+        </w:rPr>
+        <w:t>SUM()</w:t>
+      </w:r>
+      <w:r>
+        <w:rPr>
+          <w:rFonts w:ascii="Arial" w:hAnsi="Arial" w:cs="Arial"/>
+          <w:sz w:val="24"/>
+          <w:szCs w:val="24"/>
+        </w:rPr>
+        <w:t>: Sum of values for a given attribute</w:t>
+      </w:r>
+    </w:p>
+    <w:p>
+      <w:pPr>
+        <w:rPr>
+          <w:rFonts w:ascii="Arial" w:hAnsi="Arial" w:cs="Arial"/>
+          <w:sz w:val="24"/>
+          <w:szCs w:val="24"/>
+        </w:rPr>
+      </w:pPr>
+      <w:r>
+        <w:rPr>
+          <w:rFonts w:ascii="Arial" w:hAnsi="Arial" w:cs="Arial"/>
+          <w:b/>
+          <w:bCs/>
+          <w:sz w:val="24"/>
+          <w:szCs w:val="24"/>
+        </w:rPr>
+        <w:t>AVG()</w:t>
+      </w:r>
+      <w:r>
+        <w:rPr>
+          <w:rFonts w:ascii="Arial" w:hAnsi="Arial" w:cs="Arial"/>
+          <w:sz w:val="24"/>
+          <w:szCs w:val="24"/>
+        </w:rPr>
+        <w:t>: Average of values for a given attribute</w:t>
+      </w:r>
+    </w:p>
+    <w:p>
+      <w:pPr>
+        <w:rPr>
+          <w:rFonts w:ascii="Arial" w:hAnsi="Arial" w:cs="Arial"/>
+          <w:sz w:val="24"/>
+          <w:szCs w:val="24"/>
+        </w:rPr>
+      </w:pPr>
+      <w:r>
+        <w:rPr>
+          <w:rFonts w:ascii="Arial" w:hAnsi="Arial" w:cs="Arial"/>
+          <w:b/>
+          <w:bCs/>
+          <w:sz w:val="24"/>
+          <w:szCs w:val="24"/>
+        </w:rPr>
+        <w:t>MIN()</w:t>
+      </w:r>
+      <w:r>
+        <w:rPr>
+          <w:rFonts w:ascii="Arial" w:hAnsi="Arial" w:cs="Arial"/>
+          <w:sz w:val="24"/>
+          <w:szCs w:val="24"/>
+        </w:rPr>
+        <w:t>: Minimum value for a given attribute</w:t>
+      </w:r>
+    </w:p>
+    <w:p>
+      <w:pPr>
+        <w:rPr>
+          <w:rFonts w:ascii="Arial" w:hAnsi="Arial" w:cs="Arial"/>
+          <w:sz w:val="24"/>
+          <w:szCs w:val="24"/>
+        </w:rPr>
+      </w:pPr>
+      <w:r>
+        <w:rPr>
+          <w:rFonts w:ascii="Arial" w:hAnsi="Arial" w:cs="Arial"/>
+          <w:b/>
+          <w:bCs/>
+          <w:sz w:val="24"/>
+          <w:szCs w:val="24"/>
+        </w:rPr>
+        <w:t>MAX()</w:t>
+      </w:r>
+      <w:r>
+        <w:rPr>
+          <w:rFonts w:ascii="Arial" w:hAnsi="Arial" w:cs="Arial"/>
+          <w:sz w:val="24"/>
+          <w:szCs w:val="24"/>
+        </w:rPr>
+        <w:t>: Maximum value for a given attribute</w:t>
+      </w:r>
+    </w:p>
+    <w:p>
+      <w:pPr>
+        <w:rPr>
+          <w:rFonts w:ascii="Arial" w:hAnsi="Arial" w:cs="Arial"/>
+          <w:sz w:val="24"/>
+          <w:szCs w:val="24"/>
+        </w:rPr>
+      </w:pPr>
+      <w:r>
+        <w:rPr>
+          <w:rFonts w:ascii="Arial" w:hAnsi="Arial" w:cs="Arial"/>
+          <w:b/>
+          <w:bCs/>
+          <w:sz w:val="24"/>
+          <w:szCs w:val="24"/>
+        </w:rPr>
+        <w:t>LEAST()</w:t>
+      </w:r>
+      <w:r>
+        <w:rPr>
+          <w:rFonts w:ascii="Arial" w:hAnsi="Arial" w:cs="Arial"/>
+          <w:sz w:val="24"/>
+          <w:szCs w:val="24"/>
+        </w:rPr>
+        <w:t>: Minimum value from set of attributes for every row</w:t>
+      </w:r>
+    </w:p>
+    <w:p>
+      <w:pPr>
+        <w:rPr>
+          <w:rFonts w:ascii="Arial" w:hAnsi="Arial" w:cs="Arial"/>
+          <w:sz w:val="24"/>
+          <w:szCs w:val="24"/>
+        </w:rPr>
+      </w:pPr>
+      <w:r>
+        <w:rPr>
+          <w:rFonts w:ascii="Arial" w:hAnsi="Arial" w:cs="Arial"/>
+          <w:b/>
+          <w:bCs/>
+          <w:sz w:val="24"/>
+          <w:szCs w:val="24"/>
+        </w:rPr>
+        <w:t>GREATEST()</w:t>
+      </w:r>
+      <w:r>
+        <w:rPr>
+          <w:rFonts w:ascii="Arial" w:hAnsi="Arial" w:cs="Arial"/>
+          <w:sz w:val="24"/>
+          <w:szCs w:val="24"/>
+        </w:rPr>
+        <w:t>: Maximum</w:t>
+      </w:r>
+      <w:r>
+        <w:rPr>
+          <w:rFonts w:ascii="Arial" w:hAnsi="Arial" w:cs="Arial"/>
+          <w:sz w:val="24"/>
+          <w:szCs w:val="24"/>
+        </w:rPr>
+        <w:t xml:space="preserve"> value from set of attributes for every row</w:t>
+      </w:r>
+    </w:p>
+    <w:p>
+      <w:pPr>
+        <w:rPr>
+          <w:rFonts w:ascii="Arial" w:hAnsi="Arial" w:cs="Arial"/>
+          <w:sz w:val="24"/>
+          <w:szCs w:val="24"/>
+        </w:rPr>
+      </w:pPr>
+      <w:r>
+        <w:rPr>
+          <w:rFonts w:ascii="Arial" w:hAnsi="Arial" w:cs="Arial"/>
+          <w:sz w:val="24"/>
+          <w:szCs w:val="24"/>
+        </w:rPr>
+        <w:t>Note that most of these aggregate functions in SQL applies to only non-null values, except for COUNT() function that applies to both null and non-null values.</w:t>
+      </w:r>
+    </w:p>
+    <w:p>
+      <w:pPr>
+        <w:rPr>
+          <w:rFonts w:ascii="Arial" w:hAnsi="Arial" w:cs="Arial"/>
+          <w:sz w:val="24"/>
+          <w:szCs w:val="24"/>
+        </w:rPr>
+      </w:pPr>
+    </w:p>
+    <w:p>
+      <w:pPr>
+        <w:rPr>
+          <w:rFonts w:ascii="Arial" w:hAnsi="Arial" w:cs="Arial"/>
+          <w:b/>
+          <w:bCs/>
+          <w:sz w:val="24"/>
+          <w:szCs w:val="24"/>
+          <w:u w:val="single"/>
+        </w:rPr>
+      </w:pPr>
+      <w:r>
+        <w:rPr>
+          <w:rFonts w:ascii="Arial" w:hAnsi="Arial" w:cs="Arial"/>
+          <w:b/>
+          <w:bCs/>
+          <w:sz w:val="24"/>
+          <w:szCs w:val="24"/>
+          <w:u w:val="single"/>
+        </w:rPr>
+        <w:t>Numeric Functions</w:t>
+      </w:r>
+    </w:p>
+    <w:p>
+      <w:pPr>
+        <w:rPr>
+          <w:rFonts w:ascii="Arial" w:hAnsi="Arial" w:cs="Arial"/>
+          <w:sz w:val="24"/>
+          <w:szCs w:val="24"/>
+        </w:rPr>
+      </w:pPr>
+      <w:r>
+        <w:rPr>
+          <w:rFonts w:ascii="Arial" w:hAnsi="Arial" w:cs="Arial"/>
+          <w:sz w:val="24"/>
+          <w:szCs w:val="24"/>
+        </w:rPr>
+        <w:t>Numeric functions are usually applied to attributes with numerical values only.</w:t>
+      </w:r>
+    </w:p>
+    <w:p>
+      <w:pPr>
+        <w:rPr>
+          <w:rFonts w:ascii="Arial" w:hAnsi="Arial" w:cs="Arial"/>
+          <w:sz w:val="24"/>
+          <w:szCs w:val="24"/>
+        </w:rPr>
+      </w:pPr>
+      <w:r>
+        <w:rPr>
+          <w:rFonts w:ascii="Arial" w:hAnsi="Arial" w:cs="Arial"/>
+          <w:sz w:val="24"/>
+          <w:szCs w:val="24"/>
+        </w:rPr>
+        <w:t>Math functions:</w:t>
+      </w:r>
+    </w:p>
+    <w:p>
+      <w:pPr>
+        <w:rPr>
+          <w:rFonts w:ascii="Arial" w:hAnsi="Arial" w:cs="Arial"/>
+          <w:sz w:val="24"/>
+          <w:szCs w:val="24"/>
+        </w:rPr>
+      </w:pPr>
+      <w:r>
+        <w:rPr>
+          <w:rFonts w:ascii="Arial" w:hAnsi="Arial" w:cs="Arial"/>
+          <w:b/>
+          <w:bCs/>
+          <w:sz w:val="24"/>
+          <w:szCs w:val="24"/>
+        </w:rPr>
+        <w:t>ABS(x):</w:t>
+      </w:r>
+      <w:r>
+        <w:rPr>
+          <w:rFonts w:ascii="Arial" w:hAnsi="Arial" w:cs="Arial"/>
+          <w:sz w:val="24"/>
+          <w:szCs w:val="24"/>
+        </w:rPr>
+        <w:t xml:space="preserve"> Returns absolute value of x</w:t>
+      </w:r>
+    </w:p>
+    <w:p>
+      <w:pPr>
+        <w:rPr>
+          <w:rFonts w:ascii="Arial" w:hAnsi="Arial" w:cs="Arial"/>
+          <w:sz w:val="24"/>
+          <w:szCs w:val="24"/>
+        </w:rPr>
+      </w:pPr>
+      <w:r>
+        <w:rPr>
+          <w:rFonts w:ascii="Arial" w:hAnsi="Arial" w:cs="Arial"/>
+          <w:b/>
+          <w:bCs/>
+          <w:sz w:val="24"/>
+          <w:szCs w:val="24"/>
+        </w:rPr>
+        <w:t>SIGN(x):</w:t>
+      </w:r>
+      <w:r>
+        <w:rPr>
+          <w:rFonts w:ascii="Arial" w:hAnsi="Arial" w:cs="Arial"/>
+          <w:sz w:val="24"/>
+          <w:szCs w:val="24"/>
+        </w:rPr>
+        <w:t xml:space="preserve"> Returns sign of value of x (-1 for negative, 0 for zero or 1 for positive)</w:t>
+      </w:r>
+    </w:p>
+    <w:p>
+      <w:pPr>
+        <w:rPr>
+          <w:rFonts w:ascii="Arial" w:hAnsi="Arial" w:cs="Arial"/>
+          <w:sz w:val="24"/>
+          <w:szCs w:val="24"/>
+        </w:rPr>
+      </w:pPr>
+      <w:r>
+        <w:rPr>
+          <w:rFonts w:ascii="Arial" w:hAnsi="Arial" w:cs="Arial"/>
+          <w:b/>
+          <w:bCs/>
+          <w:sz w:val="24"/>
+          <w:szCs w:val="24"/>
+        </w:rPr>
+        <w:t>POWER(x,y):</w:t>
+      </w:r>
+      <w:r>
+        <w:rPr>
+          <w:rFonts w:ascii="Arial" w:hAnsi="Arial" w:cs="Arial"/>
+          <w:sz w:val="24"/>
+          <w:szCs w:val="24"/>
+        </w:rPr>
+        <w:t xml:space="preserve"> Returns x to the power of y</w:t>
+      </w:r>
+    </w:p>
+    <w:p>
+      <w:pPr>
+        <w:rPr>
+          <w:rFonts w:ascii="Arial" w:hAnsi="Arial" w:cs="Arial"/>
+          <w:sz w:val="24"/>
+          <w:szCs w:val="24"/>
+        </w:rPr>
+      </w:pPr>
+      <w:r>
+        <w:rPr>
+          <w:rFonts w:ascii="Arial" w:hAnsi="Arial" w:cs="Arial"/>
+          <w:b/>
+          <w:bCs/>
+          <w:sz w:val="24"/>
+          <w:szCs w:val="24"/>
+        </w:rPr>
+        <w:t>SQRT(x):</w:t>
+      </w:r>
+      <w:r>
+        <w:rPr>
+          <w:rFonts w:ascii="Arial" w:hAnsi="Arial" w:cs="Arial"/>
+          <w:sz w:val="24"/>
+          <w:szCs w:val="24"/>
+        </w:rPr>
+        <w:t xml:space="preserve"> Returns square root of x</w:t>
+      </w:r>
+    </w:p>
+    <w:p>
+      <w:pPr>
+        <w:rPr>
+          <w:rFonts w:ascii="Arial" w:hAnsi="Arial" w:cs="Arial"/>
+          <w:sz w:val="24"/>
+          <w:szCs w:val="24"/>
+        </w:rPr>
+      </w:pPr>
+      <w:r>
+        <w:rPr>
+          <w:rFonts w:ascii="Arial" w:hAnsi="Arial" w:cs="Arial"/>
+          <w:b/>
+          <w:bCs/>
+          <w:sz w:val="24"/>
+          <w:szCs w:val="24"/>
+        </w:rPr>
+        <w:t>EXP(x):</w:t>
+      </w:r>
+      <w:r>
+        <w:rPr>
+          <w:rFonts w:ascii="Arial" w:hAnsi="Arial" w:cs="Arial"/>
+          <w:sz w:val="24"/>
+          <w:szCs w:val="24"/>
+        </w:rPr>
+        <w:t xml:space="preserve"> Returns exponent of x</w:t>
+      </w:r>
+    </w:p>
+    <w:p>
+      <w:pPr>
+        <w:rPr>
+          <w:rFonts w:ascii="Arial" w:hAnsi="Arial" w:cs="Arial"/>
+          <w:sz w:val="24"/>
+          <w:szCs w:val="24"/>
+        </w:rPr>
+      </w:pPr>
+      <w:r>
+        <w:rPr>
+          <w:rFonts w:ascii="Arial" w:hAnsi="Arial" w:cs="Arial"/>
+          <w:b/>
+          <w:bCs/>
+          <w:sz w:val="24"/>
+          <w:szCs w:val="24"/>
+        </w:rPr>
+        <w:t>LOG(y,x):</w:t>
+      </w:r>
+      <w:r>
+        <w:rPr>
+          <w:rFonts w:ascii="Arial" w:hAnsi="Arial" w:cs="Arial"/>
+          <w:sz w:val="24"/>
+          <w:szCs w:val="24"/>
+        </w:rPr>
+        <w:t xml:space="preserve"> Returns log of y base x</w:t>
+      </w:r>
+    </w:p>
+    <w:p>
+      <w:pPr>
+        <w:rPr>
+          <w:rFonts w:ascii="Arial" w:hAnsi="Arial" w:cs="Arial"/>
+          <w:sz w:val="24"/>
+          <w:szCs w:val="24"/>
+        </w:rPr>
+      </w:pPr>
+      <w:r>
+        <w:rPr>
+          <w:rFonts w:ascii="Arial" w:hAnsi="Arial" w:cs="Arial"/>
+          <w:b/>
+          <w:bCs/>
+          <w:sz w:val="24"/>
+          <w:szCs w:val="24"/>
+        </w:rPr>
+        <w:t>LN(x):</w:t>
+      </w:r>
+      <w:r>
+        <w:rPr>
+          <w:rFonts w:ascii="Arial" w:hAnsi="Arial" w:cs="Arial"/>
+          <w:sz w:val="24"/>
+          <w:szCs w:val="24"/>
+        </w:rPr>
+        <w:t xml:space="preserve"> Return natural log of x base e</w:t>
+      </w:r>
+    </w:p>
+    <w:p>
+      <w:pPr>
+        <w:rPr>
+          <w:rFonts w:ascii="Arial" w:hAnsi="Arial" w:cs="Arial"/>
+          <w:sz w:val="24"/>
+          <w:szCs w:val="24"/>
+        </w:rPr>
+      </w:pPr>
+      <w:r>
+        <w:rPr>
+          <w:rFonts w:ascii="Arial" w:hAnsi="Arial" w:cs="Arial"/>
+          <w:b/>
+          <w:bCs/>
+          <w:sz w:val="24"/>
+          <w:szCs w:val="24"/>
+        </w:rPr>
+        <w:t>LOG10(x):</w:t>
+      </w:r>
+      <w:r>
+        <w:rPr>
+          <w:rFonts w:ascii="Arial" w:hAnsi="Arial" w:cs="Arial"/>
+          <w:sz w:val="24"/>
+          <w:szCs w:val="24"/>
+        </w:rPr>
+        <w:t xml:space="preserve"> Returns log of x base 10</w:t>
+      </w:r>
+    </w:p>
+    <w:p>
+      <w:pPr>
+        <w:rPr>
+          <w:rFonts w:ascii="Arial" w:hAnsi="Arial" w:cs="Arial"/>
+          <w:sz w:val="24"/>
+          <w:szCs w:val="24"/>
+        </w:rPr>
+      </w:pPr>
+      <w:r>
+        <w:rPr>
+          <w:rFonts w:ascii="Arial" w:hAnsi="Arial" w:cs="Arial"/>
+          <w:b/>
+          <w:bCs/>
+          <w:sz w:val="24"/>
+          <w:szCs w:val="24"/>
+        </w:rPr>
+        <w:t>MOD(x,y):</w:t>
+      </w:r>
+      <w:r>
+        <w:rPr>
+          <w:rFonts w:ascii="Arial" w:hAnsi="Arial" w:cs="Arial"/>
+          <w:sz w:val="24"/>
+          <w:szCs w:val="24"/>
+        </w:rPr>
+        <w:t xml:space="preserve"> Returns remainder of x/y</w:t>
+      </w:r>
+    </w:p>
+    <w:p>
+      <w:pPr>
+        <w:rPr>
+          <w:rFonts w:ascii="Arial" w:hAnsi="Arial" w:cs="Arial"/>
+          <w:sz w:val="24"/>
+          <w:szCs w:val="24"/>
+        </w:rPr>
+      </w:pPr>
+      <w:r>
+        <w:rPr>
+          <w:rFonts w:ascii="Arial" w:hAnsi="Arial" w:cs="Arial"/>
+          <w:b/>
+          <w:bCs/>
+          <w:sz w:val="24"/>
+          <w:szCs w:val="24"/>
+        </w:rPr>
+        <w:t>RAND():</w:t>
+      </w:r>
+      <w:r>
+        <w:rPr>
+          <w:rFonts w:ascii="Arial" w:hAnsi="Arial" w:cs="Arial"/>
+          <w:sz w:val="24"/>
+          <w:szCs w:val="24"/>
+        </w:rPr>
+        <w:t xml:space="preserve"> Returns a random number between 0 and 1</w:t>
+      </w:r>
+    </w:p>
+    <w:p>
+      <w:pPr>
+        <w:rPr>
+          <w:rFonts w:ascii="Arial" w:hAnsi="Arial" w:cs="Arial"/>
+          <w:sz w:val="24"/>
+          <w:szCs w:val="24"/>
+        </w:rPr>
+      </w:pPr>
+      <w:r>
+        <w:rPr>
+          <w:rFonts w:ascii="Arial" w:hAnsi="Arial" w:cs="Arial"/>
+          <w:b/>
+          <w:bCs/>
+          <w:sz w:val="24"/>
+          <w:szCs w:val="24"/>
+        </w:rPr>
+        <w:lastRenderedPageBreak/>
+        <w:t>CEIL(x):</w:t>
+      </w:r>
+      <w:r>
+        <w:rPr>
+          <w:rFonts w:ascii="Arial" w:hAnsi="Arial" w:cs="Arial"/>
+          <w:sz w:val="24"/>
+          <w:szCs w:val="24"/>
+        </w:rPr>
+        <w:t xml:space="preserve"> Returns upper integer boundary of value x</w:t>
+      </w:r>
+    </w:p>
+    <w:p>
+      <w:pPr>
+        <w:rPr>
+          <w:rFonts w:ascii="Arial" w:hAnsi="Arial" w:cs="Arial"/>
+          <w:sz w:val="24"/>
+          <w:szCs w:val="24"/>
+        </w:rPr>
+      </w:pPr>
+      <w:r>
+        <w:rPr>
+          <w:rFonts w:ascii="Arial" w:hAnsi="Arial" w:cs="Arial"/>
+          <w:b/>
+          <w:bCs/>
+          <w:sz w:val="24"/>
+          <w:szCs w:val="24"/>
+        </w:rPr>
+        <w:t>FLOOR(x):</w:t>
+      </w:r>
+      <w:r>
+        <w:rPr>
+          <w:rFonts w:ascii="Arial" w:hAnsi="Arial" w:cs="Arial"/>
+          <w:sz w:val="24"/>
+          <w:szCs w:val="24"/>
+        </w:rPr>
+        <w:t xml:space="preserve"> Returns lower integer boundary of value x</w:t>
+      </w:r>
+    </w:p>
+    <w:p>
+      <w:pPr>
+        <w:rPr>
+          <w:rFonts w:ascii="Arial" w:hAnsi="Arial" w:cs="Arial"/>
+          <w:sz w:val="24"/>
+          <w:szCs w:val="24"/>
+        </w:rPr>
+      </w:pPr>
+      <w:r>
+        <w:rPr>
+          <w:rFonts w:ascii="Arial" w:hAnsi="Arial" w:cs="Arial"/>
+          <w:b/>
+          <w:bCs/>
+          <w:sz w:val="24"/>
+          <w:szCs w:val="24"/>
+        </w:rPr>
+        <w:t>ROUND(x,n):</w:t>
+      </w:r>
+      <w:r>
+        <w:rPr>
+          <w:rFonts w:ascii="Arial" w:hAnsi="Arial" w:cs="Arial"/>
+          <w:sz w:val="24"/>
+          <w:szCs w:val="24"/>
+        </w:rPr>
+        <w:t xml:space="preserve"> Rounds x value to n decimal places</w:t>
+      </w:r>
+    </w:p>
+    <w:p>
+      <w:pPr>
+        <w:rPr>
+          <w:rFonts w:ascii="Arial" w:hAnsi="Arial" w:cs="Arial"/>
+          <w:sz w:val="24"/>
+          <w:szCs w:val="24"/>
+        </w:rPr>
+      </w:pPr>
+      <w:r>
+        <w:rPr>
+          <w:rFonts w:ascii="Arial" w:hAnsi="Arial" w:cs="Arial"/>
+          <w:b/>
+          <w:bCs/>
+          <w:sz w:val="24"/>
+          <w:szCs w:val="24"/>
+        </w:rPr>
+        <w:t>TRUNC(x,n):</w:t>
+      </w:r>
+      <w:r>
+        <w:rPr>
+          <w:rFonts w:ascii="Arial" w:hAnsi="Arial" w:cs="Arial"/>
+          <w:sz w:val="24"/>
+          <w:szCs w:val="24"/>
+        </w:rPr>
+        <w:t xml:space="preserve"> Cuts off x value at n decimal places without rounding</w:t>
+      </w:r>
+    </w:p>
+    <w:p>
+      <w:pPr>
+        <w:rPr>
+          <w:rFonts w:ascii="Arial" w:hAnsi="Arial" w:cs="Arial"/>
+          <w:sz w:val="24"/>
+          <w:szCs w:val="24"/>
+        </w:rPr>
+      </w:pPr>
+    </w:p>
+    <w:p>
+      <w:pPr>
+        <w:rPr>
+          <w:rFonts w:ascii="Arial" w:hAnsi="Arial" w:cs="Arial"/>
+          <w:b/>
+          <w:bCs/>
+          <w:sz w:val="24"/>
+          <w:szCs w:val="24"/>
+          <w:u w:val="single"/>
+        </w:rPr>
+      </w:pPr>
+      <w:r>
+        <w:rPr>
+          <w:rFonts w:ascii="Arial" w:hAnsi="Arial" w:cs="Arial"/>
+          <w:b/>
+          <w:bCs/>
+          <w:sz w:val="24"/>
+          <w:szCs w:val="24"/>
+          <w:u w:val="single"/>
+        </w:rPr>
+        <w:t>String Functions</w:t>
+      </w:r>
+    </w:p>
+    <w:p>
+      <w:pPr>
+        <w:rPr>
+          <w:rFonts w:ascii="Arial" w:hAnsi="Arial" w:cs="Arial"/>
+          <w:sz w:val="24"/>
+          <w:szCs w:val="24"/>
+        </w:rPr>
+      </w:pPr>
+      <w:r>
+        <w:rPr>
+          <w:rFonts w:ascii="Arial" w:hAnsi="Arial" w:cs="Arial"/>
+          <w:sz w:val="24"/>
+          <w:szCs w:val="24"/>
+        </w:rPr>
+        <w:t>String</w:t>
+      </w:r>
+      <w:r>
+        <w:rPr>
+          <w:rFonts w:ascii="Arial" w:hAnsi="Arial" w:cs="Arial"/>
+          <w:sz w:val="24"/>
+          <w:szCs w:val="24"/>
+        </w:rPr>
+        <w:t xml:space="preserve"> functions are usually applied to attributes with </w:t>
+      </w:r>
+      <w:r>
+        <w:rPr>
+          <w:rFonts w:ascii="Arial" w:hAnsi="Arial" w:cs="Arial"/>
+          <w:sz w:val="24"/>
+          <w:szCs w:val="24"/>
+        </w:rPr>
+        <w:t>string data types.</w:t>
+      </w:r>
+    </w:p>
+    <w:p>
+      <w:pPr>
+        <w:rPr>
+          <w:rFonts w:ascii="Arial" w:hAnsi="Arial" w:cs="Arial"/>
+          <w:sz w:val="24"/>
+          <w:szCs w:val="24"/>
+        </w:rPr>
+      </w:pPr>
+      <w:r>
+        <w:rPr>
+          <w:rFonts w:ascii="Arial" w:hAnsi="Arial" w:cs="Arial"/>
+          <w:b/>
+          <w:bCs/>
+          <w:sz w:val="24"/>
+          <w:szCs w:val="24"/>
+        </w:rPr>
+        <w:t>LENGTH(string)</w:t>
+      </w:r>
+      <w:r>
+        <w:rPr>
+          <w:rFonts w:ascii="Arial" w:hAnsi="Arial" w:cs="Arial"/>
+          <w:b/>
+          <w:bCs/>
+          <w:sz w:val="24"/>
+          <w:szCs w:val="24"/>
+        </w:rPr>
+        <w:t>:</w:t>
+      </w:r>
+      <w:r>
+        <w:rPr>
+          <w:rFonts w:ascii="Arial" w:hAnsi="Arial" w:cs="Arial"/>
+          <w:sz w:val="24"/>
+          <w:szCs w:val="24"/>
+        </w:rPr>
+        <w:t xml:space="preserve"> Returns number of characters of a string</w:t>
+      </w:r>
+    </w:p>
+    <w:p>
+      <w:pPr>
+        <w:rPr>
+          <w:rFonts w:ascii="Arial" w:hAnsi="Arial" w:cs="Arial"/>
+          <w:sz w:val="24"/>
+          <w:szCs w:val="24"/>
+        </w:rPr>
+      </w:pPr>
+      <w:r>
+        <w:rPr>
+          <w:rFonts w:ascii="Arial" w:hAnsi="Arial" w:cs="Arial"/>
+          <w:b/>
+          <w:bCs/>
+          <w:sz w:val="24"/>
+          <w:szCs w:val="24"/>
+        </w:rPr>
+        <w:t>UPPER(string)</w:t>
+      </w:r>
+      <w:r>
+        <w:rPr>
+          <w:rFonts w:ascii="Arial" w:hAnsi="Arial" w:cs="Arial"/>
+          <w:b/>
+          <w:bCs/>
+          <w:sz w:val="24"/>
+          <w:szCs w:val="24"/>
+        </w:rPr>
+        <w:t>:</w:t>
+      </w:r>
+      <w:r>
+        <w:rPr>
+          <w:rFonts w:ascii="Arial" w:hAnsi="Arial" w:cs="Arial"/>
+          <w:sz w:val="24"/>
+          <w:szCs w:val="24"/>
+        </w:rPr>
+        <w:t xml:space="preserve"> Returns upper case characters of the whole string</w:t>
+      </w:r>
+    </w:p>
+    <w:p>
+      <w:pPr>
+        <w:rPr>
+          <w:rFonts w:ascii="Arial" w:hAnsi="Arial" w:cs="Arial"/>
+          <w:sz w:val="24"/>
+          <w:szCs w:val="24"/>
+        </w:rPr>
+      </w:pPr>
+      <w:r>
+        <w:rPr>
+          <w:rFonts w:ascii="Arial" w:hAnsi="Arial" w:cs="Arial"/>
+          <w:b/>
+          <w:bCs/>
+          <w:sz w:val="24"/>
+          <w:szCs w:val="24"/>
+        </w:rPr>
+        <w:t>LOWER(string)</w:t>
+      </w:r>
+      <w:r>
+        <w:rPr>
+          <w:rFonts w:ascii="Arial" w:hAnsi="Arial" w:cs="Arial"/>
+          <w:b/>
+          <w:bCs/>
+          <w:sz w:val="24"/>
+          <w:szCs w:val="24"/>
+        </w:rPr>
+        <w:t>:</w:t>
+      </w:r>
+      <w:r>
+        <w:rPr>
+          <w:rFonts w:ascii="Arial" w:hAnsi="Arial" w:cs="Arial"/>
+          <w:sz w:val="24"/>
+          <w:szCs w:val="24"/>
+        </w:rPr>
+        <w:t xml:space="preserve"> Returns lower case characters of the whole string</w:t>
+      </w:r>
+    </w:p>
+    <w:p>
+      <w:pPr>
+        <w:rPr>
+          <w:rFonts w:ascii="Arial" w:hAnsi="Arial" w:cs="Arial"/>
+          <w:sz w:val="24"/>
+          <w:szCs w:val="24"/>
+        </w:rPr>
+      </w:pPr>
+      <w:r>
+        <w:rPr>
+          <w:rFonts w:ascii="Arial" w:hAnsi="Arial" w:cs="Arial"/>
+          <w:b/>
+          <w:bCs/>
+          <w:sz w:val="24"/>
+          <w:szCs w:val="24"/>
+        </w:rPr>
+        <w:t>TRIM(string)</w:t>
+      </w:r>
+      <w:r>
+        <w:rPr>
+          <w:rFonts w:ascii="Arial" w:hAnsi="Arial" w:cs="Arial"/>
+          <w:b/>
+          <w:bCs/>
+          <w:sz w:val="24"/>
+          <w:szCs w:val="24"/>
+        </w:rPr>
+        <w:t>:</w:t>
+      </w:r>
+      <w:r>
+        <w:rPr>
+          <w:rFonts w:ascii="Arial" w:hAnsi="Arial" w:cs="Arial"/>
+          <w:sz w:val="24"/>
+          <w:szCs w:val="24"/>
+        </w:rPr>
+        <w:t xml:space="preserve"> Removes trailing and leading whitespaces from string</w:t>
+      </w:r>
+    </w:p>
+    <w:p>
+      <w:pPr>
+        <w:rPr>
+          <w:rFonts w:ascii="Arial" w:hAnsi="Arial" w:cs="Arial"/>
+          <w:sz w:val="24"/>
+          <w:szCs w:val="24"/>
+        </w:rPr>
+      </w:pPr>
+      <w:r>
+        <w:rPr>
+          <w:rFonts w:ascii="Arial" w:hAnsi="Arial" w:cs="Arial"/>
+          <w:b/>
+          <w:bCs/>
+          <w:sz w:val="24"/>
+          <w:szCs w:val="24"/>
+        </w:rPr>
+        <w:t>TRIM(char FROM string)</w:t>
+      </w:r>
+      <w:r>
+        <w:rPr>
+          <w:rFonts w:ascii="Arial" w:hAnsi="Arial" w:cs="Arial"/>
+          <w:b/>
+          <w:bCs/>
+          <w:sz w:val="24"/>
+          <w:szCs w:val="24"/>
+        </w:rPr>
+        <w:t>:</w:t>
+      </w:r>
+      <w:r>
+        <w:rPr>
+          <w:rFonts w:ascii="Arial" w:hAnsi="Arial" w:cs="Arial"/>
+          <w:sz w:val="24"/>
+          <w:szCs w:val="24"/>
+        </w:rPr>
+        <w:t xml:space="preserve"> Removes trailing and leading specified char from string</w:t>
+      </w:r>
+    </w:p>
+    <w:p>
+      <w:pPr>
+        <w:rPr>
+          <w:rFonts w:ascii="Arial" w:hAnsi="Arial" w:cs="Arial"/>
+          <w:sz w:val="24"/>
+          <w:szCs w:val="24"/>
+        </w:rPr>
+      </w:pPr>
+      <w:r>
+        <w:rPr>
+          <w:rFonts w:ascii="Arial" w:hAnsi="Arial" w:cs="Arial"/>
+          <w:b/>
+          <w:bCs/>
+          <w:sz w:val="24"/>
+          <w:szCs w:val="24"/>
+        </w:rPr>
+        <w:t>LTRIM(string)</w:t>
+      </w:r>
+      <w:r>
+        <w:rPr>
+          <w:rFonts w:ascii="Arial" w:hAnsi="Arial" w:cs="Arial"/>
+          <w:b/>
+          <w:bCs/>
+          <w:sz w:val="24"/>
+          <w:szCs w:val="24"/>
+        </w:rPr>
+        <w:t>:</w:t>
+      </w:r>
+      <w:r>
+        <w:rPr>
+          <w:rFonts w:ascii="Arial" w:hAnsi="Arial" w:cs="Arial"/>
+          <w:sz w:val="24"/>
+          <w:szCs w:val="24"/>
+        </w:rPr>
+        <w:t xml:space="preserve"> Removes leading whitespaces from string</w:t>
+      </w:r>
+    </w:p>
+    <w:p>
+      <w:pPr>
+        <w:rPr>
+          <w:rFonts w:ascii="Arial" w:hAnsi="Arial" w:cs="Arial"/>
+          <w:sz w:val="24"/>
+          <w:szCs w:val="24"/>
+        </w:rPr>
+      </w:pPr>
+      <w:r>
+        <w:rPr>
+          <w:rFonts w:ascii="Arial" w:hAnsi="Arial" w:cs="Arial"/>
+          <w:b/>
+          <w:bCs/>
+          <w:sz w:val="24"/>
+          <w:szCs w:val="24"/>
+        </w:rPr>
+        <w:t>RTRIM(string)</w:t>
+      </w:r>
+      <w:r>
+        <w:rPr>
+          <w:rFonts w:ascii="Arial" w:hAnsi="Arial" w:cs="Arial"/>
+          <w:b/>
+          <w:bCs/>
+          <w:sz w:val="24"/>
+          <w:szCs w:val="24"/>
+        </w:rPr>
+        <w:t>:</w:t>
+      </w:r>
+      <w:r>
+        <w:rPr>
+          <w:rFonts w:ascii="Arial" w:hAnsi="Arial" w:cs="Arial"/>
+          <w:sz w:val="24"/>
+          <w:szCs w:val="24"/>
+        </w:rPr>
+        <w:t xml:space="preserve"> Removes trailing whitespaces from string</w:t>
+      </w:r>
+    </w:p>
+    <w:p>
+      <w:pPr>
+        <w:rPr>
+          <w:rFonts w:ascii="Arial" w:hAnsi="Arial" w:cs="Arial"/>
+          <w:sz w:val="24"/>
+          <w:szCs w:val="24"/>
+        </w:rPr>
+      </w:pPr>
+      <w:r>
+        <w:rPr>
+          <w:rFonts w:ascii="Arial" w:hAnsi="Arial" w:cs="Arial"/>
+          <w:b/>
+          <w:bCs/>
+          <w:sz w:val="24"/>
+          <w:szCs w:val="24"/>
+        </w:rPr>
+        <w:t>CONCAT(string1, string2, …)</w:t>
+      </w:r>
+      <w:r>
+        <w:rPr>
+          <w:rFonts w:ascii="Arial" w:hAnsi="Arial" w:cs="Arial"/>
+          <w:b/>
+          <w:bCs/>
+          <w:sz w:val="24"/>
+          <w:szCs w:val="24"/>
+        </w:rPr>
+        <w:t>:</w:t>
+      </w:r>
+      <w:r>
+        <w:rPr>
+          <w:rFonts w:ascii="Arial" w:hAnsi="Arial" w:cs="Arial"/>
+          <w:sz w:val="24"/>
+          <w:szCs w:val="24"/>
+        </w:rPr>
+        <w:t xml:space="preserve"> Concatenate multiple strings into a single string</w:t>
+      </w:r>
+    </w:p>
+    <w:p>
+      <w:pPr>
+        <w:rPr>
+          <w:rFonts w:ascii="Arial" w:hAnsi="Arial" w:cs="Arial"/>
+          <w:sz w:val="24"/>
+          <w:szCs w:val="24"/>
+        </w:rPr>
+      </w:pPr>
+      <w:r>
+        <w:rPr>
+          <w:rFonts w:ascii="Arial" w:hAnsi="Arial" w:cs="Arial"/>
+          <w:b/>
+          <w:bCs/>
+          <w:sz w:val="24"/>
+          <w:szCs w:val="24"/>
+        </w:rPr>
+        <w:t>SUBSTRING(string, start, length):</w:t>
+      </w:r>
+      <w:r>
+        <w:rPr>
+          <w:rFonts w:ascii="Arial" w:hAnsi="Arial" w:cs="Arial"/>
+          <w:sz w:val="24"/>
+          <w:szCs w:val="24"/>
+        </w:rPr>
+        <w:t xml:space="preserve"> Returns a portion of string starting from start index for n length.</w:t>
+      </w:r>
+    </w:p>
+    <w:p>
+      <w:pPr>
+        <w:rPr>
+          <w:rFonts w:ascii="Arial" w:hAnsi="Arial" w:cs="Arial"/>
+          <w:sz w:val="24"/>
+          <w:szCs w:val="24"/>
+        </w:rPr>
+      </w:pPr>
+      <w:r>
+        <w:rPr>
+          <w:rFonts w:ascii="Arial" w:hAnsi="Arial" w:cs="Arial"/>
+          <w:b/>
+          <w:bCs/>
+          <w:sz w:val="24"/>
+          <w:szCs w:val="24"/>
+        </w:rPr>
+        <w:t>REPLACE(string, old_substring, new_substring):</w:t>
+      </w:r>
+      <w:r>
+        <w:rPr>
+          <w:rFonts w:ascii="Arial" w:hAnsi="Arial" w:cs="Arial"/>
+          <w:sz w:val="24"/>
+          <w:szCs w:val="24"/>
+        </w:rPr>
+        <w:t xml:space="preserve"> Replace old_substring from a given string with new_substring.</w:t>
+      </w:r>
+    </w:p>
+    <w:p>
+      <w:pPr>
+        <w:rPr>
+          <w:rFonts w:ascii="Arial" w:hAnsi="Arial" w:cs="Arial"/>
+          <w:sz w:val="24"/>
+          <w:szCs w:val="24"/>
+        </w:rPr>
+      </w:pPr>
+      <w:r>
+        <w:rPr>
+          <w:rFonts w:ascii="Arial" w:hAnsi="Arial" w:cs="Arial"/>
+          <w:b/>
+          <w:bCs/>
+          <w:sz w:val="24"/>
+          <w:szCs w:val="24"/>
+        </w:rPr>
+        <w:t>REGEXP ‘Regular_Expression’:</w:t>
+      </w:r>
+      <w:r>
+        <w:rPr>
+          <w:rFonts w:ascii="Arial" w:hAnsi="Arial" w:cs="Arial"/>
+          <w:sz w:val="24"/>
+          <w:szCs w:val="24"/>
+        </w:rPr>
+        <w:t xml:space="preserve"> Search for regular expression pattern</w:t>
+      </w:r>
+    </w:p>
+    <w:p>
+      <w:pPr>
+        <w:rPr>
+          <w:rFonts w:ascii="Arial" w:hAnsi="Arial" w:cs="Arial"/>
+          <w:sz w:val="24"/>
+          <w:szCs w:val="24"/>
+        </w:rPr>
+      </w:pPr>
+      <w:r>
+        <w:rPr>
+          <w:rFonts w:ascii="Arial" w:hAnsi="Arial" w:cs="Arial"/>
+          <w:sz w:val="24"/>
+          <w:szCs w:val="24"/>
+        </w:rPr>
+        <w:t xml:space="preserve">Note: Regular expression syntax is best tested with the following website, instead of memorizing syntax: </w:t>
+      </w:r>
+      <w:hyperlink r:id="rId7" w:history="1">
+        <w:r>
+          <w:rPr>
+            <w:rStyle w:val="Hyperlink"/>
+            <w:rFonts w:ascii="Arial" w:hAnsi="Arial" w:cs="Arial"/>
+            <w:sz w:val="24"/>
+            <w:szCs w:val="24"/>
+          </w:rPr>
+          <w:t>https://regex101.com/</w:t>
+        </w:r>
+      </w:hyperlink>
+    </w:p>
+    <w:p>
+      <w:pPr>
+        <w:rPr>
+          <w:rFonts w:ascii="Arial" w:hAnsi="Arial" w:cs="Arial"/>
+          <w:sz w:val="24"/>
+          <w:szCs w:val="24"/>
+        </w:rPr>
+      </w:pPr>
+    </w:p>
+    <w:p>
+      <w:pPr>
+        <w:rPr>
+          <w:rFonts w:ascii="Arial" w:hAnsi="Arial" w:cs="Arial"/>
+          <w:sz w:val="24"/>
+          <w:szCs w:val="24"/>
+        </w:rPr>
+      </w:pPr>
+    </w:p>
+    <w:p>
+      <w:pPr>
+        <w:rPr>
+          <w:rFonts w:ascii="Arial" w:hAnsi="Arial" w:cs="Arial"/>
+          <w:sz w:val="24"/>
+          <w:szCs w:val="24"/>
+        </w:rPr>
+      </w:pPr>
+    </w:p>
+    <w:p>
+      <w:pPr>
+        <w:rPr>
+          <w:rFonts w:ascii="Arial" w:hAnsi="Arial" w:cs="Arial"/>
+          <w:sz w:val="24"/>
+          <w:szCs w:val="24"/>
+        </w:rPr>
+      </w:pPr>
+    </w:p>
+    <w:p>
+      <w:pPr>
+        <w:rPr>
+          <w:rFonts w:ascii="Arial" w:hAnsi="Arial" w:cs="Arial"/>
+          <w:sz w:val="24"/>
+          <w:szCs w:val="24"/>
+        </w:rPr>
+      </w:pPr>
+    </w:p>
+    <w:p>
+      <w:pPr>
+        <w:rPr>
+          <w:rFonts w:ascii="Arial" w:hAnsi="Arial" w:cs="Arial"/>
+          <w:sz w:val="24"/>
+          <w:szCs w:val="24"/>
+        </w:rPr>
+      </w:pPr>
+    </w:p>
+    <w:p>
+      <w:pPr>
+        <w:rPr>
+          <w:rFonts w:ascii="Arial" w:hAnsi="Arial" w:cs="Arial"/>
+          <w:sz w:val="24"/>
+          <w:szCs w:val="24"/>
+        </w:rPr>
+      </w:pPr>
+    </w:p>
+    <w:p>
+      <w:pPr>
+        <w:rPr>
+          <w:rFonts w:ascii="Arial" w:hAnsi="Arial" w:cs="Arial"/>
+          <w:b/>
+          <w:bCs/>
+          <w:sz w:val="24"/>
+          <w:szCs w:val="24"/>
+          <w:u w:val="single"/>
+        </w:rPr>
+      </w:pPr>
+      <w:r>
+        <w:rPr>
+          <w:rFonts w:ascii="Arial" w:hAnsi="Arial" w:cs="Arial"/>
+          <w:b/>
+          <w:bCs/>
+          <w:sz w:val="24"/>
+          <w:szCs w:val="24"/>
+          <w:u w:val="single"/>
+        </w:rPr>
+        <w:lastRenderedPageBreak/>
+        <w:t>Datetime Format Specifiers</w:t>
+      </w:r>
+    </w:p>
+    <w:tbl>
+      <w:tblPr>
+        <w:tblStyle w:val="TableGrid"/>
+        <w:tblW w:w="0" w:type="auto"/>
+        <w:tblLook w:val="04A0" w:firstRow="1" w:lastRow="0" w:firstColumn="1" w:lastColumn="0" w:noHBand="0" w:noVBand="1"/>
+      </w:tblPr>
+      <w:tblGrid>
+        <w:gridCol w:w="1075"/>
+        <w:gridCol w:w="3709"/>
+        <w:gridCol w:w="2283"/>
+        <w:gridCol w:w="2283"/>
+      </w:tblGrid>
+      <w:tr>
+        <w:tc>
+          <w:tcPr>
+            <w:tcW w:w="1075" w:type="dxa"/>
+          </w:tcPr>
+          <w:p>
+            <w:pPr>
+              <w:rPr>
+                <w:rFonts w:ascii="Arial" w:hAnsi="Arial" w:cs="Arial"/>
+                <w:sz w:val="24"/>
+                <w:szCs w:val="24"/>
+              </w:rPr>
+            </w:pPr>
+            <w:r>
+              <w:rPr>
+                <w:rFonts w:ascii="Arial" w:hAnsi="Arial" w:cs="Arial"/>
+                <w:sz w:val="24"/>
+                <w:szCs w:val="24"/>
+              </w:rPr>
+              <w:t>%Y</w:t>
+            </w:r>
+          </w:p>
+        </w:tc>
+        <w:tc>
+          <w:tcPr>
+            <w:tcW w:w="3709" w:type="dxa"/>
+          </w:tcPr>
+          <w:p>
+            <w:pPr>
+              <w:rPr>
+                <w:rFonts w:ascii="Arial" w:hAnsi="Arial" w:cs="Arial"/>
+                <w:sz w:val="24"/>
+                <w:szCs w:val="24"/>
+              </w:rPr>
+            </w:pPr>
+            <w:r>
+              <w:rPr>
+                <w:rFonts w:ascii="Arial" w:hAnsi="Arial" w:cs="Arial"/>
+                <w:sz w:val="24"/>
+                <w:szCs w:val="24"/>
+              </w:rPr>
+              <w:t>4-digit year</w:t>
+            </w:r>
+          </w:p>
+        </w:tc>
+        <w:tc>
+          <w:tcPr>
+            <w:tcW w:w="2283" w:type="dxa"/>
+          </w:tcPr>
+          <w:p>
+            <w:pPr>
+              <w:rPr>
+                <w:rFonts w:ascii="Arial" w:hAnsi="Arial" w:cs="Arial"/>
+                <w:sz w:val="24"/>
+                <w:szCs w:val="24"/>
+              </w:rPr>
+            </w:pPr>
+            <w:r>
+              <w:rPr>
+                <w:rFonts w:ascii="Arial" w:hAnsi="Arial" w:cs="Arial"/>
+                <w:sz w:val="24"/>
+                <w:szCs w:val="24"/>
+              </w:rPr>
+              <w:t>%d</w:t>
+            </w:r>
+          </w:p>
+        </w:tc>
+        <w:tc>
+          <w:tcPr>
+            <w:tcW w:w="2283" w:type="dxa"/>
+          </w:tcPr>
+          <w:p>
+            <w:pPr>
+              <w:rPr>
+                <w:rFonts w:ascii="Arial" w:hAnsi="Arial" w:cs="Arial"/>
+                <w:sz w:val="24"/>
+                <w:szCs w:val="24"/>
+              </w:rPr>
+            </w:pPr>
+            <w:r>
+              <w:rPr>
+                <w:rFonts w:ascii="Arial" w:hAnsi="Arial" w:cs="Arial"/>
+                <w:sz w:val="24"/>
+                <w:szCs w:val="24"/>
+              </w:rPr>
+              <w:t>Day (1-31)</w:t>
+            </w:r>
+          </w:p>
+        </w:tc>
+      </w:tr>
+      <w:tr>
+        <w:tc>
+          <w:tcPr>
+            <w:tcW w:w="1075" w:type="dxa"/>
+          </w:tcPr>
+          <w:p>
+            <w:pPr>
+              <w:rPr>
+                <w:rFonts w:ascii="Arial" w:hAnsi="Arial" w:cs="Arial"/>
+                <w:sz w:val="24"/>
+                <w:szCs w:val="24"/>
+              </w:rPr>
+            </w:pPr>
+            <w:r>
+              <w:rPr>
+                <w:rFonts w:ascii="Arial" w:hAnsi="Arial" w:cs="Arial"/>
+                <w:sz w:val="24"/>
+                <w:szCs w:val="24"/>
+              </w:rPr>
+              <w:t>%y</w:t>
+            </w:r>
+          </w:p>
+        </w:tc>
+        <w:tc>
+          <w:tcPr>
+            <w:tcW w:w="3709" w:type="dxa"/>
+          </w:tcPr>
+          <w:p>
+            <w:pPr>
+              <w:rPr>
+                <w:rFonts w:ascii="Arial" w:hAnsi="Arial" w:cs="Arial"/>
+                <w:sz w:val="24"/>
+                <w:szCs w:val="24"/>
+              </w:rPr>
+            </w:pPr>
+            <w:r>
+              <w:rPr>
+                <w:rFonts w:ascii="Arial" w:hAnsi="Arial" w:cs="Arial"/>
+                <w:sz w:val="24"/>
+                <w:szCs w:val="24"/>
+              </w:rPr>
+              <w:t>2-digit year</w:t>
+            </w:r>
+          </w:p>
+        </w:tc>
+        <w:tc>
+          <w:tcPr>
+            <w:tcW w:w="2283" w:type="dxa"/>
+          </w:tcPr>
+          <w:p>
+            <w:pPr>
+              <w:rPr>
+                <w:rFonts w:ascii="Arial" w:hAnsi="Arial" w:cs="Arial"/>
+                <w:sz w:val="24"/>
+                <w:szCs w:val="24"/>
+              </w:rPr>
+            </w:pPr>
+            <w:r>
+              <w:rPr>
+                <w:rFonts w:ascii="Arial" w:hAnsi="Arial" w:cs="Arial"/>
+                <w:sz w:val="24"/>
+                <w:szCs w:val="24"/>
+              </w:rPr>
+              <w:t>%h</w:t>
+            </w:r>
+          </w:p>
+        </w:tc>
+        <w:tc>
+          <w:tcPr>
+            <w:tcW w:w="2283" w:type="dxa"/>
+          </w:tcPr>
+          <w:p>
+            <w:pPr>
+              <w:rPr>
+                <w:rFonts w:ascii="Arial" w:hAnsi="Arial" w:cs="Arial"/>
+                <w:sz w:val="24"/>
+                <w:szCs w:val="24"/>
+              </w:rPr>
+            </w:pPr>
+            <w:r>
+              <w:rPr>
+                <w:rFonts w:ascii="Arial" w:hAnsi="Arial" w:cs="Arial"/>
+                <w:sz w:val="24"/>
+                <w:szCs w:val="24"/>
+              </w:rPr>
+              <w:t>12 hours (1 – 12)</w:t>
+            </w:r>
+          </w:p>
+        </w:tc>
+      </w:tr>
+      <w:tr>
+        <w:tc>
+          <w:tcPr>
+            <w:tcW w:w="1075" w:type="dxa"/>
+          </w:tcPr>
+          <w:p>
+            <w:pPr>
+              <w:rPr>
+                <w:rFonts w:ascii="Arial" w:hAnsi="Arial" w:cs="Arial"/>
+                <w:sz w:val="24"/>
+                <w:szCs w:val="24"/>
+              </w:rPr>
+            </w:pPr>
+            <w:r>
+              <w:rPr>
+                <w:rFonts w:ascii="Arial" w:hAnsi="Arial" w:cs="Arial"/>
+                <w:sz w:val="24"/>
+                <w:szCs w:val="24"/>
+              </w:rPr>
+              <w:t>%m</w:t>
+            </w:r>
+          </w:p>
+        </w:tc>
+        <w:tc>
+          <w:tcPr>
+            <w:tcW w:w="3709" w:type="dxa"/>
+          </w:tcPr>
+          <w:p>
+            <w:pPr>
+              <w:rPr>
+                <w:rFonts w:ascii="Arial" w:hAnsi="Arial" w:cs="Arial"/>
+                <w:sz w:val="24"/>
+                <w:szCs w:val="24"/>
+              </w:rPr>
+            </w:pPr>
+            <w:r>
+              <w:rPr>
+                <w:rFonts w:ascii="Arial" w:hAnsi="Arial" w:cs="Arial"/>
+                <w:sz w:val="24"/>
+                <w:szCs w:val="24"/>
+              </w:rPr>
+              <w:t>Numeric month (1-12)</w:t>
+            </w:r>
+          </w:p>
+        </w:tc>
+        <w:tc>
+          <w:tcPr>
+            <w:tcW w:w="2283" w:type="dxa"/>
+          </w:tcPr>
+          <w:p>
+            <w:pPr>
+              <w:rPr>
+                <w:rFonts w:ascii="Arial" w:hAnsi="Arial" w:cs="Arial"/>
+                <w:sz w:val="24"/>
+                <w:szCs w:val="24"/>
+              </w:rPr>
+            </w:pPr>
+            <w:r>
+              <w:rPr>
+                <w:rFonts w:ascii="Arial" w:hAnsi="Arial" w:cs="Arial"/>
+                <w:sz w:val="24"/>
+                <w:szCs w:val="24"/>
+              </w:rPr>
+              <w:t>%H</w:t>
+            </w:r>
+          </w:p>
+        </w:tc>
+        <w:tc>
+          <w:tcPr>
+            <w:tcW w:w="2283" w:type="dxa"/>
+          </w:tcPr>
+          <w:p>
+            <w:pPr>
+              <w:rPr>
+                <w:rFonts w:ascii="Arial" w:hAnsi="Arial" w:cs="Arial"/>
+                <w:sz w:val="24"/>
+                <w:szCs w:val="24"/>
+              </w:rPr>
+            </w:pPr>
+            <w:r>
+              <w:rPr>
+                <w:rFonts w:ascii="Arial" w:hAnsi="Arial" w:cs="Arial"/>
+                <w:sz w:val="24"/>
+                <w:szCs w:val="24"/>
+              </w:rPr>
+              <w:t>24 hours (1 – 24)</w:t>
+            </w:r>
+          </w:p>
+        </w:tc>
+      </w:tr>
+      <w:tr>
+        <w:tc>
+          <w:tcPr>
+            <w:tcW w:w="1075" w:type="dxa"/>
+          </w:tcPr>
+          <w:p>
+            <w:pPr>
+              <w:rPr>
+                <w:rFonts w:ascii="Arial" w:hAnsi="Arial" w:cs="Arial"/>
+                <w:sz w:val="24"/>
+                <w:szCs w:val="24"/>
+              </w:rPr>
+            </w:pPr>
+            <w:r>
+              <w:rPr>
+                <w:rFonts w:ascii="Arial" w:hAnsi="Arial" w:cs="Arial"/>
+                <w:sz w:val="24"/>
+                <w:szCs w:val="24"/>
+              </w:rPr>
+              <w:t>%b</w:t>
+            </w:r>
+          </w:p>
+        </w:tc>
+        <w:tc>
+          <w:tcPr>
+            <w:tcW w:w="3709" w:type="dxa"/>
+          </w:tcPr>
+          <w:p>
+            <w:pPr>
+              <w:rPr>
+                <w:rFonts w:ascii="Arial" w:hAnsi="Arial" w:cs="Arial"/>
+                <w:sz w:val="24"/>
+                <w:szCs w:val="24"/>
+              </w:rPr>
+            </w:pPr>
+            <w:r>
+              <w:rPr>
+                <w:rFonts w:ascii="Arial" w:hAnsi="Arial" w:cs="Arial"/>
+                <w:sz w:val="24"/>
+                <w:szCs w:val="24"/>
+              </w:rPr>
+              <w:t>Abbreviated month (Jan – Dec)</w:t>
+            </w:r>
+          </w:p>
+        </w:tc>
+        <w:tc>
+          <w:tcPr>
+            <w:tcW w:w="2283" w:type="dxa"/>
+          </w:tcPr>
+          <w:p>
+            <w:pPr>
+              <w:rPr>
+                <w:rFonts w:ascii="Arial" w:hAnsi="Arial" w:cs="Arial"/>
+                <w:sz w:val="24"/>
+                <w:szCs w:val="24"/>
+              </w:rPr>
+            </w:pPr>
+            <w:r>
+              <w:rPr>
+                <w:rFonts w:ascii="Arial" w:hAnsi="Arial" w:cs="Arial"/>
+                <w:sz w:val="24"/>
+                <w:szCs w:val="24"/>
+              </w:rPr>
+              <w:t>%i</w:t>
+            </w:r>
+          </w:p>
+        </w:tc>
+        <w:tc>
+          <w:tcPr>
+            <w:tcW w:w="2283" w:type="dxa"/>
+          </w:tcPr>
+          <w:p>
+            <w:pPr>
+              <w:rPr>
+                <w:rFonts w:ascii="Arial" w:hAnsi="Arial" w:cs="Arial"/>
+                <w:sz w:val="24"/>
+                <w:szCs w:val="24"/>
+              </w:rPr>
+            </w:pPr>
+            <w:r>
+              <w:rPr>
+                <w:rFonts w:ascii="Arial" w:hAnsi="Arial" w:cs="Arial"/>
+                <w:sz w:val="24"/>
+                <w:szCs w:val="24"/>
+              </w:rPr>
+              <w:t>Minutes (0-59)</w:t>
+            </w:r>
+          </w:p>
+        </w:tc>
+      </w:tr>
+      <w:tr>
+        <w:tc>
+          <w:tcPr>
+            <w:tcW w:w="1075" w:type="dxa"/>
+          </w:tcPr>
+          <w:p>
+            <w:pPr>
+              <w:rPr>
+                <w:rFonts w:ascii="Arial" w:hAnsi="Arial" w:cs="Arial"/>
+                <w:sz w:val="24"/>
+                <w:szCs w:val="24"/>
+              </w:rPr>
+            </w:pPr>
+            <w:r>
+              <w:rPr>
+                <w:rFonts w:ascii="Arial" w:hAnsi="Arial" w:cs="Arial"/>
+                <w:sz w:val="24"/>
+                <w:szCs w:val="24"/>
+              </w:rPr>
+              <w:t>%M</w:t>
+            </w:r>
+          </w:p>
+        </w:tc>
+        <w:tc>
+          <w:tcPr>
+            <w:tcW w:w="3709" w:type="dxa"/>
+          </w:tcPr>
+          <w:p>
+            <w:pPr>
+              <w:rPr>
+                <w:rFonts w:ascii="Arial" w:hAnsi="Arial" w:cs="Arial"/>
+                <w:sz w:val="24"/>
+                <w:szCs w:val="24"/>
+              </w:rPr>
+            </w:pPr>
+            <w:r>
+              <w:rPr>
+                <w:rFonts w:ascii="Arial" w:hAnsi="Arial" w:cs="Arial"/>
+                <w:sz w:val="24"/>
+                <w:szCs w:val="24"/>
+              </w:rPr>
+              <w:t>Name of month (January – December)</w:t>
+            </w:r>
+          </w:p>
+        </w:tc>
+        <w:tc>
+          <w:tcPr>
+            <w:tcW w:w="2283" w:type="dxa"/>
+          </w:tcPr>
+          <w:p>
+            <w:pPr>
+              <w:rPr>
+                <w:rFonts w:ascii="Arial" w:hAnsi="Arial" w:cs="Arial"/>
+                <w:sz w:val="24"/>
+                <w:szCs w:val="24"/>
+              </w:rPr>
+            </w:pPr>
+            <w:r>
+              <w:rPr>
+                <w:rFonts w:ascii="Arial" w:hAnsi="Arial" w:cs="Arial"/>
+                <w:sz w:val="24"/>
+                <w:szCs w:val="24"/>
+              </w:rPr>
+              <w:t>%s</w:t>
+            </w:r>
+          </w:p>
+        </w:tc>
+        <w:tc>
+          <w:tcPr>
+            <w:tcW w:w="2283" w:type="dxa"/>
+          </w:tcPr>
+          <w:p>
+            <w:pPr>
+              <w:rPr>
+                <w:rFonts w:ascii="Arial" w:hAnsi="Arial" w:cs="Arial"/>
+                <w:sz w:val="24"/>
+                <w:szCs w:val="24"/>
+              </w:rPr>
+            </w:pPr>
+            <w:r>
+              <w:rPr>
+                <w:rFonts w:ascii="Arial" w:hAnsi="Arial" w:cs="Arial"/>
+                <w:sz w:val="24"/>
+                <w:szCs w:val="24"/>
+              </w:rPr>
+              <w:t>Seconds (0-59)</w:t>
+            </w:r>
+          </w:p>
+        </w:tc>
+      </w:tr>
+    </w:tbl>
+    <w:p>
+      <w:pPr>
+        <w:rPr>
+          <w:rFonts w:ascii="Arial" w:hAnsi="Arial" w:cs="Arial"/>
+          <w:sz w:val="24"/>
+          <w:szCs w:val="24"/>
+        </w:rPr>
+      </w:pPr>
+    </w:p>
+    <w:p>
+      <w:pPr>
+        <w:rPr>
+          <w:rFonts w:ascii="Arial" w:hAnsi="Arial" w:cs="Arial"/>
+          <w:sz w:val="24"/>
+          <w:szCs w:val="24"/>
+        </w:rPr>
+      </w:pPr>
+      <w:r>
+        <w:rPr>
+          <w:rFonts w:ascii="Arial" w:hAnsi="Arial" w:cs="Arial"/>
+          <w:sz w:val="24"/>
+          <w:szCs w:val="24"/>
+        </w:rPr>
+        <w:t>Note that datetime functions for different SQL engines have different syntax used. Thus, it is recommended to google it rather than memorizing syntax.</w:t>
+      </w:r>
+    </w:p>
+    <w:p>
+      <w:pPr>
+        <w:rPr>
+          <w:rFonts w:ascii="Arial" w:hAnsi="Arial" w:cs="Arial"/>
+          <w:sz w:val="24"/>
+          <w:szCs w:val="24"/>
+        </w:rPr>
+      </w:pPr>
+    </w:p>
+    <w:p>
+      <w:pPr>
+        <w:rPr>
+          <w:rFonts w:ascii="Arial" w:hAnsi="Arial" w:cs="Arial"/>
+          <w:b/>
+          <w:bCs/>
+          <w:sz w:val="24"/>
+          <w:szCs w:val="24"/>
+          <w:u w:val="single"/>
+        </w:rPr>
+      </w:pPr>
+      <w:r>
+        <w:rPr>
+          <w:rFonts w:ascii="Arial" w:hAnsi="Arial" w:cs="Arial"/>
+          <w:b/>
+          <w:bCs/>
+          <w:sz w:val="24"/>
+          <w:szCs w:val="24"/>
+          <w:u w:val="single"/>
+        </w:rPr>
+        <w:t>Null Functions</w:t>
+      </w:r>
+    </w:p>
+    <w:p>
+      <w:pPr>
+        <w:rPr>
+          <w:rFonts w:ascii="Arial" w:hAnsi="Arial" w:cs="Arial"/>
+          <w:sz w:val="24"/>
+          <w:szCs w:val="24"/>
+        </w:rPr>
+      </w:pPr>
+      <w:r>
+        <w:rPr>
+          <w:rFonts w:ascii="Arial" w:hAnsi="Arial" w:cs="Arial"/>
+          <w:sz w:val="24"/>
+          <w:szCs w:val="24"/>
+        </w:rPr>
+        <w:t>Null functions are triggered when there is a missing value from attributes and an alternative output is provided as part of the function.</w:t>
+      </w:r>
+    </w:p>
+    <w:p>
+      <w:pPr>
+        <w:rPr>
+          <w:rFonts w:ascii="Arial" w:hAnsi="Arial" w:cs="Arial"/>
+          <w:sz w:val="24"/>
+          <w:szCs w:val="24"/>
+        </w:rPr>
+      </w:pPr>
+      <w:r>
+        <w:rPr>
+          <w:rFonts w:ascii="Arial" w:hAnsi="Arial" w:cs="Arial"/>
+          <w:b/>
+          <w:bCs/>
+          <w:sz w:val="24"/>
+          <w:szCs w:val="24"/>
+        </w:rPr>
+        <w:t>COALESCE(attribute, alternative)</w:t>
+      </w:r>
+      <w:r>
+        <w:rPr>
+          <w:rFonts w:ascii="Arial" w:hAnsi="Arial" w:cs="Arial"/>
+          <w:b/>
+          <w:bCs/>
+          <w:sz w:val="24"/>
+          <w:szCs w:val="24"/>
+        </w:rPr>
+        <w:t xml:space="preserve">: </w:t>
+      </w:r>
+      <w:r>
+        <w:rPr>
+          <w:rFonts w:ascii="Arial" w:hAnsi="Arial" w:cs="Arial"/>
+          <w:sz w:val="24"/>
+          <w:szCs w:val="24"/>
+        </w:rPr>
+        <w:t>Returns “alternative” if null value exist in attribute</w:t>
+      </w:r>
+    </w:p>
+    <w:p>
+      <w:pPr>
         <w:rPr>
           <w:rFonts w:ascii="Arial" w:hAnsi="Arial" w:cs="Arial"/>
           <w:sz w:val="24"/>
@@ -3550,6 +5978,48 @@
       <w:contextualSpacing/>
     </w:pPr>
   </w:style>
+  <w:style w:type="character" w:styleId="Hyperlink">
+    <w:name w:val="Hyperlink"/>
+    <w:basedOn w:val="DefaultParagraphFont"/>
+    <w:uiPriority w:val="99"/>
+    <w:unhideWhenUsed/>
+    <w:rsid w:val="00D609EE"/>
+    <w:rPr>
+      <w:color w:val="0563C1" w:themeColor="hyperlink"/>
+      <w:u w:val="single"/>
+    </w:rPr>
+  </w:style>
+  <w:style w:type="character" w:styleId="UnresolvedMention">
+    <w:name w:val="Unresolved Mention"/>
+    <w:basedOn w:val="DefaultParagraphFont"/>
+    <w:uiPriority w:val="99"/>
+    <w:semiHidden/>
+    <w:unhideWhenUsed/>
+    <w:rsid w:val="00D609EE"/>
+    <w:rPr>
+      <w:color w:val="605E5C"/>
+      <w:shd w:val="clear" w:color="auto" w:fill="E1DFDD"/>
+    </w:rPr>
+  </w:style>
+  <w:style w:type="table" w:styleId="TableGrid">
+    <w:name w:val="Table Grid"/>
+    <w:basedOn w:val="TableNormal"/>
+    <w:uiPriority w:val="39"/>
+    <w:rsid w:val="00851AC6"/>
+    <w:pPr>
+      <w:spacing w:after="0" w:line="240" w:lineRule="auto"/>
+    </w:pPr>
+    <w:tblPr>
+      <w:tblBorders>
+        <w:top w:val="single" w:sz="4" w:space="0" w:color="auto"/>
+        <w:left w:val="single" w:sz="4" w:space="0" w:color="auto"/>
+        <w:bottom w:val="single" w:sz="4" w:space="0" w:color="auto"/>
+        <w:right w:val="single" w:sz="4" w:space="0" w:color="auto"/>
+        <w:insideH w:val="single" w:sz="4" w:space="0" w:color="auto"/>
+        <w:insideV w:val="single" w:sz="4" w:space="0" w:color="auto"/>
+      </w:tblBorders>
+    </w:tblPr>
+  </w:style>
 </w:styles>
 </file>
 

</xml_diff>

<commit_message>
Added notes related to subqueries and details on main clauses
</commit_message>
<xml_diff>
--- a/MySQL Notes.docx
+++ b/MySQL Notes.docx
@@ -813,24 +813,60 @@
           <w:sz w:val="24"/>
           <w:szCs w:val="24"/>
         </w:rPr>
-        <w:t>SELECT &lt;column_names&gt;</w:t>
-      </w:r>
-    </w:p>
-    <w:p>
-      <w:pPr>
-        <w:rPr>
-          <w:rFonts w:ascii="Arial" w:hAnsi="Arial" w:cs="Arial"/>
-          <w:sz w:val="24"/>
-          <w:szCs w:val="24"/>
-        </w:rPr>
-      </w:pPr>
-      <w:r>
-        <w:rPr>
-          <w:rFonts w:ascii="Arial" w:hAnsi="Arial" w:cs="Arial"/>
-          <w:sz w:val="24"/>
-          <w:szCs w:val="24"/>
-        </w:rPr>
-        <w:t>FROM &lt;table_name&gt;</w:t>
+        <w:t>SELECT &lt;</w:t>
+      </w:r>
+      <w:proofErr w:type="spellStart"/>
+      <w:r>
+        <w:rPr>
+          <w:rFonts w:ascii="Arial" w:hAnsi="Arial" w:cs="Arial"/>
+          <w:sz w:val="24"/>
+          <w:szCs w:val="24"/>
+        </w:rPr>
+        <w:t>column_names</w:t>
+      </w:r>
+      <w:proofErr w:type="spellEnd"/>
+      <w:r>
+        <w:rPr>
+          <w:rFonts w:ascii="Arial" w:hAnsi="Arial" w:cs="Arial"/>
+          <w:sz w:val="24"/>
+          <w:szCs w:val="24"/>
+        </w:rPr>
+        <w:t>&gt;</w:t>
+      </w:r>
+    </w:p>
+    <w:p>
+      <w:pPr>
+        <w:rPr>
+          <w:rFonts w:ascii="Arial" w:hAnsi="Arial" w:cs="Arial"/>
+          <w:sz w:val="24"/>
+          <w:szCs w:val="24"/>
+        </w:rPr>
+      </w:pPr>
+      <w:r>
+        <w:rPr>
+          <w:rFonts w:ascii="Arial" w:hAnsi="Arial" w:cs="Arial"/>
+          <w:sz w:val="24"/>
+          <w:szCs w:val="24"/>
+        </w:rPr>
+        <w:t>FROM &lt;</w:t>
+      </w:r>
+      <w:proofErr w:type="spellStart"/>
+      <w:r>
+        <w:rPr>
+          <w:rFonts w:ascii="Arial" w:hAnsi="Arial" w:cs="Arial"/>
+          <w:sz w:val="24"/>
+          <w:szCs w:val="24"/>
+        </w:rPr>
+        <w:t>table_name</w:t>
+      </w:r>
+      <w:proofErr w:type="spellEnd"/>
+      <w:r>
+        <w:rPr>
+          <w:rFonts w:ascii="Arial" w:hAnsi="Arial" w:cs="Arial"/>
+          <w:sz w:val="24"/>
+          <w:szCs w:val="24"/>
+        </w:rPr>
+        <w:t>&gt;</w:t>
       </w:r>
     </w:p>
     <w:p>
@@ -864,7 +900,25 @@
           <w:sz w:val="24"/>
           <w:szCs w:val="24"/>
         </w:rPr>
-        <w:t>GROUP BY &lt;column_names&gt;</w:t>
+        <w:t>GROUP BY &lt;</w:t>
+      </w:r>
+      <w:proofErr w:type="spellStart"/>
+      <w:r>
+        <w:rPr>
+          <w:rFonts w:ascii="Arial" w:hAnsi="Arial" w:cs="Arial"/>
+          <w:sz w:val="24"/>
+          <w:szCs w:val="24"/>
+        </w:rPr>
+        <w:t>column_names</w:t>
+      </w:r>
+      <w:proofErr w:type="spellEnd"/>
+      <w:r>
+        <w:rPr>
+          <w:rFonts w:ascii="Arial" w:hAnsi="Arial" w:cs="Arial"/>
+          <w:sz w:val="24"/>
+          <w:szCs w:val="24"/>
+        </w:rPr>
+        <w:t>&gt;</w:t>
       </w:r>
     </w:p>
     <w:p>
@@ -898,7 +952,25 @@
           <w:sz w:val="24"/>
           <w:szCs w:val="24"/>
         </w:rPr>
-        <w:t>ORDER BY &lt;column_names&gt;</w:t>
+        <w:t>ORDER BY &lt;</w:t>
+      </w:r>
+      <w:proofErr w:type="spellStart"/>
+      <w:r>
+        <w:rPr>
+          <w:rFonts w:ascii="Arial" w:hAnsi="Arial" w:cs="Arial"/>
+          <w:sz w:val="24"/>
+          <w:szCs w:val="24"/>
+        </w:rPr>
+        <w:t>column_names</w:t>
+      </w:r>
+      <w:proofErr w:type="spellEnd"/>
+      <w:r>
+        <w:rPr>
+          <w:rFonts w:ascii="Arial" w:hAnsi="Arial" w:cs="Arial"/>
+          <w:sz w:val="24"/>
+          <w:szCs w:val="24"/>
+        </w:rPr>
+        <w:t>&gt;</w:t>
       </w:r>
     </w:p>
     <w:p>
@@ -1178,7 +1250,16 @@
           <w:sz w:val="24"/>
           <w:szCs w:val="24"/>
         </w:rPr>
-        <w:t>PostgreSQL: pg</w:t>
+        <w:t xml:space="preserve">PostgreSQL: </w:t>
+      </w:r>
+      <w:proofErr w:type="spellStart"/>
+      <w:r>
+        <w:rPr>
+          <w:rFonts w:ascii="Arial" w:hAnsi="Arial" w:cs="Arial"/>
+          <w:sz w:val="24"/>
+          <w:szCs w:val="24"/>
+        </w:rPr>
+        <w:t>pg</w:t>
       </w:r>
       <w:r>
         <w:rPr>
@@ -1196,6 +1277,7 @@
         </w:rPr>
         <w:t>dmin</w:t>
       </w:r>
+      <w:proofErr w:type="spellEnd"/>
     </w:p>
     <w:p>
       <w:pPr>
@@ -1392,7 +1474,25 @@
           <w:sz w:val="24"/>
           <w:szCs w:val="24"/>
         </w:rPr>
-        <w:t>Clauses are specific sections of the statement that refers to specific SQL keywords like WHERE, FROM etc.</w:t>
+        <w:t xml:space="preserve">Clauses are specific sections of the statement that refers to specific SQL keywords like </w:t>
+      </w:r>
+      <w:proofErr w:type="gramStart"/>
+      <w:r>
+        <w:rPr>
+          <w:rFonts w:ascii="Arial" w:hAnsi="Arial" w:cs="Arial"/>
+          <w:sz w:val="24"/>
+          <w:szCs w:val="24"/>
+        </w:rPr>
+        <w:t>WHERE</w:t>
+      </w:r>
+      <w:proofErr w:type="gramEnd"/>
+      <w:r>
+        <w:rPr>
+          <w:rFonts w:ascii="Arial" w:hAnsi="Arial" w:cs="Arial"/>
+          <w:sz w:val="24"/>
+          <w:szCs w:val="24"/>
+        </w:rPr>
+        <w:t>, FROM etc.</w:t>
       </w:r>
     </w:p>
     <w:p>
@@ -1789,7 +1889,25 @@
           <w:sz w:val="24"/>
           <w:szCs w:val="24"/>
         </w:rPr>
-        <w:t>INT: Used for values that do not allow for decimals (i.e. 45)</w:t>
+        <w:t>INT: Used for values that do not allow for decimals (</w:t>
+      </w:r>
+      <w:proofErr w:type="gramStart"/>
+      <w:r>
+        <w:rPr>
+          <w:rFonts w:ascii="Arial" w:hAnsi="Arial" w:cs="Arial"/>
+          <w:sz w:val="24"/>
+          <w:szCs w:val="24"/>
+        </w:rPr>
+        <w:t>i.e.</w:t>
+      </w:r>
+      <w:proofErr w:type="gramEnd"/>
+      <w:r>
+        <w:rPr>
+          <w:rFonts w:ascii="Arial" w:hAnsi="Arial" w:cs="Arial"/>
+          <w:sz w:val="24"/>
+          <w:szCs w:val="24"/>
+        </w:rPr>
+        <w:t xml:space="preserve"> 45)</w:t>
       </w:r>
     </w:p>
     <w:p>
@@ -1811,7 +1929,25 @@
           <w:sz w:val="24"/>
           <w:szCs w:val="24"/>
         </w:rPr>
-        <w:t>DECIMAL: Used for fixing number of decimals (i.e. 24.524)</w:t>
+        <w:t>DECIMAL: Used for fixing number of decimals (</w:t>
+      </w:r>
+      <w:proofErr w:type="gramStart"/>
+      <w:r>
+        <w:rPr>
+          <w:rFonts w:ascii="Arial" w:hAnsi="Arial" w:cs="Arial"/>
+          <w:sz w:val="24"/>
+          <w:szCs w:val="24"/>
+        </w:rPr>
+        <w:t>i.e.</w:t>
+      </w:r>
+      <w:proofErr w:type="gramEnd"/>
+      <w:r>
+        <w:rPr>
+          <w:rFonts w:ascii="Arial" w:hAnsi="Arial" w:cs="Arial"/>
+          <w:sz w:val="24"/>
+          <w:szCs w:val="24"/>
+        </w:rPr>
+        <w:t xml:space="preserve"> 24.524)</w:t>
       </w:r>
     </w:p>
     <w:p>
@@ -1833,7 +1969,25 @@
           <w:sz w:val="24"/>
           <w:szCs w:val="24"/>
         </w:rPr>
-        <w:t>FLOAT: Store limited number of decimals with power notation (i.e. 2.4524 * 10^5)</w:t>
+        <w:t>FLOAT: Store limited number of decimals with power notation (</w:t>
+      </w:r>
+      <w:proofErr w:type="gramStart"/>
+      <w:r>
+        <w:rPr>
+          <w:rFonts w:ascii="Arial" w:hAnsi="Arial" w:cs="Arial"/>
+          <w:sz w:val="24"/>
+          <w:szCs w:val="24"/>
+        </w:rPr>
+        <w:t>i.e.</w:t>
+      </w:r>
+      <w:proofErr w:type="gramEnd"/>
+      <w:r>
+        <w:rPr>
+          <w:rFonts w:ascii="Arial" w:hAnsi="Arial" w:cs="Arial"/>
+          <w:sz w:val="24"/>
+          <w:szCs w:val="24"/>
+        </w:rPr>
+        <w:t xml:space="preserve"> 2.4524 * 10^5)</w:t>
       </w:r>
     </w:p>
     <w:p>
@@ -2113,8 +2267,28 @@
           <w:sz w:val="24"/>
           <w:szCs w:val="24"/>
         </w:rPr>
-        <w:t>DATETIME: YYYY-MM-DD hh:mm:ss</w:t>
-      </w:r>
+        <w:t xml:space="preserve">DATETIME: YYYY-MM-DD </w:t>
+      </w:r>
+      <w:proofErr w:type="spellStart"/>
+      <w:r>
+        <w:rPr>
+          <w:rFonts w:ascii="Arial" w:hAnsi="Arial" w:cs="Arial"/>
+          <w:sz w:val="24"/>
+          <w:szCs w:val="24"/>
+        </w:rPr>
+        <w:t>hh:</w:t>
+      </w:r>
+      <w:proofErr w:type="gramStart"/>
+      <w:r>
+        <w:rPr>
+          <w:rFonts w:ascii="Arial" w:hAnsi="Arial" w:cs="Arial"/>
+          <w:sz w:val="24"/>
+          <w:szCs w:val="24"/>
+        </w:rPr>
+        <w:t>mm:ss</w:t>
+      </w:r>
+      <w:proofErr w:type="spellEnd"/>
+      <w:proofErr w:type="gramEnd"/>
     </w:p>
     <w:p>
       <w:pPr>
@@ -2135,7 +2309,35 @@
           <w:sz w:val="24"/>
           <w:szCs w:val="24"/>
         </w:rPr>
-        <w:t>TIMESTAMP: YYYY-MM-DD hh:mm:ss UTC</w:t>
+        <w:t xml:space="preserve">TIMESTAMP: YYYY-MM-DD </w:t>
+      </w:r>
+      <w:proofErr w:type="spellStart"/>
+      <w:r>
+        <w:rPr>
+          <w:rFonts w:ascii="Arial" w:hAnsi="Arial" w:cs="Arial"/>
+          <w:sz w:val="24"/>
+          <w:szCs w:val="24"/>
+        </w:rPr>
+        <w:t>hh:</w:t>
+      </w:r>
+      <w:proofErr w:type="gramStart"/>
+      <w:r>
+        <w:rPr>
+          <w:rFonts w:ascii="Arial" w:hAnsi="Arial" w:cs="Arial"/>
+          <w:sz w:val="24"/>
+          <w:szCs w:val="24"/>
+        </w:rPr>
+        <w:t>mm:ss</w:t>
+      </w:r>
+      <w:proofErr w:type="spellEnd"/>
+      <w:proofErr w:type="gramEnd"/>
+      <w:r>
+        <w:rPr>
+          <w:rFonts w:ascii="Arial" w:hAnsi="Arial" w:cs="Arial"/>
+          <w:sz w:val="24"/>
+          <w:szCs w:val="24"/>
+        </w:rPr>
+        <w:t xml:space="preserve"> UTC</w:t>
       </w:r>
     </w:p>
     <w:p>
@@ -2157,8 +2359,28 @@
           <w:sz w:val="24"/>
           <w:szCs w:val="24"/>
         </w:rPr>
-        <w:t>TIME: hh:mm:ss</w:t>
-      </w:r>
+        <w:t xml:space="preserve">TIME: </w:t>
+      </w:r>
+      <w:proofErr w:type="spellStart"/>
+      <w:r>
+        <w:rPr>
+          <w:rFonts w:ascii="Arial" w:hAnsi="Arial" w:cs="Arial"/>
+          <w:sz w:val="24"/>
+          <w:szCs w:val="24"/>
+        </w:rPr>
+        <w:t>hh:</w:t>
+      </w:r>
+      <w:proofErr w:type="gramStart"/>
+      <w:r>
+        <w:rPr>
+          <w:rFonts w:ascii="Arial" w:hAnsi="Arial" w:cs="Arial"/>
+          <w:sz w:val="24"/>
+          <w:szCs w:val="24"/>
+        </w:rPr>
+        <w:t>mm:ss</w:t>
+      </w:r>
+      <w:proofErr w:type="spellEnd"/>
+      <w:proofErr w:type="gramEnd"/>
     </w:p>
     <w:p>
       <w:pPr>
@@ -2564,6 +2786,7 @@
           <w:szCs w:val="24"/>
         </w:rPr>
       </w:pPr>
+      <w:proofErr w:type="gramStart"/>
       <w:r>
         <w:rPr>
           <w:rFonts w:ascii="Arial" w:hAnsi="Arial" w:cs="Arial"/>
@@ -2574,6 +2797,7 @@
         </w:rPr>
         <w:t>!=</w:t>
       </w:r>
+      <w:proofErr w:type="gramEnd"/>
       <w:r>
         <w:rPr>
           <w:rFonts w:ascii="Arial" w:hAnsi="Arial" w:cs="Arial"/>
@@ -2811,6 +3035,32 @@
           <w:szCs w:val="24"/>
         </w:rPr>
         <w:t>: Checks if value is contained within a list</w:t>
+      </w:r>
+      <w:r>
+        <w:rPr>
+          <w:rFonts w:ascii="Arial" w:hAnsi="Arial" w:cs="Arial"/>
+          <w:sz w:val="24"/>
+          <w:szCs w:val="24"/>
+        </w:rPr>
+        <w:t xml:space="preserve"> using brackets symbol </w:t>
+      </w:r>
+      <w:proofErr w:type="gramStart"/>
+      <w:r>
+        <w:rPr>
+          <w:rFonts w:ascii="Arial" w:hAnsi="Arial" w:cs="Arial"/>
+          <w:sz w:val="24"/>
+          <w:szCs w:val="24"/>
+        </w:rPr>
+        <w:t>‘( )</w:t>
+      </w:r>
+      <w:proofErr w:type="gramEnd"/>
+      <w:r>
+        <w:rPr>
+          <w:rFonts w:ascii="Arial" w:hAnsi="Arial" w:cs="Arial"/>
+          <w:sz w:val="24"/>
+          <w:szCs w:val="24"/>
+        </w:rPr>
+        <w:t>’</w:t>
       </w:r>
       <w:r>
         <w:rPr>
@@ -3250,15 +3500,27 @@
           <w:szCs w:val="24"/>
         </w:rPr>
       </w:pPr>
-      <w:r>
-        <w:rPr>
-          <w:rFonts w:ascii="Arial" w:hAnsi="Arial" w:cs="Arial"/>
-          <w:b/>
-          <w:bCs/>
-          <w:sz w:val="24"/>
-          <w:szCs w:val="24"/>
-        </w:rPr>
-        <w:t>COUNT()</w:t>
+      <w:proofErr w:type="gramStart"/>
+      <w:r>
+        <w:rPr>
+          <w:rFonts w:ascii="Arial" w:hAnsi="Arial" w:cs="Arial"/>
+          <w:b/>
+          <w:bCs/>
+          <w:sz w:val="24"/>
+          <w:szCs w:val="24"/>
+        </w:rPr>
+        <w:t>COUNT(</w:t>
+      </w:r>
+      <w:proofErr w:type="gramEnd"/>
+      <w:r>
+        <w:rPr>
+          <w:rFonts w:ascii="Arial" w:hAnsi="Arial" w:cs="Arial"/>
+          <w:b/>
+          <w:bCs/>
+          <w:sz w:val="24"/>
+          <w:szCs w:val="24"/>
+        </w:rPr>
+        <w:t>)</w:t>
       </w:r>
       <w:r>
         <w:rPr>
@@ -3277,15 +3539,27 @@
           <w:szCs w:val="24"/>
         </w:rPr>
       </w:pPr>
-      <w:r>
-        <w:rPr>
-          <w:rFonts w:ascii="Arial" w:hAnsi="Arial" w:cs="Arial"/>
-          <w:b/>
-          <w:bCs/>
-          <w:sz w:val="24"/>
-          <w:szCs w:val="24"/>
-        </w:rPr>
-        <w:t>SUM()</w:t>
+      <w:proofErr w:type="gramStart"/>
+      <w:r>
+        <w:rPr>
+          <w:rFonts w:ascii="Arial" w:hAnsi="Arial" w:cs="Arial"/>
+          <w:b/>
+          <w:bCs/>
+          <w:sz w:val="24"/>
+          <w:szCs w:val="24"/>
+        </w:rPr>
+        <w:t>SUM(</w:t>
+      </w:r>
+      <w:proofErr w:type="gramEnd"/>
+      <w:r>
+        <w:rPr>
+          <w:rFonts w:ascii="Arial" w:hAnsi="Arial" w:cs="Arial"/>
+          <w:b/>
+          <w:bCs/>
+          <w:sz w:val="24"/>
+          <w:szCs w:val="24"/>
+        </w:rPr>
+        <w:t>)</w:t>
       </w:r>
       <w:r>
         <w:rPr>
@@ -3304,15 +3578,27 @@
           <w:szCs w:val="24"/>
         </w:rPr>
       </w:pPr>
-      <w:r>
-        <w:rPr>
-          <w:rFonts w:ascii="Arial" w:hAnsi="Arial" w:cs="Arial"/>
-          <w:b/>
-          <w:bCs/>
-          <w:sz w:val="24"/>
-          <w:szCs w:val="24"/>
-        </w:rPr>
-        <w:t>AVG()</w:t>
+      <w:proofErr w:type="gramStart"/>
+      <w:r>
+        <w:rPr>
+          <w:rFonts w:ascii="Arial" w:hAnsi="Arial" w:cs="Arial"/>
+          <w:b/>
+          <w:bCs/>
+          <w:sz w:val="24"/>
+          <w:szCs w:val="24"/>
+        </w:rPr>
+        <w:t>AVG(</w:t>
+      </w:r>
+      <w:proofErr w:type="gramEnd"/>
+      <w:r>
+        <w:rPr>
+          <w:rFonts w:ascii="Arial" w:hAnsi="Arial" w:cs="Arial"/>
+          <w:b/>
+          <w:bCs/>
+          <w:sz w:val="24"/>
+          <w:szCs w:val="24"/>
+        </w:rPr>
+        <w:t>)</w:t>
       </w:r>
       <w:r>
         <w:rPr>
@@ -3331,15 +3617,27 @@
           <w:szCs w:val="24"/>
         </w:rPr>
       </w:pPr>
-      <w:r>
-        <w:rPr>
-          <w:rFonts w:ascii="Arial" w:hAnsi="Arial" w:cs="Arial"/>
-          <w:b/>
-          <w:bCs/>
-          <w:sz w:val="24"/>
-          <w:szCs w:val="24"/>
-        </w:rPr>
-        <w:t>MIN()</w:t>
+      <w:proofErr w:type="gramStart"/>
+      <w:r>
+        <w:rPr>
+          <w:rFonts w:ascii="Arial" w:hAnsi="Arial" w:cs="Arial"/>
+          <w:b/>
+          <w:bCs/>
+          <w:sz w:val="24"/>
+          <w:szCs w:val="24"/>
+        </w:rPr>
+        <w:t>MIN(</w:t>
+      </w:r>
+      <w:proofErr w:type="gramEnd"/>
+      <w:r>
+        <w:rPr>
+          <w:rFonts w:ascii="Arial" w:hAnsi="Arial" w:cs="Arial"/>
+          <w:b/>
+          <w:bCs/>
+          <w:sz w:val="24"/>
+          <w:szCs w:val="24"/>
+        </w:rPr>
+        <w:t>)</w:t>
       </w:r>
       <w:r>
         <w:rPr>
@@ -3358,15 +3656,27 @@
           <w:szCs w:val="24"/>
         </w:rPr>
       </w:pPr>
-      <w:r>
-        <w:rPr>
-          <w:rFonts w:ascii="Arial" w:hAnsi="Arial" w:cs="Arial"/>
-          <w:b/>
-          <w:bCs/>
-          <w:sz w:val="24"/>
-          <w:szCs w:val="24"/>
-        </w:rPr>
-        <w:t>MAX()</w:t>
+      <w:proofErr w:type="gramStart"/>
+      <w:r>
+        <w:rPr>
+          <w:rFonts w:ascii="Arial" w:hAnsi="Arial" w:cs="Arial"/>
+          <w:b/>
+          <w:bCs/>
+          <w:sz w:val="24"/>
+          <w:szCs w:val="24"/>
+        </w:rPr>
+        <w:t>MAX(</w:t>
+      </w:r>
+      <w:proofErr w:type="gramEnd"/>
+      <w:r>
+        <w:rPr>
+          <w:rFonts w:ascii="Arial" w:hAnsi="Arial" w:cs="Arial"/>
+          <w:b/>
+          <w:bCs/>
+          <w:sz w:val="24"/>
+          <w:szCs w:val="24"/>
+        </w:rPr>
+        <w:t>)</w:t>
       </w:r>
       <w:r>
         <w:rPr>
@@ -3385,15 +3695,27 @@
           <w:szCs w:val="24"/>
         </w:rPr>
       </w:pPr>
-      <w:r>
-        <w:rPr>
-          <w:rFonts w:ascii="Arial" w:hAnsi="Arial" w:cs="Arial"/>
-          <w:b/>
-          <w:bCs/>
-          <w:sz w:val="24"/>
-          <w:szCs w:val="24"/>
-        </w:rPr>
-        <w:t>LEAST()</w:t>
+      <w:proofErr w:type="gramStart"/>
+      <w:r>
+        <w:rPr>
+          <w:rFonts w:ascii="Arial" w:hAnsi="Arial" w:cs="Arial"/>
+          <w:b/>
+          <w:bCs/>
+          <w:sz w:val="24"/>
+          <w:szCs w:val="24"/>
+        </w:rPr>
+        <w:t>LEAST(</w:t>
+      </w:r>
+      <w:proofErr w:type="gramEnd"/>
+      <w:r>
+        <w:rPr>
+          <w:rFonts w:ascii="Arial" w:hAnsi="Arial" w:cs="Arial"/>
+          <w:b/>
+          <w:bCs/>
+          <w:sz w:val="24"/>
+          <w:szCs w:val="24"/>
+        </w:rPr>
+        <w:t>)</w:t>
       </w:r>
       <w:r>
         <w:rPr>
@@ -3412,48 +3734,70 @@
           <w:szCs w:val="24"/>
         </w:rPr>
       </w:pPr>
-      <w:r>
-        <w:rPr>
-          <w:rFonts w:ascii="Arial" w:hAnsi="Arial" w:cs="Arial"/>
-          <w:b/>
-          <w:bCs/>
-          <w:sz w:val="24"/>
-          <w:szCs w:val="24"/>
-        </w:rPr>
-        <w:t>GREATEST()</w:t>
-      </w:r>
-      <w:r>
-        <w:rPr>
-          <w:rFonts w:ascii="Arial" w:hAnsi="Arial" w:cs="Arial"/>
-          <w:sz w:val="24"/>
-          <w:szCs w:val="24"/>
-        </w:rPr>
-        <w:t>: Maximum</w:t>
-      </w:r>
-      <w:r>
-        <w:rPr>
-          <w:rFonts w:ascii="Arial" w:hAnsi="Arial" w:cs="Arial"/>
-          <w:sz w:val="24"/>
-          <w:szCs w:val="24"/>
-        </w:rPr>
-        <w:t xml:space="preserve"> value from set of attributes for every row</w:t>
-      </w:r>
-    </w:p>
-    <w:p>
-      <w:pPr>
-        <w:rPr>
-          <w:rFonts w:ascii="Arial" w:hAnsi="Arial" w:cs="Arial"/>
-          <w:sz w:val="24"/>
-          <w:szCs w:val="24"/>
-        </w:rPr>
-      </w:pPr>
-      <w:r>
-        <w:rPr>
-          <w:rFonts w:ascii="Arial" w:hAnsi="Arial" w:cs="Arial"/>
-          <w:sz w:val="24"/>
-          <w:szCs w:val="24"/>
-        </w:rPr>
-        <w:t>Note that most of these aggregate functions in SQL applies to only non-null values, except for COUNT() function that applies to both null and non-null values.</w:t>
+      <w:proofErr w:type="gramStart"/>
+      <w:r>
+        <w:rPr>
+          <w:rFonts w:ascii="Arial" w:hAnsi="Arial" w:cs="Arial"/>
+          <w:b/>
+          <w:bCs/>
+          <w:sz w:val="24"/>
+          <w:szCs w:val="24"/>
+        </w:rPr>
+        <w:t>GREATEST(</w:t>
+      </w:r>
+      <w:proofErr w:type="gramEnd"/>
+      <w:r>
+        <w:rPr>
+          <w:rFonts w:ascii="Arial" w:hAnsi="Arial" w:cs="Arial"/>
+          <w:b/>
+          <w:bCs/>
+          <w:sz w:val="24"/>
+          <w:szCs w:val="24"/>
+        </w:rPr>
+        <w:t>)</w:t>
+      </w:r>
+      <w:r>
+        <w:rPr>
+          <w:rFonts w:ascii="Arial" w:hAnsi="Arial" w:cs="Arial"/>
+          <w:sz w:val="24"/>
+          <w:szCs w:val="24"/>
+        </w:rPr>
+        <w:t>: Maximum value from set of attributes for every row</w:t>
+      </w:r>
+    </w:p>
+    <w:p>
+      <w:pPr>
+        <w:rPr>
+          <w:rFonts w:ascii="Arial" w:hAnsi="Arial" w:cs="Arial"/>
+          <w:sz w:val="24"/>
+          <w:szCs w:val="24"/>
+        </w:rPr>
+      </w:pPr>
+      <w:r>
+        <w:rPr>
+          <w:rFonts w:ascii="Arial" w:hAnsi="Arial" w:cs="Arial"/>
+          <w:sz w:val="24"/>
+          <w:szCs w:val="24"/>
+        </w:rPr>
+        <w:t xml:space="preserve">Note that most of these aggregate functions in SQL applies to only non-null values, except for </w:t>
+      </w:r>
+      <w:proofErr w:type="gramStart"/>
+      <w:r>
+        <w:rPr>
+          <w:rFonts w:ascii="Arial" w:hAnsi="Arial" w:cs="Arial"/>
+          <w:sz w:val="24"/>
+          <w:szCs w:val="24"/>
+        </w:rPr>
+        <w:t>COUNT(</w:t>
+      </w:r>
+      <w:proofErr w:type="gramEnd"/>
+      <w:r>
+        <w:rPr>
+          <w:rFonts w:ascii="Arial" w:hAnsi="Arial" w:cs="Arial"/>
+          <w:sz w:val="24"/>
+          <w:szCs w:val="24"/>
+        </w:rPr>
+        <w:t>) function that applies to both null and non-null values.</w:t>
       </w:r>
     </w:p>
     <w:p>
@@ -3592,7 +3936,31 @@
           <w:sz w:val="24"/>
           <w:szCs w:val="24"/>
         </w:rPr>
-        <w:t>POWER(x,y):</w:t>
+        <w:t>POWER(</w:t>
+      </w:r>
+      <w:proofErr w:type="spellStart"/>
+      <w:proofErr w:type="gramStart"/>
+      <w:r>
+        <w:rPr>
+          <w:rFonts w:ascii="Arial" w:hAnsi="Arial" w:cs="Arial"/>
+          <w:b/>
+          <w:bCs/>
+          <w:sz w:val="24"/>
+          <w:szCs w:val="24"/>
+        </w:rPr>
+        <w:t>x,y</w:t>
+      </w:r>
+      <w:proofErr w:type="spellEnd"/>
+      <w:proofErr w:type="gramEnd"/>
+      <w:r>
+        <w:rPr>
+          <w:rFonts w:ascii="Arial" w:hAnsi="Arial" w:cs="Arial"/>
+          <w:b/>
+          <w:bCs/>
+          <w:sz w:val="24"/>
+          <w:szCs w:val="24"/>
+        </w:rPr>
+        <w:t>):</w:t>
       </w:r>
       <w:r>
         <w:rPr>
@@ -3673,7 +4041,31 @@
           <w:sz w:val="24"/>
           <w:szCs w:val="24"/>
         </w:rPr>
-        <w:t>LOG(y,x):</w:t>
+        <w:t>LOG(</w:t>
+      </w:r>
+      <w:proofErr w:type="spellStart"/>
+      <w:proofErr w:type="gramStart"/>
+      <w:r>
+        <w:rPr>
+          <w:rFonts w:ascii="Arial" w:hAnsi="Arial" w:cs="Arial"/>
+          <w:b/>
+          <w:bCs/>
+          <w:sz w:val="24"/>
+          <w:szCs w:val="24"/>
+        </w:rPr>
+        <w:t>y,x</w:t>
+      </w:r>
+      <w:proofErr w:type="spellEnd"/>
+      <w:proofErr w:type="gramEnd"/>
+      <w:r>
+        <w:rPr>
+          <w:rFonts w:ascii="Arial" w:hAnsi="Arial" w:cs="Arial"/>
+          <w:b/>
+          <w:bCs/>
+          <w:sz w:val="24"/>
+          <w:szCs w:val="24"/>
+        </w:rPr>
+        <w:t>):</w:t>
       </w:r>
       <w:r>
         <w:rPr>
@@ -3754,7 +4146,31 @@
           <w:sz w:val="24"/>
           <w:szCs w:val="24"/>
         </w:rPr>
-        <w:t>MOD(x,y):</w:t>
+        <w:t>MOD(</w:t>
+      </w:r>
+      <w:proofErr w:type="spellStart"/>
+      <w:proofErr w:type="gramStart"/>
+      <w:r>
+        <w:rPr>
+          <w:rFonts w:ascii="Arial" w:hAnsi="Arial" w:cs="Arial"/>
+          <w:b/>
+          <w:bCs/>
+          <w:sz w:val="24"/>
+          <w:szCs w:val="24"/>
+        </w:rPr>
+        <w:t>x,y</w:t>
+      </w:r>
+      <w:proofErr w:type="spellEnd"/>
+      <w:proofErr w:type="gramEnd"/>
+      <w:r>
+        <w:rPr>
+          <w:rFonts w:ascii="Arial" w:hAnsi="Arial" w:cs="Arial"/>
+          <w:b/>
+          <w:bCs/>
+          <w:sz w:val="24"/>
+          <w:szCs w:val="24"/>
+        </w:rPr>
+        <w:t>):</w:t>
       </w:r>
       <w:r>
         <w:rPr>
@@ -3773,15 +4189,27 @@
           <w:szCs w:val="24"/>
         </w:rPr>
       </w:pPr>
-      <w:r>
-        <w:rPr>
-          <w:rFonts w:ascii="Arial" w:hAnsi="Arial" w:cs="Arial"/>
-          <w:b/>
-          <w:bCs/>
-          <w:sz w:val="24"/>
-          <w:szCs w:val="24"/>
-        </w:rPr>
-        <w:t>RAND():</w:t>
+      <w:proofErr w:type="gramStart"/>
+      <w:r>
+        <w:rPr>
+          <w:rFonts w:ascii="Arial" w:hAnsi="Arial" w:cs="Arial"/>
+          <w:b/>
+          <w:bCs/>
+          <w:sz w:val="24"/>
+          <w:szCs w:val="24"/>
+        </w:rPr>
+        <w:t>RAND(</w:t>
+      </w:r>
+      <w:proofErr w:type="gramEnd"/>
+      <w:r>
+        <w:rPr>
+          <w:rFonts w:ascii="Arial" w:hAnsi="Arial" w:cs="Arial"/>
+          <w:b/>
+          <w:bCs/>
+          <w:sz w:val="24"/>
+          <w:szCs w:val="24"/>
+        </w:rPr>
+        <w:t>):</w:t>
       </w:r>
       <w:r>
         <w:rPr>
@@ -3863,7 +4291,31 @@
           <w:sz w:val="24"/>
           <w:szCs w:val="24"/>
         </w:rPr>
-        <w:t>ROUND(x,n):</w:t>
+        <w:t>ROUND(</w:t>
+      </w:r>
+      <w:proofErr w:type="spellStart"/>
+      <w:proofErr w:type="gramStart"/>
+      <w:r>
+        <w:rPr>
+          <w:rFonts w:ascii="Arial" w:hAnsi="Arial" w:cs="Arial"/>
+          <w:b/>
+          <w:bCs/>
+          <w:sz w:val="24"/>
+          <w:szCs w:val="24"/>
+        </w:rPr>
+        <w:t>x,n</w:t>
+      </w:r>
+      <w:proofErr w:type="spellEnd"/>
+      <w:proofErr w:type="gramEnd"/>
+      <w:r>
+        <w:rPr>
+          <w:rFonts w:ascii="Arial" w:hAnsi="Arial" w:cs="Arial"/>
+          <w:b/>
+          <w:bCs/>
+          <w:sz w:val="24"/>
+          <w:szCs w:val="24"/>
+        </w:rPr>
+        <w:t>):</w:t>
       </w:r>
       <w:r>
         <w:rPr>
@@ -3890,7 +4342,31 @@
           <w:sz w:val="24"/>
           <w:szCs w:val="24"/>
         </w:rPr>
-        <w:t>TRUNC(x,n):</w:t>
+        <w:t>TRUNC(</w:t>
+      </w:r>
+      <w:proofErr w:type="spellStart"/>
+      <w:proofErr w:type="gramStart"/>
+      <w:r>
+        <w:rPr>
+          <w:rFonts w:ascii="Arial" w:hAnsi="Arial" w:cs="Arial"/>
+          <w:b/>
+          <w:bCs/>
+          <w:sz w:val="24"/>
+          <w:szCs w:val="24"/>
+        </w:rPr>
+        <w:t>x,n</w:t>
+      </w:r>
+      <w:proofErr w:type="spellEnd"/>
+      <w:proofErr w:type="gramEnd"/>
+      <w:r>
+        <w:rPr>
+          <w:rFonts w:ascii="Arial" w:hAnsi="Arial" w:cs="Arial"/>
+          <w:b/>
+          <w:bCs/>
+          <w:sz w:val="24"/>
+          <w:szCs w:val="24"/>
+        </w:rPr>
+        <w:t>):</w:t>
       </w:r>
       <w:r>
         <w:rPr>
@@ -3947,42 +4423,38 @@
           <w:sz w:val="24"/>
           <w:szCs w:val="24"/>
         </w:rPr>
-        <w:t>String</w:t>
-      </w:r>
-      <w:r>
-        <w:rPr>
-          <w:rFonts w:ascii="Arial" w:hAnsi="Arial" w:cs="Arial"/>
-          <w:sz w:val="24"/>
-          <w:szCs w:val="24"/>
-        </w:rPr>
-        <w:t xml:space="preserve"> functions are usually applied to attributes with </w:t>
-      </w:r>
-      <w:r>
-        <w:rPr>
-          <w:rFonts w:ascii="Arial" w:hAnsi="Arial" w:cs="Arial"/>
-          <w:sz w:val="24"/>
-          <w:szCs w:val="24"/>
-        </w:rPr>
-        <w:t>string data types.</w:t>
-      </w:r>
-    </w:p>
-    <w:p>
-      <w:pPr>
-        <w:rPr>
-          <w:rFonts w:ascii="Arial" w:hAnsi="Arial" w:cs="Arial"/>
-          <w:sz w:val="24"/>
-          <w:szCs w:val="24"/>
-        </w:rPr>
-      </w:pPr>
-      <w:r>
-        <w:rPr>
-          <w:rFonts w:ascii="Arial" w:hAnsi="Arial" w:cs="Arial"/>
-          <w:b/>
-          <w:bCs/>
-          <w:sz w:val="24"/>
-          <w:szCs w:val="24"/>
-        </w:rPr>
-        <w:t>LENGTH(string)</w:t>
+        <w:t>String functions are usually applied to attributes with string data types.</w:t>
+      </w:r>
+    </w:p>
+    <w:p>
+      <w:pPr>
+        <w:rPr>
+          <w:rFonts w:ascii="Arial" w:hAnsi="Arial" w:cs="Arial"/>
+          <w:sz w:val="24"/>
+          <w:szCs w:val="24"/>
+        </w:rPr>
+      </w:pPr>
+      <w:proofErr w:type="gramStart"/>
+      <w:r>
+        <w:rPr>
+          <w:rFonts w:ascii="Arial" w:hAnsi="Arial" w:cs="Arial"/>
+          <w:b/>
+          <w:bCs/>
+          <w:sz w:val="24"/>
+          <w:szCs w:val="24"/>
+        </w:rPr>
+        <w:t>LENGTH(</w:t>
+      </w:r>
+      <w:proofErr w:type="gramEnd"/>
+      <w:r>
+        <w:rPr>
+          <w:rFonts w:ascii="Arial" w:hAnsi="Arial" w:cs="Arial"/>
+          <w:b/>
+          <w:bCs/>
+          <w:sz w:val="24"/>
+          <w:szCs w:val="24"/>
+        </w:rPr>
+        <w:t>string)</w:t>
       </w:r>
       <w:r>
         <w:rPr>
@@ -4011,15 +4483,27 @@
           <w:szCs w:val="24"/>
         </w:rPr>
       </w:pPr>
-      <w:r>
-        <w:rPr>
-          <w:rFonts w:ascii="Arial" w:hAnsi="Arial" w:cs="Arial"/>
-          <w:b/>
-          <w:bCs/>
-          <w:sz w:val="24"/>
-          <w:szCs w:val="24"/>
-        </w:rPr>
-        <w:t>UPPER(string)</w:t>
+      <w:proofErr w:type="gramStart"/>
+      <w:r>
+        <w:rPr>
+          <w:rFonts w:ascii="Arial" w:hAnsi="Arial" w:cs="Arial"/>
+          <w:b/>
+          <w:bCs/>
+          <w:sz w:val="24"/>
+          <w:szCs w:val="24"/>
+        </w:rPr>
+        <w:t>UPPER(</w:t>
+      </w:r>
+      <w:proofErr w:type="gramEnd"/>
+      <w:r>
+        <w:rPr>
+          <w:rFonts w:ascii="Arial" w:hAnsi="Arial" w:cs="Arial"/>
+          <w:b/>
+          <w:bCs/>
+          <w:sz w:val="24"/>
+          <w:szCs w:val="24"/>
+        </w:rPr>
+        <w:t>string)</w:t>
       </w:r>
       <w:r>
         <w:rPr>
@@ -4048,15 +4532,27 @@
           <w:szCs w:val="24"/>
         </w:rPr>
       </w:pPr>
-      <w:r>
-        <w:rPr>
-          <w:rFonts w:ascii="Arial" w:hAnsi="Arial" w:cs="Arial"/>
-          <w:b/>
-          <w:bCs/>
-          <w:sz w:val="24"/>
-          <w:szCs w:val="24"/>
-        </w:rPr>
-        <w:t>LOWER(string)</w:t>
+      <w:proofErr w:type="gramStart"/>
+      <w:r>
+        <w:rPr>
+          <w:rFonts w:ascii="Arial" w:hAnsi="Arial" w:cs="Arial"/>
+          <w:b/>
+          <w:bCs/>
+          <w:sz w:val="24"/>
+          <w:szCs w:val="24"/>
+        </w:rPr>
+        <w:t>LOWER(</w:t>
+      </w:r>
+      <w:proofErr w:type="gramEnd"/>
+      <w:r>
+        <w:rPr>
+          <w:rFonts w:ascii="Arial" w:hAnsi="Arial" w:cs="Arial"/>
+          <w:b/>
+          <w:bCs/>
+          <w:sz w:val="24"/>
+          <w:szCs w:val="24"/>
+        </w:rPr>
+        <w:t>string)</w:t>
       </w:r>
       <w:r>
         <w:rPr>
@@ -4085,15 +4581,27 @@
           <w:szCs w:val="24"/>
         </w:rPr>
       </w:pPr>
-      <w:r>
-        <w:rPr>
-          <w:rFonts w:ascii="Arial" w:hAnsi="Arial" w:cs="Arial"/>
-          <w:b/>
-          <w:bCs/>
-          <w:sz w:val="24"/>
-          <w:szCs w:val="24"/>
-        </w:rPr>
-        <w:t>TRIM(string)</w:t>
+      <w:proofErr w:type="gramStart"/>
+      <w:r>
+        <w:rPr>
+          <w:rFonts w:ascii="Arial" w:hAnsi="Arial" w:cs="Arial"/>
+          <w:b/>
+          <w:bCs/>
+          <w:sz w:val="24"/>
+          <w:szCs w:val="24"/>
+        </w:rPr>
+        <w:t>TRIM(</w:t>
+      </w:r>
+      <w:proofErr w:type="gramEnd"/>
+      <w:r>
+        <w:rPr>
+          <w:rFonts w:ascii="Arial" w:hAnsi="Arial" w:cs="Arial"/>
+          <w:b/>
+          <w:bCs/>
+          <w:sz w:val="24"/>
+          <w:szCs w:val="24"/>
+        </w:rPr>
+        <w:t>string)</w:t>
       </w:r>
       <w:r>
         <w:rPr>
@@ -4122,15 +4630,27 @@
           <w:szCs w:val="24"/>
         </w:rPr>
       </w:pPr>
-      <w:r>
-        <w:rPr>
-          <w:rFonts w:ascii="Arial" w:hAnsi="Arial" w:cs="Arial"/>
-          <w:b/>
-          <w:bCs/>
-          <w:sz w:val="24"/>
-          <w:szCs w:val="24"/>
-        </w:rPr>
-        <w:t>TRIM(char FROM string)</w:t>
+      <w:proofErr w:type="gramStart"/>
+      <w:r>
+        <w:rPr>
+          <w:rFonts w:ascii="Arial" w:hAnsi="Arial" w:cs="Arial"/>
+          <w:b/>
+          <w:bCs/>
+          <w:sz w:val="24"/>
+          <w:szCs w:val="24"/>
+        </w:rPr>
+        <w:t>TRIM(</w:t>
+      </w:r>
+      <w:proofErr w:type="gramEnd"/>
+      <w:r>
+        <w:rPr>
+          <w:rFonts w:ascii="Arial" w:hAnsi="Arial" w:cs="Arial"/>
+          <w:b/>
+          <w:bCs/>
+          <w:sz w:val="24"/>
+          <w:szCs w:val="24"/>
+        </w:rPr>
+        <w:t>char FROM string)</w:t>
       </w:r>
       <w:r>
         <w:rPr>
@@ -4159,15 +4679,27 @@
           <w:szCs w:val="24"/>
         </w:rPr>
       </w:pPr>
-      <w:r>
-        <w:rPr>
-          <w:rFonts w:ascii="Arial" w:hAnsi="Arial" w:cs="Arial"/>
-          <w:b/>
-          <w:bCs/>
-          <w:sz w:val="24"/>
-          <w:szCs w:val="24"/>
-        </w:rPr>
-        <w:t>LTRIM(string)</w:t>
+      <w:proofErr w:type="gramStart"/>
+      <w:r>
+        <w:rPr>
+          <w:rFonts w:ascii="Arial" w:hAnsi="Arial" w:cs="Arial"/>
+          <w:b/>
+          <w:bCs/>
+          <w:sz w:val="24"/>
+          <w:szCs w:val="24"/>
+        </w:rPr>
+        <w:t>LTRIM(</w:t>
+      </w:r>
+      <w:proofErr w:type="gramEnd"/>
+      <w:r>
+        <w:rPr>
+          <w:rFonts w:ascii="Arial" w:hAnsi="Arial" w:cs="Arial"/>
+          <w:b/>
+          <w:bCs/>
+          <w:sz w:val="24"/>
+          <w:szCs w:val="24"/>
+        </w:rPr>
+        <w:t>string)</w:t>
       </w:r>
       <w:r>
         <w:rPr>
@@ -4196,15 +4728,27 @@
           <w:szCs w:val="24"/>
         </w:rPr>
       </w:pPr>
-      <w:r>
-        <w:rPr>
-          <w:rFonts w:ascii="Arial" w:hAnsi="Arial" w:cs="Arial"/>
-          <w:b/>
-          <w:bCs/>
-          <w:sz w:val="24"/>
-          <w:szCs w:val="24"/>
-        </w:rPr>
-        <w:t>RTRIM(string)</w:t>
+      <w:proofErr w:type="gramStart"/>
+      <w:r>
+        <w:rPr>
+          <w:rFonts w:ascii="Arial" w:hAnsi="Arial" w:cs="Arial"/>
+          <w:b/>
+          <w:bCs/>
+          <w:sz w:val="24"/>
+          <w:szCs w:val="24"/>
+        </w:rPr>
+        <w:t>RTRIM(</w:t>
+      </w:r>
+      <w:proofErr w:type="gramEnd"/>
+      <w:r>
+        <w:rPr>
+          <w:rFonts w:ascii="Arial" w:hAnsi="Arial" w:cs="Arial"/>
+          <w:b/>
+          <w:bCs/>
+          <w:sz w:val="24"/>
+          <w:szCs w:val="24"/>
+        </w:rPr>
+        <w:t>string)</w:t>
       </w:r>
       <w:r>
         <w:rPr>
@@ -4233,15 +4777,27 @@
           <w:szCs w:val="24"/>
         </w:rPr>
       </w:pPr>
-      <w:r>
-        <w:rPr>
-          <w:rFonts w:ascii="Arial" w:hAnsi="Arial" w:cs="Arial"/>
-          <w:b/>
-          <w:bCs/>
-          <w:sz w:val="24"/>
-          <w:szCs w:val="24"/>
-        </w:rPr>
-        <w:t>CONCAT(string1, string2, …)</w:t>
+      <w:proofErr w:type="gramStart"/>
+      <w:r>
+        <w:rPr>
+          <w:rFonts w:ascii="Arial" w:hAnsi="Arial" w:cs="Arial"/>
+          <w:b/>
+          <w:bCs/>
+          <w:sz w:val="24"/>
+          <w:szCs w:val="24"/>
+        </w:rPr>
+        <w:t>CONCAT(</w:t>
+      </w:r>
+      <w:proofErr w:type="gramEnd"/>
+      <w:r>
+        <w:rPr>
+          <w:rFonts w:ascii="Arial" w:hAnsi="Arial" w:cs="Arial"/>
+          <w:b/>
+          <w:bCs/>
+          <w:sz w:val="24"/>
+          <w:szCs w:val="24"/>
+        </w:rPr>
+        <w:t>string1, string2, …)</w:t>
       </w:r>
       <w:r>
         <w:rPr>
@@ -4270,15 +4826,27 @@
           <w:szCs w:val="24"/>
         </w:rPr>
       </w:pPr>
-      <w:r>
-        <w:rPr>
-          <w:rFonts w:ascii="Arial" w:hAnsi="Arial" w:cs="Arial"/>
-          <w:b/>
-          <w:bCs/>
-          <w:sz w:val="24"/>
-          <w:szCs w:val="24"/>
-        </w:rPr>
-        <w:t>SUBSTRING(string, start, length):</w:t>
+      <w:proofErr w:type="gramStart"/>
+      <w:r>
+        <w:rPr>
+          <w:rFonts w:ascii="Arial" w:hAnsi="Arial" w:cs="Arial"/>
+          <w:b/>
+          <w:bCs/>
+          <w:sz w:val="24"/>
+          <w:szCs w:val="24"/>
+        </w:rPr>
+        <w:t>SUBSTRING(</w:t>
+      </w:r>
+      <w:proofErr w:type="gramEnd"/>
+      <w:r>
+        <w:rPr>
+          <w:rFonts w:ascii="Arial" w:hAnsi="Arial" w:cs="Arial"/>
+          <w:b/>
+          <w:bCs/>
+          <w:sz w:val="24"/>
+          <w:szCs w:val="24"/>
+        </w:rPr>
+        <w:t>string, start, length):</w:t>
       </w:r>
       <w:r>
         <w:rPr>
@@ -4297,42 +4865,156 @@
           <w:szCs w:val="24"/>
         </w:rPr>
       </w:pPr>
-      <w:r>
-        <w:rPr>
-          <w:rFonts w:ascii="Arial" w:hAnsi="Arial" w:cs="Arial"/>
-          <w:b/>
-          <w:bCs/>
-          <w:sz w:val="24"/>
-          <w:szCs w:val="24"/>
-        </w:rPr>
-        <w:t>REPLACE(string, old_substring, new_substring):</w:t>
-      </w:r>
-      <w:r>
-        <w:rPr>
-          <w:rFonts w:ascii="Arial" w:hAnsi="Arial" w:cs="Arial"/>
-          <w:sz w:val="24"/>
-          <w:szCs w:val="24"/>
-        </w:rPr>
-        <w:t xml:space="preserve"> Replace old_substring from a given string with new_substring.</w:t>
-      </w:r>
-    </w:p>
-    <w:p>
-      <w:pPr>
-        <w:rPr>
-          <w:rFonts w:ascii="Arial" w:hAnsi="Arial" w:cs="Arial"/>
-          <w:sz w:val="24"/>
-          <w:szCs w:val="24"/>
-        </w:rPr>
-      </w:pPr>
-      <w:r>
-        <w:rPr>
-          <w:rFonts w:ascii="Arial" w:hAnsi="Arial" w:cs="Arial"/>
-          <w:b/>
-          <w:bCs/>
-          <w:sz w:val="24"/>
-          <w:szCs w:val="24"/>
-        </w:rPr>
-        <w:t>REGEXP ‘Regular_Expression’:</w:t>
+      <w:proofErr w:type="gramStart"/>
+      <w:r>
+        <w:rPr>
+          <w:rFonts w:ascii="Arial" w:hAnsi="Arial" w:cs="Arial"/>
+          <w:b/>
+          <w:bCs/>
+          <w:sz w:val="24"/>
+          <w:szCs w:val="24"/>
+        </w:rPr>
+        <w:t>REPLACE(</w:t>
+      </w:r>
+      <w:proofErr w:type="gramEnd"/>
+      <w:r>
+        <w:rPr>
+          <w:rFonts w:ascii="Arial" w:hAnsi="Arial" w:cs="Arial"/>
+          <w:b/>
+          <w:bCs/>
+          <w:sz w:val="24"/>
+          <w:szCs w:val="24"/>
+        </w:rPr>
+        <w:t xml:space="preserve">string, </w:t>
+      </w:r>
+      <w:proofErr w:type="spellStart"/>
+      <w:r>
+        <w:rPr>
+          <w:rFonts w:ascii="Arial" w:hAnsi="Arial" w:cs="Arial"/>
+          <w:b/>
+          <w:bCs/>
+          <w:sz w:val="24"/>
+          <w:szCs w:val="24"/>
+        </w:rPr>
+        <w:t>old_substring</w:t>
+      </w:r>
+      <w:proofErr w:type="spellEnd"/>
+      <w:r>
+        <w:rPr>
+          <w:rFonts w:ascii="Arial" w:hAnsi="Arial" w:cs="Arial"/>
+          <w:b/>
+          <w:bCs/>
+          <w:sz w:val="24"/>
+          <w:szCs w:val="24"/>
+        </w:rPr>
+        <w:t xml:space="preserve">, </w:t>
+      </w:r>
+      <w:proofErr w:type="spellStart"/>
+      <w:r>
+        <w:rPr>
+          <w:rFonts w:ascii="Arial" w:hAnsi="Arial" w:cs="Arial"/>
+          <w:b/>
+          <w:bCs/>
+          <w:sz w:val="24"/>
+          <w:szCs w:val="24"/>
+        </w:rPr>
+        <w:t>new_substring</w:t>
+      </w:r>
+      <w:proofErr w:type="spellEnd"/>
+      <w:r>
+        <w:rPr>
+          <w:rFonts w:ascii="Arial" w:hAnsi="Arial" w:cs="Arial"/>
+          <w:b/>
+          <w:bCs/>
+          <w:sz w:val="24"/>
+          <w:szCs w:val="24"/>
+        </w:rPr>
+        <w:t>):</w:t>
+      </w:r>
+      <w:r>
+        <w:rPr>
+          <w:rFonts w:ascii="Arial" w:hAnsi="Arial" w:cs="Arial"/>
+          <w:sz w:val="24"/>
+          <w:szCs w:val="24"/>
+        </w:rPr>
+        <w:t xml:space="preserve"> Replace </w:t>
+      </w:r>
+      <w:proofErr w:type="spellStart"/>
+      <w:r>
+        <w:rPr>
+          <w:rFonts w:ascii="Arial" w:hAnsi="Arial" w:cs="Arial"/>
+          <w:sz w:val="24"/>
+          <w:szCs w:val="24"/>
+        </w:rPr>
+        <w:t>old_substring</w:t>
+      </w:r>
+      <w:proofErr w:type="spellEnd"/>
+      <w:r>
+        <w:rPr>
+          <w:rFonts w:ascii="Arial" w:hAnsi="Arial" w:cs="Arial"/>
+          <w:sz w:val="24"/>
+          <w:szCs w:val="24"/>
+        </w:rPr>
+        <w:t xml:space="preserve"> from a given string with </w:t>
+      </w:r>
+      <w:proofErr w:type="spellStart"/>
+      <w:r>
+        <w:rPr>
+          <w:rFonts w:ascii="Arial" w:hAnsi="Arial" w:cs="Arial"/>
+          <w:sz w:val="24"/>
+          <w:szCs w:val="24"/>
+        </w:rPr>
+        <w:t>new_substring</w:t>
+      </w:r>
+      <w:proofErr w:type="spellEnd"/>
+      <w:r>
+        <w:rPr>
+          <w:rFonts w:ascii="Arial" w:hAnsi="Arial" w:cs="Arial"/>
+          <w:sz w:val="24"/>
+          <w:szCs w:val="24"/>
+        </w:rPr>
+        <w:t>.</w:t>
+      </w:r>
+    </w:p>
+    <w:p>
+      <w:pPr>
+        <w:rPr>
+          <w:rFonts w:ascii="Arial" w:hAnsi="Arial" w:cs="Arial"/>
+          <w:sz w:val="24"/>
+          <w:szCs w:val="24"/>
+        </w:rPr>
+      </w:pPr>
+      <w:r>
+        <w:rPr>
+          <w:rFonts w:ascii="Arial" w:hAnsi="Arial" w:cs="Arial"/>
+          <w:b/>
+          <w:bCs/>
+          <w:sz w:val="24"/>
+          <w:szCs w:val="24"/>
+        </w:rPr>
+        <w:t>REGEXP ‘</w:t>
+      </w:r>
+      <w:proofErr w:type="spellStart"/>
+      <w:r>
+        <w:rPr>
+          <w:rFonts w:ascii="Arial" w:hAnsi="Arial" w:cs="Arial"/>
+          <w:b/>
+          <w:bCs/>
+          <w:sz w:val="24"/>
+          <w:szCs w:val="24"/>
+        </w:rPr>
+        <w:t>Regular_Expression</w:t>
+      </w:r>
+      <w:proofErr w:type="spellEnd"/>
+      <w:r>
+        <w:rPr>
+          <w:rFonts w:ascii="Arial" w:hAnsi="Arial" w:cs="Arial"/>
+          <w:b/>
+          <w:bCs/>
+          <w:sz w:val="24"/>
+          <w:szCs w:val="24"/>
+        </w:rPr>
+        <w:t>’:</w:t>
       </w:r>
       <w:r>
         <w:rPr>
@@ -4341,6 +5023,140 @@
           <w:szCs w:val="24"/>
         </w:rPr>
         <w:t xml:space="preserve"> Search for regular expression pattern</w:t>
+      </w:r>
+    </w:p>
+    <w:p>
+      <w:pPr>
+        <w:rPr>
+          <w:rFonts w:ascii="Arial" w:hAnsi="Arial" w:cs="Arial"/>
+          <w:sz w:val="24"/>
+          <w:szCs w:val="24"/>
+        </w:rPr>
+      </w:pPr>
+      <w:r>
+        <w:rPr>
+          <w:rFonts w:ascii="Arial" w:hAnsi="Arial" w:cs="Arial"/>
+          <w:sz w:val="24"/>
+          <w:szCs w:val="24"/>
+        </w:rPr>
+        <w:t>Finding index location of string syntax differs based on the software used.</w:t>
+      </w:r>
+    </w:p>
+    <w:p>
+      <w:pPr>
+        <w:rPr>
+          <w:rFonts w:ascii="Arial" w:hAnsi="Arial" w:cs="Arial"/>
+          <w:sz w:val="24"/>
+          <w:szCs w:val="24"/>
+        </w:rPr>
+      </w:pPr>
+      <w:proofErr w:type="gramStart"/>
+      <w:r>
+        <w:rPr>
+          <w:rFonts w:ascii="Arial" w:hAnsi="Arial" w:cs="Arial"/>
+          <w:b/>
+          <w:bCs/>
+          <w:sz w:val="24"/>
+          <w:szCs w:val="24"/>
+        </w:rPr>
+        <w:t>INSTR(</w:t>
+      </w:r>
+      <w:proofErr w:type="gramEnd"/>
+      <w:r>
+        <w:rPr>
+          <w:rFonts w:ascii="Arial" w:hAnsi="Arial" w:cs="Arial"/>
+          <w:b/>
+          <w:bCs/>
+          <w:sz w:val="24"/>
+          <w:szCs w:val="24"/>
+        </w:rPr>
+        <w:t>string, substring)</w:t>
+      </w:r>
+      <w:r>
+        <w:rPr>
+          <w:rFonts w:ascii="Arial" w:hAnsi="Arial" w:cs="Arial"/>
+          <w:sz w:val="24"/>
+          <w:szCs w:val="24"/>
+        </w:rPr>
+        <w:t xml:space="preserve"> : MySQL</w:t>
+      </w:r>
+    </w:p>
+    <w:p>
+      <w:pPr>
+        <w:rPr>
+          <w:rFonts w:ascii="Arial" w:hAnsi="Arial" w:cs="Arial"/>
+          <w:sz w:val="24"/>
+          <w:szCs w:val="24"/>
+        </w:rPr>
+      </w:pPr>
+      <w:proofErr w:type="gramStart"/>
+      <w:r>
+        <w:rPr>
+          <w:rFonts w:ascii="Arial" w:hAnsi="Arial" w:cs="Arial"/>
+          <w:b/>
+          <w:bCs/>
+          <w:sz w:val="24"/>
+          <w:szCs w:val="24"/>
+        </w:rPr>
+        <w:t>CHARINDEX(</w:t>
+      </w:r>
+      <w:proofErr w:type="gramEnd"/>
+      <w:r>
+        <w:rPr>
+          <w:rFonts w:ascii="Arial" w:hAnsi="Arial" w:cs="Arial"/>
+          <w:b/>
+          <w:bCs/>
+          <w:sz w:val="24"/>
+          <w:szCs w:val="24"/>
+        </w:rPr>
+        <w:t>substring, string, position)</w:t>
+      </w:r>
+      <w:r>
+        <w:rPr>
+          <w:rFonts w:ascii="Arial" w:hAnsi="Arial" w:cs="Arial"/>
+          <w:sz w:val="24"/>
+          <w:szCs w:val="24"/>
+        </w:rPr>
+        <w:t xml:space="preserve"> : SQL Server</w:t>
+      </w:r>
+    </w:p>
+    <w:p>
+      <w:pPr>
+        <w:rPr>
+          <w:rFonts w:ascii="Arial" w:hAnsi="Arial" w:cs="Arial"/>
+          <w:sz w:val="24"/>
+          <w:szCs w:val="24"/>
+        </w:rPr>
+      </w:pPr>
+      <w:proofErr w:type="gramStart"/>
+      <w:r>
+        <w:rPr>
+          <w:rFonts w:ascii="Arial" w:hAnsi="Arial" w:cs="Arial"/>
+          <w:b/>
+          <w:bCs/>
+          <w:sz w:val="24"/>
+          <w:szCs w:val="24"/>
+        </w:rPr>
+        <w:t>POSITION(</w:t>
+      </w:r>
+      <w:proofErr w:type="gramEnd"/>
+      <w:r>
+        <w:rPr>
+          <w:rFonts w:ascii="Arial" w:hAnsi="Arial" w:cs="Arial"/>
+          <w:b/>
+          <w:bCs/>
+          <w:sz w:val="24"/>
+          <w:szCs w:val="24"/>
+        </w:rPr>
+        <w:t>substring IN string)</w:t>
+      </w:r>
+      <w:r>
+        <w:rPr>
+          <w:rFonts w:ascii="Arial" w:hAnsi="Arial" w:cs="Arial"/>
+          <w:sz w:val="24"/>
+          <w:szCs w:val="24"/>
+        </w:rPr>
+        <w:t xml:space="preserve"> : PostgreSQL</w:t>
       </w:r>
     </w:p>
     <w:p>
@@ -4370,42 +5186,6 @@
           <w:t>https://regex101.com/</w:t>
         </w:r>
       </w:hyperlink>
-    </w:p>
-    <w:p>
-      <w:pPr>
-        <w:rPr>
-          <w:rFonts w:ascii="Arial" w:hAnsi="Arial" w:cs="Arial"/>
-          <w:sz w:val="24"/>
-          <w:szCs w:val="24"/>
-        </w:rPr>
-      </w:pPr>
-    </w:p>
-    <w:p>
-      <w:pPr>
-        <w:rPr>
-          <w:rFonts w:ascii="Arial" w:hAnsi="Arial" w:cs="Arial"/>
-          <w:sz w:val="24"/>
-          <w:szCs w:val="24"/>
-        </w:rPr>
-      </w:pPr>
-    </w:p>
-    <w:p>
-      <w:pPr>
-        <w:rPr>
-          <w:rFonts w:ascii="Arial" w:hAnsi="Arial" w:cs="Arial"/>
-          <w:sz w:val="24"/>
-          <w:szCs w:val="24"/>
-        </w:rPr>
-      </w:pPr>
-    </w:p>
-    <w:p>
-      <w:pPr>
-        <w:rPr>
-          <w:rFonts w:ascii="Arial" w:hAnsi="Arial" w:cs="Arial"/>
-          <w:sz w:val="24"/>
-          <w:szCs w:val="24"/>
-        </w:rPr>
-      </w:pPr>
     </w:p>
     <w:p>
       <w:pPr>
@@ -4803,8 +5583,18 @@
                 <w:sz w:val="24"/>
                 <w:szCs w:val="24"/>
               </w:rPr>
-              <w:t>%i</w:t>
+              <w:t>%</w:t>
             </w:r>
+            <w:proofErr w:type="spellStart"/>
+            <w:r>
+              <w:rPr>
+                <w:rFonts w:ascii="Arial" w:hAnsi="Arial" w:cs="Arial"/>
+                <w:sz w:val="24"/>
+                <w:szCs w:val="24"/>
+              </w:rPr>
+              <w:t>i</w:t>
+            </w:r>
+            <w:proofErr w:type="spellEnd"/>
           </w:p>
         </w:tc>
         <w:tc>
@@ -5004,15 +5794,27 @@
           <w:szCs w:val="24"/>
         </w:rPr>
       </w:pPr>
-      <w:r>
-        <w:rPr>
-          <w:rFonts w:ascii="Arial" w:hAnsi="Arial" w:cs="Arial"/>
-          <w:b/>
-          <w:bCs/>
-          <w:sz w:val="24"/>
-          <w:szCs w:val="24"/>
-        </w:rPr>
-        <w:t>COALESCE(attribute, alternative)</w:t>
+      <w:proofErr w:type="gramStart"/>
+      <w:r>
+        <w:rPr>
+          <w:rFonts w:ascii="Arial" w:hAnsi="Arial" w:cs="Arial"/>
+          <w:b/>
+          <w:bCs/>
+          <w:sz w:val="24"/>
+          <w:szCs w:val="24"/>
+        </w:rPr>
+        <w:t>COALESCE(</w:t>
+      </w:r>
+      <w:proofErr w:type="gramEnd"/>
+      <w:r>
+        <w:rPr>
+          <w:rFonts w:ascii="Arial" w:hAnsi="Arial" w:cs="Arial"/>
+          <w:b/>
+          <w:bCs/>
+          <w:sz w:val="24"/>
+          <w:szCs w:val="24"/>
+        </w:rPr>
+        <w:t>attribute, alternative)</w:t>
       </w:r>
       <w:r>
         <w:rPr>
@@ -5032,6 +5834,2567 @@
         </w:rPr>
         <w:t>Returns “alternative” if null value exist in attribute</w:t>
       </w:r>
+    </w:p>
+    <w:p>
+      <w:pPr>
+        <w:rPr>
+          <w:rFonts w:ascii="Arial" w:hAnsi="Arial" w:cs="Arial"/>
+          <w:sz w:val="24"/>
+          <w:szCs w:val="24"/>
+        </w:rPr>
+      </w:pPr>
+    </w:p>
+    <w:p>
+      <w:pPr>
+        <w:rPr>
+          <w:rFonts w:ascii="Arial" w:hAnsi="Arial" w:cs="Arial"/>
+          <w:b/>
+          <w:bCs/>
+          <w:sz w:val="24"/>
+          <w:szCs w:val="24"/>
+          <w:u w:val="single"/>
+        </w:rPr>
+      </w:pPr>
+      <w:r>
+        <w:rPr>
+          <w:rFonts w:ascii="Arial" w:hAnsi="Arial" w:cs="Arial"/>
+          <w:b/>
+          <w:bCs/>
+          <w:sz w:val="24"/>
+          <w:szCs w:val="24"/>
+          <w:u w:val="single"/>
+        </w:rPr>
+        <w:t>Subqueries</w:t>
+      </w:r>
+    </w:p>
+    <w:p>
+      <w:pPr>
+        <w:rPr>
+          <w:rFonts w:ascii="Arial" w:hAnsi="Arial" w:cs="Arial"/>
+          <w:sz w:val="24"/>
+          <w:szCs w:val="24"/>
+        </w:rPr>
+      </w:pPr>
+      <w:r>
+        <w:rPr>
+          <w:rFonts w:ascii="Arial" w:hAnsi="Arial" w:cs="Arial"/>
+          <w:sz w:val="24"/>
+          <w:szCs w:val="24"/>
+        </w:rPr>
+        <w:t>Subqueries are queries nested inside another query, which can be found in various clauses like SELECT, FROM</w:t>
+      </w:r>
+      <w:r>
+        <w:rPr>
+          <w:rFonts w:ascii="Arial" w:hAnsi="Arial" w:cs="Arial"/>
+          <w:sz w:val="24"/>
+          <w:szCs w:val="24"/>
+        </w:rPr>
+        <w:t xml:space="preserve">, </w:t>
+      </w:r>
+      <w:r>
+        <w:rPr>
+          <w:rFonts w:ascii="Arial" w:hAnsi="Arial" w:cs="Arial"/>
+          <w:sz w:val="24"/>
+          <w:szCs w:val="24"/>
+        </w:rPr>
+        <w:t>WHERE</w:t>
+      </w:r>
+      <w:r>
+        <w:rPr>
+          <w:rFonts w:ascii="Arial" w:hAnsi="Arial" w:cs="Arial"/>
+          <w:sz w:val="24"/>
+          <w:szCs w:val="24"/>
+        </w:rPr>
+        <w:t xml:space="preserve"> or JOIN</w:t>
+      </w:r>
+      <w:r>
+        <w:rPr>
+          <w:rFonts w:ascii="Arial" w:hAnsi="Arial" w:cs="Arial"/>
+          <w:sz w:val="24"/>
+          <w:szCs w:val="24"/>
+        </w:rPr>
+        <w:t xml:space="preserve"> clause.</w:t>
+      </w:r>
+    </w:p>
+    <w:p>
+      <w:pPr>
+        <w:rPr>
+          <w:rFonts w:ascii="Arial" w:hAnsi="Arial" w:cs="Arial"/>
+          <w:sz w:val="24"/>
+          <w:szCs w:val="24"/>
+        </w:rPr>
+      </w:pPr>
+      <w:r>
+        <w:rPr>
+          <w:rFonts w:ascii="Arial" w:hAnsi="Arial" w:cs="Arial"/>
+          <w:sz w:val="24"/>
+          <w:szCs w:val="24"/>
+        </w:rPr>
+        <w:t>Subqueries must be surrounded by parenthesis ()</w:t>
+      </w:r>
+      <w:r>
+        <w:rPr>
+          <w:rFonts w:ascii="Arial" w:hAnsi="Arial" w:cs="Arial"/>
+          <w:sz w:val="24"/>
+          <w:szCs w:val="24"/>
+        </w:rPr>
+        <w:t xml:space="preserve"> and including aliases except for subqueries in WHERE clause.</w:t>
+      </w:r>
+    </w:p>
+    <w:p>
+      <w:pPr>
+        <w:rPr>
+          <w:rFonts w:ascii="Arial" w:hAnsi="Arial" w:cs="Arial"/>
+          <w:sz w:val="24"/>
+          <w:szCs w:val="24"/>
+        </w:rPr>
+      </w:pPr>
+      <w:r>
+        <w:rPr>
+          <w:rFonts w:ascii="Arial" w:hAnsi="Arial" w:cs="Arial"/>
+          <w:sz w:val="24"/>
+          <w:szCs w:val="24"/>
+        </w:rPr>
+        <w:t>Subqueries are always executed from inner-most query to outer-most query.</w:t>
+      </w:r>
+    </w:p>
+    <w:p>
+      <w:pPr>
+        <w:rPr>
+          <w:rFonts w:ascii="Arial" w:hAnsi="Arial" w:cs="Arial"/>
+          <w:sz w:val="24"/>
+          <w:szCs w:val="24"/>
+        </w:rPr>
+      </w:pPr>
+      <w:r>
+        <w:rPr>
+          <w:rFonts w:ascii="Arial" w:hAnsi="Arial" w:cs="Arial"/>
+          <w:sz w:val="24"/>
+          <w:szCs w:val="24"/>
+        </w:rPr>
+        <w:t>Caveats to note for subqueries:</w:t>
+      </w:r>
+    </w:p>
+    <w:p>
+      <w:pPr>
+        <w:pStyle w:val="ListParagraph"/>
+        <w:numPr>
+          <w:ilvl w:val="0"/>
+          <w:numId w:val="10"/>
+        </w:numPr>
+        <w:rPr>
+          <w:rFonts w:ascii="Arial" w:hAnsi="Arial" w:cs="Arial"/>
+          <w:sz w:val="24"/>
+          <w:szCs w:val="24"/>
+        </w:rPr>
+      </w:pPr>
+      <w:r>
+        <w:rPr>
+          <w:rFonts w:ascii="Arial" w:hAnsi="Arial" w:cs="Arial"/>
+          <w:sz w:val="24"/>
+          <w:szCs w:val="24"/>
+        </w:rPr>
+        <w:t>Using subqueries in SELECT clause requires result to return a single column and either zero or one row. If subquery returns one column and zero rows, the results will be filled with NULL values</w:t>
+      </w:r>
+    </w:p>
+    <w:p>
+      <w:pPr>
+        <w:pStyle w:val="ListParagraph"/>
+        <w:numPr>
+          <w:ilvl w:val="0"/>
+          <w:numId w:val="10"/>
+        </w:numPr>
+        <w:rPr>
+          <w:rFonts w:ascii="Arial" w:hAnsi="Arial" w:cs="Arial"/>
+          <w:sz w:val="24"/>
+          <w:szCs w:val="24"/>
+        </w:rPr>
+      </w:pPr>
+      <w:r>
+        <w:rPr>
+          <w:rFonts w:ascii="Arial" w:hAnsi="Arial" w:cs="Arial"/>
+          <w:sz w:val="24"/>
+          <w:szCs w:val="24"/>
+        </w:rPr>
+        <w:t>Using subqueries in FROM clause requires the query to be independent without referring to values outside of the subquery.</w:t>
+      </w:r>
+    </w:p>
+    <w:p>
+      <w:pPr>
+        <w:pStyle w:val="ListParagraph"/>
+        <w:numPr>
+          <w:ilvl w:val="0"/>
+          <w:numId w:val="10"/>
+        </w:numPr>
+        <w:rPr>
+          <w:rFonts w:ascii="Arial" w:hAnsi="Arial" w:cs="Arial"/>
+          <w:sz w:val="24"/>
+          <w:szCs w:val="24"/>
+        </w:rPr>
+      </w:pPr>
+      <w:r>
+        <w:rPr>
+          <w:rFonts w:ascii="Arial" w:hAnsi="Arial" w:cs="Arial"/>
+          <w:sz w:val="24"/>
+          <w:szCs w:val="24"/>
+        </w:rPr>
+        <w:t xml:space="preserve">Using subqueries in WHERE clause requires use of </w:t>
+      </w:r>
+      <w:proofErr w:type="gramStart"/>
+      <w:r>
+        <w:rPr>
+          <w:rFonts w:ascii="Arial" w:hAnsi="Arial" w:cs="Arial"/>
+          <w:sz w:val="24"/>
+          <w:szCs w:val="24"/>
+        </w:rPr>
+        <w:t>IN(</w:t>
+      </w:r>
+      <w:proofErr w:type="gramEnd"/>
+      <w:r>
+        <w:rPr>
+          <w:rFonts w:ascii="Arial" w:hAnsi="Arial" w:cs="Arial"/>
+          <w:sz w:val="24"/>
+          <w:szCs w:val="24"/>
+        </w:rPr>
+        <w:t>) or NOT IN() keywords if subquery returns multiple rows.</w:t>
+      </w:r>
+    </w:p>
+    <w:p>
+      <w:pPr>
+        <w:rPr>
+          <w:rFonts w:ascii="Arial" w:hAnsi="Arial" w:cs="Arial"/>
+          <w:sz w:val="24"/>
+          <w:szCs w:val="24"/>
+        </w:rPr>
+      </w:pPr>
+      <w:r>
+        <w:rPr>
+          <w:rFonts w:ascii="Arial" w:hAnsi="Arial" w:cs="Arial"/>
+          <w:sz w:val="24"/>
+          <w:szCs w:val="24"/>
+        </w:rPr>
+        <w:t>Advantages of subqueries in FROM clause:</w:t>
+      </w:r>
+    </w:p>
+    <w:p>
+      <w:pPr>
+        <w:pStyle w:val="ListParagraph"/>
+        <w:numPr>
+          <w:ilvl w:val="0"/>
+          <w:numId w:val="8"/>
+        </w:numPr>
+        <w:rPr>
+          <w:rFonts w:ascii="Arial" w:hAnsi="Arial" w:cs="Arial"/>
+          <w:sz w:val="24"/>
+          <w:szCs w:val="24"/>
+        </w:rPr>
+      </w:pPr>
+      <w:r>
+        <w:rPr>
+          <w:rFonts w:ascii="Arial" w:hAnsi="Arial" w:cs="Arial"/>
+          <w:sz w:val="24"/>
+          <w:szCs w:val="24"/>
+        </w:rPr>
+        <w:t>Reduce problems to smaller steps required</w:t>
+      </w:r>
+    </w:p>
+    <w:p>
+      <w:pPr>
+        <w:pStyle w:val="ListParagraph"/>
+        <w:numPr>
+          <w:ilvl w:val="0"/>
+          <w:numId w:val="8"/>
+        </w:numPr>
+        <w:rPr>
+          <w:rFonts w:ascii="Arial" w:hAnsi="Arial" w:cs="Arial"/>
+          <w:sz w:val="24"/>
+          <w:szCs w:val="24"/>
+        </w:rPr>
+      </w:pPr>
+      <w:r>
+        <w:rPr>
+          <w:rFonts w:ascii="Arial" w:hAnsi="Arial" w:cs="Arial"/>
+          <w:sz w:val="24"/>
+          <w:szCs w:val="24"/>
+        </w:rPr>
+        <w:t>Reduce table size in FROM clause to improve query performance</w:t>
+      </w:r>
+    </w:p>
+    <w:p>
+      <w:pPr>
+        <w:rPr>
+          <w:rFonts w:ascii="Arial" w:hAnsi="Arial" w:cs="Arial"/>
+          <w:sz w:val="24"/>
+          <w:szCs w:val="24"/>
+        </w:rPr>
+      </w:pPr>
+      <w:r>
+        <w:rPr>
+          <w:rFonts w:ascii="Arial" w:hAnsi="Arial" w:cs="Arial"/>
+          <w:sz w:val="24"/>
+          <w:szCs w:val="24"/>
+        </w:rPr>
+        <w:t>Advantages of subqueries in WHERE clause: Easier for code understanding</w:t>
+      </w:r>
+    </w:p>
+    <w:p>
+      <w:pPr>
+        <w:rPr>
+          <w:rFonts w:ascii="Arial" w:hAnsi="Arial" w:cs="Arial"/>
+          <w:b/>
+          <w:bCs/>
+          <w:sz w:val="24"/>
+          <w:szCs w:val="24"/>
+          <w:u w:val="single"/>
+        </w:rPr>
+      </w:pPr>
+      <w:r>
+        <w:rPr>
+          <w:rFonts w:ascii="Arial" w:hAnsi="Arial" w:cs="Arial"/>
+          <w:b/>
+          <w:bCs/>
+          <w:sz w:val="24"/>
+          <w:szCs w:val="24"/>
+          <w:u w:val="single"/>
+        </w:rPr>
+        <w:lastRenderedPageBreak/>
+        <w:t>Correlated subqueries</w:t>
+      </w:r>
+    </w:p>
+    <w:p>
+      <w:pPr>
+        <w:rPr>
+          <w:rFonts w:ascii="Arial" w:hAnsi="Arial" w:cs="Arial"/>
+          <w:sz w:val="24"/>
+          <w:szCs w:val="24"/>
+        </w:rPr>
+      </w:pPr>
+      <w:r>
+        <w:rPr>
+          <w:rFonts w:ascii="Arial" w:hAnsi="Arial" w:cs="Arial"/>
+          <w:sz w:val="24"/>
+          <w:szCs w:val="24"/>
+        </w:rPr>
+        <w:t>Correlated subqueries are queries that refer to values obtained in outer queries.</w:t>
+      </w:r>
+    </w:p>
+    <w:p>
+      <w:pPr>
+        <w:rPr>
+          <w:rFonts w:ascii="Arial" w:hAnsi="Arial" w:cs="Arial"/>
+          <w:sz w:val="24"/>
+          <w:szCs w:val="24"/>
+        </w:rPr>
+      </w:pPr>
+      <w:r>
+        <w:rPr>
+          <w:rFonts w:ascii="Arial" w:hAnsi="Arial" w:cs="Arial"/>
+          <w:sz w:val="24"/>
+          <w:szCs w:val="24"/>
+        </w:rPr>
+        <w:t>Correlated subqueries execute once for every row from the outer query</w:t>
+      </w:r>
+      <w:r>
+        <w:rPr>
+          <w:rFonts w:ascii="Arial" w:hAnsi="Arial" w:cs="Arial"/>
+          <w:sz w:val="24"/>
+          <w:szCs w:val="24"/>
+        </w:rPr>
+        <w:t>. Thus, c</w:t>
+      </w:r>
+      <w:r>
+        <w:rPr>
+          <w:rFonts w:ascii="Arial" w:hAnsi="Arial" w:cs="Arial"/>
+          <w:sz w:val="24"/>
+          <w:szCs w:val="24"/>
+        </w:rPr>
+        <w:t xml:space="preserve">orrelated subqueries </w:t>
+      </w:r>
+      <w:proofErr w:type="gramStart"/>
+      <w:r>
+        <w:rPr>
+          <w:rFonts w:ascii="Arial" w:hAnsi="Arial" w:cs="Arial"/>
+          <w:sz w:val="24"/>
+          <w:szCs w:val="24"/>
+        </w:rPr>
+        <w:t>comes</w:t>
+      </w:r>
+      <w:proofErr w:type="gramEnd"/>
+      <w:r>
+        <w:rPr>
+          <w:rFonts w:ascii="Arial" w:hAnsi="Arial" w:cs="Arial"/>
+          <w:sz w:val="24"/>
+          <w:szCs w:val="24"/>
+        </w:rPr>
+        <w:t xml:space="preserve"> with read performance issues</w:t>
+      </w:r>
+      <w:r>
+        <w:rPr>
+          <w:rFonts w:ascii="Arial" w:hAnsi="Arial" w:cs="Arial"/>
+          <w:sz w:val="24"/>
+          <w:szCs w:val="24"/>
+        </w:rPr>
+        <w:t>.</w:t>
+      </w:r>
+    </w:p>
+    <w:p>
+      <w:pPr>
+        <w:rPr>
+          <w:rFonts w:ascii="Arial" w:hAnsi="Arial" w:cs="Arial"/>
+          <w:sz w:val="24"/>
+          <w:szCs w:val="24"/>
+        </w:rPr>
+      </w:pPr>
+      <w:r>
+        <w:rPr>
+          <w:rFonts w:ascii="Arial" w:hAnsi="Arial" w:cs="Arial"/>
+          <w:sz w:val="24"/>
+          <w:szCs w:val="24"/>
+        </w:rPr>
+        <w:t>I</w:t>
+      </w:r>
+      <w:r>
+        <w:rPr>
+          <w:rFonts w:ascii="Arial" w:hAnsi="Arial" w:cs="Arial"/>
+          <w:sz w:val="24"/>
+          <w:szCs w:val="24"/>
+        </w:rPr>
+        <w:t>t is recommended to use other approaches like Joins or CTE (Common table expressions)</w:t>
+      </w:r>
+      <w:r>
+        <w:rPr>
+          <w:rFonts w:ascii="Arial" w:hAnsi="Arial" w:cs="Arial"/>
+          <w:sz w:val="24"/>
+          <w:szCs w:val="24"/>
+        </w:rPr>
+        <w:t xml:space="preserve"> when possible.</w:t>
+      </w:r>
+    </w:p>
+    <w:p>
+      <w:pPr>
+        <w:rPr>
+          <w:rFonts w:ascii="Arial" w:hAnsi="Arial" w:cs="Arial"/>
+          <w:sz w:val="24"/>
+          <w:szCs w:val="24"/>
+        </w:rPr>
+      </w:pPr>
+    </w:p>
+    <w:p>
+      <w:pPr>
+        <w:rPr>
+          <w:rFonts w:ascii="Arial" w:hAnsi="Arial" w:cs="Arial"/>
+          <w:b/>
+          <w:bCs/>
+          <w:sz w:val="24"/>
+          <w:szCs w:val="24"/>
+          <w:u w:val="single"/>
+        </w:rPr>
+      </w:pPr>
+      <w:r>
+        <w:rPr>
+          <w:rFonts w:ascii="Arial" w:hAnsi="Arial" w:cs="Arial"/>
+          <w:b/>
+          <w:bCs/>
+          <w:sz w:val="24"/>
+          <w:szCs w:val="24"/>
+          <w:u w:val="single"/>
+        </w:rPr>
+        <w:t xml:space="preserve">SELECT </w:t>
+      </w:r>
+      <w:r>
+        <w:rPr>
+          <w:rFonts w:ascii="Arial" w:hAnsi="Arial" w:cs="Arial"/>
+          <w:b/>
+          <w:bCs/>
+          <w:sz w:val="24"/>
+          <w:szCs w:val="24"/>
+          <w:u w:val="single"/>
+        </w:rPr>
+        <w:t>clause</w:t>
+      </w:r>
+    </w:p>
+    <w:p>
+      <w:pPr>
+        <w:pStyle w:val="ListParagraph"/>
+        <w:numPr>
+          <w:ilvl w:val="0"/>
+          <w:numId w:val="6"/>
+        </w:numPr>
+        <w:rPr>
+          <w:rFonts w:ascii="Arial" w:hAnsi="Arial" w:cs="Arial"/>
+          <w:sz w:val="24"/>
+          <w:szCs w:val="24"/>
+        </w:rPr>
+      </w:pPr>
+      <w:r>
+        <w:rPr>
+          <w:rFonts w:ascii="Arial" w:hAnsi="Arial" w:cs="Arial"/>
+          <w:sz w:val="24"/>
+          <w:szCs w:val="24"/>
+        </w:rPr>
+        <w:t>Select specified columns</w:t>
+      </w:r>
+    </w:p>
+    <w:p>
+      <w:pPr>
+        <w:pStyle w:val="ListParagraph"/>
+        <w:rPr>
+          <w:rFonts w:ascii="Arial" w:hAnsi="Arial" w:cs="Arial"/>
+          <w:b/>
+          <w:bCs/>
+          <w:sz w:val="24"/>
+          <w:szCs w:val="24"/>
+        </w:rPr>
+      </w:pPr>
+      <w:r>
+        <w:rPr>
+          <w:rFonts w:ascii="Arial" w:hAnsi="Arial" w:cs="Arial"/>
+          <w:b/>
+          <w:bCs/>
+          <w:sz w:val="24"/>
+          <w:szCs w:val="24"/>
+        </w:rPr>
+        <w:t>SELECT cl1, cl2, … FROM table1</w:t>
+      </w:r>
+    </w:p>
+    <w:p>
+      <w:pPr>
+        <w:pStyle w:val="ListParagraph"/>
+        <w:rPr>
+          <w:rFonts w:ascii="Arial" w:hAnsi="Arial" w:cs="Arial"/>
+          <w:sz w:val="24"/>
+          <w:szCs w:val="24"/>
+        </w:rPr>
+      </w:pPr>
+    </w:p>
+    <w:p>
+      <w:pPr>
+        <w:pStyle w:val="ListParagraph"/>
+        <w:numPr>
+          <w:ilvl w:val="0"/>
+          <w:numId w:val="6"/>
+        </w:numPr>
+        <w:rPr>
+          <w:rFonts w:ascii="Arial" w:hAnsi="Arial" w:cs="Arial"/>
+          <w:sz w:val="24"/>
+          <w:szCs w:val="24"/>
+        </w:rPr>
+      </w:pPr>
+      <w:r>
+        <w:rPr>
+          <w:rFonts w:ascii="Arial" w:hAnsi="Arial" w:cs="Arial"/>
+          <w:sz w:val="24"/>
+          <w:szCs w:val="24"/>
+        </w:rPr>
+        <w:t>Select all columns</w:t>
+      </w:r>
+    </w:p>
+    <w:p>
+      <w:pPr>
+        <w:pStyle w:val="ListParagraph"/>
+        <w:rPr>
+          <w:rFonts w:ascii="Arial" w:hAnsi="Arial" w:cs="Arial"/>
+          <w:b/>
+          <w:bCs/>
+          <w:sz w:val="24"/>
+          <w:szCs w:val="24"/>
+        </w:rPr>
+      </w:pPr>
+      <w:r>
+        <w:rPr>
+          <w:rFonts w:ascii="Arial" w:hAnsi="Arial" w:cs="Arial"/>
+          <w:b/>
+          <w:bCs/>
+          <w:sz w:val="24"/>
+          <w:szCs w:val="24"/>
+        </w:rPr>
+        <w:t>SELECT * FROM table1</w:t>
+      </w:r>
+    </w:p>
+    <w:p>
+      <w:pPr>
+        <w:pStyle w:val="ListParagraph"/>
+        <w:rPr>
+          <w:rFonts w:ascii="Arial" w:hAnsi="Arial" w:cs="Arial"/>
+          <w:sz w:val="24"/>
+          <w:szCs w:val="24"/>
+        </w:rPr>
+      </w:pPr>
+    </w:p>
+    <w:p>
+      <w:pPr>
+        <w:pStyle w:val="ListParagraph"/>
+        <w:numPr>
+          <w:ilvl w:val="0"/>
+          <w:numId w:val="6"/>
+        </w:numPr>
+        <w:rPr>
+          <w:rFonts w:ascii="Arial" w:hAnsi="Arial" w:cs="Arial"/>
+          <w:sz w:val="24"/>
+          <w:szCs w:val="24"/>
+        </w:rPr>
+      </w:pPr>
+      <w:r>
+        <w:rPr>
+          <w:rFonts w:ascii="Arial" w:hAnsi="Arial" w:cs="Arial"/>
+          <w:sz w:val="24"/>
+          <w:szCs w:val="24"/>
+        </w:rPr>
+        <w:t>Select expressions</w:t>
+      </w:r>
+    </w:p>
+    <w:p>
+      <w:pPr>
+        <w:pStyle w:val="ListParagraph"/>
+        <w:rPr>
+          <w:rFonts w:ascii="Arial" w:hAnsi="Arial" w:cs="Arial"/>
+          <w:b/>
+          <w:bCs/>
+          <w:sz w:val="24"/>
+          <w:szCs w:val="24"/>
+        </w:rPr>
+      </w:pPr>
+      <w:r>
+        <w:rPr>
+          <w:rFonts w:ascii="Arial" w:hAnsi="Arial" w:cs="Arial"/>
+          <w:b/>
+          <w:bCs/>
+          <w:sz w:val="24"/>
+          <w:szCs w:val="24"/>
+        </w:rPr>
+        <w:t xml:space="preserve">SELECT </w:t>
+      </w:r>
+      <w:proofErr w:type="gramStart"/>
+      <w:r>
+        <w:rPr>
+          <w:rFonts w:ascii="Arial" w:hAnsi="Arial" w:cs="Arial"/>
+          <w:b/>
+          <w:bCs/>
+          <w:sz w:val="24"/>
+          <w:szCs w:val="24"/>
+        </w:rPr>
+        <w:t>UPPER(</w:t>
+      </w:r>
+      <w:proofErr w:type="gramEnd"/>
+      <w:r>
+        <w:rPr>
+          <w:rFonts w:ascii="Arial" w:hAnsi="Arial" w:cs="Arial"/>
+          <w:b/>
+          <w:bCs/>
+          <w:sz w:val="24"/>
+          <w:szCs w:val="24"/>
+        </w:rPr>
+        <w:t>cl1), ROUND(cl1,2) FROM table1</w:t>
+      </w:r>
+    </w:p>
+    <w:p>
+      <w:pPr>
+        <w:pStyle w:val="ListParagraph"/>
+        <w:rPr>
+          <w:rFonts w:ascii="Arial" w:hAnsi="Arial" w:cs="Arial"/>
+          <w:sz w:val="24"/>
+          <w:szCs w:val="24"/>
+        </w:rPr>
+      </w:pPr>
+    </w:p>
+    <w:p>
+      <w:pPr>
+        <w:pStyle w:val="ListParagraph"/>
+        <w:numPr>
+          <w:ilvl w:val="0"/>
+          <w:numId w:val="6"/>
+        </w:numPr>
+        <w:rPr>
+          <w:rFonts w:ascii="Arial" w:hAnsi="Arial" w:cs="Arial"/>
+          <w:sz w:val="24"/>
+          <w:szCs w:val="24"/>
+        </w:rPr>
+      </w:pPr>
+      <w:r>
+        <w:rPr>
+          <w:rFonts w:ascii="Arial" w:hAnsi="Arial" w:cs="Arial"/>
+          <w:sz w:val="24"/>
+          <w:szCs w:val="24"/>
+        </w:rPr>
+        <w:t>Select qualifying columns from multiple tables</w:t>
+      </w:r>
+    </w:p>
+    <w:p>
+      <w:pPr>
+        <w:pStyle w:val="ListParagraph"/>
+        <w:rPr>
+          <w:rFonts w:ascii="Arial" w:hAnsi="Arial" w:cs="Arial"/>
+          <w:b/>
+          <w:bCs/>
+          <w:sz w:val="24"/>
+          <w:szCs w:val="24"/>
+        </w:rPr>
+      </w:pPr>
+      <w:r>
+        <w:rPr>
+          <w:rFonts w:ascii="Arial" w:hAnsi="Arial" w:cs="Arial"/>
+          <w:b/>
+          <w:bCs/>
+          <w:sz w:val="24"/>
+          <w:szCs w:val="24"/>
+        </w:rPr>
+        <w:t>SELECT table1.cl1, table2.cl2 FROM table1</w:t>
+      </w:r>
+    </w:p>
+    <w:p>
+      <w:pPr>
+        <w:pStyle w:val="ListParagraph"/>
+        <w:rPr>
+          <w:rFonts w:ascii="Arial" w:hAnsi="Arial" w:cs="Arial"/>
+          <w:b/>
+          <w:bCs/>
+          <w:sz w:val="24"/>
+          <w:szCs w:val="24"/>
+        </w:rPr>
+      </w:pPr>
+      <w:r>
+        <w:rPr>
+          <w:rFonts w:ascii="Arial" w:hAnsi="Arial" w:cs="Arial"/>
+          <w:b/>
+          <w:bCs/>
+          <w:sz w:val="24"/>
+          <w:szCs w:val="24"/>
+        </w:rPr>
+        <w:t>INNER JOIN table2 ON table1.cl3 = table2.cl3</w:t>
+      </w:r>
+    </w:p>
+    <w:p>
+      <w:pPr>
+        <w:pStyle w:val="ListParagraph"/>
+        <w:rPr>
+          <w:rFonts w:ascii="Arial" w:hAnsi="Arial" w:cs="Arial"/>
+          <w:sz w:val="24"/>
+          <w:szCs w:val="24"/>
+        </w:rPr>
+      </w:pPr>
+    </w:p>
+    <w:p>
+      <w:pPr>
+        <w:pStyle w:val="ListParagraph"/>
+        <w:numPr>
+          <w:ilvl w:val="0"/>
+          <w:numId w:val="6"/>
+        </w:numPr>
+        <w:rPr>
+          <w:rFonts w:ascii="Arial" w:hAnsi="Arial" w:cs="Arial"/>
+          <w:sz w:val="24"/>
+          <w:szCs w:val="24"/>
+        </w:rPr>
+      </w:pPr>
+      <w:r>
+        <w:rPr>
+          <w:rFonts w:ascii="Arial" w:hAnsi="Arial" w:cs="Arial"/>
+          <w:sz w:val="24"/>
+          <w:szCs w:val="24"/>
+        </w:rPr>
+        <w:t>Select subqueries</w:t>
+      </w:r>
+    </w:p>
+    <w:p>
+      <w:pPr>
+        <w:pStyle w:val="ListParagraph"/>
+        <w:rPr>
+          <w:rFonts w:ascii="Arial" w:hAnsi="Arial" w:cs="Arial"/>
+          <w:b/>
+          <w:bCs/>
+          <w:sz w:val="24"/>
+          <w:szCs w:val="24"/>
+        </w:rPr>
+      </w:pPr>
+      <w:r>
+        <w:rPr>
+          <w:rFonts w:ascii="Arial" w:hAnsi="Arial" w:cs="Arial"/>
+          <w:b/>
+          <w:bCs/>
+          <w:sz w:val="24"/>
+          <w:szCs w:val="24"/>
+        </w:rPr>
+        <w:t xml:space="preserve">SELECT cl1, (SELECT </w:t>
+      </w:r>
+      <w:proofErr w:type="gramStart"/>
+      <w:r>
+        <w:rPr>
+          <w:rFonts w:ascii="Arial" w:hAnsi="Arial" w:cs="Arial"/>
+          <w:b/>
+          <w:bCs/>
+          <w:sz w:val="24"/>
+          <w:szCs w:val="24"/>
+        </w:rPr>
+        <w:t>COUNT(</w:t>
+      </w:r>
+      <w:proofErr w:type="gramEnd"/>
+      <w:r>
+        <w:rPr>
+          <w:rFonts w:ascii="Arial" w:hAnsi="Arial" w:cs="Arial"/>
+          <w:b/>
+          <w:bCs/>
+          <w:sz w:val="24"/>
+          <w:szCs w:val="24"/>
+        </w:rPr>
+        <w:t>*) FROM table</w:t>
+      </w:r>
+      <w:r>
+        <w:rPr>
+          <w:rFonts w:ascii="Arial" w:hAnsi="Arial" w:cs="Arial"/>
+          <w:b/>
+          <w:bCs/>
+          <w:sz w:val="24"/>
+          <w:szCs w:val="24"/>
+        </w:rPr>
+        <w:t>2 WHERE table1.cl2 = table2.cl2</w:t>
+      </w:r>
+      <w:r>
+        <w:rPr>
+          <w:rFonts w:ascii="Arial" w:hAnsi="Arial" w:cs="Arial"/>
+          <w:b/>
+          <w:bCs/>
+          <w:sz w:val="24"/>
+          <w:szCs w:val="24"/>
+        </w:rPr>
+        <w:t xml:space="preserve">) AS </w:t>
+      </w:r>
+      <w:proofErr w:type="spellStart"/>
+      <w:r>
+        <w:rPr>
+          <w:rFonts w:ascii="Arial" w:hAnsi="Arial" w:cs="Arial"/>
+          <w:b/>
+          <w:bCs/>
+          <w:sz w:val="24"/>
+          <w:szCs w:val="24"/>
+        </w:rPr>
+        <w:t>count_name</w:t>
+      </w:r>
+      <w:proofErr w:type="spellEnd"/>
+    </w:p>
+    <w:p>
+      <w:pPr>
+        <w:pStyle w:val="ListParagraph"/>
+        <w:rPr>
+          <w:rFonts w:ascii="Arial" w:hAnsi="Arial" w:cs="Arial"/>
+          <w:b/>
+          <w:bCs/>
+          <w:sz w:val="24"/>
+          <w:szCs w:val="24"/>
+        </w:rPr>
+      </w:pPr>
+      <w:r>
+        <w:rPr>
+          <w:rFonts w:ascii="Arial" w:hAnsi="Arial" w:cs="Arial"/>
+          <w:b/>
+          <w:bCs/>
+          <w:sz w:val="24"/>
+          <w:szCs w:val="24"/>
+        </w:rPr>
+        <w:t>FROM table1</w:t>
+      </w:r>
+    </w:p>
+    <w:p>
+      <w:pPr>
+        <w:pStyle w:val="ListParagraph"/>
+        <w:rPr>
+          <w:rFonts w:ascii="Arial" w:hAnsi="Arial" w:cs="Arial"/>
+          <w:sz w:val="24"/>
+          <w:szCs w:val="24"/>
+        </w:rPr>
+      </w:pPr>
+    </w:p>
+    <w:p>
+      <w:pPr>
+        <w:pStyle w:val="ListParagraph"/>
+        <w:numPr>
+          <w:ilvl w:val="0"/>
+          <w:numId w:val="6"/>
+        </w:numPr>
+        <w:rPr>
+          <w:rFonts w:ascii="Arial" w:hAnsi="Arial" w:cs="Arial"/>
+          <w:sz w:val="24"/>
+          <w:szCs w:val="24"/>
+        </w:rPr>
+      </w:pPr>
+      <w:r>
+        <w:rPr>
+          <w:rFonts w:ascii="Arial" w:hAnsi="Arial" w:cs="Arial"/>
+          <w:sz w:val="24"/>
+          <w:szCs w:val="24"/>
+        </w:rPr>
+        <w:t>Select all distinct values from columns</w:t>
+      </w:r>
+    </w:p>
+    <w:p>
+      <w:pPr>
+        <w:pStyle w:val="ListParagraph"/>
+        <w:rPr>
+          <w:rFonts w:ascii="Arial" w:hAnsi="Arial" w:cs="Arial"/>
+          <w:b/>
+          <w:bCs/>
+          <w:sz w:val="24"/>
+          <w:szCs w:val="24"/>
+        </w:rPr>
+      </w:pPr>
+      <w:r>
+        <w:rPr>
+          <w:rFonts w:ascii="Arial" w:hAnsi="Arial" w:cs="Arial"/>
+          <w:b/>
+          <w:bCs/>
+          <w:sz w:val="24"/>
+          <w:szCs w:val="24"/>
+        </w:rPr>
+        <w:t>SELECT DISTINCT cl1, cl2, … FROM table1</w:t>
+      </w:r>
+    </w:p>
+    <w:p>
+      <w:pPr>
+        <w:pStyle w:val="ListParagraph"/>
+        <w:rPr>
+          <w:rFonts w:ascii="Arial" w:hAnsi="Arial" w:cs="Arial"/>
+          <w:sz w:val="24"/>
+          <w:szCs w:val="24"/>
+        </w:rPr>
+      </w:pPr>
+    </w:p>
+    <w:p>
+      <w:pPr>
+        <w:pStyle w:val="ListParagraph"/>
+        <w:numPr>
+          <w:ilvl w:val="0"/>
+          <w:numId w:val="6"/>
+        </w:numPr>
+        <w:rPr>
+          <w:rFonts w:ascii="Arial" w:hAnsi="Arial" w:cs="Arial"/>
+          <w:sz w:val="24"/>
+          <w:szCs w:val="24"/>
+        </w:rPr>
+      </w:pPr>
+      <w:r>
+        <w:rPr>
+          <w:rFonts w:ascii="Arial" w:hAnsi="Arial" w:cs="Arial"/>
+          <w:sz w:val="24"/>
+          <w:szCs w:val="24"/>
+        </w:rPr>
+        <w:t>Select number of distinct values from columns</w:t>
+      </w:r>
+    </w:p>
+    <w:p>
+      <w:pPr>
+        <w:pStyle w:val="ListParagraph"/>
+        <w:rPr>
+          <w:rFonts w:ascii="Arial" w:hAnsi="Arial" w:cs="Arial"/>
+          <w:b/>
+          <w:bCs/>
+          <w:sz w:val="24"/>
+          <w:szCs w:val="24"/>
+        </w:rPr>
+      </w:pPr>
+      <w:r>
+        <w:rPr>
+          <w:rFonts w:ascii="Arial" w:hAnsi="Arial" w:cs="Arial"/>
+          <w:b/>
+          <w:bCs/>
+          <w:sz w:val="24"/>
+          <w:szCs w:val="24"/>
+        </w:rPr>
+        <w:t xml:space="preserve">SELECT </w:t>
+      </w:r>
+      <w:proofErr w:type="gramStart"/>
+      <w:r>
+        <w:rPr>
+          <w:rFonts w:ascii="Arial" w:hAnsi="Arial" w:cs="Arial"/>
+          <w:b/>
+          <w:bCs/>
+          <w:sz w:val="24"/>
+          <w:szCs w:val="24"/>
+        </w:rPr>
+        <w:t>COUNT(</w:t>
+      </w:r>
+      <w:proofErr w:type="gramEnd"/>
+      <w:r>
+        <w:rPr>
+          <w:rFonts w:ascii="Arial" w:hAnsi="Arial" w:cs="Arial"/>
+          <w:b/>
+          <w:bCs/>
+          <w:sz w:val="24"/>
+          <w:szCs w:val="24"/>
+        </w:rPr>
+        <w:t>DISTINCT cl1</w:t>
+      </w:r>
+      <w:r>
+        <w:rPr>
+          <w:rFonts w:ascii="Arial" w:hAnsi="Arial" w:cs="Arial"/>
+          <w:b/>
+          <w:bCs/>
+          <w:sz w:val="24"/>
+          <w:szCs w:val="24"/>
+        </w:rPr>
+        <w:t>, cl2, …</w:t>
+      </w:r>
+      <w:r>
+        <w:rPr>
+          <w:rFonts w:ascii="Arial" w:hAnsi="Arial" w:cs="Arial"/>
+          <w:b/>
+          <w:bCs/>
+          <w:sz w:val="24"/>
+          <w:szCs w:val="24"/>
+        </w:rPr>
+        <w:t>) FROM table1</w:t>
+      </w:r>
+    </w:p>
+    <w:p>
+      <w:pPr>
+        <w:pStyle w:val="ListParagraph"/>
+        <w:rPr>
+          <w:rFonts w:ascii="Arial" w:hAnsi="Arial" w:cs="Arial"/>
+          <w:sz w:val="24"/>
+          <w:szCs w:val="24"/>
+        </w:rPr>
+      </w:pPr>
+    </w:p>
+    <w:p>
+      <w:pPr>
+        <w:pStyle w:val="ListParagraph"/>
+        <w:rPr>
+          <w:rFonts w:ascii="Arial" w:hAnsi="Arial" w:cs="Arial"/>
+          <w:sz w:val="24"/>
+          <w:szCs w:val="24"/>
+        </w:rPr>
+      </w:pPr>
+      <w:r>
+        <w:rPr>
+          <w:rFonts w:ascii="Arial" w:hAnsi="Arial" w:cs="Arial"/>
+          <w:sz w:val="24"/>
+          <w:szCs w:val="24"/>
+        </w:rPr>
+        <w:t>Note that selecting number of distinct values from multiple columns is currently supported in MySQL and PostgreSQL.</w:t>
+      </w:r>
+    </w:p>
+    <w:p>
+      <w:pPr>
+        <w:rPr>
+          <w:rFonts w:ascii="Arial" w:hAnsi="Arial" w:cs="Arial"/>
+          <w:sz w:val="24"/>
+          <w:szCs w:val="24"/>
+        </w:rPr>
+      </w:pPr>
+    </w:p>
+    <w:p>
+      <w:pPr>
+        <w:rPr>
+          <w:rFonts w:ascii="Arial" w:hAnsi="Arial" w:cs="Arial"/>
+          <w:sz w:val="24"/>
+          <w:szCs w:val="24"/>
+        </w:rPr>
+      </w:pPr>
+    </w:p>
+    <w:p>
+      <w:pPr>
+        <w:rPr>
+          <w:rFonts w:ascii="Arial" w:hAnsi="Arial" w:cs="Arial"/>
+          <w:sz w:val="24"/>
+          <w:szCs w:val="24"/>
+        </w:rPr>
+      </w:pPr>
+    </w:p>
+    <w:p>
+      <w:pPr>
+        <w:rPr>
+          <w:rFonts w:ascii="Arial" w:hAnsi="Arial" w:cs="Arial"/>
+          <w:sz w:val="24"/>
+          <w:szCs w:val="24"/>
+        </w:rPr>
+      </w:pPr>
+    </w:p>
+    <w:p>
+      <w:pPr>
+        <w:rPr>
+          <w:rFonts w:ascii="Arial" w:hAnsi="Arial" w:cs="Arial"/>
+          <w:b/>
+          <w:bCs/>
+          <w:sz w:val="24"/>
+          <w:szCs w:val="24"/>
+          <w:u w:val="single"/>
+        </w:rPr>
+      </w:pPr>
+      <w:r>
+        <w:rPr>
+          <w:rFonts w:ascii="Arial" w:hAnsi="Arial" w:cs="Arial"/>
+          <w:b/>
+          <w:bCs/>
+          <w:sz w:val="24"/>
+          <w:szCs w:val="24"/>
+          <w:u w:val="single"/>
+        </w:rPr>
+        <w:lastRenderedPageBreak/>
+        <w:t xml:space="preserve">FROM </w:t>
+      </w:r>
+      <w:r>
+        <w:rPr>
+          <w:rFonts w:ascii="Arial" w:hAnsi="Arial" w:cs="Arial"/>
+          <w:b/>
+          <w:bCs/>
+          <w:sz w:val="24"/>
+          <w:szCs w:val="24"/>
+          <w:u w:val="single"/>
+        </w:rPr>
+        <w:t>clause</w:t>
+      </w:r>
+    </w:p>
+    <w:p>
+      <w:pPr>
+        <w:pStyle w:val="ListParagraph"/>
+        <w:numPr>
+          <w:ilvl w:val="0"/>
+          <w:numId w:val="7"/>
+        </w:numPr>
+        <w:rPr>
+          <w:rFonts w:ascii="Arial" w:hAnsi="Arial" w:cs="Arial"/>
+          <w:sz w:val="24"/>
+          <w:szCs w:val="24"/>
+        </w:rPr>
+      </w:pPr>
+      <w:r>
+        <w:rPr>
+          <w:rFonts w:ascii="Arial" w:hAnsi="Arial" w:cs="Arial"/>
+          <w:sz w:val="24"/>
+          <w:szCs w:val="24"/>
+        </w:rPr>
+        <w:t>Retrieve data from single table</w:t>
+      </w:r>
+    </w:p>
+    <w:p>
+      <w:pPr>
+        <w:pStyle w:val="ListParagraph"/>
+        <w:rPr>
+          <w:rFonts w:ascii="Arial" w:hAnsi="Arial" w:cs="Arial"/>
+          <w:b/>
+          <w:bCs/>
+          <w:sz w:val="24"/>
+          <w:szCs w:val="24"/>
+        </w:rPr>
+      </w:pPr>
+      <w:r>
+        <w:rPr>
+          <w:rFonts w:ascii="Arial" w:hAnsi="Arial" w:cs="Arial"/>
+          <w:b/>
+          <w:bCs/>
+          <w:sz w:val="24"/>
+          <w:szCs w:val="24"/>
+        </w:rPr>
+        <w:t>SELECT * FROM table1</w:t>
+      </w:r>
+    </w:p>
+    <w:p>
+      <w:pPr>
+        <w:pStyle w:val="ListParagraph"/>
+        <w:rPr>
+          <w:rFonts w:ascii="Arial" w:hAnsi="Arial" w:cs="Arial"/>
+          <w:sz w:val="24"/>
+          <w:szCs w:val="24"/>
+        </w:rPr>
+      </w:pPr>
+    </w:p>
+    <w:p>
+      <w:pPr>
+        <w:pStyle w:val="ListParagraph"/>
+        <w:numPr>
+          <w:ilvl w:val="0"/>
+          <w:numId w:val="7"/>
+        </w:numPr>
+        <w:rPr>
+          <w:rFonts w:ascii="Arial" w:hAnsi="Arial" w:cs="Arial"/>
+          <w:sz w:val="24"/>
+          <w:szCs w:val="24"/>
+        </w:rPr>
+      </w:pPr>
+      <w:r>
+        <w:rPr>
+          <w:rFonts w:ascii="Arial" w:hAnsi="Arial" w:cs="Arial"/>
+          <w:sz w:val="24"/>
+          <w:szCs w:val="24"/>
+        </w:rPr>
+        <w:t>Retrieve data from multiple tables</w:t>
+      </w:r>
+    </w:p>
+    <w:p>
+      <w:pPr>
+        <w:pStyle w:val="ListParagraph"/>
+        <w:rPr>
+          <w:rFonts w:ascii="Arial" w:hAnsi="Arial" w:cs="Arial"/>
+          <w:b/>
+          <w:bCs/>
+          <w:sz w:val="24"/>
+          <w:szCs w:val="24"/>
+        </w:rPr>
+      </w:pPr>
+      <w:r>
+        <w:rPr>
+          <w:rFonts w:ascii="Arial" w:hAnsi="Arial" w:cs="Arial"/>
+          <w:b/>
+          <w:bCs/>
+          <w:sz w:val="24"/>
+          <w:szCs w:val="24"/>
+        </w:rPr>
+        <w:t>SELECT a.*, b.* FROM table1 a</w:t>
+      </w:r>
+    </w:p>
+    <w:p>
+      <w:pPr>
+        <w:pStyle w:val="ListParagraph"/>
+        <w:rPr>
+          <w:rFonts w:ascii="Arial" w:hAnsi="Arial" w:cs="Arial"/>
+          <w:b/>
+          <w:bCs/>
+          <w:sz w:val="24"/>
+          <w:szCs w:val="24"/>
+        </w:rPr>
+      </w:pPr>
+      <w:r>
+        <w:rPr>
+          <w:rFonts w:ascii="Arial" w:hAnsi="Arial" w:cs="Arial"/>
+          <w:b/>
+          <w:bCs/>
+          <w:sz w:val="24"/>
+          <w:szCs w:val="24"/>
+        </w:rPr>
+        <w:t>INNER JOIN table2 b ON a.cl1 = b.cl1</w:t>
+      </w:r>
+    </w:p>
+    <w:p>
+      <w:pPr>
+        <w:pStyle w:val="ListParagraph"/>
+        <w:rPr>
+          <w:rFonts w:ascii="Arial" w:hAnsi="Arial" w:cs="Arial"/>
+          <w:sz w:val="24"/>
+          <w:szCs w:val="24"/>
+        </w:rPr>
+      </w:pPr>
+    </w:p>
+    <w:p>
+      <w:pPr>
+        <w:pStyle w:val="ListParagraph"/>
+        <w:numPr>
+          <w:ilvl w:val="0"/>
+          <w:numId w:val="7"/>
+        </w:numPr>
+        <w:rPr>
+          <w:rFonts w:ascii="Arial" w:hAnsi="Arial" w:cs="Arial"/>
+          <w:sz w:val="24"/>
+          <w:szCs w:val="24"/>
+        </w:rPr>
+      </w:pPr>
+      <w:r>
+        <w:rPr>
+          <w:rFonts w:ascii="Arial" w:hAnsi="Arial" w:cs="Arial"/>
+          <w:sz w:val="24"/>
+          <w:szCs w:val="24"/>
+        </w:rPr>
+        <w:t>Retrieve data from table derived from subquery</w:t>
+      </w:r>
+    </w:p>
+    <w:p>
+      <w:pPr>
+        <w:pStyle w:val="ListParagraph"/>
+        <w:rPr>
+          <w:rFonts w:ascii="Arial" w:hAnsi="Arial" w:cs="Arial"/>
+          <w:b/>
+          <w:bCs/>
+          <w:sz w:val="24"/>
+          <w:szCs w:val="24"/>
+        </w:rPr>
+      </w:pPr>
+      <w:r>
+        <w:rPr>
+          <w:rFonts w:ascii="Arial" w:hAnsi="Arial" w:cs="Arial"/>
+          <w:b/>
+          <w:bCs/>
+          <w:sz w:val="24"/>
+          <w:szCs w:val="24"/>
+        </w:rPr>
+        <w:t>SELECT cl1</w:t>
+      </w:r>
+      <w:r>
+        <w:rPr>
+          <w:rFonts w:ascii="Arial" w:hAnsi="Arial" w:cs="Arial"/>
+          <w:b/>
+          <w:bCs/>
+          <w:sz w:val="24"/>
+          <w:szCs w:val="24"/>
+        </w:rPr>
+        <w:t>, total</w:t>
+      </w:r>
+    </w:p>
+    <w:p>
+      <w:pPr>
+        <w:pStyle w:val="ListParagraph"/>
+        <w:rPr>
+          <w:rFonts w:ascii="Arial" w:hAnsi="Arial" w:cs="Arial"/>
+          <w:b/>
+          <w:bCs/>
+          <w:sz w:val="24"/>
+          <w:szCs w:val="24"/>
+        </w:rPr>
+      </w:pPr>
+      <w:r>
+        <w:rPr>
+          <w:rFonts w:ascii="Arial" w:hAnsi="Arial" w:cs="Arial"/>
+          <w:b/>
+          <w:bCs/>
+          <w:sz w:val="24"/>
+          <w:szCs w:val="24"/>
+        </w:rPr>
+        <w:t xml:space="preserve">FROM </w:t>
+      </w:r>
+    </w:p>
+    <w:p>
+      <w:pPr>
+        <w:pStyle w:val="ListParagraph"/>
+        <w:rPr>
+          <w:rFonts w:ascii="Arial" w:hAnsi="Arial" w:cs="Arial"/>
+          <w:b/>
+          <w:bCs/>
+          <w:sz w:val="24"/>
+          <w:szCs w:val="24"/>
+        </w:rPr>
+      </w:pPr>
+      <w:r>
+        <w:rPr>
+          <w:rFonts w:ascii="Arial" w:hAnsi="Arial" w:cs="Arial"/>
+          <w:b/>
+          <w:bCs/>
+          <w:sz w:val="24"/>
+          <w:szCs w:val="24"/>
+        </w:rPr>
+        <w:t xml:space="preserve">(SELECT </w:t>
+      </w:r>
+      <w:r>
+        <w:rPr>
+          <w:rFonts w:ascii="Arial" w:hAnsi="Arial" w:cs="Arial"/>
+          <w:b/>
+          <w:bCs/>
+          <w:sz w:val="24"/>
+          <w:szCs w:val="24"/>
+        </w:rPr>
+        <w:t xml:space="preserve">cl1, cl2, </w:t>
+      </w:r>
+      <w:proofErr w:type="gramStart"/>
+      <w:r>
+        <w:rPr>
+          <w:rFonts w:ascii="Arial" w:hAnsi="Arial" w:cs="Arial"/>
+          <w:b/>
+          <w:bCs/>
+          <w:sz w:val="24"/>
+          <w:szCs w:val="24"/>
+        </w:rPr>
+        <w:t>COUNT(</w:t>
+      </w:r>
+      <w:proofErr w:type="gramEnd"/>
+      <w:r>
+        <w:rPr>
+          <w:rFonts w:ascii="Arial" w:hAnsi="Arial" w:cs="Arial"/>
+          <w:b/>
+          <w:bCs/>
+          <w:sz w:val="24"/>
+          <w:szCs w:val="24"/>
+        </w:rPr>
+        <w:t>*)</w:t>
+      </w:r>
+      <w:r>
+        <w:rPr>
+          <w:rFonts w:ascii="Arial" w:hAnsi="Arial" w:cs="Arial"/>
+          <w:b/>
+          <w:bCs/>
+          <w:sz w:val="24"/>
+          <w:szCs w:val="24"/>
+        </w:rPr>
+        <w:t xml:space="preserve"> AS total</w:t>
+      </w:r>
+      <w:r>
+        <w:rPr>
+          <w:rFonts w:ascii="Arial" w:hAnsi="Arial" w:cs="Arial"/>
+          <w:b/>
+          <w:bCs/>
+          <w:sz w:val="24"/>
+          <w:szCs w:val="24"/>
+        </w:rPr>
+        <w:t xml:space="preserve"> FROM table</w:t>
+      </w:r>
+      <w:r>
+        <w:rPr>
+          <w:rFonts w:ascii="Arial" w:hAnsi="Arial" w:cs="Arial"/>
+          <w:b/>
+          <w:bCs/>
+          <w:sz w:val="24"/>
+          <w:szCs w:val="24"/>
+        </w:rPr>
+        <w:t>2 GROUP BY cl1, cl2 HAVING COUNT(*</w:t>
+      </w:r>
+      <w:r>
+        <w:rPr>
+          <w:rFonts w:ascii="Arial" w:hAnsi="Arial" w:cs="Arial"/>
+          <w:b/>
+          <w:bCs/>
+          <w:sz w:val="24"/>
+          <w:szCs w:val="24"/>
+        </w:rPr>
+        <w:t>)</w:t>
+      </w:r>
+      <w:r>
+        <w:rPr>
+          <w:rFonts w:ascii="Arial" w:hAnsi="Arial" w:cs="Arial"/>
+          <w:b/>
+          <w:bCs/>
+          <w:sz w:val="24"/>
+          <w:szCs w:val="24"/>
+        </w:rPr>
+        <w:t>&gt;5) A</w:t>
+      </w:r>
+    </w:p>
+    <w:p>
+      <w:pPr>
+        <w:rPr>
+          <w:rFonts w:ascii="Arial" w:hAnsi="Arial" w:cs="Arial"/>
+          <w:sz w:val="24"/>
+          <w:szCs w:val="24"/>
+        </w:rPr>
+      </w:pPr>
+    </w:p>
+    <w:p>
+      <w:pPr>
+        <w:rPr>
+          <w:rFonts w:ascii="Arial" w:hAnsi="Arial" w:cs="Arial"/>
+          <w:b/>
+          <w:bCs/>
+          <w:sz w:val="24"/>
+          <w:szCs w:val="24"/>
+          <w:u w:val="single"/>
+        </w:rPr>
+      </w:pPr>
+      <w:r>
+        <w:rPr>
+          <w:rFonts w:ascii="Arial" w:hAnsi="Arial" w:cs="Arial"/>
+          <w:b/>
+          <w:bCs/>
+          <w:sz w:val="24"/>
+          <w:szCs w:val="24"/>
+          <w:u w:val="single"/>
+        </w:rPr>
+        <w:t xml:space="preserve">WHERE </w:t>
+      </w:r>
+      <w:r>
+        <w:rPr>
+          <w:rFonts w:ascii="Arial" w:hAnsi="Arial" w:cs="Arial"/>
+          <w:b/>
+          <w:bCs/>
+          <w:sz w:val="24"/>
+          <w:szCs w:val="24"/>
+          <w:u w:val="single"/>
+        </w:rPr>
+        <w:t>clause</w:t>
+      </w:r>
+    </w:p>
+    <w:p>
+      <w:pPr>
+        <w:pStyle w:val="ListParagraph"/>
+        <w:numPr>
+          <w:ilvl w:val="0"/>
+          <w:numId w:val="9"/>
+        </w:numPr>
+        <w:rPr>
+          <w:rFonts w:ascii="Arial" w:hAnsi="Arial" w:cs="Arial"/>
+          <w:sz w:val="24"/>
+          <w:szCs w:val="24"/>
+        </w:rPr>
+      </w:pPr>
+      <w:r>
+        <w:rPr>
+          <w:rFonts w:ascii="Arial" w:hAnsi="Arial" w:cs="Arial"/>
+          <w:sz w:val="24"/>
+          <w:szCs w:val="24"/>
+        </w:rPr>
+        <w:t>Filters table based on single predicate (conditional statement)</w:t>
+      </w:r>
+    </w:p>
+    <w:p>
+      <w:pPr>
+        <w:pStyle w:val="ListParagraph"/>
+        <w:rPr>
+          <w:rFonts w:ascii="Arial" w:hAnsi="Arial" w:cs="Arial"/>
+          <w:b/>
+          <w:bCs/>
+          <w:sz w:val="24"/>
+          <w:szCs w:val="24"/>
+        </w:rPr>
+      </w:pPr>
+      <w:r>
+        <w:rPr>
+          <w:rFonts w:ascii="Arial" w:hAnsi="Arial" w:cs="Arial"/>
+          <w:b/>
+          <w:bCs/>
+          <w:sz w:val="24"/>
+          <w:szCs w:val="24"/>
+        </w:rPr>
+        <w:t>SELECT * FROM table1 WHERE condition1</w:t>
+      </w:r>
+    </w:p>
+    <w:p>
+      <w:pPr>
+        <w:pStyle w:val="ListParagraph"/>
+        <w:rPr>
+          <w:rFonts w:ascii="Arial" w:hAnsi="Arial" w:cs="Arial"/>
+          <w:sz w:val="24"/>
+          <w:szCs w:val="24"/>
+        </w:rPr>
+      </w:pPr>
+    </w:p>
+    <w:p>
+      <w:pPr>
+        <w:pStyle w:val="ListParagraph"/>
+        <w:numPr>
+          <w:ilvl w:val="0"/>
+          <w:numId w:val="9"/>
+        </w:numPr>
+        <w:rPr>
+          <w:rFonts w:ascii="Arial" w:hAnsi="Arial" w:cs="Arial"/>
+          <w:sz w:val="24"/>
+          <w:szCs w:val="24"/>
+        </w:rPr>
+      </w:pPr>
+      <w:r>
+        <w:rPr>
+          <w:rFonts w:ascii="Arial" w:hAnsi="Arial" w:cs="Arial"/>
+          <w:sz w:val="24"/>
+          <w:szCs w:val="24"/>
+        </w:rPr>
+        <w:t>Filters table based on multiple predicates</w:t>
+      </w:r>
+    </w:p>
+    <w:p>
+      <w:pPr>
+        <w:pStyle w:val="ListParagraph"/>
+        <w:rPr>
+          <w:rFonts w:ascii="Arial" w:hAnsi="Arial" w:cs="Arial"/>
+          <w:b/>
+          <w:bCs/>
+          <w:sz w:val="24"/>
+          <w:szCs w:val="24"/>
+        </w:rPr>
+      </w:pPr>
+      <w:r>
+        <w:rPr>
+          <w:rFonts w:ascii="Arial" w:hAnsi="Arial" w:cs="Arial"/>
+          <w:b/>
+          <w:bCs/>
+          <w:sz w:val="24"/>
+          <w:szCs w:val="24"/>
+        </w:rPr>
+        <w:t>SELECT * FROM table2 WHERE condition1 AND condition2</w:t>
+      </w:r>
+    </w:p>
+    <w:p>
+      <w:pPr>
+        <w:pStyle w:val="ListParagraph"/>
+        <w:rPr>
+          <w:rFonts w:ascii="Arial" w:hAnsi="Arial" w:cs="Arial"/>
+          <w:sz w:val="24"/>
+          <w:szCs w:val="24"/>
+        </w:rPr>
+      </w:pPr>
+    </w:p>
+    <w:p>
+      <w:pPr>
+        <w:pStyle w:val="ListParagraph"/>
+        <w:numPr>
+          <w:ilvl w:val="0"/>
+          <w:numId w:val="9"/>
+        </w:numPr>
+        <w:rPr>
+          <w:rFonts w:ascii="Arial" w:hAnsi="Arial" w:cs="Arial"/>
+          <w:sz w:val="24"/>
+          <w:szCs w:val="24"/>
+        </w:rPr>
+      </w:pPr>
+      <w:r>
+        <w:rPr>
+          <w:rFonts w:ascii="Arial" w:hAnsi="Arial" w:cs="Arial"/>
+          <w:sz w:val="24"/>
+          <w:szCs w:val="24"/>
+        </w:rPr>
+        <w:t>Filters table based on subquery</w:t>
+      </w:r>
+    </w:p>
+    <w:p>
+      <w:pPr>
+        <w:pStyle w:val="ListParagraph"/>
+        <w:rPr>
+          <w:rFonts w:ascii="Arial" w:hAnsi="Arial" w:cs="Arial"/>
+          <w:b/>
+          <w:bCs/>
+          <w:sz w:val="24"/>
+          <w:szCs w:val="24"/>
+        </w:rPr>
+      </w:pPr>
+      <w:r>
+        <w:rPr>
+          <w:rFonts w:ascii="Arial" w:hAnsi="Arial" w:cs="Arial"/>
+          <w:b/>
+          <w:bCs/>
+          <w:sz w:val="24"/>
+          <w:szCs w:val="24"/>
+        </w:rPr>
+        <w:t>SELECT cl1, cl2 FROM table1 WHERE cl3 IN (SELECT cl3 FROM table1 WHERE condition)</w:t>
+      </w:r>
+    </w:p>
+    <w:p>
+      <w:pPr>
+        <w:rPr>
+          <w:rFonts w:ascii="Arial" w:hAnsi="Arial" w:cs="Arial"/>
+          <w:sz w:val="24"/>
+          <w:szCs w:val="24"/>
+        </w:rPr>
+      </w:pPr>
+    </w:p>
+    <w:p>
+      <w:pPr>
+        <w:rPr>
+          <w:rFonts w:ascii="Arial" w:hAnsi="Arial" w:cs="Arial"/>
+          <w:b/>
+          <w:bCs/>
+          <w:sz w:val="24"/>
+          <w:szCs w:val="24"/>
+          <w:u w:val="single"/>
+        </w:rPr>
+      </w:pPr>
+      <w:r>
+        <w:rPr>
+          <w:rFonts w:ascii="Arial" w:hAnsi="Arial" w:cs="Arial"/>
+          <w:b/>
+          <w:bCs/>
+          <w:sz w:val="24"/>
+          <w:szCs w:val="24"/>
+          <w:u w:val="single"/>
+        </w:rPr>
+        <w:t>GROUP BY clause</w:t>
+      </w:r>
+    </w:p>
+    <w:p>
+      <w:pPr>
+        <w:rPr>
+          <w:rFonts w:ascii="Arial" w:hAnsi="Arial" w:cs="Arial"/>
+          <w:sz w:val="24"/>
+          <w:szCs w:val="24"/>
+        </w:rPr>
+      </w:pPr>
+      <w:r>
+        <w:rPr>
+          <w:rFonts w:ascii="Arial" w:hAnsi="Arial" w:cs="Arial"/>
+          <w:sz w:val="24"/>
+          <w:szCs w:val="24"/>
+        </w:rPr>
+        <w:t>GROUP BY keyword used for</w:t>
+      </w:r>
+      <w:r>
+        <w:rPr>
+          <w:rFonts w:ascii="Arial" w:hAnsi="Arial" w:cs="Arial"/>
+          <w:sz w:val="24"/>
+          <w:szCs w:val="24"/>
+        </w:rPr>
+        <w:t xml:space="preserve"> summarizing rows into various groups, where collection of rows is specified in GROUP BY clause and aggregation functions are used in SELECT clause.</w:t>
+      </w:r>
+    </w:p>
+    <w:p>
+      <w:pPr>
+        <w:rPr>
+          <w:rFonts w:ascii="Arial" w:hAnsi="Arial" w:cs="Arial"/>
+          <w:b/>
+          <w:bCs/>
+          <w:sz w:val="24"/>
+          <w:szCs w:val="24"/>
+        </w:rPr>
+      </w:pPr>
+      <w:r>
+        <w:rPr>
+          <w:rFonts w:ascii="Arial" w:hAnsi="Arial" w:cs="Arial"/>
+          <w:b/>
+          <w:bCs/>
+          <w:sz w:val="24"/>
+          <w:szCs w:val="24"/>
+        </w:rPr>
+        <w:t xml:space="preserve">SELECT cl1, cl2, </w:t>
+      </w:r>
+      <w:proofErr w:type="gramStart"/>
+      <w:r>
+        <w:rPr>
+          <w:rFonts w:ascii="Arial" w:hAnsi="Arial" w:cs="Arial"/>
+          <w:b/>
+          <w:bCs/>
+          <w:sz w:val="24"/>
+          <w:szCs w:val="24"/>
+        </w:rPr>
+        <w:t>SUM(</w:t>
+      </w:r>
+      <w:proofErr w:type="gramEnd"/>
+      <w:r>
+        <w:rPr>
+          <w:rFonts w:ascii="Arial" w:hAnsi="Arial" w:cs="Arial"/>
+          <w:b/>
+          <w:bCs/>
+          <w:sz w:val="24"/>
+          <w:szCs w:val="24"/>
+        </w:rPr>
+        <w:t>cl3)</w:t>
+      </w:r>
+    </w:p>
+    <w:p>
+      <w:pPr>
+        <w:rPr>
+          <w:rFonts w:ascii="Arial" w:hAnsi="Arial" w:cs="Arial"/>
+          <w:b/>
+          <w:bCs/>
+          <w:sz w:val="24"/>
+          <w:szCs w:val="24"/>
+        </w:rPr>
+      </w:pPr>
+      <w:r>
+        <w:rPr>
+          <w:rFonts w:ascii="Arial" w:hAnsi="Arial" w:cs="Arial"/>
+          <w:b/>
+          <w:bCs/>
+          <w:sz w:val="24"/>
+          <w:szCs w:val="24"/>
+        </w:rPr>
+        <w:t>FROM table1</w:t>
+      </w:r>
+    </w:p>
+    <w:p>
+      <w:pPr>
+        <w:rPr>
+          <w:rFonts w:ascii="Arial" w:hAnsi="Arial" w:cs="Arial"/>
+          <w:b/>
+          <w:bCs/>
+          <w:sz w:val="24"/>
+          <w:szCs w:val="24"/>
+        </w:rPr>
+      </w:pPr>
+      <w:r>
+        <w:rPr>
+          <w:rFonts w:ascii="Arial" w:hAnsi="Arial" w:cs="Arial"/>
+          <w:b/>
+          <w:bCs/>
+          <w:sz w:val="24"/>
+          <w:szCs w:val="24"/>
+        </w:rPr>
+        <w:t>GROUP BY cl1, cl2</w:t>
+      </w:r>
+    </w:p>
+    <w:p>
+      <w:pPr>
+        <w:rPr>
+          <w:rFonts w:ascii="Arial" w:hAnsi="Arial" w:cs="Arial"/>
+          <w:sz w:val="24"/>
+          <w:szCs w:val="24"/>
+        </w:rPr>
+      </w:pPr>
+      <w:r>
+        <w:rPr>
+          <w:rFonts w:ascii="Arial" w:hAnsi="Arial" w:cs="Arial"/>
+          <w:sz w:val="24"/>
+          <w:szCs w:val="24"/>
+        </w:rPr>
+        <w:t>Note that all non-aggregated columns listed in SELECT clause must be included in GROUP BY clause and at least one aggregation function must be included in SELECT clause for query to work.</w:t>
+      </w:r>
+    </w:p>
+    <w:p>
+      <w:pPr>
+        <w:rPr>
+          <w:rFonts w:ascii="Arial" w:hAnsi="Arial" w:cs="Arial"/>
+          <w:sz w:val="24"/>
+          <w:szCs w:val="24"/>
+        </w:rPr>
+      </w:pPr>
+    </w:p>
+    <w:p>
+      <w:pPr>
+        <w:rPr>
+          <w:rFonts w:ascii="Arial" w:hAnsi="Arial" w:cs="Arial"/>
+          <w:b/>
+          <w:bCs/>
+          <w:sz w:val="24"/>
+          <w:szCs w:val="24"/>
+          <w:u w:val="single"/>
+        </w:rPr>
+      </w:pPr>
+      <w:r>
+        <w:rPr>
+          <w:rFonts w:ascii="Arial" w:hAnsi="Arial" w:cs="Arial"/>
+          <w:b/>
+          <w:bCs/>
+          <w:sz w:val="24"/>
+          <w:szCs w:val="24"/>
+          <w:u w:val="single"/>
+        </w:rPr>
+        <w:lastRenderedPageBreak/>
+        <w:t>HAVING clause</w:t>
+      </w:r>
+    </w:p>
+    <w:p>
+      <w:pPr>
+        <w:rPr>
+          <w:rFonts w:ascii="Arial" w:hAnsi="Arial" w:cs="Arial"/>
+          <w:sz w:val="24"/>
+          <w:szCs w:val="24"/>
+        </w:rPr>
+      </w:pPr>
+      <w:r>
+        <w:rPr>
+          <w:rFonts w:ascii="Arial" w:hAnsi="Arial" w:cs="Arial"/>
+          <w:sz w:val="24"/>
+          <w:szCs w:val="24"/>
+        </w:rPr>
+        <w:t>HAVING keyword used for filtering rows based on aggregation functions only after GROUP BY clause is used.</w:t>
+      </w:r>
+    </w:p>
+    <w:p>
+      <w:pPr>
+        <w:rPr>
+          <w:rFonts w:ascii="Arial" w:hAnsi="Arial" w:cs="Arial"/>
+          <w:b/>
+          <w:bCs/>
+          <w:sz w:val="24"/>
+          <w:szCs w:val="24"/>
+        </w:rPr>
+      </w:pPr>
+      <w:r>
+        <w:rPr>
+          <w:rFonts w:ascii="Arial" w:hAnsi="Arial" w:cs="Arial"/>
+          <w:b/>
+          <w:bCs/>
+          <w:sz w:val="24"/>
+          <w:szCs w:val="24"/>
+        </w:rPr>
+        <w:t xml:space="preserve">SELECT cl1, cl2, </w:t>
+      </w:r>
+      <w:proofErr w:type="gramStart"/>
+      <w:r>
+        <w:rPr>
+          <w:rFonts w:ascii="Arial" w:hAnsi="Arial" w:cs="Arial"/>
+          <w:b/>
+          <w:bCs/>
+          <w:sz w:val="24"/>
+          <w:szCs w:val="24"/>
+        </w:rPr>
+        <w:t>SUM(</w:t>
+      </w:r>
+      <w:proofErr w:type="gramEnd"/>
+      <w:r>
+        <w:rPr>
+          <w:rFonts w:ascii="Arial" w:hAnsi="Arial" w:cs="Arial"/>
+          <w:b/>
+          <w:bCs/>
+          <w:sz w:val="24"/>
+          <w:szCs w:val="24"/>
+        </w:rPr>
+        <w:t>cl3)</w:t>
+      </w:r>
+      <w:r>
+        <w:rPr>
+          <w:rFonts w:ascii="Arial" w:hAnsi="Arial" w:cs="Arial"/>
+          <w:b/>
+          <w:bCs/>
+          <w:sz w:val="24"/>
+          <w:szCs w:val="24"/>
+        </w:rPr>
+        <w:t xml:space="preserve"> as total</w:t>
+      </w:r>
+    </w:p>
+    <w:p>
+      <w:pPr>
+        <w:rPr>
+          <w:rFonts w:ascii="Arial" w:hAnsi="Arial" w:cs="Arial"/>
+          <w:b/>
+          <w:bCs/>
+          <w:sz w:val="24"/>
+          <w:szCs w:val="24"/>
+        </w:rPr>
+      </w:pPr>
+      <w:r>
+        <w:rPr>
+          <w:rFonts w:ascii="Arial" w:hAnsi="Arial" w:cs="Arial"/>
+          <w:b/>
+          <w:bCs/>
+          <w:sz w:val="24"/>
+          <w:szCs w:val="24"/>
+        </w:rPr>
+        <w:t>FROM table1</w:t>
+      </w:r>
+    </w:p>
+    <w:p>
+      <w:pPr>
+        <w:rPr>
+          <w:rFonts w:ascii="Arial" w:hAnsi="Arial" w:cs="Arial"/>
+          <w:b/>
+          <w:bCs/>
+          <w:sz w:val="24"/>
+          <w:szCs w:val="24"/>
+        </w:rPr>
+      </w:pPr>
+      <w:r>
+        <w:rPr>
+          <w:rFonts w:ascii="Arial" w:hAnsi="Arial" w:cs="Arial"/>
+          <w:b/>
+          <w:bCs/>
+          <w:sz w:val="24"/>
+          <w:szCs w:val="24"/>
+        </w:rPr>
+        <w:t>GROUP BY cl1, cl2</w:t>
+      </w:r>
+    </w:p>
+    <w:p>
+      <w:pPr>
+        <w:rPr>
+          <w:rFonts w:ascii="Arial" w:hAnsi="Arial" w:cs="Arial"/>
+          <w:b/>
+          <w:bCs/>
+          <w:sz w:val="24"/>
+          <w:szCs w:val="24"/>
+        </w:rPr>
+      </w:pPr>
+      <w:r>
+        <w:rPr>
+          <w:rFonts w:ascii="Arial" w:hAnsi="Arial" w:cs="Arial"/>
+          <w:b/>
+          <w:bCs/>
+          <w:sz w:val="24"/>
+          <w:szCs w:val="24"/>
+        </w:rPr>
+        <w:t xml:space="preserve">HAVING </w:t>
+      </w:r>
+      <w:proofErr w:type="gramStart"/>
+      <w:r>
+        <w:rPr>
+          <w:rFonts w:ascii="Arial" w:hAnsi="Arial" w:cs="Arial"/>
+          <w:b/>
+          <w:bCs/>
+          <w:sz w:val="24"/>
+          <w:szCs w:val="24"/>
+        </w:rPr>
+        <w:t>SUM(</w:t>
+      </w:r>
+      <w:proofErr w:type="gramEnd"/>
+      <w:r>
+        <w:rPr>
+          <w:rFonts w:ascii="Arial" w:hAnsi="Arial" w:cs="Arial"/>
+          <w:b/>
+          <w:bCs/>
+          <w:sz w:val="24"/>
+          <w:szCs w:val="24"/>
+        </w:rPr>
+        <w:t>cl3) &gt;5</w:t>
+      </w:r>
+    </w:p>
+    <w:p>
+      <w:pPr>
+        <w:rPr>
+          <w:rFonts w:ascii="Arial" w:hAnsi="Arial" w:cs="Arial"/>
+          <w:sz w:val="24"/>
+          <w:szCs w:val="24"/>
+        </w:rPr>
+      </w:pPr>
+      <w:r>
+        <w:rPr>
+          <w:rFonts w:ascii="Arial" w:hAnsi="Arial" w:cs="Arial"/>
+          <w:sz w:val="24"/>
+          <w:szCs w:val="24"/>
+        </w:rPr>
+        <w:t>Note that filtering rows based on non-aggregated columns must be used in WHERE clause and using aliases on HAVING clause will result in error due to order of SQL statement execution.</w:t>
+      </w:r>
+    </w:p>
+    <w:p>
+      <w:pPr>
+        <w:rPr>
+          <w:rFonts w:ascii="Arial" w:hAnsi="Arial" w:cs="Arial"/>
+          <w:sz w:val="24"/>
+          <w:szCs w:val="24"/>
+        </w:rPr>
+      </w:pPr>
+    </w:p>
+    <w:p>
+      <w:pPr>
+        <w:rPr>
+          <w:rFonts w:ascii="Arial" w:hAnsi="Arial" w:cs="Arial"/>
+          <w:b/>
+          <w:bCs/>
+          <w:sz w:val="24"/>
+          <w:szCs w:val="24"/>
+          <w:u w:val="single"/>
+        </w:rPr>
+      </w:pPr>
+      <w:r>
+        <w:rPr>
+          <w:rFonts w:ascii="Arial" w:hAnsi="Arial" w:cs="Arial"/>
+          <w:b/>
+          <w:bCs/>
+          <w:sz w:val="24"/>
+          <w:szCs w:val="24"/>
+          <w:u w:val="single"/>
+        </w:rPr>
+        <w:t>ORDER BY clause</w:t>
+      </w:r>
+    </w:p>
+    <w:p>
+      <w:pPr>
+        <w:rPr>
+          <w:rFonts w:ascii="Arial" w:hAnsi="Arial" w:cs="Arial"/>
+          <w:sz w:val="24"/>
+          <w:szCs w:val="24"/>
+        </w:rPr>
+      </w:pPr>
+      <w:r>
+        <w:rPr>
+          <w:rFonts w:ascii="Arial" w:hAnsi="Arial" w:cs="Arial"/>
+          <w:sz w:val="24"/>
+          <w:szCs w:val="24"/>
+        </w:rPr>
+        <w:t>ORDER BY keyword used for specifying order of results from query to be sorted.</w:t>
+      </w:r>
+    </w:p>
+    <w:p>
+      <w:pPr>
+        <w:rPr>
+          <w:rFonts w:ascii="Arial" w:hAnsi="Arial" w:cs="Arial"/>
+          <w:sz w:val="24"/>
+          <w:szCs w:val="24"/>
+        </w:rPr>
+      </w:pPr>
+      <w:r>
+        <w:rPr>
+          <w:rFonts w:ascii="Arial" w:hAnsi="Arial" w:cs="Arial"/>
+          <w:sz w:val="24"/>
+          <w:szCs w:val="24"/>
+        </w:rPr>
+        <w:t>Default sorting is in ascending order (ASC), unless specify DESC for descending order.</w:t>
+      </w:r>
+    </w:p>
+    <w:p>
+      <w:pPr>
+        <w:rPr>
+          <w:rFonts w:ascii="Arial" w:hAnsi="Arial" w:cs="Arial"/>
+          <w:b/>
+          <w:bCs/>
+          <w:sz w:val="24"/>
+          <w:szCs w:val="24"/>
+        </w:rPr>
+      </w:pPr>
+      <w:r>
+        <w:rPr>
+          <w:rFonts w:ascii="Arial" w:hAnsi="Arial" w:cs="Arial"/>
+          <w:b/>
+          <w:bCs/>
+          <w:sz w:val="24"/>
+          <w:szCs w:val="24"/>
+        </w:rPr>
+        <w:t>SELECT cl1, cl2</w:t>
+      </w:r>
+      <w:r>
+        <w:rPr>
+          <w:rFonts w:ascii="Arial" w:hAnsi="Arial" w:cs="Arial"/>
+          <w:b/>
+          <w:bCs/>
+          <w:sz w:val="24"/>
+          <w:szCs w:val="24"/>
+        </w:rPr>
+        <w:t xml:space="preserve">, </w:t>
+      </w:r>
+      <w:proofErr w:type="gramStart"/>
+      <w:r>
+        <w:rPr>
+          <w:rFonts w:ascii="Arial" w:hAnsi="Arial" w:cs="Arial"/>
+          <w:b/>
+          <w:bCs/>
+          <w:sz w:val="24"/>
+          <w:szCs w:val="24"/>
+        </w:rPr>
+        <w:t>ROUND(</w:t>
+      </w:r>
+      <w:proofErr w:type="gramEnd"/>
+      <w:r>
+        <w:rPr>
+          <w:rFonts w:ascii="Arial" w:hAnsi="Arial" w:cs="Arial"/>
+          <w:b/>
+          <w:bCs/>
+          <w:sz w:val="24"/>
+          <w:szCs w:val="24"/>
+        </w:rPr>
+        <w:t>cl4, 3) AS rounder</w:t>
+      </w:r>
+    </w:p>
+    <w:p>
+      <w:pPr>
+        <w:rPr>
+          <w:rFonts w:ascii="Arial" w:hAnsi="Arial" w:cs="Arial"/>
+          <w:b/>
+          <w:bCs/>
+          <w:sz w:val="24"/>
+          <w:szCs w:val="24"/>
+        </w:rPr>
+      </w:pPr>
+      <w:r>
+        <w:rPr>
+          <w:rFonts w:ascii="Arial" w:hAnsi="Arial" w:cs="Arial"/>
+          <w:b/>
+          <w:bCs/>
+          <w:sz w:val="24"/>
+          <w:szCs w:val="24"/>
+        </w:rPr>
+        <w:t>FROM table1</w:t>
+      </w:r>
+    </w:p>
+    <w:p>
+      <w:pPr>
+        <w:rPr>
+          <w:rFonts w:ascii="Arial" w:hAnsi="Arial" w:cs="Arial"/>
+          <w:b/>
+          <w:bCs/>
+          <w:sz w:val="24"/>
+          <w:szCs w:val="24"/>
+        </w:rPr>
+      </w:pPr>
+      <w:r>
+        <w:rPr>
+          <w:rFonts w:ascii="Arial" w:hAnsi="Arial" w:cs="Arial"/>
+          <w:b/>
+          <w:bCs/>
+          <w:sz w:val="24"/>
+          <w:szCs w:val="24"/>
+        </w:rPr>
+        <w:t>ORDER BY cl3 ASC, cl2 DESC, rounder ASC</w:t>
+      </w:r>
+    </w:p>
+    <w:p>
+      <w:pPr>
+        <w:rPr>
+          <w:rFonts w:ascii="Arial" w:hAnsi="Arial" w:cs="Arial"/>
+          <w:sz w:val="24"/>
+          <w:szCs w:val="24"/>
+        </w:rPr>
+      </w:pPr>
+      <w:r>
+        <w:rPr>
+          <w:rFonts w:ascii="Arial" w:hAnsi="Arial" w:cs="Arial"/>
+          <w:sz w:val="24"/>
+          <w:szCs w:val="24"/>
+        </w:rPr>
+        <w:t xml:space="preserve">Columns with aliases, other </w:t>
+      </w:r>
+      <w:proofErr w:type="gramStart"/>
+      <w:r>
+        <w:rPr>
+          <w:rFonts w:ascii="Arial" w:hAnsi="Arial" w:cs="Arial"/>
+          <w:sz w:val="24"/>
+          <w:szCs w:val="24"/>
+        </w:rPr>
+        <w:t>columns</w:t>
+      </w:r>
+      <w:proofErr w:type="gramEnd"/>
+      <w:r>
+        <w:rPr>
+          <w:rFonts w:ascii="Arial" w:hAnsi="Arial" w:cs="Arial"/>
+          <w:sz w:val="24"/>
+          <w:szCs w:val="24"/>
+        </w:rPr>
+        <w:t xml:space="preserve"> and expressions not within the SELECT clause can be used for sorting since FROM clause is executed first and SELECT clause is executed before ORDER BY clause.</w:t>
+      </w:r>
+    </w:p>
+    <w:p>
+      <w:pPr>
+        <w:rPr>
+          <w:rFonts w:ascii="Arial" w:hAnsi="Arial" w:cs="Arial"/>
+          <w:sz w:val="24"/>
+          <w:szCs w:val="24"/>
+        </w:rPr>
+      </w:pPr>
+      <w:r>
+        <w:rPr>
+          <w:rFonts w:ascii="Arial" w:hAnsi="Arial" w:cs="Arial"/>
+          <w:sz w:val="24"/>
+          <w:szCs w:val="24"/>
+        </w:rPr>
+        <w:t>Note that ORDER BY clause cannot be used within a subquery.</w:t>
+      </w:r>
+    </w:p>
+    <w:p>
+      <w:pPr>
+        <w:rPr>
+          <w:rFonts w:ascii="Arial" w:hAnsi="Arial" w:cs="Arial"/>
+          <w:sz w:val="24"/>
+          <w:szCs w:val="24"/>
+        </w:rPr>
+      </w:pPr>
+    </w:p>
+    <w:p>
+      <w:pPr>
+        <w:rPr>
+          <w:rFonts w:ascii="Arial" w:hAnsi="Arial" w:cs="Arial"/>
+          <w:sz w:val="24"/>
+          <w:szCs w:val="24"/>
+        </w:rPr>
+      </w:pPr>
+    </w:p>
+    <w:p>
+      <w:pPr>
+        <w:rPr>
+          <w:rFonts w:ascii="Arial" w:hAnsi="Arial" w:cs="Arial"/>
+          <w:sz w:val="24"/>
+          <w:szCs w:val="24"/>
+        </w:rPr>
+      </w:pPr>
+    </w:p>
+    <w:p>
+      <w:pPr>
+        <w:rPr>
+          <w:rFonts w:ascii="Arial" w:hAnsi="Arial" w:cs="Arial"/>
+          <w:sz w:val="24"/>
+          <w:szCs w:val="24"/>
+        </w:rPr>
+      </w:pPr>
+    </w:p>
+    <w:p>
+      <w:pPr>
+        <w:rPr>
+          <w:rFonts w:ascii="Arial" w:hAnsi="Arial" w:cs="Arial"/>
+          <w:sz w:val="24"/>
+          <w:szCs w:val="24"/>
+        </w:rPr>
+      </w:pPr>
+    </w:p>
+    <w:p>
+      <w:pPr>
+        <w:rPr>
+          <w:rFonts w:ascii="Arial" w:hAnsi="Arial" w:cs="Arial"/>
+          <w:sz w:val="24"/>
+          <w:szCs w:val="24"/>
+        </w:rPr>
+      </w:pPr>
+    </w:p>
+    <w:p>
+      <w:pPr>
+        <w:rPr>
+          <w:rFonts w:ascii="Arial" w:hAnsi="Arial" w:cs="Arial"/>
+          <w:sz w:val="24"/>
+          <w:szCs w:val="24"/>
+        </w:rPr>
+      </w:pPr>
+    </w:p>
+    <w:p>
+      <w:pPr>
+        <w:rPr>
+          <w:rFonts w:ascii="Arial" w:hAnsi="Arial" w:cs="Arial"/>
+          <w:sz w:val="24"/>
+          <w:szCs w:val="24"/>
+        </w:rPr>
+      </w:pPr>
+    </w:p>
+    <w:p>
+      <w:pPr>
+        <w:rPr>
+          <w:rFonts w:ascii="Arial" w:hAnsi="Arial" w:cs="Arial"/>
+          <w:sz w:val="24"/>
+          <w:szCs w:val="24"/>
+        </w:rPr>
+      </w:pPr>
+    </w:p>
+    <w:p>
+      <w:pPr>
+        <w:rPr>
+          <w:rFonts w:ascii="Arial" w:hAnsi="Arial" w:cs="Arial"/>
+          <w:b/>
+          <w:bCs/>
+          <w:sz w:val="24"/>
+          <w:szCs w:val="24"/>
+          <w:u w:val="single"/>
+        </w:rPr>
+      </w:pPr>
+      <w:r>
+        <w:rPr>
+          <w:rFonts w:ascii="Arial" w:hAnsi="Arial" w:cs="Arial"/>
+          <w:b/>
+          <w:bCs/>
+          <w:sz w:val="24"/>
+          <w:szCs w:val="24"/>
+          <w:u w:val="single"/>
+        </w:rPr>
+        <w:lastRenderedPageBreak/>
+        <w:t>Limiting view of number of rows</w:t>
+      </w:r>
+    </w:p>
+    <w:p>
+      <w:pPr>
+        <w:rPr>
+          <w:rFonts w:ascii="Arial" w:hAnsi="Arial" w:cs="Arial"/>
+          <w:sz w:val="24"/>
+          <w:szCs w:val="24"/>
+        </w:rPr>
+      </w:pPr>
+      <w:r>
+        <w:rPr>
+          <w:rFonts w:ascii="Arial" w:hAnsi="Arial" w:cs="Arial"/>
+          <w:sz w:val="24"/>
+          <w:szCs w:val="24"/>
+        </w:rPr>
+        <w:t>Different syntax is used for this task depending on SQL software used.</w:t>
+      </w:r>
+    </w:p>
+    <w:p>
+      <w:pPr>
+        <w:rPr>
+          <w:rFonts w:ascii="Arial" w:hAnsi="Arial" w:cs="Arial"/>
+          <w:sz w:val="24"/>
+          <w:szCs w:val="24"/>
+        </w:rPr>
+      </w:pPr>
+      <w:r>
+        <w:rPr>
+          <w:rFonts w:ascii="Arial" w:hAnsi="Arial" w:cs="Arial"/>
+          <w:sz w:val="24"/>
+          <w:szCs w:val="24"/>
+        </w:rPr>
+        <w:t>For MySQL, PostgreSQL (Note that LIMIT clause is executed last after ORDER BY clause):</w:t>
+      </w:r>
+    </w:p>
+    <w:p>
+      <w:pPr>
+        <w:rPr>
+          <w:rFonts w:ascii="Arial" w:hAnsi="Arial" w:cs="Arial"/>
+          <w:b/>
+          <w:bCs/>
+          <w:sz w:val="24"/>
+          <w:szCs w:val="24"/>
+        </w:rPr>
+      </w:pPr>
+      <w:r>
+        <w:rPr>
+          <w:rFonts w:ascii="Arial" w:hAnsi="Arial" w:cs="Arial"/>
+          <w:b/>
+          <w:bCs/>
+          <w:sz w:val="24"/>
+          <w:szCs w:val="24"/>
+        </w:rPr>
+        <w:t>SELECT cl1, cl2</w:t>
+      </w:r>
+    </w:p>
+    <w:p>
+      <w:pPr>
+        <w:rPr>
+          <w:rFonts w:ascii="Arial" w:hAnsi="Arial" w:cs="Arial"/>
+          <w:b/>
+          <w:bCs/>
+          <w:sz w:val="24"/>
+          <w:szCs w:val="24"/>
+        </w:rPr>
+      </w:pPr>
+      <w:r>
+        <w:rPr>
+          <w:rFonts w:ascii="Arial" w:hAnsi="Arial" w:cs="Arial"/>
+          <w:b/>
+          <w:bCs/>
+          <w:sz w:val="24"/>
+          <w:szCs w:val="24"/>
+        </w:rPr>
+        <w:t>FROM owner</w:t>
+      </w:r>
+    </w:p>
+    <w:p>
+      <w:pPr>
+        <w:rPr>
+          <w:rFonts w:ascii="Arial" w:hAnsi="Arial" w:cs="Arial"/>
+          <w:b/>
+          <w:bCs/>
+          <w:sz w:val="24"/>
+          <w:szCs w:val="24"/>
+        </w:rPr>
+      </w:pPr>
+      <w:r>
+        <w:rPr>
+          <w:rFonts w:ascii="Arial" w:hAnsi="Arial" w:cs="Arial"/>
+          <w:b/>
+          <w:bCs/>
+          <w:sz w:val="24"/>
+          <w:szCs w:val="24"/>
+        </w:rPr>
+        <w:t>LIMIT n</w:t>
+      </w:r>
+    </w:p>
+    <w:p>
+      <w:pPr>
+        <w:rPr>
+          <w:rFonts w:ascii="Arial" w:hAnsi="Arial" w:cs="Arial"/>
+          <w:sz w:val="24"/>
+          <w:szCs w:val="24"/>
+        </w:rPr>
+      </w:pPr>
+    </w:p>
+    <w:p>
+      <w:pPr>
+        <w:rPr>
+          <w:rFonts w:ascii="Arial" w:hAnsi="Arial" w:cs="Arial"/>
+          <w:sz w:val="24"/>
+          <w:szCs w:val="24"/>
+        </w:rPr>
+      </w:pPr>
+      <w:r>
+        <w:rPr>
+          <w:rFonts w:ascii="Arial" w:hAnsi="Arial" w:cs="Arial"/>
+          <w:sz w:val="24"/>
+          <w:szCs w:val="24"/>
+        </w:rPr>
+        <w:t>For SQL Server:</w:t>
+      </w:r>
+    </w:p>
+    <w:p>
+      <w:pPr>
+        <w:rPr>
+          <w:rFonts w:ascii="Arial" w:hAnsi="Arial" w:cs="Arial"/>
+          <w:b/>
+          <w:bCs/>
+          <w:sz w:val="24"/>
+          <w:szCs w:val="24"/>
+        </w:rPr>
+      </w:pPr>
+      <w:r>
+        <w:rPr>
+          <w:rFonts w:ascii="Arial" w:hAnsi="Arial" w:cs="Arial"/>
+          <w:b/>
+          <w:bCs/>
+          <w:sz w:val="24"/>
+          <w:szCs w:val="24"/>
+        </w:rPr>
+        <w:t>SELECT TOP n cl1, cl2</w:t>
+      </w:r>
+    </w:p>
+    <w:p>
+      <w:pPr>
+        <w:rPr>
+          <w:rFonts w:ascii="Arial" w:hAnsi="Arial" w:cs="Arial"/>
+          <w:b/>
+          <w:bCs/>
+          <w:sz w:val="24"/>
+          <w:szCs w:val="24"/>
+        </w:rPr>
+      </w:pPr>
+      <w:r>
+        <w:rPr>
+          <w:rFonts w:ascii="Arial" w:hAnsi="Arial" w:cs="Arial"/>
+          <w:b/>
+          <w:bCs/>
+          <w:sz w:val="24"/>
+          <w:szCs w:val="24"/>
+        </w:rPr>
+        <w:t>FROM owner</w:t>
+      </w:r>
+    </w:p>
+    <w:p>
+      <w:pPr>
+        <w:rPr>
+          <w:rFonts w:ascii="Arial" w:hAnsi="Arial" w:cs="Arial"/>
+          <w:b/>
+          <w:bCs/>
+          <w:sz w:val="24"/>
+          <w:szCs w:val="24"/>
+        </w:rPr>
+      </w:pPr>
+    </w:p>
+    <w:p>
+      <w:pPr>
+        <w:rPr>
+          <w:rFonts w:ascii="Arial" w:hAnsi="Arial" w:cs="Arial"/>
+          <w:sz w:val="24"/>
+          <w:szCs w:val="24"/>
+        </w:rPr>
+      </w:pPr>
+      <w:r>
+        <w:rPr>
+          <w:rFonts w:ascii="Arial" w:hAnsi="Arial" w:cs="Arial"/>
+          <w:sz w:val="24"/>
+          <w:szCs w:val="24"/>
+        </w:rPr>
+        <w:t>For Oracle:</w:t>
+      </w:r>
+    </w:p>
+    <w:p>
+      <w:pPr>
+        <w:rPr>
+          <w:rFonts w:ascii="Arial" w:hAnsi="Arial" w:cs="Arial"/>
+          <w:b/>
+          <w:bCs/>
+          <w:sz w:val="24"/>
+          <w:szCs w:val="24"/>
+        </w:rPr>
+      </w:pPr>
+      <w:r>
+        <w:rPr>
+          <w:rFonts w:ascii="Arial" w:hAnsi="Arial" w:cs="Arial"/>
+          <w:b/>
+          <w:bCs/>
+          <w:sz w:val="24"/>
+          <w:szCs w:val="24"/>
+        </w:rPr>
+        <w:t>SELECT cl1, cl2</w:t>
+      </w:r>
+    </w:p>
+    <w:p>
+      <w:pPr>
+        <w:rPr>
+          <w:rFonts w:ascii="Arial" w:hAnsi="Arial" w:cs="Arial"/>
+          <w:b/>
+          <w:bCs/>
+          <w:sz w:val="24"/>
+          <w:szCs w:val="24"/>
+        </w:rPr>
+      </w:pPr>
+      <w:r>
+        <w:rPr>
+          <w:rFonts w:ascii="Arial" w:hAnsi="Arial" w:cs="Arial"/>
+          <w:b/>
+          <w:bCs/>
+          <w:sz w:val="24"/>
+          <w:szCs w:val="24"/>
+        </w:rPr>
+        <w:t>FROM owner</w:t>
+      </w:r>
+    </w:p>
+    <w:p>
+      <w:pPr>
+        <w:rPr>
+          <w:rFonts w:ascii="Arial" w:hAnsi="Arial" w:cs="Arial"/>
+          <w:b/>
+          <w:bCs/>
+          <w:sz w:val="24"/>
+          <w:szCs w:val="24"/>
+        </w:rPr>
+      </w:pPr>
+      <w:r>
+        <w:rPr>
+          <w:rFonts w:ascii="Arial" w:hAnsi="Arial" w:cs="Arial"/>
+          <w:b/>
+          <w:bCs/>
+          <w:sz w:val="24"/>
+          <w:szCs w:val="24"/>
+        </w:rPr>
+        <w:t>WHERE ROWNUM &lt;= n</w:t>
+      </w:r>
+    </w:p>
+    <w:p>
+      <w:pPr>
+        <w:rPr>
+          <w:rFonts w:ascii="Arial" w:hAnsi="Arial" w:cs="Arial"/>
+          <w:b/>
+          <w:bCs/>
+          <w:sz w:val="24"/>
+          <w:szCs w:val="24"/>
+        </w:rPr>
+      </w:pPr>
     </w:p>
     <w:p>
       <w:pPr>
@@ -5055,9 +8418,9 @@
 <file path=word/numbering.xml><?xml version="1.0" encoding="utf-8"?>
 <w:numbering xmlns:wpc="http://schemas.microsoft.com/office/word/2010/wordprocessingCanvas" xmlns:cx="http://schemas.microsoft.com/office/drawing/2014/chartex" xmlns:cx1="http://schemas.microsoft.com/office/drawing/2015/9/8/chartex" xmlns:cx2="http://schemas.microsoft.com/office/drawing/2015/10/21/chartex" xmlns:cx3="http://schemas.microsoft.com/office/drawing/2016/5/9/chartex" xmlns:cx4="http://schemas.microsoft.com/office/drawing/2016/5/10/chartex" xmlns:cx5="http://schemas.microsoft.com/office/drawing/2016/5/11/chartex" xmlns:cx6="http://schemas.microsoft.com/office/drawing/2016/5/12/chartex" xmlns:cx7="http://schemas.microsoft.com/office/drawing/2016/5/13/chartex" xmlns:cx8="http://schemas.microsoft.com/office/drawing/2016/5/14/chartex" xmlns:mc="http://schemas.openxmlformats.org/markup-compatibility/2006" xmlns:aink="http://schemas.microsoft.com/office/drawing/2016/ink" xmlns:am3d="http://schemas.microsoft.com/office/drawing/2017/model3d" xmlns:o="urn:schemas-microsoft-com:office:office" xmlns:r="http://schemas.openxmlformats.org/officeDocument/2006/relationships" xmlns:m="http://schemas.openxmlformats.org/officeDocument/2006/math" xmlns:v="urn:schemas-microsoft-com:vml" xmlns:wp14="http://schemas.microsoft.com/office/word/2010/wordprocessingDrawing" xmlns:wp="http://schemas.openxmlformats.org/drawingml/2006/wordprocessingDrawing" xmlns:w10="urn:schemas-microsoft-com:office:word" xmlns:w="http://schemas.openxmlformats.org/wordprocessingml/2006/main" xmlns:w14="http://schemas.microsoft.com/office/word/2010/wordml" xmlns:w15="http://schemas.microsoft.com/office/word/2012/wordml" xmlns:w16cex="http://schemas.microsoft.com/office/word/2018/wordml/cex" xmlns:w16cid="http://schemas.microsoft.com/office/word/2016/wordml/cid" xmlns:w16="http://schemas.microsoft.com/office/word/2018/wordml" xmlns:w16sdtdh="http://schemas.microsoft.com/office/word/2020/wordml/sdtdatahash" xmlns:w16se="http://schemas.microsoft.com/office/word/2015/wordml/symex" xmlns:wpg="http://schemas.microsoft.com/office/word/2010/wordprocessingGroup" xmlns:wpi="http://schemas.microsoft.com/office/word/2010/wordprocessingInk" xmlns:wne="http://schemas.microsoft.com/office/word/2006/wordml" xmlns:wps="http://schemas.microsoft.com/office/word/2010/wordprocessingShape" mc:Ignorable="w14 w15 w16se w16cid w16 w16cex w16sdtdh wp14">
   <w:abstractNum w:abstractNumId="0" w15:restartNumberingAfterBreak="0">
-    <w:nsid w:val="14E72236"/>
+    <w:nsid w:val="068663E4"/>
     <w:multiLevelType w:val="hybridMultilevel"/>
-    <w:tmpl w:val="C6D46CA6"/>
+    <w:tmpl w:val="35A0BFB8"/>
     <w:lvl w:ilvl="0" w:tplc="0409000F">
       <w:start w:val="1"/>
       <w:numFmt w:val="decimal"/>
@@ -5144,9 +8507,9 @@
     </w:lvl>
   </w:abstractNum>
   <w:abstractNum w:abstractNumId="1" w15:restartNumberingAfterBreak="0">
-    <w:nsid w:val="25347105"/>
+    <w:nsid w:val="0C265256"/>
     <w:multiLevelType w:val="hybridMultilevel"/>
-    <w:tmpl w:val="94C26424"/>
+    <w:tmpl w:val="79AE642C"/>
     <w:lvl w:ilvl="0" w:tplc="0409000F">
       <w:start w:val="1"/>
       <w:numFmt w:val="decimal"/>
@@ -5233,6 +8596,273 @@
     </w:lvl>
   </w:abstractNum>
   <w:abstractNum w:abstractNumId="2" w15:restartNumberingAfterBreak="0">
+    <w:nsid w:val="14E72236"/>
+    <w:multiLevelType w:val="hybridMultilevel"/>
+    <w:tmpl w:val="C6D46CA6"/>
+    <w:lvl w:ilvl="0" w:tplc="0409000F">
+      <w:start w:val="1"/>
+      <w:numFmt w:val="decimal"/>
+      <w:lvlText w:val="%1."/>
+      <w:lvlJc w:val="left"/>
+      <w:pPr>
+        <w:ind w:left="720" w:hanging="360"/>
+      </w:pPr>
+      <w:rPr>
+        <w:rFonts w:hint="default"/>
+      </w:rPr>
+    </w:lvl>
+    <w:lvl w:ilvl="1" w:tplc="04090019" w:tentative="1">
+      <w:start w:val="1"/>
+      <w:numFmt w:val="lowerLetter"/>
+      <w:lvlText w:val="%2."/>
+      <w:lvlJc w:val="left"/>
+      <w:pPr>
+        <w:ind w:left="1440" w:hanging="360"/>
+      </w:pPr>
+    </w:lvl>
+    <w:lvl w:ilvl="2" w:tplc="0409001B" w:tentative="1">
+      <w:start w:val="1"/>
+      <w:numFmt w:val="lowerRoman"/>
+      <w:lvlText w:val="%3."/>
+      <w:lvlJc w:val="right"/>
+      <w:pPr>
+        <w:ind w:left="2160" w:hanging="180"/>
+      </w:pPr>
+    </w:lvl>
+    <w:lvl w:ilvl="3" w:tplc="0409000F" w:tentative="1">
+      <w:start w:val="1"/>
+      <w:numFmt w:val="decimal"/>
+      <w:lvlText w:val="%4."/>
+      <w:lvlJc w:val="left"/>
+      <w:pPr>
+        <w:ind w:left="2880" w:hanging="360"/>
+      </w:pPr>
+    </w:lvl>
+    <w:lvl w:ilvl="4" w:tplc="04090019" w:tentative="1">
+      <w:start w:val="1"/>
+      <w:numFmt w:val="lowerLetter"/>
+      <w:lvlText w:val="%5."/>
+      <w:lvlJc w:val="left"/>
+      <w:pPr>
+        <w:ind w:left="3600" w:hanging="360"/>
+      </w:pPr>
+    </w:lvl>
+    <w:lvl w:ilvl="5" w:tplc="0409001B" w:tentative="1">
+      <w:start w:val="1"/>
+      <w:numFmt w:val="lowerRoman"/>
+      <w:lvlText w:val="%6."/>
+      <w:lvlJc w:val="right"/>
+      <w:pPr>
+        <w:ind w:left="4320" w:hanging="180"/>
+      </w:pPr>
+    </w:lvl>
+    <w:lvl w:ilvl="6" w:tplc="0409000F" w:tentative="1">
+      <w:start w:val="1"/>
+      <w:numFmt w:val="decimal"/>
+      <w:lvlText w:val="%7."/>
+      <w:lvlJc w:val="left"/>
+      <w:pPr>
+        <w:ind w:left="5040" w:hanging="360"/>
+      </w:pPr>
+    </w:lvl>
+    <w:lvl w:ilvl="7" w:tplc="04090019" w:tentative="1">
+      <w:start w:val="1"/>
+      <w:numFmt w:val="lowerLetter"/>
+      <w:lvlText w:val="%8."/>
+      <w:lvlJc w:val="left"/>
+      <w:pPr>
+        <w:ind w:left="5760" w:hanging="360"/>
+      </w:pPr>
+    </w:lvl>
+    <w:lvl w:ilvl="8" w:tplc="0409001B" w:tentative="1">
+      <w:start w:val="1"/>
+      <w:numFmt w:val="lowerRoman"/>
+      <w:lvlText w:val="%9."/>
+      <w:lvlJc w:val="right"/>
+      <w:pPr>
+        <w:ind w:left="6480" w:hanging="180"/>
+      </w:pPr>
+    </w:lvl>
+  </w:abstractNum>
+  <w:abstractNum w:abstractNumId="3" w15:restartNumberingAfterBreak="0">
+    <w:nsid w:val="16EE682B"/>
+    <w:multiLevelType w:val="hybridMultilevel"/>
+    <w:tmpl w:val="C4B85F30"/>
+    <w:lvl w:ilvl="0" w:tplc="0409000F">
+      <w:start w:val="1"/>
+      <w:numFmt w:val="decimal"/>
+      <w:lvlText w:val="%1."/>
+      <w:lvlJc w:val="left"/>
+      <w:pPr>
+        <w:ind w:left="720" w:hanging="360"/>
+      </w:pPr>
+      <w:rPr>
+        <w:rFonts w:hint="default"/>
+      </w:rPr>
+    </w:lvl>
+    <w:lvl w:ilvl="1" w:tplc="04090019" w:tentative="1">
+      <w:start w:val="1"/>
+      <w:numFmt w:val="lowerLetter"/>
+      <w:lvlText w:val="%2."/>
+      <w:lvlJc w:val="left"/>
+      <w:pPr>
+        <w:ind w:left="1440" w:hanging="360"/>
+      </w:pPr>
+    </w:lvl>
+    <w:lvl w:ilvl="2" w:tplc="0409001B" w:tentative="1">
+      <w:start w:val="1"/>
+      <w:numFmt w:val="lowerRoman"/>
+      <w:lvlText w:val="%3."/>
+      <w:lvlJc w:val="right"/>
+      <w:pPr>
+        <w:ind w:left="2160" w:hanging="180"/>
+      </w:pPr>
+    </w:lvl>
+    <w:lvl w:ilvl="3" w:tplc="0409000F" w:tentative="1">
+      <w:start w:val="1"/>
+      <w:numFmt w:val="decimal"/>
+      <w:lvlText w:val="%4."/>
+      <w:lvlJc w:val="left"/>
+      <w:pPr>
+        <w:ind w:left="2880" w:hanging="360"/>
+      </w:pPr>
+    </w:lvl>
+    <w:lvl w:ilvl="4" w:tplc="04090019" w:tentative="1">
+      <w:start w:val="1"/>
+      <w:numFmt w:val="lowerLetter"/>
+      <w:lvlText w:val="%5."/>
+      <w:lvlJc w:val="left"/>
+      <w:pPr>
+        <w:ind w:left="3600" w:hanging="360"/>
+      </w:pPr>
+    </w:lvl>
+    <w:lvl w:ilvl="5" w:tplc="0409001B" w:tentative="1">
+      <w:start w:val="1"/>
+      <w:numFmt w:val="lowerRoman"/>
+      <w:lvlText w:val="%6."/>
+      <w:lvlJc w:val="right"/>
+      <w:pPr>
+        <w:ind w:left="4320" w:hanging="180"/>
+      </w:pPr>
+    </w:lvl>
+    <w:lvl w:ilvl="6" w:tplc="0409000F" w:tentative="1">
+      <w:start w:val="1"/>
+      <w:numFmt w:val="decimal"/>
+      <w:lvlText w:val="%7."/>
+      <w:lvlJc w:val="left"/>
+      <w:pPr>
+        <w:ind w:left="5040" w:hanging="360"/>
+      </w:pPr>
+    </w:lvl>
+    <w:lvl w:ilvl="7" w:tplc="04090019" w:tentative="1">
+      <w:start w:val="1"/>
+      <w:numFmt w:val="lowerLetter"/>
+      <w:lvlText w:val="%8."/>
+      <w:lvlJc w:val="left"/>
+      <w:pPr>
+        <w:ind w:left="5760" w:hanging="360"/>
+      </w:pPr>
+    </w:lvl>
+    <w:lvl w:ilvl="8" w:tplc="0409001B" w:tentative="1">
+      <w:start w:val="1"/>
+      <w:numFmt w:val="lowerRoman"/>
+      <w:lvlText w:val="%9."/>
+      <w:lvlJc w:val="right"/>
+      <w:pPr>
+        <w:ind w:left="6480" w:hanging="180"/>
+      </w:pPr>
+    </w:lvl>
+  </w:abstractNum>
+  <w:abstractNum w:abstractNumId="4" w15:restartNumberingAfterBreak="0">
+    <w:nsid w:val="25347105"/>
+    <w:multiLevelType w:val="hybridMultilevel"/>
+    <w:tmpl w:val="94C26424"/>
+    <w:lvl w:ilvl="0" w:tplc="0409000F">
+      <w:start w:val="1"/>
+      <w:numFmt w:val="decimal"/>
+      <w:lvlText w:val="%1."/>
+      <w:lvlJc w:val="left"/>
+      <w:pPr>
+        <w:ind w:left="720" w:hanging="360"/>
+      </w:pPr>
+      <w:rPr>
+        <w:rFonts w:hint="default"/>
+      </w:rPr>
+    </w:lvl>
+    <w:lvl w:ilvl="1" w:tplc="04090019" w:tentative="1">
+      <w:start w:val="1"/>
+      <w:numFmt w:val="lowerLetter"/>
+      <w:lvlText w:val="%2."/>
+      <w:lvlJc w:val="left"/>
+      <w:pPr>
+        <w:ind w:left="1440" w:hanging="360"/>
+      </w:pPr>
+    </w:lvl>
+    <w:lvl w:ilvl="2" w:tplc="0409001B" w:tentative="1">
+      <w:start w:val="1"/>
+      <w:numFmt w:val="lowerRoman"/>
+      <w:lvlText w:val="%3."/>
+      <w:lvlJc w:val="right"/>
+      <w:pPr>
+        <w:ind w:left="2160" w:hanging="180"/>
+      </w:pPr>
+    </w:lvl>
+    <w:lvl w:ilvl="3" w:tplc="0409000F" w:tentative="1">
+      <w:start w:val="1"/>
+      <w:numFmt w:val="decimal"/>
+      <w:lvlText w:val="%4."/>
+      <w:lvlJc w:val="left"/>
+      <w:pPr>
+        <w:ind w:left="2880" w:hanging="360"/>
+      </w:pPr>
+    </w:lvl>
+    <w:lvl w:ilvl="4" w:tplc="04090019" w:tentative="1">
+      <w:start w:val="1"/>
+      <w:numFmt w:val="lowerLetter"/>
+      <w:lvlText w:val="%5."/>
+      <w:lvlJc w:val="left"/>
+      <w:pPr>
+        <w:ind w:left="3600" w:hanging="360"/>
+      </w:pPr>
+    </w:lvl>
+    <w:lvl w:ilvl="5" w:tplc="0409001B" w:tentative="1">
+      <w:start w:val="1"/>
+      <w:numFmt w:val="lowerRoman"/>
+      <w:lvlText w:val="%6."/>
+      <w:lvlJc w:val="right"/>
+      <w:pPr>
+        <w:ind w:left="4320" w:hanging="180"/>
+      </w:pPr>
+    </w:lvl>
+    <w:lvl w:ilvl="6" w:tplc="0409000F" w:tentative="1">
+      <w:start w:val="1"/>
+      <w:numFmt w:val="decimal"/>
+      <w:lvlText w:val="%7."/>
+      <w:lvlJc w:val="left"/>
+      <w:pPr>
+        <w:ind w:left="5040" w:hanging="360"/>
+      </w:pPr>
+    </w:lvl>
+    <w:lvl w:ilvl="7" w:tplc="04090019" w:tentative="1">
+      <w:start w:val="1"/>
+      <w:numFmt w:val="lowerLetter"/>
+      <w:lvlText w:val="%8."/>
+      <w:lvlJc w:val="left"/>
+      <w:pPr>
+        <w:ind w:left="5760" w:hanging="360"/>
+      </w:pPr>
+    </w:lvl>
+    <w:lvl w:ilvl="8" w:tplc="0409001B" w:tentative="1">
+      <w:start w:val="1"/>
+      <w:numFmt w:val="lowerRoman"/>
+      <w:lvlText w:val="%9."/>
+      <w:lvlJc w:val="right"/>
+      <w:pPr>
+        <w:ind w:left="6480" w:hanging="180"/>
+      </w:pPr>
+    </w:lvl>
+  </w:abstractNum>
+  <w:abstractNum w:abstractNumId="5" w15:restartNumberingAfterBreak="0">
     <w:nsid w:val="2A0C5712"/>
     <w:multiLevelType w:val="hybridMultilevel"/>
     <w:tmpl w:val="A8D462C4"/>
@@ -5345,7 +8975,7 @@
       </w:rPr>
     </w:lvl>
   </w:abstractNum>
-  <w:abstractNum w:abstractNumId="3" w15:restartNumberingAfterBreak="0">
+  <w:abstractNum w:abstractNumId="6" w15:restartNumberingAfterBreak="0">
     <w:nsid w:val="35107105"/>
     <w:multiLevelType w:val="hybridMultilevel"/>
     <w:tmpl w:val="10807F6E"/>
@@ -5434,7 +9064,7 @@
       </w:pPr>
     </w:lvl>
   </w:abstractNum>
-  <w:abstractNum w:abstractNumId="4" w15:restartNumberingAfterBreak="0">
+  <w:abstractNum w:abstractNumId="7" w15:restartNumberingAfterBreak="0">
     <w:nsid w:val="51944F21"/>
     <w:multiLevelType w:val="hybridMultilevel"/>
     <w:tmpl w:val="51801B94"/>
@@ -5523,20 +9153,213 @@
       </w:pPr>
     </w:lvl>
   </w:abstractNum>
+  <w:abstractNum w:abstractNumId="8" w15:restartNumberingAfterBreak="0">
+    <w:nsid w:val="62076104"/>
+    <w:multiLevelType w:val="hybridMultilevel"/>
+    <w:tmpl w:val="8FFA0D86"/>
+    <w:lvl w:ilvl="0" w:tplc="0409000F">
+      <w:start w:val="1"/>
+      <w:numFmt w:val="decimal"/>
+      <w:lvlText w:val="%1."/>
+      <w:lvlJc w:val="left"/>
+      <w:pPr>
+        <w:ind w:left="720" w:hanging="360"/>
+      </w:pPr>
+      <w:rPr>
+        <w:rFonts w:hint="default"/>
+      </w:rPr>
+    </w:lvl>
+    <w:lvl w:ilvl="1" w:tplc="04090019" w:tentative="1">
+      <w:start w:val="1"/>
+      <w:numFmt w:val="lowerLetter"/>
+      <w:lvlText w:val="%2."/>
+      <w:lvlJc w:val="left"/>
+      <w:pPr>
+        <w:ind w:left="1440" w:hanging="360"/>
+      </w:pPr>
+    </w:lvl>
+    <w:lvl w:ilvl="2" w:tplc="0409001B" w:tentative="1">
+      <w:start w:val="1"/>
+      <w:numFmt w:val="lowerRoman"/>
+      <w:lvlText w:val="%3."/>
+      <w:lvlJc w:val="right"/>
+      <w:pPr>
+        <w:ind w:left="2160" w:hanging="180"/>
+      </w:pPr>
+    </w:lvl>
+    <w:lvl w:ilvl="3" w:tplc="0409000F" w:tentative="1">
+      <w:start w:val="1"/>
+      <w:numFmt w:val="decimal"/>
+      <w:lvlText w:val="%4."/>
+      <w:lvlJc w:val="left"/>
+      <w:pPr>
+        <w:ind w:left="2880" w:hanging="360"/>
+      </w:pPr>
+    </w:lvl>
+    <w:lvl w:ilvl="4" w:tplc="04090019" w:tentative="1">
+      <w:start w:val="1"/>
+      <w:numFmt w:val="lowerLetter"/>
+      <w:lvlText w:val="%5."/>
+      <w:lvlJc w:val="left"/>
+      <w:pPr>
+        <w:ind w:left="3600" w:hanging="360"/>
+      </w:pPr>
+    </w:lvl>
+    <w:lvl w:ilvl="5" w:tplc="0409001B" w:tentative="1">
+      <w:start w:val="1"/>
+      <w:numFmt w:val="lowerRoman"/>
+      <w:lvlText w:val="%6."/>
+      <w:lvlJc w:val="right"/>
+      <w:pPr>
+        <w:ind w:left="4320" w:hanging="180"/>
+      </w:pPr>
+    </w:lvl>
+    <w:lvl w:ilvl="6" w:tplc="0409000F" w:tentative="1">
+      <w:start w:val="1"/>
+      <w:numFmt w:val="decimal"/>
+      <w:lvlText w:val="%7."/>
+      <w:lvlJc w:val="left"/>
+      <w:pPr>
+        <w:ind w:left="5040" w:hanging="360"/>
+      </w:pPr>
+    </w:lvl>
+    <w:lvl w:ilvl="7" w:tplc="04090019" w:tentative="1">
+      <w:start w:val="1"/>
+      <w:numFmt w:val="lowerLetter"/>
+      <w:lvlText w:val="%8."/>
+      <w:lvlJc w:val="left"/>
+      <w:pPr>
+        <w:ind w:left="5760" w:hanging="360"/>
+      </w:pPr>
+    </w:lvl>
+    <w:lvl w:ilvl="8" w:tplc="0409001B" w:tentative="1">
+      <w:start w:val="1"/>
+      <w:numFmt w:val="lowerRoman"/>
+      <w:lvlText w:val="%9."/>
+      <w:lvlJc w:val="right"/>
+      <w:pPr>
+        <w:ind w:left="6480" w:hanging="180"/>
+      </w:pPr>
+    </w:lvl>
+  </w:abstractNum>
+  <w:abstractNum w:abstractNumId="9" w15:restartNumberingAfterBreak="0">
+    <w:nsid w:val="6AAD445A"/>
+    <w:multiLevelType w:val="hybridMultilevel"/>
+    <w:tmpl w:val="DF36B59E"/>
+    <w:lvl w:ilvl="0" w:tplc="0409000F">
+      <w:start w:val="1"/>
+      <w:numFmt w:val="decimal"/>
+      <w:lvlText w:val="%1."/>
+      <w:lvlJc w:val="left"/>
+      <w:pPr>
+        <w:ind w:left="720" w:hanging="360"/>
+      </w:pPr>
+      <w:rPr>
+        <w:rFonts w:hint="default"/>
+      </w:rPr>
+    </w:lvl>
+    <w:lvl w:ilvl="1" w:tplc="04090019" w:tentative="1">
+      <w:start w:val="1"/>
+      <w:numFmt w:val="lowerLetter"/>
+      <w:lvlText w:val="%2."/>
+      <w:lvlJc w:val="left"/>
+      <w:pPr>
+        <w:ind w:left="1440" w:hanging="360"/>
+      </w:pPr>
+    </w:lvl>
+    <w:lvl w:ilvl="2" w:tplc="0409001B" w:tentative="1">
+      <w:start w:val="1"/>
+      <w:numFmt w:val="lowerRoman"/>
+      <w:lvlText w:val="%3."/>
+      <w:lvlJc w:val="right"/>
+      <w:pPr>
+        <w:ind w:left="2160" w:hanging="180"/>
+      </w:pPr>
+    </w:lvl>
+    <w:lvl w:ilvl="3" w:tplc="0409000F" w:tentative="1">
+      <w:start w:val="1"/>
+      <w:numFmt w:val="decimal"/>
+      <w:lvlText w:val="%4."/>
+      <w:lvlJc w:val="left"/>
+      <w:pPr>
+        <w:ind w:left="2880" w:hanging="360"/>
+      </w:pPr>
+    </w:lvl>
+    <w:lvl w:ilvl="4" w:tplc="04090019" w:tentative="1">
+      <w:start w:val="1"/>
+      <w:numFmt w:val="lowerLetter"/>
+      <w:lvlText w:val="%5."/>
+      <w:lvlJc w:val="left"/>
+      <w:pPr>
+        <w:ind w:left="3600" w:hanging="360"/>
+      </w:pPr>
+    </w:lvl>
+    <w:lvl w:ilvl="5" w:tplc="0409001B" w:tentative="1">
+      <w:start w:val="1"/>
+      <w:numFmt w:val="lowerRoman"/>
+      <w:lvlText w:val="%6."/>
+      <w:lvlJc w:val="right"/>
+      <w:pPr>
+        <w:ind w:left="4320" w:hanging="180"/>
+      </w:pPr>
+    </w:lvl>
+    <w:lvl w:ilvl="6" w:tplc="0409000F" w:tentative="1">
+      <w:start w:val="1"/>
+      <w:numFmt w:val="decimal"/>
+      <w:lvlText w:val="%7."/>
+      <w:lvlJc w:val="left"/>
+      <w:pPr>
+        <w:ind w:left="5040" w:hanging="360"/>
+      </w:pPr>
+    </w:lvl>
+    <w:lvl w:ilvl="7" w:tplc="04090019" w:tentative="1">
+      <w:start w:val="1"/>
+      <w:numFmt w:val="lowerLetter"/>
+      <w:lvlText w:val="%8."/>
+      <w:lvlJc w:val="left"/>
+      <w:pPr>
+        <w:ind w:left="5760" w:hanging="360"/>
+      </w:pPr>
+    </w:lvl>
+    <w:lvl w:ilvl="8" w:tplc="0409001B" w:tentative="1">
+      <w:start w:val="1"/>
+      <w:numFmt w:val="lowerRoman"/>
+      <w:lvlText w:val="%9."/>
+      <w:lvlJc w:val="right"/>
+      <w:pPr>
+        <w:ind w:left="6480" w:hanging="180"/>
+      </w:pPr>
+    </w:lvl>
+  </w:abstractNum>
   <w:num w:numId="1">
-    <w:abstractNumId w:val="1"/>
+    <w:abstractNumId w:val="4"/>
   </w:num>
   <w:num w:numId="2">
+    <w:abstractNumId w:val="5"/>
+  </w:num>
+  <w:num w:numId="3">
     <w:abstractNumId w:val="2"/>
   </w:num>
-  <w:num w:numId="3">
+  <w:num w:numId="4">
+    <w:abstractNumId w:val="6"/>
+  </w:num>
+  <w:num w:numId="5">
+    <w:abstractNumId w:val="7"/>
+  </w:num>
+  <w:num w:numId="6">
+    <w:abstractNumId w:val="3"/>
+  </w:num>
+  <w:num w:numId="7">
+    <w:abstractNumId w:val="8"/>
+  </w:num>
+  <w:num w:numId="8">
+    <w:abstractNumId w:val="9"/>
+  </w:num>
+  <w:num w:numId="9">
     <w:abstractNumId w:val="0"/>
   </w:num>
-  <w:num w:numId="4">
-    <w:abstractNumId w:val="3"/>
-  </w:num>
-  <w:num w:numId="5">
-    <w:abstractNumId w:val="4"/>
+  <w:num w:numId="10">
+    <w:abstractNumId w:val="1"/>
   </w:num>
 </w:numbering>
 </file>

</xml_diff>

<commit_message>
Added notes related to Window Functions
</commit_message>
<xml_diff>
--- a/MySQL Notes.docx
+++ b/MySQL Notes.docx
@@ -8389,21 +8389,2215 @@
       <w:pPr>
         <w:rPr>
           <w:rFonts w:ascii="Arial" w:hAnsi="Arial" w:cs="Arial"/>
-          <w:b/>
-          <w:bCs/>
-          <w:sz w:val="24"/>
-          <w:szCs w:val="24"/>
-        </w:rPr>
-      </w:pPr>
-    </w:p>
-    <w:p>
-      <w:pPr>
-        <w:rPr>
-          <w:rFonts w:ascii="Arial" w:hAnsi="Arial" w:cs="Arial"/>
-          <w:sz w:val="24"/>
-          <w:szCs w:val="24"/>
-        </w:rPr>
-      </w:pPr>
+          <w:sz w:val="24"/>
+          <w:szCs w:val="24"/>
+        </w:rPr>
+      </w:pPr>
+    </w:p>
+    <w:p>
+      <w:pPr>
+        <w:rPr>
+          <w:rFonts w:ascii="Arial" w:hAnsi="Arial" w:cs="Arial"/>
+          <w:b/>
+          <w:bCs/>
+          <w:sz w:val="24"/>
+          <w:szCs w:val="24"/>
+          <w:u w:val="single"/>
+        </w:rPr>
+      </w:pPr>
+      <w:r>
+        <w:rPr>
+          <w:rFonts w:ascii="Arial" w:hAnsi="Arial" w:cs="Arial"/>
+          <w:b/>
+          <w:bCs/>
+          <w:sz w:val="24"/>
+          <w:szCs w:val="24"/>
+          <w:u w:val="single"/>
+        </w:rPr>
+        <w:t>CASE statements</w:t>
+      </w:r>
+    </w:p>
+    <w:p>
+      <w:pPr>
+        <w:rPr>
+          <w:rFonts w:ascii="Arial" w:hAnsi="Arial" w:cs="Arial"/>
+          <w:sz w:val="24"/>
+          <w:szCs w:val="24"/>
+        </w:rPr>
+      </w:pPr>
+      <w:r>
+        <w:rPr>
+          <w:rFonts w:ascii="Arial" w:hAnsi="Arial" w:cs="Arial"/>
+          <w:sz w:val="24"/>
+          <w:szCs w:val="24"/>
+        </w:rPr>
+        <w:t xml:space="preserve">Case statements are </w:t>
+      </w:r>
+      <w:proofErr w:type="gramStart"/>
+      <w:r>
+        <w:rPr>
+          <w:rFonts w:ascii="Arial" w:hAnsi="Arial" w:cs="Arial"/>
+          <w:sz w:val="24"/>
+          <w:szCs w:val="24"/>
+        </w:rPr>
+        <w:t>similar to</w:t>
+      </w:r>
+      <w:proofErr w:type="gramEnd"/>
+      <w:r>
+        <w:rPr>
+          <w:rFonts w:ascii="Arial" w:hAnsi="Arial" w:cs="Arial"/>
+          <w:sz w:val="24"/>
+          <w:szCs w:val="24"/>
+        </w:rPr>
+        <w:t xml:space="preserve"> if-then-else statements.</w:t>
+      </w:r>
+    </w:p>
+    <w:p>
+      <w:pPr>
+        <w:rPr>
+          <w:rFonts w:ascii="Arial" w:hAnsi="Arial" w:cs="Arial"/>
+          <w:b/>
+          <w:bCs/>
+          <w:sz w:val="24"/>
+          <w:szCs w:val="24"/>
+        </w:rPr>
+      </w:pPr>
+      <w:r>
+        <w:rPr>
+          <w:rFonts w:ascii="Arial" w:hAnsi="Arial" w:cs="Arial"/>
+          <w:b/>
+          <w:bCs/>
+          <w:sz w:val="24"/>
+          <w:szCs w:val="24"/>
+        </w:rPr>
+        <w:t>CASE</w:t>
+      </w:r>
+    </w:p>
+    <w:p>
+      <w:pPr>
+        <w:rPr>
+          <w:rFonts w:ascii="Arial" w:hAnsi="Arial" w:cs="Arial"/>
+          <w:b/>
+          <w:bCs/>
+          <w:sz w:val="24"/>
+          <w:szCs w:val="24"/>
+        </w:rPr>
+      </w:pPr>
+      <w:r>
+        <w:rPr>
+          <w:rFonts w:ascii="Arial" w:hAnsi="Arial" w:cs="Arial"/>
+          <w:b/>
+          <w:bCs/>
+          <w:sz w:val="24"/>
+          <w:szCs w:val="24"/>
+        </w:rPr>
+        <w:tab/>
+        <w:t>WHEN condition1 THEN result1</w:t>
+      </w:r>
+    </w:p>
+    <w:p>
+      <w:pPr>
+        <w:rPr>
+          <w:rFonts w:ascii="Arial" w:hAnsi="Arial" w:cs="Arial"/>
+          <w:b/>
+          <w:bCs/>
+          <w:sz w:val="24"/>
+          <w:szCs w:val="24"/>
+        </w:rPr>
+      </w:pPr>
+      <w:r>
+        <w:rPr>
+          <w:rFonts w:ascii="Arial" w:hAnsi="Arial" w:cs="Arial"/>
+          <w:b/>
+          <w:bCs/>
+          <w:sz w:val="24"/>
+          <w:szCs w:val="24"/>
+        </w:rPr>
+        <w:tab/>
+        <w:t>WHEN condition2 THEN result2</w:t>
+      </w:r>
+    </w:p>
+    <w:p>
+      <w:pPr>
+        <w:rPr>
+          <w:rFonts w:ascii="Arial" w:hAnsi="Arial" w:cs="Arial"/>
+          <w:b/>
+          <w:bCs/>
+          <w:sz w:val="24"/>
+          <w:szCs w:val="24"/>
+        </w:rPr>
+      </w:pPr>
+      <w:r>
+        <w:rPr>
+          <w:rFonts w:ascii="Arial" w:hAnsi="Arial" w:cs="Arial"/>
+          <w:b/>
+          <w:bCs/>
+          <w:sz w:val="24"/>
+          <w:szCs w:val="24"/>
+        </w:rPr>
+        <w:tab/>
+        <w:t>ELSE result3</w:t>
+      </w:r>
+    </w:p>
+    <w:p>
+      <w:pPr>
+        <w:rPr>
+          <w:rFonts w:ascii="Arial" w:hAnsi="Arial" w:cs="Arial"/>
+          <w:b/>
+          <w:bCs/>
+          <w:sz w:val="24"/>
+          <w:szCs w:val="24"/>
+        </w:rPr>
+      </w:pPr>
+      <w:r>
+        <w:rPr>
+          <w:rFonts w:ascii="Arial" w:hAnsi="Arial" w:cs="Arial"/>
+          <w:b/>
+          <w:bCs/>
+          <w:sz w:val="24"/>
+          <w:szCs w:val="24"/>
+        </w:rPr>
+        <w:t xml:space="preserve">END AS </w:t>
+      </w:r>
+      <w:proofErr w:type="spellStart"/>
+      <w:r>
+        <w:rPr>
+          <w:rFonts w:ascii="Arial" w:hAnsi="Arial" w:cs="Arial"/>
+          <w:b/>
+          <w:bCs/>
+          <w:sz w:val="24"/>
+          <w:szCs w:val="24"/>
+        </w:rPr>
+        <w:t>Alias_Name</w:t>
+      </w:r>
+      <w:proofErr w:type="spellEnd"/>
+    </w:p>
+    <w:p>
+      <w:pPr>
+        <w:rPr>
+          <w:rFonts w:ascii="Arial" w:hAnsi="Arial" w:cs="Arial"/>
+          <w:sz w:val="24"/>
+          <w:szCs w:val="24"/>
+        </w:rPr>
+      </w:pPr>
+    </w:p>
+    <w:p>
+      <w:pPr>
+        <w:rPr>
+          <w:rFonts w:ascii="Arial" w:hAnsi="Arial" w:cs="Arial"/>
+          <w:sz w:val="24"/>
+          <w:szCs w:val="24"/>
+        </w:rPr>
+      </w:pPr>
+    </w:p>
+    <w:p>
+      <w:pPr>
+        <w:rPr>
+          <w:rFonts w:ascii="Arial" w:hAnsi="Arial" w:cs="Arial"/>
+          <w:sz w:val="24"/>
+          <w:szCs w:val="24"/>
+        </w:rPr>
+      </w:pPr>
+    </w:p>
+    <w:p>
+      <w:pPr>
+        <w:rPr>
+          <w:rFonts w:ascii="Arial" w:hAnsi="Arial" w:cs="Arial"/>
+          <w:sz w:val="24"/>
+          <w:szCs w:val="24"/>
+        </w:rPr>
+      </w:pPr>
+    </w:p>
+    <w:p>
+      <w:pPr>
+        <w:rPr>
+          <w:rFonts w:ascii="Arial" w:hAnsi="Arial" w:cs="Arial"/>
+          <w:sz w:val="24"/>
+          <w:szCs w:val="24"/>
+        </w:rPr>
+      </w:pPr>
+    </w:p>
+    <w:p>
+      <w:pPr>
+        <w:rPr>
+          <w:rFonts w:ascii="Arial" w:hAnsi="Arial" w:cs="Arial"/>
+          <w:b/>
+          <w:bCs/>
+          <w:sz w:val="24"/>
+          <w:szCs w:val="24"/>
+          <w:u w:val="single"/>
+        </w:rPr>
+      </w:pPr>
+      <w:r>
+        <w:rPr>
+          <w:rFonts w:ascii="Arial" w:hAnsi="Arial" w:cs="Arial"/>
+          <w:b/>
+          <w:bCs/>
+          <w:sz w:val="24"/>
+          <w:szCs w:val="24"/>
+          <w:u w:val="single"/>
+        </w:rPr>
+        <w:lastRenderedPageBreak/>
+        <w:t>Functions for summarizing rows into lists</w:t>
+      </w:r>
+    </w:p>
+    <w:p>
+      <w:pPr>
+        <w:rPr>
+          <w:rFonts w:ascii="Arial" w:hAnsi="Arial" w:cs="Arial"/>
+          <w:sz w:val="24"/>
+          <w:szCs w:val="24"/>
+        </w:rPr>
+      </w:pPr>
+      <w:r>
+        <w:rPr>
+          <w:rFonts w:ascii="Arial" w:hAnsi="Arial" w:cs="Arial"/>
+          <w:sz w:val="24"/>
+          <w:szCs w:val="24"/>
+        </w:rPr>
+        <w:t>Using together with GROUP BY clause, the following functions can be used for summarizing multiple rows into list of values:</w:t>
+      </w:r>
+    </w:p>
+    <w:tbl>
+      <w:tblPr>
+        <w:tblStyle w:val="TableGrid"/>
+        <w:tblW w:w="0" w:type="auto"/>
+        <w:tblLook w:val="04A0" w:firstRow="1" w:lastRow="0" w:firstColumn="1" w:lastColumn="0" w:noHBand="0" w:noVBand="1"/>
+      </w:tblPr>
+      <w:tblGrid>
+        <w:gridCol w:w="1705"/>
+        <w:gridCol w:w="7645"/>
+      </w:tblGrid>
+      <w:tr>
+        <w:trPr>
+          <w:trHeight w:val="395"/>
+        </w:trPr>
+        <w:tc>
+          <w:tcPr>
+            <w:tcW w:w="1705" w:type="dxa"/>
+          </w:tcPr>
+          <w:p>
+            <w:pPr>
+              <w:rPr>
+                <w:rFonts w:ascii="Arial" w:hAnsi="Arial" w:cs="Arial"/>
+                <w:sz w:val="24"/>
+                <w:szCs w:val="24"/>
+              </w:rPr>
+            </w:pPr>
+            <w:r>
+              <w:rPr>
+                <w:rFonts w:ascii="Arial" w:hAnsi="Arial" w:cs="Arial"/>
+                <w:sz w:val="24"/>
+                <w:szCs w:val="24"/>
+              </w:rPr>
+              <w:t>MYSQL</w:t>
+            </w:r>
+          </w:p>
+        </w:tc>
+        <w:tc>
+          <w:tcPr>
+            <w:tcW w:w="7645" w:type="dxa"/>
+          </w:tcPr>
+          <w:p>
+            <w:pPr>
+              <w:rPr>
+                <w:rFonts w:ascii="Arial" w:hAnsi="Arial" w:cs="Arial"/>
+                <w:b/>
+                <w:bCs/>
+                <w:sz w:val="24"/>
+                <w:szCs w:val="24"/>
+              </w:rPr>
+            </w:pPr>
+            <w:r>
+              <w:rPr>
+                <w:rFonts w:ascii="Arial" w:hAnsi="Arial" w:cs="Arial"/>
+                <w:b/>
+                <w:bCs/>
+                <w:sz w:val="24"/>
+                <w:szCs w:val="24"/>
+              </w:rPr>
+              <w:t>GROUP_CONCAT (</w:t>
+            </w:r>
+            <w:r>
+              <w:rPr>
+                <w:rFonts w:ascii="Arial" w:hAnsi="Arial" w:cs="Arial"/>
+                <w:b/>
+                <w:bCs/>
+                <w:sz w:val="24"/>
+                <w:szCs w:val="24"/>
+              </w:rPr>
+              <w:t xml:space="preserve">DISTINCT </w:t>
+            </w:r>
+            <w:r>
+              <w:rPr>
+                <w:rFonts w:ascii="Arial" w:hAnsi="Arial" w:cs="Arial"/>
+                <w:b/>
+                <w:bCs/>
+                <w:sz w:val="24"/>
+                <w:szCs w:val="24"/>
+              </w:rPr>
+              <w:t>x SEP</w:t>
+            </w:r>
+            <w:r>
+              <w:rPr>
+                <w:rFonts w:ascii="Arial" w:hAnsi="Arial" w:cs="Arial"/>
+                <w:b/>
+                <w:bCs/>
+                <w:sz w:val="24"/>
+                <w:szCs w:val="24"/>
+              </w:rPr>
+              <w:t>A</w:t>
+            </w:r>
+            <w:r>
+              <w:rPr>
+                <w:rFonts w:ascii="Arial" w:hAnsi="Arial" w:cs="Arial"/>
+                <w:b/>
+                <w:bCs/>
+                <w:sz w:val="24"/>
+                <w:szCs w:val="24"/>
+              </w:rPr>
+              <w:t>RATOR ‘,’</w:t>
+            </w:r>
+            <w:r>
+              <w:rPr>
+                <w:rFonts w:ascii="Arial" w:hAnsi="Arial" w:cs="Arial"/>
+                <w:b/>
+                <w:bCs/>
+                <w:sz w:val="24"/>
+                <w:szCs w:val="24"/>
+              </w:rPr>
+              <w:t xml:space="preserve"> ORDER BY x</w:t>
+            </w:r>
+            <w:r>
+              <w:rPr>
+                <w:rFonts w:ascii="Arial" w:hAnsi="Arial" w:cs="Arial"/>
+                <w:b/>
+                <w:bCs/>
+                <w:sz w:val="24"/>
+                <w:szCs w:val="24"/>
+              </w:rPr>
+              <w:t>)</w:t>
+            </w:r>
+          </w:p>
+        </w:tc>
+      </w:tr>
+      <w:tr>
+        <w:trPr>
+          <w:trHeight w:val="440"/>
+        </w:trPr>
+        <w:tc>
+          <w:tcPr>
+            <w:tcW w:w="1705" w:type="dxa"/>
+          </w:tcPr>
+          <w:p>
+            <w:pPr>
+              <w:rPr>
+                <w:rFonts w:ascii="Arial" w:hAnsi="Arial" w:cs="Arial"/>
+                <w:sz w:val="24"/>
+                <w:szCs w:val="24"/>
+              </w:rPr>
+            </w:pPr>
+            <w:r>
+              <w:rPr>
+                <w:rFonts w:ascii="Arial" w:hAnsi="Arial" w:cs="Arial"/>
+                <w:sz w:val="24"/>
+                <w:szCs w:val="24"/>
+              </w:rPr>
+              <w:t>SQL Server</w:t>
+            </w:r>
+          </w:p>
+        </w:tc>
+        <w:tc>
+          <w:tcPr>
+            <w:tcW w:w="7645" w:type="dxa"/>
+          </w:tcPr>
+          <w:p>
+            <w:pPr>
+              <w:rPr>
+                <w:rFonts w:ascii="Arial" w:hAnsi="Arial" w:cs="Arial"/>
+                <w:b/>
+                <w:bCs/>
+                <w:sz w:val="24"/>
+                <w:szCs w:val="24"/>
+              </w:rPr>
+            </w:pPr>
+            <w:r>
+              <w:rPr>
+                <w:rFonts w:ascii="Arial" w:hAnsi="Arial" w:cs="Arial"/>
+                <w:b/>
+                <w:bCs/>
+                <w:sz w:val="24"/>
+                <w:szCs w:val="24"/>
+              </w:rPr>
+              <w:t>STRING_</w:t>
+            </w:r>
+            <w:proofErr w:type="gramStart"/>
+            <w:r>
+              <w:rPr>
+                <w:rFonts w:ascii="Arial" w:hAnsi="Arial" w:cs="Arial"/>
+                <w:b/>
+                <w:bCs/>
+                <w:sz w:val="24"/>
+                <w:szCs w:val="24"/>
+              </w:rPr>
+              <w:t>AGG(</w:t>
+            </w:r>
+            <w:proofErr w:type="gramEnd"/>
+            <w:r>
+              <w:rPr>
+                <w:rFonts w:ascii="Arial" w:hAnsi="Arial" w:cs="Arial"/>
+                <w:b/>
+                <w:bCs/>
+                <w:sz w:val="24"/>
+                <w:szCs w:val="24"/>
+              </w:rPr>
+              <w:t>x, ‘,’) WITHIN GROUP (ORDER BY x)</w:t>
+            </w:r>
+          </w:p>
+        </w:tc>
+      </w:tr>
+      <w:tr>
+        <w:trPr>
+          <w:trHeight w:val="449"/>
+        </w:trPr>
+        <w:tc>
+          <w:tcPr>
+            <w:tcW w:w="1705" w:type="dxa"/>
+          </w:tcPr>
+          <w:p>
+            <w:pPr>
+              <w:rPr>
+                <w:rFonts w:ascii="Arial" w:hAnsi="Arial" w:cs="Arial"/>
+                <w:sz w:val="24"/>
+                <w:szCs w:val="24"/>
+              </w:rPr>
+            </w:pPr>
+            <w:r>
+              <w:rPr>
+                <w:rFonts w:ascii="Arial" w:hAnsi="Arial" w:cs="Arial"/>
+                <w:sz w:val="24"/>
+                <w:szCs w:val="24"/>
+              </w:rPr>
+              <w:t>PostgreSQL</w:t>
+            </w:r>
+          </w:p>
+        </w:tc>
+        <w:tc>
+          <w:tcPr>
+            <w:tcW w:w="7645" w:type="dxa"/>
+          </w:tcPr>
+          <w:p>
+            <w:pPr>
+              <w:rPr>
+                <w:rFonts w:ascii="Arial" w:hAnsi="Arial" w:cs="Arial"/>
+                <w:b/>
+                <w:bCs/>
+                <w:sz w:val="24"/>
+                <w:szCs w:val="24"/>
+              </w:rPr>
+            </w:pPr>
+            <w:r>
+              <w:rPr>
+                <w:rFonts w:ascii="Arial" w:hAnsi="Arial" w:cs="Arial"/>
+                <w:b/>
+                <w:bCs/>
+                <w:sz w:val="24"/>
+                <w:szCs w:val="24"/>
+              </w:rPr>
+              <w:t>ARRAY_</w:t>
+            </w:r>
+            <w:proofErr w:type="gramStart"/>
+            <w:r>
+              <w:rPr>
+                <w:rFonts w:ascii="Arial" w:hAnsi="Arial" w:cs="Arial"/>
+                <w:b/>
+                <w:bCs/>
+                <w:sz w:val="24"/>
+                <w:szCs w:val="24"/>
+              </w:rPr>
+              <w:t>AGG(</w:t>
+            </w:r>
+            <w:proofErr w:type="gramEnd"/>
+            <w:r>
+              <w:rPr>
+                <w:rFonts w:ascii="Arial" w:hAnsi="Arial" w:cs="Arial"/>
+                <w:b/>
+                <w:bCs/>
+                <w:sz w:val="24"/>
+                <w:szCs w:val="24"/>
+              </w:rPr>
+              <w:t xml:space="preserve">DISTINCT </w:t>
+            </w:r>
+            <w:r>
+              <w:rPr>
+                <w:rFonts w:ascii="Arial" w:hAnsi="Arial" w:cs="Arial"/>
+                <w:b/>
+                <w:bCs/>
+                <w:sz w:val="24"/>
+                <w:szCs w:val="24"/>
+              </w:rPr>
+              <w:t>x</w:t>
+            </w:r>
+            <w:r>
+              <w:rPr>
+                <w:rFonts w:ascii="Arial" w:hAnsi="Arial" w:cs="Arial"/>
+                <w:b/>
+                <w:bCs/>
+                <w:sz w:val="24"/>
+                <w:szCs w:val="24"/>
+              </w:rPr>
+              <w:t xml:space="preserve"> ORDER BY x</w:t>
+            </w:r>
+            <w:r>
+              <w:rPr>
+                <w:rFonts w:ascii="Arial" w:hAnsi="Arial" w:cs="Arial"/>
+                <w:b/>
+                <w:bCs/>
+                <w:sz w:val="24"/>
+                <w:szCs w:val="24"/>
+              </w:rPr>
+              <w:t>)</w:t>
+            </w:r>
+          </w:p>
+        </w:tc>
+      </w:tr>
+    </w:tbl>
+    <w:p>
+      <w:pPr>
+        <w:rPr>
+          <w:rFonts w:ascii="Arial" w:hAnsi="Arial" w:cs="Arial"/>
+          <w:sz w:val="24"/>
+          <w:szCs w:val="24"/>
+        </w:rPr>
+      </w:pPr>
+    </w:p>
+    <w:p>
+      <w:pPr>
+        <w:rPr>
+          <w:rFonts w:ascii="Arial" w:hAnsi="Arial" w:cs="Arial"/>
+          <w:sz w:val="24"/>
+          <w:szCs w:val="24"/>
+        </w:rPr>
+      </w:pPr>
+      <w:r>
+        <w:rPr>
+          <w:rFonts w:ascii="Arial" w:hAnsi="Arial" w:cs="Arial"/>
+          <w:sz w:val="24"/>
+          <w:szCs w:val="24"/>
+        </w:rPr>
+        <w:t>Note the following caveats:</w:t>
+      </w:r>
+    </w:p>
+    <w:p>
+      <w:pPr>
+        <w:pStyle w:val="ListParagraph"/>
+        <w:numPr>
+          <w:ilvl w:val="0"/>
+          <w:numId w:val="11"/>
+        </w:numPr>
+        <w:rPr>
+          <w:rFonts w:ascii="Arial" w:hAnsi="Arial" w:cs="Arial"/>
+          <w:sz w:val="24"/>
+          <w:szCs w:val="24"/>
+        </w:rPr>
+      </w:pPr>
+      <w:r>
+        <w:rPr>
+          <w:rFonts w:ascii="Arial" w:hAnsi="Arial" w:cs="Arial"/>
+          <w:sz w:val="24"/>
+          <w:szCs w:val="24"/>
+        </w:rPr>
+        <w:t>SQL server currently does not support “Unique” list</w:t>
+      </w:r>
+    </w:p>
+    <w:p>
+      <w:pPr>
+        <w:pStyle w:val="ListParagraph"/>
+        <w:numPr>
+          <w:ilvl w:val="0"/>
+          <w:numId w:val="11"/>
+        </w:numPr>
+        <w:rPr>
+          <w:rFonts w:ascii="Arial" w:hAnsi="Arial" w:cs="Arial"/>
+          <w:sz w:val="24"/>
+          <w:szCs w:val="24"/>
+        </w:rPr>
+      </w:pPr>
+      <w:r>
+        <w:rPr>
+          <w:rFonts w:ascii="Arial" w:hAnsi="Arial" w:cs="Arial"/>
+          <w:sz w:val="24"/>
+          <w:szCs w:val="24"/>
+        </w:rPr>
+        <w:t>PostgreSQL only accepts ‘,’ as default separator</w:t>
+      </w:r>
+    </w:p>
+    <w:p>
+      <w:pPr>
+        <w:pStyle w:val="ListParagraph"/>
+        <w:numPr>
+          <w:ilvl w:val="0"/>
+          <w:numId w:val="11"/>
+        </w:numPr>
+        <w:rPr>
+          <w:rFonts w:ascii="Arial" w:hAnsi="Arial" w:cs="Arial"/>
+          <w:sz w:val="24"/>
+          <w:szCs w:val="24"/>
+        </w:rPr>
+      </w:pPr>
+      <w:r>
+        <w:rPr>
+          <w:rFonts w:ascii="Arial" w:hAnsi="Arial" w:cs="Arial"/>
+          <w:sz w:val="24"/>
+          <w:szCs w:val="24"/>
+        </w:rPr>
+        <w:t>SQL server requires input of separator, while input of separator is optional for MYSQL</w:t>
+      </w:r>
+    </w:p>
+    <w:p>
+      <w:pPr>
+        <w:rPr>
+          <w:rFonts w:ascii="Arial" w:hAnsi="Arial" w:cs="Arial"/>
+          <w:sz w:val="24"/>
+          <w:szCs w:val="24"/>
+        </w:rPr>
+      </w:pPr>
+    </w:p>
+    <w:p>
+      <w:pPr>
+        <w:rPr>
+          <w:rFonts w:ascii="Arial" w:hAnsi="Arial" w:cs="Arial"/>
+          <w:b/>
+          <w:bCs/>
+          <w:sz w:val="24"/>
+          <w:szCs w:val="24"/>
+          <w:u w:val="single"/>
+        </w:rPr>
+      </w:pPr>
+      <w:r>
+        <w:rPr>
+          <w:rFonts w:ascii="Arial" w:hAnsi="Arial" w:cs="Arial"/>
+          <w:b/>
+          <w:bCs/>
+          <w:sz w:val="24"/>
+          <w:szCs w:val="24"/>
+          <w:u w:val="single"/>
+        </w:rPr>
+        <w:t>Complex Group-By Functions</w:t>
+      </w:r>
+    </w:p>
+    <w:p>
+      <w:pPr>
+        <w:rPr>
+          <w:rFonts w:ascii="Arial" w:hAnsi="Arial" w:cs="Arial"/>
+          <w:sz w:val="24"/>
+          <w:szCs w:val="24"/>
+        </w:rPr>
+      </w:pPr>
+      <w:r>
+        <w:rPr>
+          <w:rFonts w:ascii="Arial" w:hAnsi="Arial" w:cs="Arial"/>
+          <w:sz w:val="24"/>
+          <w:szCs w:val="24"/>
+        </w:rPr>
+        <w:t>Additional summary information can also be included in queries using the following complex group-by functions:</w:t>
+      </w:r>
+    </w:p>
+    <w:p>
+      <w:pPr>
+        <w:pStyle w:val="ListParagraph"/>
+        <w:numPr>
+          <w:ilvl w:val="0"/>
+          <w:numId w:val="12"/>
+        </w:numPr>
+        <w:rPr>
+          <w:rFonts w:ascii="Arial" w:hAnsi="Arial" w:cs="Arial"/>
+          <w:sz w:val="24"/>
+          <w:szCs w:val="24"/>
+        </w:rPr>
+      </w:pPr>
+      <w:r>
+        <w:rPr>
+          <w:rFonts w:ascii="Arial" w:hAnsi="Arial" w:cs="Arial"/>
+          <w:sz w:val="24"/>
+          <w:szCs w:val="24"/>
+        </w:rPr>
+        <w:t>GROUP BY ROLLUP (</w:t>
+      </w:r>
+      <w:proofErr w:type="spellStart"/>
+      <w:proofErr w:type="gramStart"/>
+      <w:r>
+        <w:rPr>
+          <w:rFonts w:ascii="Arial" w:hAnsi="Arial" w:cs="Arial"/>
+          <w:sz w:val="24"/>
+          <w:szCs w:val="24"/>
+        </w:rPr>
+        <w:t>a,b</w:t>
+      </w:r>
+      <w:proofErr w:type="spellEnd"/>
+      <w:proofErr w:type="gramEnd"/>
+      <w:r>
+        <w:rPr>
+          <w:rFonts w:ascii="Arial" w:hAnsi="Arial" w:cs="Arial"/>
+          <w:sz w:val="24"/>
+          <w:szCs w:val="24"/>
+        </w:rPr>
+        <w:t>, ….,e)</w:t>
+      </w:r>
+    </w:p>
+    <w:p>
+      <w:pPr>
+        <w:pStyle w:val="ListParagraph"/>
+        <w:numPr>
+          <w:ilvl w:val="0"/>
+          <w:numId w:val="2"/>
+        </w:numPr>
+        <w:rPr>
+          <w:rFonts w:ascii="Arial" w:hAnsi="Arial" w:cs="Arial"/>
+          <w:sz w:val="24"/>
+          <w:szCs w:val="24"/>
+        </w:rPr>
+      </w:pPr>
+      <w:r>
+        <w:rPr>
+          <w:rFonts w:ascii="Arial" w:hAnsi="Arial" w:cs="Arial"/>
+          <w:sz w:val="24"/>
+          <w:szCs w:val="24"/>
+        </w:rPr>
+        <w:t xml:space="preserve">Group by sets of </w:t>
+      </w:r>
+      <w:proofErr w:type="gramStart"/>
+      <w:r>
+        <w:rPr>
+          <w:rFonts w:ascii="Arial" w:hAnsi="Arial" w:cs="Arial"/>
+          <w:sz w:val="24"/>
+          <w:szCs w:val="24"/>
+        </w:rPr>
+        <w:t>a</w:t>
+      </w:r>
+      <w:proofErr w:type="gramEnd"/>
+      <w:r>
+        <w:rPr>
+          <w:rFonts w:ascii="Arial" w:hAnsi="Arial" w:cs="Arial"/>
+          <w:sz w:val="24"/>
+          <w:szCs w:val="24"/>
+        </w:rPr>
+        <w:t xml:space="preserve"> – e, a – d, …. </w:t>
+      </w:r>
+      <w:proofErr w:type="gramStart"/>
+      <w:r>
+        <w:rPr>
+          <w:rFonts w:ascii="Arial" w:hAnsi="Arial" w:cs="Arial"/>
+          <w:sz w:val="24"/>
+          <w:szCs w:val="24"/>
+        </w:rPr>
+        <w:t>a and</w:t>
+      </w:r>
+      <w:proofErr w:type="gramEnd"/>
+      <w:r>
+        <w:rPr>
+          <w:rFonts w:ascii="Arial" w:hAnsi="Arial" w:cs="Arial"/>
+          <w:sz w:val="24"/>
+          <w:szCs w:val="24"/>
+        </w:rPr>
+        <w:t xml:space="preserve"> ()</w:t>
+      </w:r>
+    </w:p>
+    <w:p>
+      <w:pPr>
+        <w:rPr>
+          <w:rFonts w:ascii="Arial" w:hAnsi="Arial" w:cs="Arial"/>
+          <w:sz w:val="24"/>
+          <w:szCs w:val="24"/>
+        </w:rPr>
+      </w:pPr>
+    </w:p>
+    <w:p>
+      <w:pPr>
+        <w:pStyle w:val="ListParagraph"/>
+        <w:numPr>
+          <w:ilvl w:val="0"/>
+          <w:numId w:val="12"/>
+        </w:numPr>
+        <w:rPr>
+          <w:rFonts w:ascii="Arial" w:hAnsi="Arial" w:cs="Arial"/>
+          <w:sz w:val="24"/>
+          <w:szCs w:val="24"/>
+        </w:rPr>
+      </w:pPr>
+      <w:r>
+        <w:rPr>
+          <w:rFonts w:ascii="Arial" w:hAnsi="Arial" w:cs="Arial"/>
+          <w:sz w:val="24"/>
+          <w:szCs w:val="24"/>
+        </w:rPr>
+        <w:t>GROUP BY CUBE (</w:t>
+      </w:r>
+      <w:proofErr w:type="spellStart"/>
+      <w:proofErr w:type="gramStart"/>
+      <w:r>
+        <w:rPr>
+          <w:rFonts w:ascii="Arial" w:hAnsi="Arial" w:cs="Arial"/>
+          <w:sz w:val="24"/>
+          <w:szCs w:val="24"/>
+        </w:rPr>
+        <w:t>a,b</w:t>
+      </w:r>
+      <w:proofErr w:type="spellEnd"/>
+      <w:proofErr w:type="gramEnd"/>
+      <w:r>
+        <w:rPr>
+          <w:rFonts w:ascii="Arial" w:hAnsi="Arial" w:cs="Arial"/>
+          <w:sz w:val="24"/>
+          <w:szCs w:val="24"/>
+        </w:rPr>
+        <w:t>, …., e)</w:t>
+      </w:r>
+    </w:p>
+    <w:p>
+      <w:pPr>
+        <w:pStyle w:val="ListParagraph"/>
+        <w:numPr>
+          <w:ilvl w:val="0"/>
+          <w:numId w:val="2"/>
+        </w:numPr>
+        <w:rPr>
+          <w:rFonts w:ascii="Arial" w:hAnsi="Arial" w:cs="Arial"/>
+          <w:sz w:val="24"/>
+          <w:szCs w:val="24"/>
+        </w:rPr>
+      </w:pPr>
+      <w:r>
+        <w:rPr>
+          <w:rFonts w:ascii="Arial" w:hAnsi="Arial" w:cs="Arial"/>
+          <w:sz w:val="24"/>
+          <w:szCs w:val="24"/>
+        </w:rPr>
+        <w:t>Group by all combination of sets and ()</w:t>
+      </w:r>
+    </w:p>
+    <w:p>
+      <w:pPr>
+        <w:rPr>
+          <w:rFonts w:ascii="Arial" w:hAnsi="Arial" w:cs="Arial"/>
+          <w:sz w:val="24"/>
+          <w:szCs w:val="24"/>
+        </w:rPr>
+      </w:pPr>
+    </w:p>
+    <w:p>
+      <w:pPr>
+        <w:pStyle w:val="ListParagraph"/>
+        <w:numPr>
+          <w:ilvl w:val="0"/>
+          <w:numId w:val="12"/>
+        </w:numPr>
+        <w:rPr>
+          <w:rFonts w:ascii="Arial" w:hAnsi="Arial" w:cs="Arial"/>
+          <w:sz w:val="24"/>
+          <w:szCs w:val="24"/>
+        </w:rPr>
+      </w:pPr>
+      <w:r>
+        <w:rPr>
+          <w:rFonts w:ascii="Arial" w:hAnsi="Arial" w:cs="Arial"/>
+          <w:sz w:val="24"/>
+          <w:szCs w:val="24"/>
+        </w:rPr>
+        <w:t>GROUP BY GROUPING SETS(</w:t>
+      </w:r>
+      <w:proofErr w:type="spellStart"/>
+      <w:proofErr w:type="gramStart"/>
+      <w:r>
+        <w:rPr>
+          <w:rFonts w:ascii="Arial" w:hAnsi="Arial" w:cs="Arial"/>
+          <w:sz w:val="24"/>
+          <w:szCs w:val="24"/>
+        </w:rPr>
+        <w:t>a,b</w:t>
+      </w:r>
+      <w:proofErr w:type="spellEnd"/>
+      <w:r>
+        <w:rPr>
+          <w:rFonts w:ascii="Arial" w:hAnsi="Arial" w:cs="Arial"/>
+          <w:sz w:val="24"/>
+          <w:szCs w:val="24"/>
+        </w:rPr>
+        <w:t>,…</w:t>
+      </w:r>
+      <w:proofErr w:type="gramEnd"/>
+      <w:r>
+        <w:rPr>
+          <w:rFonts w:ascii="Arial" w:hAnsi="Arial" w:cs="Arial"/>
+          <w:sz w:val="24"/>
+          <w:szCs w:val="24"/>
+        </w:rPr>
+        <w:t>,())</w:t>
+      </w:r>
+    </w:p>
+    <w:p>
+      <w:pPr>
+        <w:pStyle w:val="ListParagraph"/>
+        <w:numPr>
+          <w:ilvl w:val="0"/>
+          <w:numId w:val="2"/>
+        </w:numPr>
+        <w:rPr>
+          <w:rFonts w:ascii="Arial" w:hAnsi="Arial" w:cs="Arial"/>
+          <w:sz w:val="24"/>
+          <w:szCs w:val="24"/>
+        </w:rPr>
+      </w:pPr>
+      <w:r>
+        <w:rPr>
+          <w:rFonts w:ascii="Arial" w:hAnsi="Arial" w:cs="Arial"/>
+          <w:sz w:val="24"/>
+          <w:szCs w:val="24"/>
+        </w:rPr>
+        <w:t>Group by individual categories and (), which represents group function on entire table</w:t>
+      </w:r>
+    </w:p>
+    <w:p>
+      <w:pPr>
+        <w:rPr>
+          <w:rFonts w:ascii="Arial" w:hAnsi="Arial" w:cs="Arial"/>
+          <w:sz w:val="24"/>
+          <w:szCs w:val="24"/>
+        </w:rPr>
+      </w:pPr>
+    </w:p>
+    <w:p>
+      <w:pPr>
+        <w:rPr>
+          <w:rFonts w:ascii="Arial" w:hAnsi="Arial" w:cs="Arial"/>
+          <w:sz w:val="24"/>
+          <w:szCs w:val="24"/>
+        </w:rPr>
+      </w:pPr>
+      <w:r>
+        <w:rPr>
+          <w:rFonts w:ascii="Arial" w:hAnsi="Arial" w:cs="Arial"/>
+          <w:sz w:val="24"/>
+          <w:szCs w:val="24"/>
+        </w:rPr>
+        <w:t xml:space="preserve">Note that these functions are mostly supported in Oracle, </w:t>
+      </w:r>
+      <w:proofErr w:type="gramStart"/>
+      <w:r>
+        <w:rPr>
+          <w:rFonts w:ascii="Arial" w:hAnsi="Arial" w:cs="Arial"/>
+          <w:sz w:val="24"/>
+          <w:szCs w:val="24"/>
+        </w:rPr>
+        <w:t>PostgreSQL</w:t>
+      </w:r>
+      <w:proofErr w:type="gramEnd"/>
+      <w:r>
+        <w:rPr>
+          <w:rFonts w:ascii="Arial" w:hAnsi="Arial" w:cs="Arial"/>
+          <w:sz w:val="24"/>
+          <w:szCs w:val="24"/>
+        </w:rPr>
+        <w:t xml:space="preserve"> and SQL server.</w:t>
+      </w:r>
+    </w:p>
+    <w:p>
+      <w:pPr>
+        <w:rPr>
+          <w:rFonts w:ascii="Arial" w:hAnsi="Arial" w:cs="Arial"/>
+          <w:sz w:val="24"/>
+          <w:szCs w:val="24"/>
+        </w:rPr>
+      </w:pPr>
+      <w:r>
+        <w:rPr>
+          <w:rFonts w:ascii="Arial" w:hAnsi="Arial" w:cs="Arial"/>
+          <w:sz w:val="24"/>
+          <w:szCs w:val="24"/>
+        </w:rPr>
+        <w:t>MySQL only supports rollup function using the following syntax:</w:t>
+      </w:r>
+    </w:p>
+    <w:p>
+      <w:pPr>
+        <w:rPr>
+          <w:rFonts w:ascii="Arial" w:hAnsi="Arial" w:cs="Arial"/>
+          <w:b/>
+          <w:bCs/>
+          <w:sz w:val="24"/>
+          <w:szCs w:val="24"/>
+        </w:rPr>
+      </w:pPr>
+      <w:r>
+        <w:rPr>
+          <w:rFonts w:ascii="Arial" w:hAnsi="Arial" w:cs="Arial"/>
+          <w:b/>
+          <w:bCs/>
+          <w:sz w:val="24"/>
+          <w:szCs w:val="24"/>
+        </w:rPr>
+        <w:t>GROUP BY a, b, …., e WITH ROLLUP</w:t>
+      </w:r>
+    </w:p>
+    <w:p>
+      <w:pPr>
+        <w:rPr>
+          <w:rFonts w:ascii="Arial" w:hAnsi="Arial" w:cs="Arial"/>
+          <w:sz w:val="24"/>
+          <w:szCs w:val="24"/>
+        </w:rPr>
+      </w:pPr>
+    </w:p>
+    <w:p>
+      <w:pPr>
+        <w:rPr>
+          <w:rFonts w:ascii="Arial" w:hAnsi="Arial" w:cs="Arial"/>
+          <w:sz w:val="24"/>
+          <w:szCs w:val="24"/>
+        </w:rPr>
+      </w:pPr>
+    </w:p>
+    <w:p>
+      <w:pPr>
+        <w:rPr>
+          <w:rFonts w:ascii="Arial" w:hAnsi="Arial" w:cs="Arial"/>
+          <w:b/>
+          <w:bCs/>
+          <w:sz w:val="24"/>
+          <w:szCs w:val="24"/>
+          <w:u w:val="single"/>
+        </w:rPr>
+      </w:pPr>
+      <w:r>
+        <w:rPr>
+          <w:rFonts w:ascii="Arial" w:hAnsi="Arial" w:cs="Arial"/>
+          <w:b/>
+          <w:bCs/>
+          <w:sz w:val="24"/>
+          <w:szCs w:val="24"/>
+          <w:u w:val="single"/>
+        </w:rPr>
+        <w:lastRenderedPageBreak/>
+        <w:t>Window Functions</w:t>
+      </w:r>
+    </w:p>
+    <w:p>
+      <w:pPr>
+        <w:rPr>
+          <w:rFonts w:ascii="Arial" w:hAnsi="Arial" w:cs="Arial"/>
+          <w:sz w:val="24"/>
+          <w:szCs w:val="24"/>
+        </w:rPr>
+      </w:pPr>
+      <w:r>
+        <w:rPr>
+          <w:rFonts w:ascii="Arial" w:hAnsi="Arial" w:cs="Arial"/>
+          <w:sz w:val="24"/>
+          <w:szCs w:val="24"/>
+        </w:rPr>
+        <w:t>Window functions return value for each row of the dataset that relates to result from current query.</w:t>
+      </w:r>
+    </w:p>
+    <w:p>
+      <w:pPr>
+        <w:rPr>
+          <w:rFonts w:ascii="Arial" w:hAnsi="Arial" w:cs="Arial"/>
+          <w:sz w:val="24"/>
+          <w:szCs w:val="24"/>
+        </w:rPr>
+      </w:pPr>
+      <w:r>
+        <w:rPr>
+          <w:rFonts w:ascii="Arial" w:hAnsi="Arial" w:cs="Arial"/>
+          <w:sz w:val="24"/>
+          <w:szCs w:val="24"/>
+        </w:rPr>
+        <w:t>Window functions are mostly used in SELECT &amp; ORDER BY clause</w:t>
+      </w:r>
+      <w:r>
+        <w:rPr>
+          <w:rFonts w:ascii="Arial" w:hAnsi="Arial" w:cs="Arial"/>
+          <w:sz w:val="24"/>
+          <w:szCs w:val="24"/>
+        </w:rPr>
+        <w:t xml:space="preserve"> and useful for combining non-aggregated columns and aggregated columns together without relying on GROUP BY clause.</w:t>
+      </w:r>
+    </w:p>
+    <w:p>
+      <w:pPr>
+        <w:rPr>
+          <w:rFonts w:ascii="Arial" w:hAnsi="Arial" w:cs="Arial"/>
+          <w:sz w:val="24"/>
+          <w:szCs w:val="24"/>
+        </w:rPr>
+      </w:pPr>
+      <w:r>
+        <w:rPr>
+          <w:rFonts w:ascii="Arial" w:hAnsi="Arial" w:cs="Arial"/>
+          <w:sz w:val="24"/>
+          <w:szCs w:val="24"/>
+        </w:rPr>
+        <w:t>Filtering columns related to window functions requires use of subqueries</w:t>
+      </w:r>
+      <w:r>
+        <w:rPr>
+          <w:rFonts w:ascii="Arial" w:hAnsi="Arial" w:cs="Arial"/>
+          <w:sz w:val="24"/>
+          <w:szCs w:val="24"/>
+        </w:rPr>
+        <w:t>, because window functions are executed 2</w:t>
+      </w:r>
+      <w:r>
+        <w:rPr>
+          <w:rFonts w:ascii="Arial" w:hAnsi="Arial" w:cs="Arial"/>
+          <w:sz w:val="24"/>
+          <w:szCs w:val="24"/>
+          <w:vertAlign w:val="superscript"/>
+        </w:rPr>
+        <w:t>nd</w:t>
+      </w:r>
+      <w:r>
+        <w:rPr>
+          <w:rFonts w:ascii="Arial" w:hAnsi="Arial" w:cs="Arial"/>
+          <w:sz w:val="24"/>
+          <w:szCs w:val="24"/>
+        </w:rPr>
+        <w:t xml:space="preserve"> last prior to ORDER BY clause.</w:t>
+      </w:r>
+    </w:p>
+    <w:p>
+      <w:pPr>
+        <w:rPr>
+          <w:rFonts w:ascii="Arial" w:hAnsi="Arial" w:cs="Arial"/>
+          <w:sz w:val="24"/>
+          <w:szCs w:val="24"/>
+        </w:rPr>
+      </w:pPr>
+      <w:r>
+        <w:rPr>
+          <w:rFonts w:ascii="Arial" w:hAnsi="Arial" w:cs="Arial"/>
+          <w:sz w:val="24"/>
+          <w:szCs w:val="24"/>
+        </w:rPr>
+        <w:t>Basic syntax:</w:t>
+      </w:r>
+    </w:p>
+    <w:p>
+      <w:pPr>
+        <w:rPr>
+          <w:rFonts w:ascii="Arial" w:hAnsi="Arial" w:cs="Arial"/>
+          <w:b/>
+          <w:bCs/>
+          <w:sz w:val="24"/>
+          <w:szCs w:val="24"/>
+        </w:rPr>
+      </w:pPr>
+      <w:r>
+        <w:rPr>
+          <w:rFonts w:ascii="Arial" w:hAnsi="Arial" w:cs="Arial"/>
+          <w:b/>
+          <w:bCs/>
+          <w:sz w:val="24"/>
+          <w:szCs w:val="24"/>
+        </w:rPr>
+        <w:t>AGG_</w:t>
+      </w:r>
+      <w:proofErr w:type="gramStart"/>
+      <w:r>
+        <w:rPr>
+          <w:rFonts w:ascii="Arial" w:hAnsi="Arial" w:cs="Arial"/>
+          <w:b/>
+          <w:bCs/>
+          <w:sz w:val="24"/>
+          <w:szCs w:val="24"/>
+        </w:rPr>
+        <w:t>FUNC(</w:t>
+      </w:r>
+      <w:proofErr w:type="gramEnd"/>
+      <w:r>
+        <w:rPr>
+          <w:rFonts w:ascii="Arial" w:hAnsi="Arial" w:cs="Arial"/>
+          <w:b/>
+          <w:bCs/>
+          <w:sz w:val="24"/>
+          <w:szCs w:val="24"/>
+        </w:rPr>
+        <w:t xml:space="preserve">) </w:t>
+      </w:r>
+      <w:r>
+        <w:rPr>
+          <w:rFonts w:ascii="Arial" w:hAnsi="Arial" w:cs="Arial"/>
+          <w:b/>
+          <w:bCs/>
+          <w:sz w:val="24"/>
+          <w:szCs w:val="24"/>
+        </w:rPr>
+        <w:t xml:space="preserve"> OVER (PARTITION BY cl1 ORDER BY cl2)</w:t>
+      </w:r>
+    </w:p>
+    <w:p>
+      <w:pPr>
+        <w:rPr>
+          <w:rFonts w:ascii="Arial" w:hAnsi="Arial" w:cs="Arial"/>
+          <w:sz w:val="24"/>
+          <w:szCs w:val="24"/>
+        </w:rPr>
+      </w:pPr>
+      <w:r>
+        <w:rPr>
+          <w:rFonts w:ascii="Arial" w:hAnsi="Arial" w:cs="Arial"/>
+          <w:sz w:val="24"/>
+          <w:szCs w:val="24"/>
+        </w:rPr>
+        <w:t>Note that PARTITION BY clause has similar behavior as GROUP BY clause</w:t>
+      </w:r>
+      <w:r>
+        <w:rPr>
+          <w:rFonts w:ascii="Arial" w:hAnsi="Arial" w:cs="Arial"/>
+          <w:sz w:val="24"/>
+          <w:szCs w:val="24"/>
+        </w:rPr>
+        <w:t xml:space="preserve"> and basic aggregation functions can also be used in the syntax above.</w:t>
+      </w:r>
+    </w:p>
+    <w:p>
+      <w:pPr>
+        <w:rPr>
+          <w:rFonts w:ascii="Arial" w:hAnsi="Arial" w:cs="Arial"/>
+          <w:sz w:val="24"/>
+          <w:szCs w:val="24"/>
+        </w:rPr>
+      </w:pPr>
+    </w:p>
+    <w:p>
+      <w:pPr>
+        <w:rPr>
+          <w:rFonts w:ascii="Arial" w:hAnsi="Arial" w:cs="Arial"/>
+          <w:sz w:val="24"/>
+          <w:szCs w:val="24"/>
+        </w:rPr>
+      </w:pPr>
+      <w:r>
+        <w:rPr>
+          <w:rFonts w:ascii="Arial" w:hAnsi="Arial" w:cs="Arial"/>
+          <w:sz w:val="24"/>
+          <w:szCs w:val="24"/>
+        </w:rPr>
+        <w:t xml:space="preserve">By default, ORDER BY clause within OVER clause has “Cumulative function” behavior (hidden syntax is </w:t>
+      </w:r>
+      <w:r>
+        <w:rPr>
+          <w:rFonts w:ascii="Arial" w:hAnsi="Arial" w:cs="Arial"/>
+          <w:b/>
+          <w:bCs/>
+          <w:sz w:val="24"/>
+          <w:szCs w:val="24"/>
+        </w:rPr>
+        <w:t>RANGE BETWEEN UNBOUNDED PRECEDING AND CURRENT ROW</w:t>
+      </w:r>
+      <w:r>
+        <w:rPr>
+          <w:rFonts w:ascii="Arial" w:hAnsi="Arial" w:cs="Arial"/>
+          <w:sz w:val="24"/>
+          <w:szCs w:val="24"/>
+        </w:rPr>
+        <w:t>)</w:t>
+      </w:r>
+    </w:p>
+    <w:p>
+      <w:pPr>
+        <w:rPr>
+          <w:rFonts w:ascii="Arial" w:hAnsi="Arial" w:cs="Arial"/>
+          <w:sz w:val="24"/>
+          <w:szCs w:val="24"/>
+        </w:rPr>
+      </w:pPr>
+    </w:p>
+    <w:p>
+      <w:pPr>
+        <w:rPr>
+          <w:rFonts w:ascii="Arial" w:hAnsi="Arial" w:cs="Arial"/>
+          <w:sz w:val="24"/>
+          <w:szCs w:val="24"/>
+        </w:rPr>
+      </w:pPr>
+      <w:r>
+        <w:rPr>
+          <w:rFonts w:ascii="Arial" w:hAnsi="Arial" w:cs="Arial"/>
+          <w:sz w:val="24"/>
+          <w:szCs w:val="24"/>
+        </w:rPr>
+        <w:t>The behavior</w:t>
+      </w:r>
+      <w:r>
+        <w:rPr>
+          <w:rFonts w:ascii="Arial" w:hAnsi="Arial" w:cs="Arial"/>
+          <w:sz w:val="24"/>
+          <w:szCs w:val="24"/>
+        </w:rPr>
+        <w:t xml:space="preserve"> (sliding windows)</w:t>
+      </w:r>
+      <w:r>
+        <w:rPr>
+          <w:rFonts w:ascii="Arial" w:hAnsi="Arial" w:cs="Arial"/>
+          <w:sz w:val="24"/>
+          <w:szCs w:val="24"/>
+        </w:rPr>
+        <w:t xml:space="preserve"> of ORDER BY clause within OVER clause can be adjusted to the following:</w:t>
+      </w:r>
+    </w:p>
+    <w:p>
+      <w:pPr>
+        <w:pStyle w:val="ListParagraph"/>
+        <w:numPr>
+          <w:ilvl w:val="0"/>
+          <w:numId w:val="13"/>
+        </w:numPr>
+        <w:rPr>
+          <w:rFonts w:ascii="Arial" w:hAnsi="Arial" w:cs="Arial"/>
+          <w:sz w:val="24"/>
+          <w:szCs w:val="24"/>
+        </w:rPr>
+      </w:pPr>
+      <w:r>
+        <w:rPr>
+          <w:rFonts w:ascii="Arial" w:hAnsi="Arial" w:cs="Arial"/>
+          <w:sz w:val="24"/>
+          <w:szCs w:val="24"/>
+        </w:rPr>
+        <w:t>Moving N previous records</w:t>
+      </w:r>
+    </w:p>
+    <w:p>
+      <w:pPr>
+        <w:pStyle w:val="ListParagraph"/>
+        <w:rPr>
+          <w:rFonts w:ascii="Arial" w:hAnsi="Arial" w:cs="Arial"/>
+          <w:b/>
+          <w:bCs/>
+          <w:sz w:val="24"/>
+          <w:szCs w:val="24"/>
+        </w:rPr>
+      </w:pPr>
+      <w:r>
+        <w:rPr>
+          <w:rFonts w:ascii="Arial" w:hAnsi="Arial" w:cs="Arial"/>
+          <w:b/>
+          <w:bCs/>
+          <w:sz w:val="24"/>
+          <w:szCs w:val="24"/>
+        </w:rPr>
+        <w:t>RANGE BETWEEN N PRECEDING AND CURRENT ROW</w:t>
+      </w:r>
+    </w:p>
+    <w:p>
+      <w:pPr>
+        <w:pStyle w:val="ListParagraph"/>
+        <w:rPr>
+          <w:rFonts w:ascii="Arial" w:hAnsi="Arial" w:cs="Arial"/>
+          <w:sz w:val="24"/>
+          <w:szCs w:val="24"/>
+        </w:rPr>
+      </w:pPr>
+    </w:p>
+    <w:p>
+      <w:pPr>
+        <w:pStyle w:val="ListParagraph"/>
+        <w:numPr>
+          <w:ilvl w:val="0"/>
+          <w:numId w:val="13"/>
+        </w:numPr>
+        <w:rPr>
+          <w:rFonts w:ascii="Arial" w:hAnsi="Arial" w:cs="Arial"/>
+          <w:sz w:val="24"/>
+          <w:szCs w:val="24"/>
+        </w:rPr>
+      </w:pPr>
+      <w:r>
+        <w:rPr>
+          <w:rFonts w:ascii="Arial" w:hAnsi="Arial" w:cs="Arial"/>
+          <w:sz w:val="24"/>
+          <w:szCs w:val="24"/>
+        </w:rPr>
+        <w:t>Moving N following records</w:t>
+      </w:r>
+    </w:p>
+    <w:p>
+      <w:pPr>
+        <w:pStyle w:val="ListParagraph"/>
+        <w:rPr>
+          <w:rFonts w:ascii="Arial" w:hAnsi="Arial" w:cs="Arial"/>
+          <w:b/>
+          <w:bCs/>
+          <w:sz w:val="24"/>
+          <w:szCs w:val="24"/>
+        </w:rPr>
+      </w:pPr>
+      <w:r>
+        <w:rPr>
+          <w:rFonts w:ascii="Arial" w:hAnsi="Arial" w:cs="Arial"/>
+          <w:b/>
+          <w:bCs/>
+          <w:sz w:val="24"/>
+          <w:szCs w:val="24"/>
+        </w:rPr>
+        <w:t>RANGE BETWEEN CURRENT ROW AND N FOLLOWING</w:t>
+      </w:r>
+    </w:p>
+    <w:p>
+      <w:pPr>
+        <w:pStyle w:val="ListParagraph"/>
+        <w:rPr>
+          <w:rFonts w:ascii="Arial" w:hAnsi="Arial" w:cs="Arial"/>
+          <w:sz w:val="24"/>
+          <w:szCs w:val="24"/>
+        </w:rPr>
+      </w:pPr>
+    </w:p>
+    <w:p>
+      <w:pPr>
+        <w:pStyle w:val="ListParagraph"/>
+        <w:numPr>
+          <w:ilvl w:val="0"/>
+          <w:numId w:val="13"/>
+        </w:numPr>
+        <w:rPr>
+          <w:rFonts w:ascii="Arial" w:hAnsi="Arial" w:cs="Arial"/>
+          <w:sz w:val="24"/>
+          <w:szCs w:val="24"/>
+        </w:rPr>
+      </w:pPr>
+      <w:r>
+        <w:rPr>
+          <w:rFonts w:ascii="Arial" w:hAnsi="Arial" w:cs="Arial"/>
+          <w:sz w:val="24"/>
+          <w:szCs w:val="24"/>
+        </w:rPr>
+        <w:t>Moving N previous and N following records</w:t>
+      </w:r>
+    </w:p>
+    <w:p>
+      <w:pPr>
+        <w:pStyle w:val="ListParagraph"/>
+        <w:rPr>
+          <w:rFonts w:ascii="Arial" w:hAnsi="Arial" w:cs="Arial"/>
+          <w:b/>
+          <w:bCs/>
+          <w:sz w:val="24"/>
+          <w:szCs w:val="24"/>
+        </w:rPr>
+      </w:pPr>
+      <w:r>
+        <w:rPr>
+          <w:rFonts w:ascii="Arial" w:hAnsi="Arial" w:cs="Arial"/>
+          <w:b/>
+          <w:bCs/>
+          <w:sz w:val="24"/>
+          <w:szCs w:val="24"/>
+        </w:rPr>
+        <w:t>RANGE BETWEEN N PRECEDING AND N FOLLOWING</w:t>
+      </w:r>
+    </w:p>
+    <w:p>
+      <w:pPr>
+        <w:rPr>
+          <w:rFonts w:ascii="Arial" w:hAnsi="Arial" w:cs="Arial"/>
+          <w:sz w:val="24"/>
+          <w:szCs w:val="24"/>
+        </w:rPr>
+      </w:pPr>
+      <w:r>
+        <w:rPr>
+          <w:rFonts w:ascii="Arial" w:hAnsi="Arial" w:cs="Arial"/>
+          <w:sz w:val="24"/>
+          <w:szCs w:val="24"/>
+        </w:rPr>
+        <w:t>Note that</w:t>
+      </w:r>
+      <w:r>
+        <w:rPr>
+          <w:rFonts w:ascii="Arial" w:hAnsi="Arial" w:cs="Arial"/>
+          <w:b/>
+          <w:bCs/>
+          <w:sz w:val="24"/>
+          <w:szCs w:val="24"/>
+        </w:rPr>
+        <w:t xml:space="preserve"> </w:t>
+      </w:r>
+      <w:r>
+        <w:rPr>
+          <w:rFonts w:ascii="Arial" w:hAnsi="Arial" w:cs="Arial"/>
+          <w:b/>
+          <w:bCs/>
+          <w:sz w:val="24"/>
+          <w:szCs w:val="24"/>
+        </w:rPr>
+        <w:t xml:space="preserve">RANGE BETWEEN </w:t>
+      </w:r>
+      <w:r>
+        <w:rPr>
+          <w:rFonts w:ascii="Arial" w:hAnsi="Arial" w:cs="Arial"/>
+          <w:sz w:val="24"/>
+          <w:szCs w:val="24"/>
+        </w:rPr>
+        <w:t xml:space="preserve">can be replaced by </w:t>
+      </w:r>
+      <w:r>
+        <w:rPr>
+          <w:rFonts w:ascii="Arial" w:hAnsi="Arial" w:cs="Arial"/>
+          <w:b/>
+          <w:bCs/>
+          <w:sz w:val="24"/>
+          <w:szCs w:val="24"/>
+        </w:rPr>
+        <w:t>ROW BETWEEN</w:t>
+      </w:r>
+      <w:r>
+        <w:rPr>
+          <w:rFonts w:ascii="Arial" w:hAnsi="Arial" w:cs="Arial"/>
+          <w:sz w:val="24"/>
+          <w:szCs w:val="24"/>
+        </w:rPr>
+        <w:t xml:space="preserve"> instead</w:t>
+      </w:r>
+      <w:r>
+        <w:rPr>
+          <w:rFonts w:ascii="Arial" w:hAnsi="Arial" w:cs="Arial"/>
+          <w:sz w:val="24"/>
+          <w:szCs w:val="24"/>
+        </w:rPr>
+        <w:t>.</w:t>
+      </w:r>
+    </w:p>
+    <w:p>
+      <w:pPr>
+        <w:rPr>
+          <w:rFonts w:ascii="Arial" w:hAnsi="Arial" w:cs="Arial"/>
+          <w:sz w:val="24"/>
+          <w:szCs w:val="24"/>
+        </w:rPr>
+      </w:pPr>
+      <w:r>
+        <w:rPr>
+          <w:rFonts w:ascii="Arial" w:hAnsi="Arial" w:cs="Arial"/>
+          <w:sz w:val="24"/>
+          <w:szCs w:val="24"/>
+        </w:rPr>
+        <w:t>RANGE BETWEEN will return same running value for each duplicated time, while ROW BETWEEN returns different running value for each row</w:t>
+      </w:r>
+    </w:p>
+    <w:p>
+      <w:pPr>
+        <w:rPr>
+          <w:rFonts w:ascii="Arial" w:hAnsi="Arial" w:cs="Arial"/>
+          <w:sz w:val="24"/>
+          <w:szCs w:val="24"/>
+        </w:rPr>
+      </w:pPr>
+    </w:p>
+    <w:p>
+      <w:pPr>
+        <w:rPr>
+          <w:rFonts w:ascii="Arial" w:hAnsi="Arial" w:cs="Arial"/>
+          <w:sz w:val="24"/>
+          <w:szCs w:val="24"/>
+        </w:rPr>
+      </w:pPr>
+    </w:p>
+    <w:p>
+      <w:pPr>
+        <w:rPr>
+          <w:rFonts w:ascii="Arial" w:hAnsi="Arial" w:cs="Arial"/>
+          <w:sz w:val="24"/>
+          <w:szCs w:val="24"/>
+        </w:rPr>
+      </w:pPr>
+    </w:p>
+    <w:p>
+      <w:pPr>
+        <w:rPr>
+          <w:rFonts w:ascii="Arial" w:hAnsi="Arial" w:cs="Arial"/>
+          <w:sz w:val="24"/>
+          <w:szCs w:val="24"/>
+        </w:rPr>
+      </w:pPr>
+    </w:p>
+    <w:p>
+      <w:pPr>
+        <w:rPr>
+          <w:rFonts w:ascii="Arial" w:hAnsi="Arial" w:cs="Arial"/>
+          <w:sz w:val="24"/>
+          <w:szCs w:val="24"/>
+        </w:rPr>
+      </w:pPr>
+      <w:r>
+        <w:rPr>
+          <w:rFonts w:ascii="Arial" w:hAnsi="Arial" w:cs="Arial"/>
+          <w:sz w:val="24"/>
+          <w:szCs w:val="24"/>
+        </w:rPr>
+        <w:lastRenderedPageBreak/>
+        <w:t>List of window functions:</w:t>
+      </w:r>
+    </w:p>
+    <w:p>
+      <w:pPr>
+        <w:pStyle w:val="ListParagraph"/>
+        <w:numPr>
+          <w:ilvl w:val="0"/>
+          <w:numId w:val="14"/>
+        </w:numPr>
+        <w:rPr>
+          <w:rFonts w:ascii="Arial" w:hAnsi="Arial" w:cs="Arial"/>
+          <w:sz w:val="24"/>
+          <w:szCs w:val="24"/>
+        </w:rPr>
+      </w:pPr>
+      <w:r>
+        <w:rPr>
+          <w:rFonts w:ascii="Arial" w:hAnsi="Arial" w:cs="Arial"/>
+          <w:b/>
+          <w:bCs/>
+          <w:sz w:val="24"/>
+          <w:szCs w:val="24"/>
+        </w:rPr>
+        <w:t>ROW_</w:t>
+      </w:r>
+      <w:proofErr w:type="gramStart"/>
+      <w:r>
+        <w:rPr>
+          <w:rFonts w:ascii="Arial" w:hAnsi="Arial" w:cs="Arial"/>
+          <w:b/>
+          <w:bCs/>
+          <w:sz w:val="24"/>
+          <w:szCs w:val="24"/>
+        </w:rPr>
+        <w:t>NUMBER(</w:t>
+      </w:r>
+      <w:proofErr w:type="gramEnd"/>
+      <w:r>
+        <w:rPr>
+          <w:rFonts w:ascii="Arial" w:hAnsi="Arial" w:cs="Arial"/>
+          <w:b/>
+          <w:bCs/>
+          <w:sz w:val="24"/>
+          <w:szCs w:val="24"/>
+        </w:rPr>
+        <w:t>)</w:t>
+      </w:r>
+      <w:r>
+        <w:rPr>
+          <w:rFonts w:ascii="Arial" w:hAnsi="Arial" w:cs="Arial"/>
+          <w:sz w:val="24"/>
+          <w:szCs w:val="24"/>
+        </w:rPr>
+        <w:t xml:space="preserve"> : Returns row number of every record</w:t>
+      </w:r>
+      <w:r>
+        <w:rPr>
+          <w:rFonts w:ascii="Arial" w:hAnsi="Arial" w:cs="Arial"/>
+          <w:sz w:val="24"/>
+          <w:szCs w:val="24"/>
+        </w:rPr>
+        <w:t xml:space="preserve"> without “ties”</w:t>
+      </w:r>
+    </w:p>
+    <w:p>
+      <w:pPr>
+        <w:pStyle w:val="ListParagraph"/>
+        <w:rPr>
+          <w:rFonts w:ascii="Arial" w:hAnsi="Arial" w:cs="Arial"/>
+          <w:sz w:val="24"/>
+          <w:szCs w:val="24"/>
+        </w:rPr>
+      </w:pPr>
+    </w:p>
+    <w:p>
+      <w:pPr>
+        <w:pStyle w:val="ListParagraph"/>
+        <w:numPr>
+          <w:ilvl w:val="0"/>
+          <w:numId w:val="14"/>
+        </w:numPr>
+        <w:rPr>
+          <w:rFonts w:ascii="Arial" w:hAnsi="Arial" w:cs="Arial"/>
+          <w:sz w:val="24"/>
+          <w:szCs w:val="24"/>
+        </w:rPr>
+      </w:pPr>
+      <w:proofErr w:type="gramStart"/>
+      <w:r>
+        <w:rPr>
+          <w:rFonts w:ascii="Arial" w:hAnsi="Arial" w:cs="Arial"/>
+          <w:b/>
+          <w:bCs/>
+          <w:sz w:val="24"/>
+          <w:szCs w:val="24"/>
+        </w:rPr>
+        <w:t>RANK(</w:t>
+      </w:r>
+      <w:proofErr w:type="gramEnd"/>
+      <w:r>
+        <w:rPr>
+          <w:rFonts w:ascii="Arial" w:hAnsi="Arial" w:cs="Arial"/>
+          <w:b/>
+          <w:bCs/>
+          <w:sz w:val="24"/>
+          <w:szCs w:val="24"/>
+        </w:rPr>
+        <w:t>)</w:t>
+      </w:r>
+      <w:r>
+        <w:rPr>
+          <w:rFonts w:ascii="Arial" w:hAnsi="Arial" w:cs="Arial"/>
+          <w:sz w:val="24"/>
+          <w:szCs w:val="24"/>
+        </w:rPr>
+        <w:t xml:space="preserve"> : Returns rank of current row with “ties” allowed and “gaps” allowed</w:t>
+      </w:r>
+    </w:p>
+    <w:p>
+      <w:pPr>
+        <w:pStyle w:val="ListParagraph"/>
+        <w:rPr>
+          <w:rFonts w:ascii="Arial" w:hAnsi="Arial" w:cs="Arial"/>
+          <w:sz w:val="24"/>
+          <w:szCs w:val="24"/>
+        </w:rPr>
+      </w:pPr>
+    </w:p>
+    <w:p>
+      <w:pPr>
+        <w:pStyle w:val="ListParagraph"/>
+        <w:numPr>
+          <w:ilvl w:val="0"/>
+          <w:numId w:val="14"/>
+        </w:numPr>
+        <w:rPr>
+          <w:rFonts w:ascii="Arial" w:hAnsi="Arial" w:cs="Arial"/>
+          <w:sz w:val="24"/>
+          <w:szCs w:val="24"/>
+        </w:rPr>
+      </w:pPr>
+      <w:r>
+        <w:rPr>
+          <w:rFonts w:ascii="Arial" w:hAnsi="Arial" w:cs="Arial"/>
+          <w:b/>
+          <w:bCs/>
+          <w:sz w:val="24"/>
+          <w:szCs w:val="24"/>
+        </w:rPr>
+        <w:t>DENSE_</w:t>
+      </w:r>
+      <w:proofErr w:type="gramStart"/>
+      <w:r>
+        <w:rPr>
+          <w:rFonts w:ascii="Arial" w:hAnsi="Arial" w:cs="Arial"/>
+          <w:b/>
+          <w:bCs/>
+          <w:sz w:val="24"/>
+          <w:szCs w:val="24"/>
+        </w:rPr>
+        <w:t>RANK(</w:t>
+      </w:r>
+      <w:proofErr w:type="gramEnd"/>
+      <w:r>
+        <w:rPr>
+          <w:rFonts w:ascii="Arial" w:hAnsi="Arial" w:cs="Arial"/>
+          <w:b/>
+          <w:bCs/>
+          <w:sz w:val="24"/>
+          <w:szCs w:val="24"/>
+        </w:rPr>
+        <w:t>)</w:t>
+      </w:r>
+      <w:r>
+        <w:rPr>
+          <w:rFonts w:ascii="Arial" w:hAnsi="Arial" w:cs="Arial"/>
+          <w:sz w:val="24"/>
+          <w:szCs w:val="24"/>
+        </w:rPr>
+        <w:t xml:space="preserve"> : Returns rank of current row with “ties” allowed and “gaps” not allowed</w:t>
+      </w:r>
+    </w:p>
+    <w:p>
+      <w:pPr>
+        <w:pStyle w:val="ListParagraph"/>
+        <w:rPr>
+          <w:rFonts w:ascii="Arial" w:hAnsi="Arial" w:cs="Arial"/>
+          <w:sz w:val="24"/>
+          <w:szCs w:val="24"/>
+        </w:rPr>
+      </w:pPr>
+    </w:p>
+    <w:p>
+      <w:pPr>
+        <w:pStyle w:val="ListParagraph"/>
+        <w:numPr>
+          <w:ilvl w:val="0"/>
+          <w:numId w:val="14"/>
+        </w:numPr>
+        <w:rPr>
+          <w:rFonts w:ascii="Arial" w:hAnsi="Arial" w:cs="Arial"/>
+          <w:sz w:val="24"/>
+          <w:szCs w:val="24"/>
+        </w:rPr>
+      </w:pPr>
+      <w:r>
+        <w:rPr>
+          <w:rFonts w:ascii="Arial" w:hAnsi="Arial" w:cs="Arial"/>
+          <w:b/>
+          <w:bCs/>
+          <w:sz w:val="24"/>
+          <w:szCs w:val="24"/>
+        </w:rPr>
+        <w:t>FIRST_</w:t>
+      </w:r>
+      <w:proofErr w:type="gramStart"/>
+      <w:r>
+        <w:rPr>
+          <w:rFonts w:ascii="Arial" w:hAnsi="Arial" w:cs="Arial"/>
+          <w:b/>
+          <w:bCs/>
+          <w:sz w:val="24"/>
+          <w:szCs w:val="24"/>
+        </w:rPr>
+        <w:t>VALUE(</w:t>
+      </w:r>
+      <w:proofErr w:type="gramEnd"/>
+      <w:r>
+        <w:rPr>
+          <w:rFonts w:ascii="Arial" w:hAnsi="Arial" w:cs="Arial"/>
+          <w:b/>
+          <w:bCs/>
+          <w:sz w:val="24"/>
+          <w:szCs w:val="24"/>
+        </w:rPr>
+        <w:t>cl1)</w:t>
+      </w:r>
+      <w:r>
+        <w:rPr>
+          <w:rFonts w:ascii="Arial" w:hAnsi="Arial" w:cs="Arial"/>
+          <w:sz w:val="24"/>
+          <w:szCs w:val="24"/>
+        </w:rPr>
+        <w:t xml:space="preserve"> : Returns value of cl1 at 1</w:t>
+      </w:r>
+      <w:r>
+        <w:rPr>
+          <w:rFonts w:ascii="Arial" w:hAnsi="Arial" w:cs="Arial"/>
+          <w:sz w:val="24"/>
+          <w:szCs w:val="24"/>
+          <w:vertAlign w:val="superscript"/>
+        </w:rPr>
+        <w:t>st</w:t>
+      </w:r>
+      <w:r>
+        <w:rPr>
+          <w:rFonts w:ascii="Arial" w:hAnsi="Arial" w:cs="Arial"/>
+          <w:sz w:val="24"/>
+          <w:szCs w:val="24"/>
+        </w:rPr>
+        <w:t xml:space="preserve"> row of window frame</w:t>
+      </w:r>
+    </w:p>
+    <w:p>
+      <w:pPr>
+        <w:pStyle w:val="ListParagraph"/>
+        <w:rPr>
+          <w:rFonts w:ascii="Arial" w:hAnsi="Arial" w:cs="Arial"/>
+          <w:sz w:val="24"/>
+          <w:szCs w:val="24"/>
+        </w:rPr>
+      </w:pPr>
+    </w:p>
+    <w:p>
+      <w:pPr>
+        <w:pStyle w:val="ListParagraph"/>
+        <w:numPr>
+          <w:ilvl w:val="0"/>
+          <w:numId w:val="14"/>
+        </w:numPr>
+        <w:rPr>
+          <w:rFonts w:ascii="Arial" w:hAnsi="Arial" w:cs="Arial"/>
+          <w:sz w:val="24"/>
+          <w:szCs w:val="24"/>
+        </w:rPr>
+      </w:pPr>
+      <w:r>
+        <w:rPr>
+          <w:rFonts w:ascii="Arial" w:hAnsi="Arial" w:cs="Arial"/>
+          <w:b/>
+          <w:bCs/>
+          <w:sz w:val="24"/>
+          <w:szCs w:val="24"/>
+        </w:rPr>
+        <w:t>LAST_</w:t>
+      </w:r>
+      <w:proofErr w:type="gramStart"/>
+      <w:r>
+        <w:rPr>
+          <w:rFonts w:ascii="Arial" w:hAnsi="Arial" w:cs="Arial"/>
+          <w:b/>
+          <w:bCs/>
+          <w:sz w:val="24"/>
+          <w:szCs w:val="24"/>
+        </w:rPr>
+        <w:t>VALUE(</w:t>
+      </w:r>
+      <w:proofErr w:type="gramEnd"/>
+      <w:r>
+        <w:rPr>
+          <w:rFonts w:ascii="Arial" w:hAnsi="Arial" w:cs="Arial"/>
+          <w:b/>
+          <w:bCs/>
+          <w:sz w:val="24"/>
+          <w:szCs w:val="24"/>
+        </w:rPr>
+        <w:t>cl1)</w:t>
+      </w:r>
+      <w:r>
+        <w:rPr>
+          <w:rFonts w:ascii="Arial" w:hAnsi="Arial" w:cs="Arial"/>
+          <w:sz w:val="24"/>
+          <w:szCs w:val="24"/>
+        </w:rPr>
+        <w:t xml:space="preserve"> : Returns value of cl1 at last row of window frame</w:t>
+      </w:r>
+    </w:p>
+    <w:p>
+      <w:pPr>
+        <w:pStyle w:val="ListParagraph"/>
+        <w:rPr>
+          <w:rFonts w:ascii="Arial" w:hAnsi="Arial" w:cs="Arial"/>
+          <w:sz w:val="24"/>
+          <w:szCs w:val="24"/>
+        </w:rPr>
+      </w:pPr>
+    </w:p>
+    <w:p>
+      <w:pPr>
+        <w:pStyle w:val="ListParagraph"/>
+        <w:numPr>
+          <w:ilvl w:val="0"/>
+          <w:numId w:val="14"/>
+        </w:numPr>
+        <w:rPr>
+          <w:rFonts w:ascii="Arial" w:hAnsi="Arial" w:cs="Arial"/>
+          <w:sz w:val="24"/>
+          <w:szCs w:val="24"/>
+        </w:rPr>
+      </w:pPr>
+      <w:r>
+        <w:rPr>
+          <w:rFonts w:ascii="Arial" w:hAnsi="Arial" w:cs="Arial"/>
+          <w:b/>
+          <w:bCs/>
+          <w:sz w:val="24"/>
+          <w:szCs w:val="24"/>
+        </w:rPr>
+        <w:t>NTH_</w:t>
+      </w:r>
+      <w:proofErr w:type="gramStart"/>
+      <w:r>
+        <w:rPr>
+          <w:rFonts w:ascii="Arial" w:hAnsi="Arial" w:cs="Arial"/>
+          <w:b/>
+          <w:bCs/>
+          <w:sz w:val="24"/>
+          <w:szCs w:val="24"/>
+        </w:rPr>
+        <w:t>VALUE(</w:t>
+      </w:r>
+      <w:proofErr w:type="gramEnd"/>
+      <w:r>
+        <w:rPr>
+          <w:rFonts w:ascii="Arial" w:hAnsi="Arial" w:cs="Arial"/>
+          <w:b/>
+          <w:bCs/>
+          <w:sz w:val="24"/>
+          <w:szCs w:val="24"/>
+        </w:rPr>
+        <w:t>cl1, n)</w:t>
+      </w:r>
+      <w:r>
+        <w:rPr>
+          <w:rFonts w:ascii="Arial" w:hAnsi="Arial" w:cs="Arial"/>
+          <w:sz w:val="24"/>
+          <w:szCs w:val="24"/>
+        </w:rPr>
+        <w:t xml:space="preserve"> : Returns value of cl1 at nth row of window frame</w:t>
+      </w:r>
+    </w:p>
+    <w:p>
+      <w:pPr>
+        <w:pStyle w:val="ListParagraph"/>
+        <w:rPr>
+          <w:rFonts w:ascii="Arial" w:hAnsi="Arial" w:cs="Arial"/>
+          <w:sz w:val="24"/>
+          <w:szCs w:val="24"/>
+        </w:rPr>
+      </w:pPr>
+    </w:p>
+    <w:p>
+      <w:pPr>
+        <w:pStyle w:val="ListParagraph"/>
+        <w:numPr>
+          <w:ilvl w:val="0"/>
+          <w:numId w:val="14"/>
+        </w:numPr>
+        <w:rPr>
+          <w:rFonts w:ascii="Arial" w:hAnsi="Arial" w:cs="Arial"/>
+          <w:sz w:val="24"/>
+          <w:szCs w:val="24"/>
+        </w:rPr>
+      </w:pPr>
+      <w:proofErr w:type="gramStart"/>
+      <w:r>
+        <w:rPr>
+          <w:rFonts w:ascii="Arial" w:hAnsi="Arial" w:cs="Arial"/>
+          <w:b/>
+          <w:bCs/>
+          <w:sz w:val="24"/>
+          <w:szCs w:val="24"/>
+        </w:rPr>
+        <w:t>LEAD(</w:t>
+      </w:r>
+      <w:proofErr w:type="gramEnd"/>
+      <w:r>
+        <w:rPr>
+          <w:rFonts w:ascii="Arial" w:hAnsi="Arial" w:cs="Arial"/>
+          <w:b/>
+          <w:bCs/>
+          <w:sz w:val="24"/>
+          <w:szCs w:val="24"/>
+        </w:rPr>
+        <w:t>cl1, n)</w:t>
+      </w:r>
+      <w:r>
+        <w:rPr>
+          <w:rFonts w:ascii="Arial" w:hAnsi="Arial" w:cs="Arial"/>
+          <w:sz w:val="24"/>
+          <w:szCs w:val="24"/>
+        </w:rPr>
+        <w:t xml:space="preserve"> : Returns value of cl1 at n rows after current row (Default n is 1)</w:t>
+      </w:r>
+    </w:p>
+    <w:p>
+      <w:pPr>
+        <w:pStyle w:val="ListParagraph"/>
+        <w:rPr>
+          <w:rFonts w:ascii="Arial" w:hAnsi="Arial" w:cs="Arial"/>
+          <w:sz w:val="24"/>
+          <w:szCs w:val="24"/>
+        </w:rPr>
+      </w:pPr>
+    </w:p>
+    <w:p>
+      <w:pPr>
+        <w:pStyle w:val="ListParagraph"/>
+        <w:numPr>
+          <w:ilvl w:val="0"/>
+          <w:numId w:val="14"/>
+        </w:numPr>
+        <w:rPr>
+          <w:rFonts w:ascii="Arial" w:hAnsi="Arial" w:cs="Arial"/>
+          <w:sz w:val="24"/>
+          <w:szCs w:val="24"/>
+        </w:rPr>
+      </w:pPr>
+      <w:proofErr w:type="gramStart"/>
+      <w:r>
+        <w:rPr>
+          <w:rFonts w:ascii="Arial" w:hAnsi="Arial" w:cs="Arial"/>
+          <w:b/>
+          <w:bCs/>
+          <w:sz w:val="24"/>
+          <w:szCs w:val="24"/>
+        </w:rPr>
+        <w:t>LAG(</w:t>
+      </w:r>
+      <w:proofErr w:type="gramEnd"/>
+      <w:r>
+        <w:rPr>
+          <w:rFonts w:ascii="Arial" w:hAnsi="Arial" w:cs="Arial"/>
+          <w:b/>
+          <w:bCs/>
+          <w:sz w:val="24"/>
+          <w:szCs w:val="24"/>
+        </w:rPr>
+        <w:t>cl1, n)</w:t>
+      </w:r>
+      <w:r>
+        <w:rPr>
+          <w:rFonts w:ascii="Arial" w:hAnsi="Arial" w:cs="Arial"/>
+          <w:sz w:val="24"/>
+          <w:szCs w:val="24"/>
+        </w:rPr>
+        <w:t xml:space="preserve"> : Returns value of cl1 at n rows before current row (Default n is 1)</w:t>
+      </w:r>
+    </w:p>
+    <w:p>
+      <w:pPr>
+        <w:pStyle w:val="ListParagraph"/>
+        <w:rPr>
+          <w:rFonts w:ascii="Arial" w:hAnsi="Arial" w:cs="Arial"/>
+          <w:sz w:val="24"/>
+          <w:szCs w:val="24"/>
+        </w:rPr>
+      </w:pPr>
+    </w:p>
+    <w:p>
+      <w:pPr>
+        <w:pStyle w:val="ListParagraph"/>
+        <w:numPr>
+          <w:ilvl w:val="0"/>
+          <w:numId w:val="14"/>
+        </w:numPr>
+        <w:rPr>
+          <w:rFonts w:ascii="Arial" w:hAnsi="Arial" w:cs="Arial"/>
+          <w:sz w:val="24"/>
+          <w:szCs w:val="24"/>
+        </w:rPr>
+      </w:pPr>
+      <w:r>
+        <w:rPr>
+          <w:rFonts w:ascii="Arial" w:hAnsi="Arial" w:cs="Arial"/>
+          <w:b/>
+          <w:bCs/>
+          <w:sz w:val="24"/>
+          <w:szCs w:val="24"/>
+        </w:rPr>
+        <w:t>NTILE(n</w:t>
+      </w:r>
+      <w:proofErr w:type="gramStart"/>
+      <w:r>
+        <w:rPr>
+          <w:rFonts w:ascii="Arial" w:hAnsi="Arial" w:cs="Arial"/>
+          <w:b/>
+          <w:bCs/>
+          <w:sz w:val="24"/>
+          <w:szCs w:val="24"/>
+        </w:rPr>
+        <w:t>)</w:t>
+      </w:r>
+      <w:r>
+        <w:rPr>
+          <w:rFonts w:ascii="Arial" w:hAnsi="Arial" w:cs="Arial"/>
+          <w:sz w:val="24"/>
+          <w:szCs w:val="24"/>
+        </w:rPr>
+        <w:t xml:space="preserve"> :</w:t>
+      </w:r>
+      <w:proofErr w:type="gramEnd"/>
+      <w:r>
+        <w:rPr>
+          <w:rFonts w:ascii="Arial" w:hAnsi="Arial" w:cs="Arial"/>
+          <w:sz w:val="24"/>
+          <w:szCs w:val="24"/>
+        </w:rPr>
+        <w:t xml:space="preserve"> Returns rank of current row by dividing partition into n-sections</w:t>
+      </w:r>
     </w:p>
     <w:sectPr>
       <w:pgSz w:w="12240" w:h="15840"/>
@@ -8976,9 +11170,9 @@
     </w:lvl>
   </w:abstractNum>
   <w:abstractNum w:abstractNumId="6" w15:restartNumberingAfterBreak="0">
-    <w:nsid w:val="35107105"/>
+    <w:nsid w:val="301D00F8"/>
     <w:multiLevelType w:val="hybridMultilevel"/>
-    <w:tmpl w:val="10807F6E"/>
+    <w:tmpl w:val="2DE65F14"/>
     <w:lvl w:ilvl="0" w:tplc="0409000F">
       <w:start w:val="1"/>
       <w:numFmt w:val="decimal"/>
@@ -9065,9 +11259,9 @@
     </w:lvl>
   </w:abstractNum>
   <w:abstractNum w:abstractNumId="7" w15:restartNumberingAfterBreak="0">
-    <w:nsid w:val="51944F21"/>
+    <w:nsid w:val="35107105"/>
     <w:multiLevelType w:val="hybridMultilevel"/>
-    <w:tmpl w:val="51801B94"/>
+    <w:tmpl w:val="10807F6E"/>
     <w:lvl w:ilvl="0" w:tplc="0409000F">
       <w:start w:val="1"/>
       <w:numFmt w:val="decimal"/>
@@ -9154,9 +11348,9 @@
     </w:lvl>
   </w:abstractNum>
   <w:abstractNum w:abstractNumId="8" w15:restartNumberingAfterBreak="0">
-    <w:nsid w:val="62076104"/>
+    <w:nsid w:val="3AD42115"/>
     <w:multiLevelType w:val="hybridMultilevel"/>
-    <w:tmpl w:val="8FFA0D86"/>
+    <w:tmpl w:val="3596312A"/>
     <w:lvl w:ilvl="0" w:tplc="0409000F">
       <w:start w:val="1"/>
       <w:numFmt w:val="decimal"/>
@@ -9243,9 +11437,365 @@
     </w:lvl>
   </w:abstractNum>
   <w:abstractNum w:abstractNumId="9" w15:restartNumberingAfterBreak="0">
+    <w:nsid w:val="49C14850"/>
+    <w:multiLevelType w:val="hybridMultilevel"/>
+    <w:tmpl w:val="2E6A247C"/>
+    <w:lvl w:ilvl="0" w:tplc="0409000F">
+      <w:start w:val="1"/>
+      <w:numFmt w:val="decimal"/>
+      <w:lvlText w:val="%1."/>
+      <w:lvlJc w:val="left"/>
+      <w:pPr>
+        <w:ind w:left="720" w:hanging="360"/>
+      </w:pPr>
+      <w:rPr>
+        <w:rFonts w:hint="default"/>
+      </w:rPr>
+    </w:lvl>
+    <w:lvl w:ilvl="1" w:tplc="04090019" w:tentative="1">
+      <w:start w:val="1"/>
+      <w:numFmt w:val="lowerLetter"/>
+      <w:lvlText w:val="%2."/>
+      <w:lvlJc w:val="left"/>
+      <w:pPr>
+        <w:ind w:left="1440" w:hanging="360"/>
+      </w:pPr>
+    </w:lvl>
+    <w:lvl w:ilvl="2" w:tplc="0409001B" w:tentative="1">
+      <w:start w:val="1"/>
+      <w:numFmt w:val="lowerRoman"/>
+      <w:lvlText w:val="%3."/>
+      <w:lvlJc w:val="right"/>
+      <w:pPr>
+        <w:ind w:left="2160" w:hanging="180"/>
+      </w:pPr>
+    </w:lvl>
+    <w:lvl w:ilvl="3" w:tplc="0409000F" w:tentative="1">
+      <w:start w:val="1"/>
+      <w:numFmt w:val="decimal"/>
+      <w:lvlText w:val="%4."/>
+      <w:lvlJc w:val="left"/>
+      <w:pPr>
+        <w:ind w:left="2880" w:hanging="360"/>
+      </w:pPr>
+    </w:lvl>
+    <w:lvl w:ilvl="4" w:tplc="04090019" w:tentative="1">
+      <w:start w:val="1"/>
+      <w:numFmt w:val="lowerLetter"/>
+      <w:lvlText w:val="%5."/>
+      <w:lvlJc w:val="left"/>
+      <w:pPr>
+        <w:ind w:left="3600" w:hanging="360"/>
+      </w:pPr>
+    </w:lvl>
+    <w:lvl w:ilvl="5" w:tplc="0409001B" w:tentative="1">
+      <w:start w:val="1"/>
+      <w:numFmt w:val="lowerRoman"/>
+      <w:lvlText w:val="%6."/>
+      <w:lvlJc w:val="right"/>
+      <w:pPr>
+        <w:ind w:left="4320" w:hanging="180"/>
+      </w:pPr>
+    </w:lvl>
+    <w:lvl w:ilvl="6" w:tplc="0409000F" w:tentative="1">
+      <w:start w:val="1"/>
+      <w:numFmt w:val="decimal"/>
+      <w:lvlText w:val="%7."/>
+      <w:lvlJc w:val="left"/>
+      <w:pPr>
+        <w:ind w:left="5040" w:hanging="360"/>
+      </w:pPr>
+    </w:lvl>
+    <w:lvl w:ilvl="7" w:tplc="04090019" w:tentative="1">
+      <w:start w:val="1"/>
+      <w:numFmt w:val="lowerLetter"/>
+      <w:lvlText w:val="%8."/>
+      <w:lvlJc w:val="left"/>
+      <w:pPr>
+        <w:ind w:left="5760" w:hanging="360"/>
+      </w:pPr>
+    </w:lvl>
+    <w:lvl w:ilvl="8" w:tplc="0409001B" w:tentative="1">
+      <w:start w:val="1"/>
+      <w:numFmt w:val="lowerRoman"/>
+      <w:lvlText w:val="%9."/>
+      <w:lvlJc w:val="right"/>
+      <w:pPr>
+        <w:ind w:left="6480" w:hanging="180"/>
+      </w:pPr>
+    </w:lvl>
+  </w:abstractNum>
+  <w:abstractNum w:abstractNumId="10" w15:restartNumberingAfterBreak="0">
+    <w:nsid w:val="51944F21"/>
+    <w:multiLevelType w:val="hybridMultilevel"/>
+    <w:tmpl w:val="51801B94"/>
+    <w:lvl w:ilvl="0" w:tplc="0409000F">
+      <w:start w:val="1"/>
+      <w:numFmt w:val="decimal"/>
+      <w:lvlText w:val="%1."/>
+      <w:lvlJc w:val="left"/>
+      <w:pPr>
+        <w:ind w:left="720" w:hanging="360"/>
+      </w:pPr>
+      <w:rPr>
+        <w:rFonts w:hint="default"/>
+      </w:rPr>
+    </w:lvl>
+    <w:lvl w:ilvl="1" w:tplc="04090019" w:tentative="1">
+      <w:start w:val="1"/>
+      <w:numFmt w:val="lowerLetter"/>
+      <w:lvlText w:val="%2."/>
+      <w:lvlJc w:val="left"/>
+      <w:pPr>
+        <w:ind w:left="1440" w:hanging="360"/>
+      </w:pPr>
+    </w:lvl>
+    <w:lvl w:ilvl="2" w:tplc="0409001B" w:tentative="1">
+      <w:start w:val="1"/>
+      <w:numFmt w:val="lowerRoman"/>
+      <w:lvlText w:val="%3."/>
+      <w:lvlJc w:val="right"/>
+      <w:pPr>
+        <w:ind w:left="2160" w:hanging="180"/>
+      </w:pPr>
+    </w:lvl>
+    <w:lvl w:ilvl="3" w:tplc="0409000F" w:tentative="1">
+      <w:start w:val="1"/>
+      <w:numFmt w:val="decimal"/>
+      <w:lvlText w:val="%4."/>
+      <w:lvlJc w:val="left"/>
+      <w:pPr>
+        <w:ind w:left="2880" w:hanging="360"/>
+      </w:pPr>
+    </w:lvl>
+    <w:lvl w:ilvl="4" w:tplc="04090019" w:tentative="1">
+      <w:start w:val="1"/>
+      <w:numFmt w:val="lowerLetter"/>
+      <w:lvlText w:val="%5."/>
+      <w:lvlJc w:val="left"/>
+      <w:pPr>
+        <w:ind w:left="3600" w:hanging="360"/>
+      </w:pPr>
+    </w:lvl>
+    <w:lvl w:ilvl="5" w:tplc="0409001B" w:tentative="1">
+      <w:start w:val="1"/>
+      <w:numFmt w:val="lowerRoman"/>
+      <w:lvlText w:val="%6."/>
+      <w:lvlJc w:val="right"/>
+      <w:pPr>
+        <w:ind w:left="4320" w:hanging="180"/>
+      </w:pPr>
+    </w:lvl>
+    <w:lvl w:ilvl="6" w:tplc="0409000F" w:tentative="1">
+      <w:start w:val="1"/>
+      <w:numFmt w:val="decimal"/>
+      <w:lvlText w:val="%7."/>
+      <w:lvlJc w:val="left"/>
+      <w:pPr>
+        <w:ind w:left="5040" w:hanging="360"/>
+      </w:pPr>
+    </w:lvl>
+    <w:lvl w:ilvl="7" w:tplc="04090019" w:tentative="1">
+      <w:start w:val="1"/>
+      <w:numFmt w:val="lowerLetter"/>
+      <w:lvlText w:val="%8."/>
+      <w:lvlJc w:val="left"/>
+      <w:pPr>
+        <w:ind w:left="5760" w:hanging="360"/>
+      </w:pPr>
+    </w:lvl>
+    <w:lvl w:ilvl="8" w:tplc="0409001B" w:tentative="1">
+      <w:start w:val="1"/>
+      <w:numFmt w:val="lowerRoman"/>
+      <w:lvlText w:val="%9."/>
+      <w:lvlJc w:val="right"/>
+      <w:pPr>
+        <w:ind w:left="6480" w:hanging="180"/>
+      </w:pPr>
+    </w:lvl>
+  </w:abstractNum>
+  <w:abstractNum w:abstractNumId="11" w15:restartNumberingAfterBreak="0">
+    <w:nsid w:val="62076104"/>
+    <w:multiLevelType w:val="hybridMultilevel"/>
+    <w:tmpl w:val="8FFA0D86"/>
+    <w:lvl w:ilvl="0" w:tplc="0409000F">
+      <w:start w:val="1"/>
+      <w:numFmt w:val="decimal"/>
+      <w:lvlText w:val="%1."/>
+      <w:lvlJc w:val="left"/>
+      <w:pPr>
+        <w:ind w:left="720" w:hanging="360"/>
+      </w:pPr>
+      <w:rPr>
+        <w:rFonts w:hint="default"/>
+      </w:rPr>
+    </w:lvl>
+    <w:lvl w:ilvl="1" w:tplc="04090019" w:tentative="1">
+      <w:start w:val="1"/>
+      <w:numFmt w:val="lowerLetter"/>
+      <w:lvlText w:val="%2."/>
+      <w:lvlJc w:val="left"/>
+      <w:pPr>
+        <w:ind w:left="1440" w:hanging="360"/>
+      </w:pPr>
+    </w:lvl>
+    <w:lvl w:ilvl="2" w:tplc="0409001B" w:tentative="1">
+      <w:start w:val="1"/>
+      <w:numFmt w:val="lowerRoman"/>
+      <w:lvlText w:val="%3."/>
+      <w:lvlJc w:val="right"/>
+      <w:pPr>
+        <w:ind w:left="2160" w:hanging="180"/>
+      </w:pPr>
+    </w:lvl>
+    <w:lvl w:ilvl="3" w:tplc="0409000F" w:tentative="1">
+      <w:start w:val="1"/>
+      <w:numFmt w:val="decimal"/>
+      <w:lvlText w:val="%4."/>
+      <w:lvlJc w:val="left"/>
+      <w:pPr>
+        <w:ind w:left="2880" w:hanging="360"/>
+      </w:pPr>
+    </w:lvl>
+    <w:lvl w:ilvl="4" w:tplc="04090019" w:tentative="1">
+      <w:start w:val="1"/>
+      <w:numFmt w:val="lowerLetter"/>
+      <w:lvlText w:val="%5."/>
+      <w:lvlJc w:val="left"/>
+      <w:pPr>
+        <w:ind w:left="3600" w:hanging="360"/>
+      </w:pPr>
+    </w:lvl>
+    <w:lvl w:ilvl="5" w:tplc="0409001B" w:tentative="1">
+      <w:start w:val="1"/>
+      <w:numFmt w:val="lowerRoman"/>
+      <w:lvlText w:val="%6."/>
+      <w:lvlJc w:val="right"/>
+      <w:pPr>
+        <w:ind w:left="4320" w:hanging="180"/>
+      </w:pPr>
+    </w:lvl>
+    <w:lvl w:ilvl="6" w:tplc="0409000F" w:tentative="1">
+      <w:start w:val="1"/>
+      <w:numFmt w:val="decimal"/>
+      <w:lvlText w:val="%7."/>
+      <w:lvlJc w:val="left"/>
+      <w:pPr>
+        <w:ind w:left="5040" w:hanging="360"/>
+      </w:pPr>
+    </w:lvl>
+    <w:lvl w:ilvl="7" w:tplc="04090019" w:tentative="1">
+      <w:start w:val="1"/>
+      <w:numFmt w:val="lowerLetter"/>
+      <w:lvlText w:val="%8."/>
+      <w:lvlJc w:val="left"/>
+      <w:pPr>
+        <w:ind w:left="5760" w:hanging="360"/>
+      </w:pPr>
+    </w:lvl>
+    <w:lvl w:ilvl="8" w:tplc="0409001B" w:tentative="1">
+      <w:start w:val="1"/>
+      <w:numFmt w:val="lowerRoman"/>
+      <w:lvlText w:val="%9."/>
+      <w:lvlJc w:val="right"/>
+      <w:pPr>
+        <w:ind w:left="6480" w:hanging="180"/>
+      </w:pPr>
+    </w:lvl>
+  </w:abstractNum>
+  <w:abstractNum w:abstractNumId="12" w15:restartNumberingAfterBreak="0">
     <w:nsid w:val="6AAD445A"/>
     <w:multiLevelType w:val="hybridMultilevel"/>
     <w:tmpl w:val="DF36B59E"/>
+    <w:lvl w:ilvl="0" w:tplc="0409000F">
+      <w:start w:val="1"/>
+      <w:numFmt w:val="decimal"/>
+      <w:lvlText w:val="%1."/>
+      <w:lvlJc w:val="left"/>
+      <w:pPr>
+        <w:ind w:left="720" w:hanging="360"/>
+      </w:pPr>
+      <w:rPr>
+        <w:rFonts w:hint="default"/>
+      </w:rPr>
+    </w:lvl>
+    <w:lvl w:ilvl="1" w:tplc="04090019" w:tentative="1">
+      <w:start w:val="1"/>
+      <w:numFmt w:val="lowerLetter"/>
+      <w:lvlText w:val="%2."/>
+      <w:lvlJc w:val="left"/>
+      <w:pPr>
+        <w:ind w:left="1440" w:hanging="360"/>
+      </w:pPr>
+    </w:lvl>
+    <w:lvl w:ilvl="2" w:tplc="0409001B" w:tentative="1">
+      <w:start w:val="1"/>
+      <w:numFmt w:val="lowerRoman"/>
+      <w:lvlText w:val="%3."/>
+      <w:lvlJc w:val="right"/>
+      <w:pPr>
+        <w:ind w:left="2160" w:hanging="180"/>
+      </w:pPr>
+    </w:lvl>
+    <w:lvl w:ilvl="3" w:tplc="0409000F" w:tentative="1">
+      <w:start w:val="1"/>
+      <w:numFmt w:val="decimal"/>
+      <w:lvlText w:val="%4."/>
+      <w:lvlJc w:val="left"/>
+      <w:pPr>
+        <w:ind w:left="2880" w:hanging="360"/>
+      </w:pPr>
+    </w:lvl>
+    <w:lvl w:ilvl="4" w:tplc="04090019" w:tentative="1">
+      <w:start w:val="1"/>
+      <w:numFmt w:val="lowerLetter"/>
+      <w:lvlText w:val="%5."/>
+      <w:lvlJc w:val="left"/>
+      <w:pPr>
+        <w:ind w:left="3600" w:hanging="360"/>
+      </w:pPr>
+    </w:lvl>
+    <w:lvl w:ilvl="5" w:tplc="0409001B" w:tentative="1">
+      <w:start w:val="1"/>
+      <w:numFmt w:val="lowerRoman"/>
+      <w:lvlText w:val="%6."/>
+      <w:lvlJc w:val="right"/>
+      <w:pPr>
+        <w:ind w:left="4320" w:hanging="180"/>
+      </w:pPr>
+    </w:lvl>
+    <w:lvl w:ilvl="6" w:tplc="0409000F" w:tentative="1">
+      <w:start w:val="1"/>
+      <w:numFmt w:val="decimal"/>
+      <w:lvlText w:val="%7."/>
+      <w:lvlJc w:val="left"/>
+      <w:pPr>
+        <w:ind w:left="5040" w:hanging="360"/>
+      </w:pPr>
+    </w:lvl>
+    <w:lvl w:ilvl="7" w:tplc="04090019" w:tentative="1">
+      <w:start w:val="1"/>
+      <w:numFmt w:val="lowerLetter"/>
+      <w:lvlText w:val="%8."/>
+      <w:lvlJc w:val="left"/>
+      <w:pPr>
+        <w:ind w:left="5760" w:hanging="360"/>
+      </w:pPr>
+    </w:lvl>
+    <w:lvl w:ilvl="8" w:tplc="0409001B" w:tentative="1">
+      <w:start w:val="1"/>
+      <w:numFmt w:val="lowerRoman"/>
+      <w:lvlText w:val="%9."/>
+      <w:lvlJc w:val="right"/>
+      <w:pPr>
+        <w:ind w:left="6480" w:hanging="180"/>
+      </w:pPr>
+    </w:lvl>
+  </w:abstractNum>
+  <w:abstractNum w:abstractNumId="13" w15:restartNumberingAfterBreak="0">
+    <w:nsid w:val="6BA577FD"/>
+    <w:multiLevelType w:val="hybridMultilevel"/>
+    <w:tmpl w:val="68E82378"/>
     <w:lvl w:ilvl="0" w:tplc="0409000F">
       <w:start w:val="1"/>
       <w:numFmt w:val="decimal"/>
@@ -9341,25 +11891,37 @@
     <w:abstractNumId w:val="2"/>
   </w:num>
   <w:num w:numId="4">
-    <w:abstractNumId w:val="6"/>
+    <w:abstractNumId w:val="7"/>
   </w:num>
   <w:num w:numId="5">
-    <w:abstractNumId w:val="7"/>
+    <w:abstractNumId w:val="10"/>
   </w:num>
   <w:num w:numId="6">
     <w:abstractNumId w:val="3"/>
   </w:num>
   <w:num w:numId="7">
-    <w:abstractNumId w:val="8"/>
+    <w:abstractNumId w:val="11"/>
   </w:num>
   <w:num w:numId="8">
-    <w:abstractNumId w:val="9"/>
+    <w:abstractNumId w:val="12"/>
   </w:num>
   <w:num w:numId="9">
     <w:abstractNumId w:val="0"/>
   </w:num>
   <w:num w:numId="10">
     <w:abstractNumId w:val="1"/>
+  </w:num>
+  <w:num w:numId="11">
+    <w:abstractNumId w:val="8"/>
+  </w:num>
+  <w:num w:numId="12">
+    <w:abstractNumId w:val="13"/>
+  </w:num>
+  <w:num w:numId="13">
+    <w:abstractNumId w:val="9"/>
+  </w:num>
+  <w:num w:numId="14">
+    <w:abstractNumId w:val="6"/>
   </w:num>
 </w:numbering>
 </file>

</xml_diff>

<commit_message>
Completed SQL Notes for MySQL to Python with small adjustments to typos made in SQL Notes pdf
</commit_message>
<xml_diff>
--- a/MySQL Notes.docx
+++ b/MySQL Notes.docx
@@ -8832,17 +8832,7 @@
                 <w:sz w:val="24"/>
                 <w:szCs w:val="24"/>
               </w:rPr>
-              <w:t>ORDER BY x</w:t>
-            </w:r>
-            <w:r>
-              <w:rPr>
-                <w:rFonts w:ascii="Arial" w:hAnsi="Arial" w:cs="Arial"/>
-                <w:b/>
-                <w:bCs/>
-                <w:sz w:val="24"/>
-                <w:szCs w:val="24"/>
-              </w:rPr>
-              <w:t xml:space="preserve"> </w:t>
+              <w:t xml:space="preserve">ORDER BY x </w:t>
             </w:r>
             <w:r>
               <w:rPr>
@@ -9868,7 +9858,27 @@
           <w:sz w:val="24"/>
           <w:szCs w:val="24"/>
         </w:rPr>
-        <w:t>ROW BETWEEN</w:t>
+        <w:t>ROW</w:t>
+      </w:r>
+      <w:r>
+        <w:rPr>
+          <w:rFonts w:ascii="Arial" w:hAnsi="Arial" w:cs="Arial"/>
+          <w:b/>
+          <w:bCs/>
+          <w:sz w:val="24"/>
+          <w:szCs w:val="24"/>
+        </w:rPr>
+        <w:t>S</w:t>
+      </w:r>
+      <w:r>
+        <w:rPr>
+          <w:rFonts w:ascii="Arial" w:hAnsi="Arial" w:cs="Arial"/>
+          <w:b/>
+          <w:bCs/>
+          <w:sz w:val="24"/>
+          <w:szCs w:val="24"/>
+        </w:rPr>
+        <w:t xml:space="preserve"> BETWEEN</w:t>
       </w:r>
       <w:r>
         <w:rPr>
@@ -9901,7 +9911,23 @@
           <w:sz w:val="24"/>
           <w:szCs w:val="24"/>
         </w:rPr>
-        <w:t>RANGE BETWEEN will return same running value for each duplicated time, while ROW BETWEEN returns different running value for each row</w:t>
+        <w:t>RANGE BETWEEN will return same running value for each duplicated time, while ROW</w:t>
+      </w:r>
+      <w:r>
+        <w:rPr>
+          <w:rFonts w:ascii="Arial" w:hAnsi="Arial" w:cs="Arial"/>
+          <w:sz w:val="24"/>
+          <w:szCs w:val="24"/>
+        </w:rPr>
+        <w:t xml:space="preserve">S </w:t>
+      </w:r>
+      <w:r>
+        <w:rPr>
+          <w:rFonts w:ascii="Arial" w:hAnsi="Arial" w:cs="Arial"/>
+          <w:sz w:val="24"/>
+          <w:szCs w:val="24"/>
+        </w:rPr>
+        <w:t>BETWEEN returns different running value for each row</w:t>
       </w:r>
     </w:p>
     <w:p>

</xml_diff>